<commit_message>
Update figures and paper
</commit_message>
<xml_diff>
--- a/Writing/G1_shortpaper_Biland_DiVincenzo.docx
+++ b/Writing/G1_shortpaper_Biland_DiVincenzo.docx
@@ -221,12 +221,6 @@
         </w:rPr>
         <w:t>Word count: XYZ words</w:t>
       </w:r>
-      <w:r>
-        <w:rPr>
-          <w:lang w:val="en-GB"/>
-        </w:rPr>
-        <w:t xml:space="preserve"> -658 words</w:t>
-      </w:r>
     </w:p>
     <w:p>
       <w:pPr>
@@ -261,20 +255,73 @@
     <w:p>
       <w:pPr>
         <w:pStyle w:val="Affiliationandcontact"/>
+        <w:numPr>
+          <w:ilvl w:val="0"/>
+          <w:numId w:val="10"/>
+        </w:numPr>
         <w:jc w:val="both"/>
         <w:rPr>
           <w:lang w:val="en-GB"/>
         </w:rPr>
       </w:pPr>
+      <w:r>
+        <w:rPr>
+          <w:lang w:val="en-GB"/>
+        </w:rPr>
+        <w:t xml:space="preserve">Finish plot for emissions per class (only </w:t>
+      </w:r>
+      <w:proofErr w:type="spellStart"/>
+      <w:r>
+        <w:rPr>
+          <w:lang w:val="en-GB"/>
+        </w:rPr>
+        <w:t>color</w:t>
+      </w:r>
+      <w:proofErr w:type="spellEnd"/>
+      <w:r>
+        <w:rPr>
+          <w:lang w:val="en-GB"/>
+        </w:rPr>
+        <w:t>)</w:t>
+      </w:r>
     </w:p>
     <w:p>
       <w:pPr>
         <w:pStyle w:val="Affiliationandcontact"/>
+        <w:numPr>
+          <w:ilvl w:val="0"/>
+          <w:numId w:val="10"/>
+        </w:numPr>
         <w:jc w:val="both"/>
         <w:rPr>
           <w:lang w:val="en-GB"/>
         </w:rPr>
       </w:pPr>
+      <w:r>
+        <w:rPr>
+          <w:lang w:val="en-GB"/>
+        </w:rPr>
+        <w:t>Calculations for flight reduction per year per capita and normal</w:t>
+      </w:r>
+    </w:p>
+    <w:p>
+      <w:pPr>
+        <w:pStyle w:val="Affiliationandcontact"/>
+        <w:numPr>
+          <w:ilvl w:val="0"/>
+          <w:numId w:val="10"/>
+        </w:numPr>
+        <w:jc w:val="both"/>
+        <w:rPr>
+          <w:lang w:val="en-GB"/>
+        </w:rPr>
+      </w:pPr>
+      <w:r>
+        <w:rPr>
+          <w:lang w:val="en-GB"/>
+        </w:rPr>
+        <w:t>Make the flightpath nicer</w:t>
+      </w:r>
     </w:p>
     <w:p>
       <w:pPr>
@@ -467,7 +514,15 @@
           <w:sz w:val="24"/>
           <w:szCs w:val="24"/>
         </w:rPr>
-        <w:t>future flight emissions. The goal is to provide the MNF with concrete approaches, starting with choosing lower service</w:t>
+        <w:t xml:space="preserve">future flight emissions. The goal is to provide the MNF with concrete </w:t>
+      </w:r>
+      <w:r>
+        <w:rPr>
+          <w:sz w:val="24"/>
+          <w:szCs w:val="24"/>
+        </w:rPr>
+        <w:lastRenderedPageBreak/>
+        <w:t>approaches, starting with choosing lower service</w:t>
       </w:r>
       <w:r>
         <w:rPr>
@@ -493,7 +548,6 @@
           <w:szCs w:val="24"/>
           <w:lang w:val="en-GB"/>
         </w:rPr>
-        <w:lastRenderedPageBreak/>
         <w:t>Keywords</w:t>
       </w:r>
       <w:r>
@@ -520,271 +574,6 @@
         </w:rPr>
       </w:pPr>
       <w:r>
-        <w:rPr>
-          <w:lang w:val="en-GB"/>
-        </w:rPr>
-        <w:t>1. Background</w:t>
-      </w:r>
-    </w:p>
-    <w:p>
-      <w:pPr>
-        <w:pStyle w:val="Textkrper"/>
-        <w:rPr>
-          <w:lang w:val="en-GB"/>
-        </w:rPr>
-      </w:pPr>
-      <w:r>
-        <w:t xml:space="preserve">The purpose of providing these notes is to </w:t>
-      </w:r>
-      <w:proofErr w:type="spellStart"/>
-      <w:r>
-        <w:t>standardise</w:t>
-      </w:r>
-      <w:proofErr w:type="spellEnd"/>
-      <w:r>
-        <w:t xml:space="preserve"> the format of project report papers for GEO </w:t>
-      </w:r>
-      <w:r>
-        <w:t>88</w:t>
-      </w:r>
-      <w:r>
-        <w:t>5</w:t>
-      </w:r>
-      <w:r>
-        <w:t xml:space="preserve">. These notes are reworked from author guidelines for the extended abstracts for </w:t>
-      </w:r>
-      <w:proofErr w:type="spellStart"/>
-      <w:r>
-        <w:t>GIScience</w:t>
-      </w:r>
-      <w:proofErr w:type="spellEnd"/>
-      <w:r>
-        <w:t xml:space="preserve"> 2010, </w:t>
-      </w:r>
-      <w:proofErr w:type="spellStart"/>
-      <w:r>
-        <w:t>Geocomputation</w:t>
-      </w:r>
-      <w:proofErr w:type="spellEnd"/>
-      <w:r>
-        <w:t xml:space="preserve"> 2007, GISRUK 2007</w:t>
-      </w:r>
-      <w:r>
-        <w:t>,</w:t>
-      </w:r>
-      <w:r>
-        <w:t xml:space="preserve"> and Geomorphometry 2009 conferences.</w:t>
-      </w:r>
-    </w:p>
-    <w:p>
-      <w:pPr>
-        <w:pStyle w:val="Textkrper"/>
-        <w:rPr>
-          <w:lang w:val="en-GB"/>
-        </w:rPr>
-      </w:pPr>
-      <w:r>
-        <w:t>The page size must be A4 (not US Letter</w:t>
-      </w:r>
-      <w:proofErr w:type="gramStart"/>
-      <w:r>
-        <w:t>)</w:t>
-      </w:r>
-      <w:proofErr w:type="gramEnd"/>
-      <w:r>
-        <w:t xml:space="preserve"> and the margins must be 2.5 cm (top and bottom) and 3.1 cm (left and right) respectively.</w:t>
-      </w:r>
-    </w:p>
-    <w:p>
-      <w:pPr>
-        <w:pStyle w:val="Textkrper"/>
-        <w:rPr>
-          <w:lang w:val="en-GB"/>
-        </w:rPr>
-      </w:pPr>
-      <w:r>
-        <w:rPr>
-          <w:lang w:val="en-GB"/>
-        </w:rPr>
-        <w:t xml:space="preserve">Each section of the paper (except the </w:t>
-      </w:r>
-      <w:r>
-        <w:rPr>
-          <w:i/>
-          <w:iCs/>
-          <w:lang w:val="en-GB"/>
-        </w:rPr>
-        <w:t>Acknowledgements</w:t>
-      </w:r>
-      <w:r>
-        <w:rPr>
-          <w:lang w:val="en-GB"/>
-        </w:rPr>
-        <w:t xml:space="preserve"> and </w:t>
-      </w:r>
-      <w:r>
-        <w:rPr>
-          <w:i/>
-          <w:lang w:val="en-GB"/>
-        </w:rPr>
-        <w:t>References</w:t>
-      </w:r>
-      <w:r>
-        <w:rPr>
-          <w:lang w:val="en-GB"/>
-        </w:rPr>
-        <w:t xml:space="preserve"> sections) should be numbered, as shown in this example. The section heading should be left-aligned with bold Arial 14 pt. </w:t>
-      </w:r>
-    </w:p>
-    <w:p>
-      <w:pPr>
-        <w:pStyle w:val="Textkrper"/>
-      </w:pPr>
-      <w:r>
-        <w:rPr>
-          <w:lang w:val="en-GB"/>
-        </w:rPr>
-        <w:t xml:space="preserve">The main text is set in </w:t>
-      </w:r>
-      <w:bookmarkStart w:id="0" w:name="_Hlk100829670"/>
-      <w:r>
-        <w:rPr>
-          <w:lang w:val="en-GB"/>
-        </w:rPr>
-        <w:t>Palatino Linotype</w:t>
-      </w:r>
-      <w:r>
-        <w:rPr>
-          <w:lang w:val="en-GB"/>
-        </w:rPr>
-        <w:t xml:space="preserve"> 12 pt</w:t>
-      </w:r>
-      <w:bookmarkEnd w:id="0"/>
-      <w:r>
-        <w:rPr>
-          <w:lang w:val="en-GB"/>
-        </w:rPr>
-        <w:t>. The main text should just be justified, as in this example. Paragraphs should not be indented. There should be a spacing of 0.2 cm between subsequent paragraphs. The line spacing should be 1.15 times the font size, so 13.8 pt.</w:t>
-      </w:r>
-    </w:p>
-    <w:p>
-      <w:pPr>
-        <w:pStyle w:val="Textkrper"/>
-        <w:rPr>
-          <w:lang w:val="en-GB"/>
-        </w:rPr>
-      </w:pPr>
-      <w:r>
-        <w:rPr>
-          <w:lang w:val="en-GB"/>
-        </w:rPr>
-        <w:t xml:space="preserve">Submissions should be written in English. Authors should keep to the limit of </w:t>
-      </w:r>
-      <w:r>
-        <w:rPr>
-          <w:b/>
-          <w:bCs/>
-          <w:lang w:val="en-GB"/>
-        </w:rPr>
-        <w:t>2500</w:t>
-      </w:r>
-      <w:r>
-        <w:rPr>
-          <w:b/>
-          <w:bCs/>
-          <w:lang w:val="en-GB"/>
-        </w:rPr>
-        <w:t xml:space="preserve"> </w:t>
-      </w:r>
-      <w:r>
-        <w:rPr>
-          <w:b/>
-          <w:bCs/>
-          <w:lang w:val="en-GB"/>
-        </w:rPr>
-        <w:t>words</w:t>
-      </w:r>
-      <w:r>
-        <w:rPr>
-          <w:lang w:val="en-GB"/>
-        </w:rPr>
-        <w:t xml:space="preserve"> (</w:t>
-      </w:r>
-      <w:r>
-        <w:rPr>
-          <w:lang w:val="en-GB"/>
-        </w:rPr>
-        <w:t xml:space="preserve">excluding the title, list of authors, affiliation, tables, abstract, keywords, figures, </w:t>
-      </w:r>
-      <w:r>
-        <w:rPr>
-          <w:lang w:val="en-GB"/>
-        </w:rPr>
-        <w:t xml:space="preserve">author </w:t>
-      </w:r>
-      <w:r>
-        <w:rPr>
-          <w:lang w:val="en-GB"/>
-        </w:rPr>
-        <w:t>contributions, and references</w:t>
-      </w:r>
-      <w:r>
-        <w:rPr>
-          <w:lang w:val="en-GB"/>
-        </w:rPr>
-        <w:t>). Please include the corresponding word count on the title page. Submissions</w:t>
-      </w:r>
-      <w:r>
-        <w:rPr>
-          <w:lang w:val="en-GB"/>
-        </w:rPr>
-        <w:t>,</w:t>
-      </w:r>
-      <w:r>
-        <w:rPr>
-          <w:lang w:val="en-GB"/>
-        </w:rPr>
-        <w:t xml:space="preserve"> which fail to follow </w:t>
-      </w:r>
-      <w:r>
-        <w:t>the specified format and prescribed length will not be considered for inclusion</w:t>
-      </w:r>
-      <w:r>
-        <w:rPr>
-          <w:lang w:val="en-GB"/>
-        </w:rPr>
-        <w:t>.</w:t>
-      </w:r>
-    </w:p>
-    <w:p>
-      <w:pPr>
-        <w:pStyle w:val="berschrift3"/>
-        <w:rPr>
-          <w:lang w:val="en-GB"/>
-        </w:rPr>
-      </w:pPr>
-      <w:r>
-        <w:t>1.1 Sub-sections and Their Formatting</w:t>
-      </w:r>
-    </w:p>
-    <w:p>
-      <w:pPr>
-        <w:pStyle w:val="Textkrper"/>
-      </w:pPr>
-      <w:r>
-        <w:t>Sub-sections should be numbered as shown in this example. The sub-section heading should be left-aligned with bold Arial 12 pt. The use of sub-sub-sections is discouraged.</w:t>
-      </w:r>
-    </w:p>
-    <w:p>
-      <w:pPr>
-        <w:pStyle w:val="Textkrper"/>
-      </w:pPr>
-    </w:p>
-    <w:p>
-      <w:pPr>
-        <w:pStyle w:val="berschrift2"/>
-      </w:pPr>
-      <w:r>
         <w:t xml:space="preserve">1. </w:t>
       </w:r>
       <w:r>
@@ -834,7 +623,33 @@
       <w:proofErr w:type="spellEnd"/>
       <w:proofErr w:type="gramEnd"/>
       <w:r>
-        <w:t xml:space="preserve"> writing for Uniting Aviation \cite{Dib2021WhatAviation}. </w:t>
+        <w:t xml:space="preserve"> writing for Uniting Aviation</w:t>
+      </w:r>
+      <w:r>
+        <w:t xml:space="preserve"> </w:t>
+      </w:r>
+      <w:sdt>
+        <w:sdtPr>
+          <w:rPr>
+            <w:color w:val="000000"/>
+          </w:rPr>
+          <w:tag w:val="MENDELEY_CITATION_v3_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"/>
+          <w:id w:val="24840473"/>
+          <w:placeholder>
+            <w:docPart w:val="DefaultPlaceholder_-1854013440"/>
+          </w:placeholder>
+        </w:sdtPr>
+        <w:sdtContent>
+          <w:r>
+            <w:rPr>
+              <w:color w:val="000000"/>
+            </w:rPr>
+            <w:t>(Dib, 2021)</w:t>
+          </w:r>
+        </w:sdtContent>
+      </w:sdt>
+      <w:r>
+        <w:t>.</w:t>
       </w:r>
     </w:p>
     <w:p>
@@ -842,11 +657,199 @@
         <w:pStyle w:val="Textkrper"/>
       </w:pPr>
       <w:r>
-        <w:t xml:space="preserve">In today's world, the topic of emissions reduction is omnipresent and is being addressed in ever larger circles. Statistically, aviation emissions are responsible for only 2\% of total emissions (reference), yet they are very easy to reduce at </w:t>
+        <w:t xml:space="preserve">In today's world, the topic of emissions reduction is omnipresent and is being addressed in ever larger circles. Statistically, aviation emissions are responsible for only 2% of total emissions (reference), yet they are very easy to reduce at relatively low cost. This is also what MNF in Zurich has decided and would like to change its flight behavior. </w:t>
+      </w:r>
+    </w:p>
+    <w:p>
+      <w:pPr>
+        <w:pStyle w:val="Textkrper"/>
+      </w:pPr>
+      <w:r>
+        <w:t>The negative implications of air travel are globally well known. The aviation sector alone is responsible for 3.8% of carbon emissions</w:t>
+      </w:r>
+      <w:r>
+        <w:t xml:space="preserve"> </w:t>
+      </w:r>
+      <w:sdt>
+        <w:sdtPr>
+          <w:rPr>
+            <w:color w:val="000000"/>
+          </w:rPr>
+          <w:tag w:val="MENDELEY_CITATION_v3_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"/>
+          <w:id w:val="-674025677"/>
+          <w:placeholder>
+            <w:docPart w:val="DefaultPlaceholder_-1854013440"/>
+          </w:placeholder>
+        </w:sdtPr>
+        <w:sdtContent>
+          <w:r>
+            <w:rPr>
+              <w:color w:val="000000"/>
+            </w:rPr>
+            <w:t>(</w:t>
+          </w:r>
+          <w:proofErr w:type="spellStart"/>
+          <w:r>
+            <w:rPr>
+              <w:color w:val="000000"/>
+            </w:rPr>
+            <w:t>Klöwer</w:t>
+          </w:r>
+          <w:proofErr w:type="spellEnd"/>
+          <w:r>
+            <w:rPr>
+              <w:color w:val="000000"/>
+            </w:rPr>
+            <w:t xml:space="preserve"> et al., 2020)</w:t>
+          </w:r>
+        </w:sdtContent>
+      </w:sdt>
+      <w:r>
+        <w:t>. An important part of those emissions is caused by researchers who due to conferences, guest lectures, and fieldwork fly frequently to foreign universities. In recent years, travel by airplanes done by academic staff received growing attention. Especially as Universities all over the world incorporate sustainable development strategies</w:t>
+      </w:r>
+      <w:r>
+        <w:t xml:space="preserve"> </w:t>
+      </w:r>
+      <w:sdt>
+        <w:sdtPr>
+          <w:rPr>
+            <w:color w:val="000000"/>
+          </w:rPr>
+          <w:tag w:val="MENDELEY_CITATION_v3_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"/>
+          <w:id w:val="125054410"/>
+          <w:placeholder>
+            <w:docPart w:val="DefaultPlaceholder_-1854013440"/>
+          </w:placeholder>
+        </w:sdtPr>
+        <w:sdtContent>
+          <w:r>
+            <w:rPr>
+              <w:color w:val="000000"/>
+            </w:rPr>
+            <w:t>(</w:t>
+          </w:r>
+          <w:proofErr w:type="spellStart"/>
+          <w:r>
+            <w:rPr>
+              <w:color w:val="000000"/>
+            </w:rPr>
+            <w:t>Borgermann</w:t>
+          </w:r>
+          <w:proofErr w:type="spellEnd"/>
+          <w:r>
+            <w:rPr>
+              <w:color w:val="000000"/>
+            </w:rPr>
+            <w:t xml:space="preserve"> et al., 2022)</w:t>
+          </w:r>
+        </w:sdtContent>
+      </w:sdt>
+      <w:r>
+        <w:t xml:space="preserve">. Similarly, also the University of Zurich are setting an example to be carbon neutral and reducing air travelling by 53% by 2030. Although the majority in academic circles are in </w:t>
+      </w:r>
+      <w:proofErr w:type="spellStart"/>
+      <w:r>
+        <w:t>favour</w:t>
+      </w:r>
+      <w:proofErr w:type="spellEnd"/>
+      <w:r>
+        <w:t xml:space="preserve"> of this development, questions have arisen</w:t>
+      </w:r>
+      <w:proofErr w:type="gramStart"/>
+      <w:r>
+        <w:t>, in particular, as</w:t>
+      </w:r>
+      <w:proofErr w:type="gramEnd"/>
+      <w:r>
+        <w:t xml:space="preserve"> to whether this might not harm academic work as flying and face to face interactions play an important role in an academic career</w:t>
+      </w:r>
+      <w:r>
+        <w:t xml:space="preserve"> </w:t>
+      </w:r>
+      <w:sdt>
+        <w:sdtPr>
+          <w:rPr>
+            <w:color w:val="000000"/>
+          </w:rPr>
+          <w:tag w:val="MENDELEY_CITATION_v3_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"/>
+          <w:id w:val="-421874789"/>
+          <w:placeholder>
+            <w:docPart w:val="DefaultPlaceholder_-1854013440"/>
+          </w:placeholder>
+        </w:sdtPr>
+        <w:sdtContent>
+          <w:r>
+            <w:rPr>
+              <w:color w:val="000000"/>
+            </w:rPr>
+            <w:t>(</w:t>
+          </w:r>
+          <w:proofErr w:type="spellStart"/>
+          <w:r>
+            <w:rPr>
+              <w:color w:val="000000"/>
+            </w:rPr>
+            <w:t>Klöwer</w:t>
+          </w:r>
+          <w:proofErr w:type="spellEnd"/>
+          <w:r>
+            <w:rPr>
+              <w:color w:val="000000"/>
+            </w:rPr>
+            <w:t xml:space="preserve"> et al., 2020; </w:t>
+          </w:r>
+          <w:proofErr w:type="spellStart"/>
+          <w:r>
+            <w:rPr>
+              <w:color w:val="000000"/>
+            </w:rPr>
+            <w:t>Kreil</w:t>
+          </w:r>
+          <w:proofErr w:type="spellEnd"/>
+          <w:r>
+            <w:rPr>
+              <w:color w:val="000000"/>
+            </w:rPr>
+            <w:t>, 2021)</w:t>
+          </w:r>
+        </w:sdtContent>
+      </w:sdt>
+      <w:r>
+        <w:t xml:space="preserve">. </w:t>
+      </w:r>
+      <w:proofErr w:type="gramStart"/>
+      <w:r>
+        <w:t>Thus</w:t>
+      </w:r>
+      <w:proofErr w:type="gramEnd"/>
+      <w:r>
+        <w:t xml:space="preserve"> researching the relationship between academic flying and academic work and finding approaches to reducing emissions via air travel became the subject of multiple studies. The study of </w:t>
+      </w:r>
+      <w:proofErr w:type="spellStart"/>
+      <w:r>
+        <w:t>Kreil</w:t>
+      </w:r>
+      <w:proofErr w:type="spellEnd"/>
+      <w:r>
+        <w:t xml:space="preserve"> et al. (2021) proved for example that a reduction in air travel would not affect scientific work, but also be beneficial. Possible alternatives to long-duration flights were shown in the study by </w:t>
+      </w:r>
+      <w:proofErr w:type="spellStart"/>
+      <w:r>
+        <w:t>Klöwer</w:t>
+      </w:r>
+      <w:proofErr w:type="spellEnd"/>
+      <w:r>
+        <w:t xml:space="preserve"> et al.</w:t>
+      </w:r>
+      <w:r>
+        <w:t xml:space="preserve"> (2020)</w:t>
+      </w:r>
+      <w:r>
+        <w:t xml:space="preserve"> who demonstrated that virtual conferences have a higher attendance rate and how such annual global conferences could be held physically, for example, only biennially.  Contrary to other papers, which thematized the problem on a more global scale, the aim of this paper is to find easy and applicable solutions </w:t>
       </w:r>
       <w:r>
         <w:lastRenderedPageBreak/>
-        <w:t xml:space="preserve">relatively low cost. This is also what MNF in Zurich has decided and would like to change its flight behavior. </w:t>
+        <w:t>to reduce air travel emissions at the university level, which are easier to implement.</w:t>
       </w:r>
     </w:p>
     <w:p>
@@ -856,200 +859,264 @@
     </w:p>
     <w:p>
       <w:pPr>
+        <w:pStyle w:val="berschrift2"/>
+      </w:pPr>
+      <w:r>
+        <w:t>2. Research goal</w:t>
+      </w:r>
+    </w:p>
+    <w:p>
+      <w:r>
+        <w:t xml:space="preserve">Critic: </w:t>
+      </w:r>
+      <w:r>
+        <w:t>the objectives are a bit general (for example, which</w:t>
+      </w:r>
+    </w:p>
+    <w:p>
+      <w:r>
+        <w:t xml:space="preserve">propositions do you suggest </w:t>
+      </w:r>
+      <w:proofErr w:type="gramStart"/>
+      <w:r>
+        <w:t>to reduce</w:t>
+      </w:r>
+      <w:proofErr w:type="gramEnd"/>
+      <w:r>
+        <w:t xml:space="preserve"> flight-related</w:t>
+      </w:r>
+    </w:p>
+    <w:p>
+      <w:r>
+        <w:t>emissions?)</w:t>
+      </w:r>
+    </w:p>
+    <w:p/>
+    <w:p>
+      <w:pPr>
         <w:pStyle w:val="Textkrper"/>
       </w:pPr>
       <w:r>
-        <w:t>The negative implications of air travel are globally well known. The aviation sector alone is responsible for 3.8\% of carbon emissions (</w:t>
+        <w:t xml:space="preserve">This study aims to provide the MNF with an analysis of all flight emissions emitted by flight journeys that the MNF funds. The goal is to present concrete propositions on how the MNF can reduce its flight emissions by 53% by 2030 and the influence of flight classes on this reduction target. </w:t>
+      </w:r>
+    </w:p>
+    <w:p>
+      <w:pPr>
+        <w:pStyle w:val="Textkrper"/>
+      </w:pPr>
+    </w:p>
+    <w:p>
+      <w:pPr>
+        <w:pStyle w:val="berschrift2"/>
+      </w:pPr>
+      <w:r>
+        <w:t>3</w:t>
+      </w:r>
+      <w:r>
+        <w:t>. Methods</w:t>
+      </w:r>
+      <w:r>
+        <w:t xml:space="preserve"> and data</w:t>
+      </w:r>
+    </w:p>
+    <w:p/>
+    <w:p>
+      <w:r>
+        <w:t>Critic:</w:t>
+      </w:r>
+      <w:r>
+        <w:t xml:space="preserve"> </w:t>
+      </w:r>
+      <w:r>
+        <w:t xml:space="preserve">the methods for preprocessing are fine, but you could provide more details here and there (which APIs did you use?) and omit </w:t>
       </w:r>
       <w:proofErr w:type="spellStart"/>
       <w:r>
-        <w:t>Klöwer</w:t>
+        <w:t>irrelevent</w:t>
       </w:r>
       <w:proofErr w:type="spellEnd"/>
       <w:r>
-        <w:t xml:space="preserve"> et al., 2020). An important part of those emissions is caused by researchers who due to conferences, guest lectures, and fieldwork fly frequently to foreign universities. In recent years, travel by airplanes done by academic staff received growing attention. Especially as Universities all over the world incorporate sustainable development strategies \</w:t>
+        <w:t xml:space="preserve"> details (e.g. delete “To create accurate and meaningful recommendations for reducing flight emissions at the MNF”, you always want to be accurate and meaningful); the methods for the actual analysis are vague (how do you use R to examine the effect of flight classes on emissions?)</w:t>
+      </w:r>
+    </w:p>
+    <w:p>
+      <w:pPr>
+        <w:pStyle w:val="berschrift3"/>
+      </w:pPr>
+      <w:r>
+        <w:t>3.1 Data</w:t>
+      </w:r>
+    </w:p>
+    <w:p/>
+    <w:p/>
+    <w:p>
+      <w:pPr>
+        <w:pStyle w:val="berschrift3"/>
+      </w:pPr>
+      <w:r>
+        <w:t>3</w:t>
+      </w:r>
+      <w:r>
+        <w:t>.</w:t>
+      </w:r>
+      <w:r>
+        <w:t>2</w:t>
+      </w:r>
+      <w:r>
+        <w:t xml:space="preserve"> Pre- processing</w:t>
+      </w:r>
+    </w:p>
+    <w:p>
+      <w:pPr>
+        <w:pStyle w:val="Textkrper"/>
+      </w:pPr>
+      <w:r>
+        <w:t>critic: What API were used?</w:t>
+      </w:r>
+    </w:p>
+    <w:p>
+      <w:pPr>
+        <w:pStyle w:val="Textkrper"/>
+      </w:pPr>
+      <w:r>
+        <w:t xml:space="preserve">The consequence pre- processing section was all done in Python. </w:t>
       </w:r>
       <w:proofErr w:type="gramStart"/>
       <w:r>
-        <w:t>cite{</w:t>
+        <w:t>Therefore</w:t>
       </w:r>
       <w:proofErr w:type="gramEnd"/>
       <w:r>
-        <w:t xml:space="preserve">Borgermann2022PreachingNow}. Similarly, also the University of Zurich are setting an example to be carbon neutral and reducing air travelling by 53\% by 2030. Although the majority in academic circles are in </w:t>
+        <w:t xml:space="preserve"> in order to perform a statistically relevant analysis, the first step was to prepare and complete the data set. For this, one parameter was essential: the IATA flight destination for each flight, </w:t>
+      </w:r>
+      <w:proofErr w:type="gramStart"/>
+      <w:r>
+        <w:t>on the basis of</w:t>
+      </w:r>
+      <w:proofErr w:type="gramEnd"/>
+      <w:r>
+        <w:t xml:space="preserve"> which the flight emissions could be calculated in the second step. </w:t>
+      </w:r>
+      <w:proofErr w:type="gramStart"/>
+      <w:r>
+        <w:t>In order to</w:t>
+      </w:r>
+      <w:proofErr w:type="gramEnd"/>
+      <w:r>
+        <w:t xml:space="preserve"> link these IATA codes to each flight number, a Python script was written, using an API developed by Aviation Edge</w:t>
+      </w:r>
+      <w:r>
+        <w:t xml:space="preserve"> </w:t>
+      </w:r>
+      <w:sdt>
+        <w:sdtPr>
+          <w:rPr>
+            <w:color w:val="000000"/>
+          </w:rPr>
+          <w:tag w:val="MENDELEY_CITATION_v3_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"/>
+          <w:id w:val="-224534449"/>
+          <w:placeholder>
+            <w:docPart w:val="DefaultPlaceholder_-1854013440"/>
+          </w:placeholder>
+        </w:sdtPr>
+        <w:sdtContent>
+          <w:r>
+            <w:rPr>
+              <w:color w:val="000000"/>
+            </w:rPr>
+            <w:t>(</w:t>
+          </w:r>
+          <w:proofErr w:type="spellStart"/>
+          <w:r>
+            <w:rPr>
+              <w:color w:val="000000"/>
+            </w:rPr>
+            <w:t>AviationEdge</w:t>
+          </w:r>
+          <w:proofErr w:type="spellEnd"/>
+          <w:r>
+            <w:rPr>
+              <w:color w:val="000000"/>
+            </w:rPr>
+            <w:t>, 2022)</w:t>
+          </w:r>
+        </w:sdtContent>
+      </w:sdt>
+      <w:r>
+        <w:t xml:space="preserve">. </w:t>
+      </w:r>
+      <w:r>
+        <w:t xml:space="preserve">The API was used to retrieve the corresponding IATA departure and arrival codes for each combination of IATA flight code and IATA flight number and to read them into the record set. For the request function, the </w:t>
+      </w:r>
+      <w:r>
+        <w:lastRenderedPageBreak/>
+        <w:t>parameters "airline-IATA" and "</w:t>
       </w:r>
       <w:proofErr w:type="spellStart"/>
       <w:r>
-        <w:t>favour</w:t>
+        <w:t>flightNumber</w:t>
       </w:r>
       <w:proofErr w:type="spellEnd"/>
       <w:r>
-        <w:t xml:space="preserve"> of this development, questions have arisen, in particular, as to whether this might not harm academic work as flying and face to face interactions play an important role in an academic career \</w:t>
-      </w:r>
-      <w:proofErr w:type="gramStart"/>
-      <w:r>
-        <w:t>cite{</w:t>
-      </w:r>
-      <w:proofErr w:type="gramEnd"/>
-      <w:r>
-        <w:t xml:space="preserve">Klower2020AnCOVID-19} (CITE KREIL). </w:t>
-      </w:r>
-      <w:proofErr w:type="gramStart"/>
-      <w:r>
-        <w:t>Thus</w:t>
-      </w:r>
-      <w:proofErr w:type="gramEnd"/>
-      <w:r>
-        <w:t xml:space="preserve"> researching the relationship between academic flying and academic work and finding approaches to reducing emissions via air travel became the subject of multiple studies. The study of </w:t>
+        <w:t xml:space="preserve">" were used. The former parameter refers to the identification of the airline and the latter to the number of the specific flight. Further, these new values were compared with the existing IATA destination codes and in case of a missing value, it was replaced by the query from the API. In the second step, the same procedure was carried out with the emission calculations, using an API from </w:t>
       </w:r>
       <w:proofErr w:type="spellStart"/>
       <w:r>
-        <w:t>Kreil</w:t>
+        <w:t>GoClimate</w:t>
       </w:r>
       <w:proofErr w:type="spellEnd"/>
       <w:r>
-        <w:t xml:space="preserve"> et al. (2021) proved for example that a reduction in air travel would not affect scientific work, but also be beneficial. Possible alternatives to long-duration flights were shown in the study by </w:t>
+        <w:t xml:space="preserve"> </w:t>
+      </w:r>
+      <w:sdt>
+        <w:sdtPr>
+          <w:rPr>
+            <w:color w:val="000000"/>
+          </w:rPr>
+          <w:tag w:val="MENDELEY_CITATION_v3_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"/>
+          <w:id w:val="-2124212404"/>
+          <w:placeholder>
+            <w:docPart w:val="DefaultPlaceholder_-1854013440"/>
+          </w:placeholder>
+        </w:sdtPr>
+        <w:sdtContent>
+          <w:r>
+            <w:rPr>
+              <w:color w:val="000000"/>
+            </w:rPr>
+            <w:t>(</w:t>
+          </w:r>
+          <w:proofErr w:type="spellStart"/>
+          <w:r>
+            <w:rPr>
+              <w:color w:val="000000"/>
+            </w:rPr>
+            <w:t>GoClimate</w:t>
+          </w:r>
+          <w:proofErr w:type="spellEnd"/>
+          <w:r>
+            <w:rPr>
+              <w:color w:val="000000"/>
+            </w:rPr>
+            <w:t>, 2020)</w:t>
+          </w:r>
+        </w:sdtContent>
+      </w:sdt>
+      <w:r>
+        <w:t>. The request for this API server used the parameters "Segments" consisting of departure and destination, as well as the flown class "</w:t>
       </w:r>
       <w:proofErr w:type="spellStart"/>
       <w:r>
-        <w:t>Klöwer</w:t>
-      </w:r>
-      <w:proofErr w:type="spellEnd"/>
-      <w:r>
-        <w:t xml:space="preserve"> et al. who demonstrated that virtual conferences have a higher attendance rate and how such annual global conferences could be held physically, for example, only biennially.  </w:t>
-      </w:r>
-    </w:p>
-    <w:p>
-      <w:pPr>
-        <w:pStyle w:val="Textkrper"/>
-      </w:pPr>
-      <w:r>
-        <w:t>Contrary to other papers, which thematized the problem on a more global scale, the aim of this paper is to find easy and applicable solutions to reduce air travel emissions at the university level, which are easier to implement.</w:t>
-      </w:r>
-    </w:p>
-    <w:p>
-      <w:pPr>
-        <w:pStyle w:val="Textkrper"/>
-      </w:pPr>
-    </w:p>
-    <w:p>
-      <w:pPr>
-        <w:pStyle w:val="berschrift2"/>
-      </w:pPr>
-      <w:r>
-        <w:t>2. Research goal</w:t>
-      </w:r>
-    </w:p>
-    <w:p>
-      <w:pPr>
-        <w:pStyle w:val="Textkrper"/>
-      </w:pPr>
-    </w:p>
-    <w:p>
-      <w:pPr>
-        <w:pStyle w:val="berschrift2"/>
-      </w:pPr>
-      <w:r>
-        <w:t>3</w:t>
-      </w:r>
-      <w:r>
-        <w:t>. Methods</w:t>
-      </w:r>
-      <w:r>
-        <w:t xml:space="preserve"> and data</w:t>
-      </w:r>
-    </w:p>
-    <w:p>
-      <w:pPr>
-        <w:pStyle w:val="berschrift3"/>
-      </w:pPr>
-      <w:r>
-        <w:t>3.1 Data</w:t>
-      </w:r>
-    </w:p>
-    <w:p>
-      <w:pPr>
-        <w:pStyle w:val="berschrift3"/>
-      </w:pPr>
-      <w:r>
-        <w:t>3</w:t>
-      </w:r>
-      <w:r>
-        <w:t>.</w:t>
-      </w:r>
-      <w:r>
-        <w:t>2</w:t>
-      </w:r>
-      <w:r>
-        <w:t xml:space="preserve"> Pre- processing</w:t>
-      </w:r>
-    </w:p>
-    <w:p>
-      <w:pPr>
-        <w:pStyle w:val="Textkrper"/>
-      </w:pPr>
-      <w:r>
-        <w:t>critic: What API were used?</w:t>
-      </w:r>
-    </w:p>
-    <w:p>
-      <w:pPr>
-        <w:pStyle w:val="Textkrper"/>
-      </w:pPr>
-      <w:r>
-        <w:lastRenderedPageBreak/>
-        <w:t xml:space="preserve">The consequence pre- processing section was all done in Python. </w:t>
-      </w:r>
-      <w:proofErr w:type="gramStart"/>
-      <w:r>
-        <w:t>Therefore</w:t>
-      </w:r>
-      <w:proofErr w:type="gramEnd"/>
-      <w:r>
-        <w:t xml:space="preserve"> in order to perform a statistically relevant analysis, the first step was to prepare and complete the data set. For this, one parameter was essential: the IATA flight destination for each flight, </w:t>
-      </w:r>
-      <w:proofErr w:type="gramStart"/>
-      <w:r>
-        <w:t>on the basis of</w:t>
-      </w:r>
-      <w:proofErr w:type="gramEnd"/>
-      <w:r>
-        <w:t xml:space="preserve"> which the flight emissions could be calculated in the second step. In order to link these IATA codes to each flight number, a Python script was written, using an API developed by Aviation Edge \</w:t>
-      </w:r>
-      <w:proofErr w:type="gramStart"/>
-      <w:r>
-        <w:t>cite{</w:t>
-      </w:r>
-      <w:proofErr w:type="gramEnd"/>
-      <w:r>
-        <w:t>AviationEdge2022DetailedAPI}. The API was used to retrieve the corresponding IATA departure and arrival codes for each combination of IATA flight code and IATA flight number and to read them into the record set. For the request function, the parameters "airline-IATA" and "</w:t>
-      </w:r>
-      <w:proofErr w:type="spellStart"/>
-      <w:r>
-        <w:t>flightNumber</w:t>
-      </w:r>
-      <w:proofErr w:type="spellEnd"/>
-      <w:r>
-        <w:t xml:space="preserve">" were used. The former parameter refers to the identification of the airline and the latter to the number of the specific flight. Further, these new values were compared with the existing IATA destination codes and in case of a missing value, it was replaced by the query from the API. In the second step, the same procedure was carried out with the emission calculations, using an API from </w:t>
-      </w:r>
-      <w:proofErr w:type="spellStart"/>
-      <w:r>
-        <w:t>GoClimate</w:t>
-      </w:r>
-      <w:proofErr w:type="spellEnd"/>
-      <w:r>
-        <w:t xml:space="preserve"> \</w:t>
-      </w:r>
-      <w:proofErr w:type="gramStart"/>
-      <w:r>
-        <w:t>cite{</w:t>
-      </w:r>
-      <w:proofErr w:type="gramEnd"/>
-      <w:r>
-        <w:t>GoClimate2020GoClimateReference} . The request for this API server used the parameters "Segments" consisting of departure and destination, as well as the flown class "</w:t>
-      </w:r>
-      <w:proofErr w:type="spellStart"/>
-      <w:r>
-        <w:t>Cabinclass</w:t>
+        <w:t>c</w:t>
+      </w:r>
+      <w:r>
+        <w:t>abin</w:t>
+      </w:r>
+      <w:r>
+        <w:t>_</w:t>
+      </w:r>
+      <w:r>
+        <w:t>class</w:t>
       </w:r>
       <w:proofErr w:type="spellEnd"/>
       <w:r>
@@ -1357,15 +1424,13 @@
         <w:t>15731.34</w:t>
       </w:r>
       <w:r>
-        <w:t xml:space="preserve">km. The mean on the other hand is 2800km, while the median 1100km for all 7018 flights, which were </w:t>
-      </w:r>
-      <w:proofErr w:type="spellStart"/>
-      <w:r>
-        <w:t>payed</w:t>
-      </w:r>
-      <w:proofErr w:type="spellEnd"/>
-      <w:r>
-        <w:t xml:space="preserve"> by the MNF between 2018 und 2020. This great difference in the median and mean shows that </w:t>
+        <w:t>km. The mean on the other hand is 2800km, while the median 1100km for all 7018 flights, which were pa</w:t>
+      </w:r>
+      <w:r>
+        <w:t xml:space="preserve">id </w:t>
+      </w:r>
+      <w:r>
+        <w:t xml:space="preserve">by the MNF between 2018 und 2020. This great difference in the median and mean shows that </w:t>
       </w:r>
       <w:proofErr w:type="gramStart"/>
       <w:r>
@@ -1373,7 +1438,15 @@
       </w:r>
       <w:proofErr w:type="gramEnd"/>
       <w:r>
-        <w:t xml:space="preserve"> all flights were Shortdistance flights. The same result was derived from analysis of the distance distribution, where </w:t>
+        <w:t xml:space="preserve"> all flights were Shortdistance flights. The same result was derived from analysis of the distance distribution, </w:t>
+      </w:r>
+      <w:proofErr w:type="gramStart"/>
+      <w:r>
+        <w:t>where</w:t>
+      </w:r>
+      <w:proofErr w:type="gramEnd"/>
+      <w:r>
+        <w:t xml:space="preserve"> </w:t>
       </w:r>
     </w:p>
     <w:p/>
@@ -1442,7 +1515,7 @@
       </w:r>
       <w:proofErr w:type="gramEnd"/>
       <w:r>
-        <w:t xml:space="preserve"> to go through all the queries, it was not possible to reference all the flight numbers. Thus, 1701 flights remained without belonging to a start and end point and could not be linked to an emission calculation. This concerns about 20\% of the whole data set.</w:t>
+        <w:t xml:space="preserve"> to go through all the queries, it was not possible to reference all the flight numbers. Thus, 1701 flights remained without belonging to a start and end point and could not be linked to an emission calculation. This concerns about 20% of the whole data set.</w:t>
       </w:r>
     </w:p>
     <w:p>
@@ -1450,7 +1523,7 @@
         <w:pStyle w:val="Textkrper"/>
       </w:pPr>
       <w:r>
-        <w:t xml:space="preserve">The findings of this paper will contribute significantly to MNF’s ability to meet its goal of reducing aviation emissions by 53\% until 2030. Likewise, this paper will demonstrate the varying implications of flight classes on the emissions emitted and illustrate how severe or not a higher flight class is on the emissions generated. Furthermore, the analysis will demonstrate for the first time the spatial distribution and focus on flights across the MNF and what spatial direction could be further explored with particular attention to groupings for flights. Further, the findings will not only be beneficial for the sustainable goals </w:t>
+        <w:t xml:space="preserve">The findings of this paper will contribute significantly to MNF’s ability to meet its goal of reducing aviation emissions by 53% until 2030. Likewise, this paper will demonstrate the varying implications of flight classes on the emissions emitted and illustrate how severe or not a higher flight class is on the emissions generated. Furthermore, the analysis will demonstrate for the first time the spatial distribution and focus on flights across the MNF and what spatial direction could be further explored with particular attention to groupings for flights. Further, the findings will not only be beneficial for the sustainable goals </w:t>
       </w:r>
       <w:r>
         <w:lastRenderedPageBreak/>
@@ -1486,6 +1559,9 @@
         <w:pStyle w:val="berschrift2"/>
       </w:pPr>
       <w:r>
+        <w:t xml:space="preserve">6. </w:t>
+      </w:r>
+      <w:r>
         <w:t>Author contribution</w:t>
       </w:r>
     </w:p>
@@ -1547,134 +1623,447 @@
         </w:rPr>
       </w:pPr>
     </w:p>
-    <w:p>
-      <w:pPr>
-        <w:pStyle w:val="Literaturverzeichnis"/>
-        <w:ind w:left="720" w:hanging="720"/>
-        <w:rPr>
-          <w:noProof/>
+    <w:sdt>
+      <w:sdtPr>
+        <w:rPr>
           <w:sz w:val="20"/>
           <w:szCs w:val="20"/>
         </w:rPr>
-      </w:pPr>
-      <w:r>
-        <w:rPr>
-          <w:noProof/>
-          <w:sz w:val="20"/>
-          <w:szCs w:val="20"/>
-        </w:rPr>
-        <w:t xml:space="preserve">Authority, F. (1973). Stating the obvious: An interdisciplinary approach. </w:t>
-      </w:r>
-      <w:r>
-        <w:rPr>
-          <w:i/>
-          <w:iCs/>
-          <w:noProof/>
-          <w:sz w:val="20"/>
-          <w:szCs w:val="20"/>
-        </w:rPr>
-        <w:t>Journal of Entirely Predictable Results, 63</w:t>
-      </w:r>
-      <w:r>
-        <w:rPr>
-          <w:noProof/>
-          <w:sz w:val="20"/>
-          <w:szCs w:val="20"/>
-        </w:rPr>
-        <w:t>, 1037–1068.</w:t>
-      </w:r>
-    </w:p>
-    <w:p>
-      <w:pPr>
-        <w:pStyle w:val="Literaturverzeichnis"/>
-        <w:ind w:left="720" w:hanging="720"/>
-        <w:rPr>
-          <w:noProof/>
-          <w:sz w:val="20"/>
-          <w:szCs w:val="20"/>
-        </w:rPr>
-      </w:pPr>
-      <w:r>
-        <w:rPr>
-          <w:noProof/>
-          <w:sz w:val="20"/>
-          <w:szCs w:val="20"/>
-        </w:rPr>
-        <w:t xml:space="preserve">Fudgit, B., Publish, H., &amp; Writer, A. (1997). </w:t>
-      </w:r>
-      <w:r>
-        <w:rPr>
-          <w:i/>
-          <w:iCs/>
-          <w:noProof/>
-          <w:sz w:val="20"/>
-          <w:szCs w:val="20"/>
-        </w:rPr>
-        <w:t>Looming deadlines and how to deal with them.</w:t>
-      </w:r>
-      <w:r>
-        <w:rPr>
-          <w:noProof/>
-          <w:sz w:val="20"/>
-          <w:szCs w:val="20"/>
-        </w:rPr>
-        <w:t xml:space="preserve"> Norwich, UK: Partridge &amp; Co.</w:t>
-      </w:r>
-    </w:p>
-    <w:p>
-      <w:pPr>
-        <w:pStyle w:val="Literaturverzeichnis"/>
-        <w:ind w:left="720" w:hanging="720"/>
-        <w:rPr>
-          <w:noProof/>
-          <w:sz w:val="20"/>
-          <w:szCs w:val="20"/>
-        </w:rPr>
-      </w:pPr>
-      <w:r>
-        <w:rPr>
-          <w:noProof/>
-          <w:sz w:val="20"/>
-          <w:szCs w:val="20"/>
-        </w:rPr>
-        <w:t>Learned, C., &amp; Expert, M. (1982). Reworking previous publications for fun and profit. In K. Doctor, &amp; B. Professor (Ed</w:t>
-      </w:r>
-      <w:r>
-        <w:rPr>
-          <w:noProof/>
-          <w:sz w:val="20"/>
-          <w:szCs w:val="20"/>
-        </w:rPr>
-        <w:t>s</w:t>
-      </w:r>
-      <w:r>
-        <w:rPr>
-          <w:noProof/>
-          <w:sz w:val="20"/>
-          <w:szCs w:val="20"/>
-        </w:rPr>
-        <w:t xml:space="preserve">.), </w:t>
-      </w:r>
-      <w:r>
-        <w:rPr>
-          <w:i/>
-          <w:iCs/>
-          <w:noProof/>
-          <w:sz w:val="20"/>
-          <w:szCs w:val="20"/>
-        </w:rPr>
-        <w:t>Proceedings of the 2nd International Conference on Something You Thought Was Relevant But Isn’t Really</w:t>
-      </w:r>
-      <w:r>
-        <w:rPr>
-          <w:noProof/>
-          <w:sz w:val="20"/>
-          <w:szCs w:val="20"/>
-        </w:rPr>
-        <w:t>, (pp. 120–149). Los Angeles.</w:t>
-      </w:r>
-    </w:p>
-    <w:p/>
+        <w:tag w:val="MENDELEY_BIBLIOGRAPHY"/>
+        <w:id w:val="1335038105"/>
+        <w:placeholder>
+          <w:docPart w:val="DefaultPlaceholder_-1854013440"/>
+        </w:placeholder>
+      </w:sdtPr>
+      <w:sdtContent>
+        <w:p>
+          <w:pPr>
+            <w:autoSpaceDE w:val="0"/>
+            <w:autoSpaceDN w:val="0"/>
+            <w:ind w:hanging="480"/>
+            <w:divId w:val="1187328186"/>
+            <w:rPr>
+              <w:sz w:val="20"/>
+              <w:szCs w:val="20"/>
+            </w:rPr>
+          </w:pPr>
+          <w:proofErr w:type="spellStart"/>
+          <w:r>
+            <w:rPr>
+              <w:sz w:val="20"/>
+              <w:szCs w:val="20"/>
+            </w:rPr>
+            <w:t>AviationEdge</w:t>
+          </w:r>
+          <w:proofErr w:type="spellEnd"/>
+          <w:r>
+            <w:rPr>
+              <w:sz w:val="20"/>
+              <w:szCs w:val="20"/>
+            </w:rPr>
+            <w:t xml:space="preserve">. (2022). </w:t>
+          </w:r>
+          <w:r>
+            <w:rPr>
+              <w:i/>
+              <w:iCs/>
+              <w:sz w:val="20"/>
+              <w:szCs w:val="20"/>
+            </w:rPr>
+            <w:t>Detailed Aircraft Information Database - Aviation database and API</w:t>
+          </w:r>
+          <w:r>
+            <w:rPr>
+              <w:sz w:val="20"/>
+              <w:szCs w:val="20"/>
+            </w:rPr>
+            <w:t>. Retrieved from https://aviation-edge.com/</w:t>
+          </w:r>
+        </w:p>
+        <w:p>
+          <w:pPr>
+            <w:autoSpaceDE w:val="0"/>
+            <w:autoSpaceDN w:val="0"/>
+            <w:ind w:hanging="480"/>
+            <w:divId w:val="1397775530"/>
+            <w:rPr>
+              <w:sz w:val="20"/>
+              <w:szCs w:val="20"/>
+            </w:rPr>
+          </w:pPr>
+          <w:proofErr w:type="spellStart"/>
+          <w:r>
+            <w:rPr>
+              <w:sz w:val="20"/>
+              <w:szCs w:val="20"/>
+            </w:rPr>
+            <w:t>Borgermann</w:t>
+          </w:r>
+          <w:proofErr w:type="spellEnd"/>
+          <w:r>
+            <w:rPr>
+              <w:sz w:val="20"/>
+              <w:szCs w:val="20"/>
+            </w:rPr>
+            <w:t xml:space="preserve">, N., Schmidt, A., &amp; </w:t>
+          </w:r>
+          <w:proofErr w:type="spellStart"/>
+          <w:r>
+            <w:rPr>
+              <w:sz w:val="20"/>
+              <w:szCs w:val="20"/>
+            </w:rPr>
+            <w:t>Dobbelaere</w:t>
+          </w:r>
+          <w:proofErr w:type="spellEnd"/>
+          <w:r>
+            <w:rPr>
+              <w:sz w:val="20"/>
+              <w:szCs w:val="20"/>
+            </w:rPr>
+            <w:t xml:space="preserve">, J. (2022). Preaching water while drinking wine: Why universities must boost climate action now. </w:t>
+          </w:r>
+          <w:r>
+            <w:rPr>
+              <w:i/>
+              <w:iCs/>
+              <w:sz w:val="20"/>
+              <w:szCs w:val="20"/>
+            </w:rPr>
+            <w:t>One Earth</w:t>
+          </w:r>
+          <w:r>
+            <w:rPr>
+              <w:sz w:val="20"/>
+              <w:szCs w:val="20"/>
+            </w:rPr>
+            <w:t xml:space="preserve">, </w:t>
+          </w:r>
+          <w:r>
+            <w:rPr>
+              <w:i/>
+              <w:iCs/>
+              <w:sz w:val="20"/>
+              <w:szCs w:val="20"/>
+            </w:rPr>
+            <w:t>5</w:t>
+          </w:r>
+          <w:r>
+            <w:rPr>
+              <w:sz w:val="20"/>
+              <w:szCs w:val="20"/>
+            </w:rPr>
+            <w:t xml:space="preserve">(1), 18–21. </w:t>
+          </w:r>
+          <w:proofErr w:type="spellStart"/>
+          <w:r>
+            <w:rPr>
+              <w:sz w:val="20"/>
+              <w:szCs w:val="20"/>
+            </w:rPr>
+            <w:t>doi</w:t>
+          </w:r>
+          <w:proofErr w:type="spellEnd"/>
+          <w:r>
+            <w:rPr>
+              <w:sz w:val="20"/>
+              <w:szCs w:val="20"/>
+            </w:rPr>
+            <w:t>: 10.1016/j.oneear.2021.12.015</w:t>
+          </w:r>
+        </w:p>
+        <w:p>
+          <w:pPr>
+            <w:autoSpaceDE w:val="0"/>
+            <w:autoSpaceDN w:val="0"/>
+            <w:ind w:hanging="480"/>
+            <w:divId w:val="285358681"/>
+            <w:rPr>
+              <w:sz w:val="20"/>
+              <w:szCs w:val="20"/>
+            </w:rPr>
+          </w:pPr>
+          <w:r>
+            <w:rPr>
+              <w:sz w:val="20"/>
+              <w:szCs w:val="20"/>
+            </w:rPr>
+            <w:t xml:space="preserve">Dib, C. (2021). </w:t>
+          </w:r>
+          <w:r>
+            <w:rPr>
+              <w:i/>
+              <w:iCs/>
+              <w:sz w:val="20"/>
+              <w:szCs w:val="20"/>
+            </w:rPr>
+            <w:t>What contributions does air transport make to the UN sustainable development goals? - Uniting Aviation</w:t>
+          </w:r>
+          <w:r>
+            <w:rPr>
+              <w:sz w:val="20"/>
+              <w:szCs w:val="20"/>
+            </w:rPr>
+            <w:t>. Retrieved from https://unitingaviation.com/news/general-interest/what-contributions-does-air-transport-make-to-the-un-sustainable-development-goals/</w:t>
+          </w:r>
+        </w:p>
+        <w:p>
+          <w:pPr>
+            <w:autoSpaceDE w:val="0"/>
+            <w:autoSpaceDN w:val="0"/>
+            <w:ind w:hanging="480"/>
+            <w:divId w:val="117844971"/>
+            <w:rPr>
+              <w:sz w:val="20"/>
+              <w:szCs w:val="20"/>
+            </w:rPr>
+          </w:pPr>
+          <w:proofErr w:type="spellStart"/>
+          <w:r>
+            <w:rPr>
+              <w:sz w:val="20"/>
+              <w:szCs w:val="20"/>
+            </w:rPr>
+            <w:t>GoClimate</w:t>
+          </w:r>
+          <w:proofErr w:type="spellEnd"/>
+          <w:r>
+            <w:rPr>
+              <w:sz w:val="20"/>
+              <w:szCs w:val="20"/>
+            </w:rPr>
+            <w:t xml:space="preserve">. (2020). </w:t>
+          </w:r>
+          <w:proofErr w:type="spellStart"/>
+          <w:r>
+            <w:rPr>
+              <w:i/>
+              <w:iCs/>
+              <w:sz w:val="20"/>
+              <w:szCs w:val="20"/>
+            </w:rPr>
+            <w:t>GoClimate</w:t>
+          </w:r>
+          <w:proofErr w:type="spellEnd"/>
+          <w:r>
+            <w:rPr>
+              <w:i/>
+              <w:iCs/>
+              <w:sz w:val="20"/>
+              <w:szCs w:val="20"/>
+            </w:rPr>
+            <w:t xml:space="preserve"> API Reference</w:t>
+          </w:r>
+          <w:r>
+            <w:rPr>
+              <w:sz w:val="20"/>
+              <w:szCs w:val="20"/>
+            </w:rPr>
+            <w:t>. Retrieved from https://api.goclimate.com/docs</w:t>
+          </w:r>
+        </w:p>
+        <w:p>
+          <w:pPr>
+            <w:autoSpaceDE w:val="0"/>
+            <w:autoSpaceDN w:val="0"/>
+            <w:ind w:hanging="480"/>
+            <w:divId w:val="2021621530"/>
+            <w:rPr>
+              <w:sz w:val="20"/>
+              <w:szCs w:val="20"/>
+            </w:rPr>
+          </w:pPr>
+          <w:proofErr w:type="spellStart"/>
+          <w:r>
+            <w:rPr>
+              <w:sz w:val="20"/>
+              <w:szCs w:val="20"/>
+            </w:rPr>
+            <w:t>Klöwer</w:t>
+          </w:r>
+          <w:proofErr w:type="spellEnd"/>
+          <w:r>
+            <w:rPr>
+              <w:sz w:val="20"/>
+              <w:szCs w:val="20"/>
+            </w:rPr>
+            <w:t xml:space="preserve">, M., Hopkins, D., Allen, M., &amp; </w:t>
+          </w:r>
+          <w:proofErr w:type="spellStart"/>
+          <w:r>
+            <w:rPr>
+              <w:sz w:val="20"/>
+              <w:szCs w:val="20"/>
+            </w:rPr>
+            <w:t>Higham</w:t>
+          </w:r>
+          <w:proofErr w:type="spellEnd"/>
+          <w:r>
+            <w:rPr>
+              <w:sz w:val="20"/>
+              <w:szCs w:val="20"/>
+            </w:rPr>
+            <w:t xml:space="preserve">, J. (2020). An analysis of ways to decarbonize conference travel after COVID-19. </w:t>
+          </w:r>
+          <w:r>
+            <w:rPr>
+              <w:i/>
+              <w:iCs/>
+              <w:sz w:val="20"/>
+              <w:szCs w:val="20"/>
+            </w:rPr>
+            <w:t>Nature</w:t>
+          </w:r>
+          <w:r>
+            <w:rPr>
+              <w:sz w:val="20"/>
+              <w:szCs w:val="20"/>
+            </w:rPr>
+            <w:t xml:space="preserve">, </w:t>
+          </w:r>
+          <w:r>
+            <w:rPr>
+              <w:i/>
+              <w:iCs/>
+              <w:sz w:val="20"/>
+              <w:szCs w:val="20"/>
+            </w:rPr>
+            <w:t>583</w:t>
+          </w:r>
+          <w:r>
+            <w:rPr>
+              <w:sz w:val="20"/>
+              <w:szCs w:val="20"/>
+            </w:rPr>
+            <w:t xml:space="preserve">(7816), 356–359. </w:t>
+          </w:r>
+          <w:proofErr w:type="spellStart"/>
+          <w:r>
+            <w:rPr>
+              <w:sz w:val="20"/>
+              <w:szCs w:val="20"/>
+            </w:rPr>
+            <w:t>doi</w:t>
+          </w:r>
+          <w:proofErr w:type="spellEnd"/>
+          <w:r>
+            <w:rPr>
+              <w:sz w:val="20"/>
+              <w:szCs w:val="20"/>
+            </w:rPr>
+            <w:t>: 10.1038/d41586-020-02057-2</w:t>
+          </w:r>
+        </w:p>
+        <w:p>
+          <w:pPr>
+            <w:autoSpaceDE w:val="0"/>
+            <w:autoSpaceDN w:val="0"/>
+            <w:ind w:hanging="480"/>
+            <w:divId w:val="695155942"/>
+            <w:rPr>
+              <w:sz w:val="20"/>
+              <w:szCs w:val="20"/>
+            </w:rPr>
+          </w:pPr>
+          <w:proofErr w:type="spellStart"/>
+          <w:r>
+            <w:rPr>
+              <w:sz w:val="20"/>
+              <w:szCs w:val="20"/>
+            </w:rPr>
+            <w:t>Kreil</w:t>
+          </w:r>
+          <w:proofErr w:type="spellEnd"/>
+          <w:r>
+            <w:rPr>
+              <w:sz w:val="20"/>
+              <w:szCs w:val="20"/>
+            </w:rPr>
+            <w:t xml:space="preserve">, A. S. (2021). Does flying less harm academic work? Arguments and assumptions about reducing air travel in academia. </w:t>
+          </w:r>
+          <w:r>
+            <w:rPr>
+              <w:i/>
+              <w:iCs/>
+              <w:sz w:val="20"/>
+              <w:szCs w:val="20"/>
+            </w:rPr>
+            <w:t xml:space="preserve">Travel </w:t>
+          </w:r>
+          <w:proofErr w:type="spellStart"/>
+          <w:r>
+            <w:rPr>
+              <w:i/>
+              <w:iCs/>
+              <w:sz w:val="20"/>
+              <w:szCs w:val="20"/>
+            </w:rPr>
+            <w:t>Behaviour</w:t>
+          </w:r>
+          <w:proofErr w:type="spellEnd"/>
+          <w:r>
+            <w:rPr>
+              <w:i/>
+              <w:iCs/>
+              <w:sz w:val="20"/>
+              <w:szCs w:val="20"/>
+            </w:rPr>
+            <w:t xml:space="preserve"> and Society</w:t>
+          </w:r>
+          <w:r>
+            <w:rPr>
+              <w:sz w:val="20"/>
+              <w:szCs w:val="20"/>
+            </w:rPr>
+            <w:t xml:space="preserve">, </w:t>
+          </w:r>
+          <w:r>
+            <w:rPr>
+              <w:i/>
+              <w:iCs/>
+              <w:sz w:val="20"/>
+              <w:szCs w:val="20"/>
+            </w:rPr>
+            <w:t>25</w:t>
+          </w:r>
+          <w:r>
+            <w:rPr>
+              <w:sz w:val="20"/>
+              <w:szCs w:val="20"/>
+            </w:rPr>
+            <w:t xml:space="preserve">, 52–61. </w:t>
+          </w:r>
+          <w:proofErr w:type="spellStart"/>
+          <w:r>
+            <w:rPr>
+              <w:sz w:val="20"/>
+              <w:szCs w:val="20"/>
+            </w:rPr>
+            <w:t>doi</w:t>
+          </w:r>
+          <w:proofErr w:type="spellEnd"/>
+          <w:r>
+            <w:rPr>
+              <w:sz w:val="20"/>
+              <w:szCs w:val="20"/>
+            </w:rPr>
+            <w:t>: 10.1016/j.tbs.2021.04.011</w:t>
+          </w:r>
+        </w:p>
+        <w:p>
+          <w:pPr>
+            <w:pStyle w:val="Textkrper"/>
+          </w:pPr>
+          <w:r>
+            <w:rPr>
+              <w:sz w:val="20"/>
+              <w:szCs w:val="20"/>
+            </w:rPr>
+            <w:t> </w:t>
+          </w:r>
+        </w:p>
+      </w:sdtContent>
+    </w:sdt>
     <w:p>
       <w:pPr>
         <w:pStyle w:val="Textkrper"/>
@@ -1682,6 +2071,16 @@
     </w:p>
     <w:p>
       <w:pPr>
+        <w:pStyle w:val="Textkrper"/>
+      </w:pPr>
+    </w:p>
+    <w:p>
+      <w:pPr>
+        <w:pStyle w:val="Textkrper"/>
+      </w:pPr>
+    </w:p>
+    <w:p>
+      <w:pPr>
         <w:pStyle w:val="berschrift2"/>
         <w:rPr>
           <w:lang w:val="en-GB"/>
@@ -1691,6 +2090,7 @@
         <w:rPr>
           <w:lang w:val="en-GB"/>
         </w:rPr>
+        <w:lastRenderedPageBreak/>
         <w:t>2. Equations, Figures</w:t>
       </w:r>
       <w:r>
@@ -1790,14 +2190,7 @@
         <w:rPr>
           <w:lang w:val="en-GB"/>
         </w:rPr>
-        <w:t xml:space="preserve"> the figure. As can be seen from </w:t>
-      </w:r>
-      <w:r>
-        <w:rPr>
-          <w:lang w:val="en-GB"/>
-        </w:rPr>
-        <w:lastRenderedPageBreak/>
-        <w:t>Figure 1, figures are centred on the page. Figure captions should be ended with a full stop.</w:t>
+        <w:t xml:space="preserve"> the figure. As can be seen from Figure 1, figures are centred on the page. Figure captions should be ended with a full stop.</w:t>
       </w:r>
     </w:p>
     <w:p>
@@ -1972,6 +2365,7 @@
         </w:rPr>
       </w:pPr>
       <w:r>
+        <w:lastRenderedPageBreak/>
         <w:t>Table 1. Venues of AGILE conferences 2011–2016.</w:t>
       </w:r>
     </w:p>
@@ -2455,264 +2849,6 @@
         <w:t xml:space="preserve"> and text.</w:t>
       </w:r>
     </w:p>
-    <w:p>
-      <w:pPr>
-        <w:pStyle w:val="berschrift2"/>
-        <w:rPr>
-          <w:lang w:val="en-GB"/>
-        </w:rPr>
-      </w:pPr>
-      <w:r>
-        <w:rPr>
-          <w:lang w:val="en-GB"/>
-        </w:rPr>
-        <w:lastRenderedPageBreak/>
-        <w:t>3. References and Citations</w:t>
-      </w:r>
-    </w:p>
-    <w:p>
-      <w:pPr>
-        <w:pStyle w:val="Textkrper"/>
-      </w:pPr>
-      <w:r>
-        <w:t xml:space="preserve">A list of references cited must be provided at the end of the paper. Citations of these within the text should be given as follows. There are several good papers in this area </w:t>
-      </w:r>
-      <w:sdt>
-        <w:sdtPr>
-          <w:id w:val="340745988"/>
-          <w:citation/>
-        </w:sdtPr>
-        <w:sdtEndPr/>
-        <w:sdtContent>
-          <w:r>
-            <w:fldChar w:fldCharType="begin"/>
-          </w:r>
-          <w:r>
-            <w:instrText xml:space="preserve">CITATION authority1973obvious \m learned1982reworking \l 1033 </w:instrText>
-          </w:r>
-          <w:r>
-            <w:fldChar w:fldCharType="separate"/>
-          </w:r>
-          <w:r>
-            <w:rPr>
-              <w:noProof/>
-            </w:rPr>
-            <w:t>(Authority, 1973; Learned &amp; Expert, 1982)</w:t>
-          </w:r>
-          <w:r>
-            <w:fldChar w:fldCharType="end"/>
-          </w:r>
-        </w:sdtContent>
-      </w:sdt>
-      <w:r>
-        <w:t xml:space="preserve">, although the work by </w:t>
-      </w:r>
-      <w:r>
-        <w:rPr>
-          <w:noProof/>
-        </w:rPr>
-        <w:t>Fudgit &amp; Writer</w:t>
-      </w:r>
-      <w:r>
-        <w:rPr>
-          <w:noProof/>
-        </w:rPr>
-        <w:t xml:space="preserve"> </w:t>
-      </w:r>
-      <w:sdt>
-        <w:sdtPr>
-          <w:id w:val="-764151748"/>
-          <w:citation/>
-        </w:sdtPr>
-        <w:sdtEndPr/>
-        <w:sdtContent>
-          <w:r>
-            <w:fldChar w:fldCharType="begin"/>
-          </w:r>
-          <w:r>
-            <w:instrText xml:space="preserve">CITATION fudgit1997looming \n  \t  \l 1033 </w:instrText>
-          </w:r>
-          <w:r>
-            <w:fldChar w:fldCharType="separate"/>
-          </w:r>
-          <w:r>
-            <w:rPr>
-              <w:noProof/>
-            </w:rPr>
-            <w:t>(1997)</w:t>
-          </w:r>
-          <w:r>
-            <w:fldChar w:fldCharType="end"/>
-          </w:r>
-        </w:sdtContent>
-      </w:sdt>
-      <w:r>
-        <w:t xml:space="preserve"> </w:t>
-      </w:r>
-      <w:r>
-        <w:t xml:space="preserve">is an exception. Note that “et al.” is not </w:t>
-      </w:r>
-      <w:proofErr w:type="spellStart"/>
-      <w:r>
-        <w:t>italicised</w:t>
-      </w:r>
-      <w:proofErr w:type="spellEnd"/>
-      <w:r>
-        <w:t xml:space="preserve">. </w:t>
-      </w:r>
-    </w:p>
-    <w:p>
-      <w:pPr>
-        <w:pStyle w:val="Textkrper"/>
-      </w:pPr>
-      <w:r>
-        <w:rPr>
-          <w:lang w:val="en-GB"/>
-        </w:rPr>
-        <w:t xml:space="preserve">The reference list should be formatted as in the example below, using </w:t>
-      </w:r>
-      <w:r>
-        <w:rPr>
-          <w:lang w:val="en-GB"/>
-        </w:rPr>
-        <w:t xml:space="preserve">APA style citations, </w:t>
-      </w:r>
-      <w:r>
-        <w:rPr>
-          <w:lang w:val="en-GB"/>
-        </w:rPr>
-        <w:t xml:space="preserve">10pt </w:t>
-      </w:r>
-      <w:r>
-        <w:rPr>
-          <w:lang w:val="en-GB"/>
-        </w:rPr>
-        <w:t>Palatino Linotype</w:t>
-      </w:r>
-      <w:r>
-        <w:rPr>
-          <w:lang w:val="en-GB"/>
-        </w:rPr>
-        <w:t>, justification</w:t>
-      </w:r>
-      <w:r>
-        <w:rPr>
-          <w:lang w:val="en-GB"/>
-        </w:rPr>
-        <w:t>,</w:t>
-      </w:r>
-      <w:r>
-        <w:rPr>
-          <w:lang w:val="en-GB"/>
-        </w:rPr>
-        <w:t xml:space="preserve"> and 1 cm hanging paragraphs for each reference. Do </w:t>
-      </w:r>
-      <w:r>
-        <w:rPr>
-          <w:i/>
-          <w:lang w:val="en-GB"/>
-        </w:rPr>
-        <w:t>not</w:t>
-      </w:r>
-      <w:r>
-        <w:rPr>
-          <w:lang w:val="en-GB"/>
-        </w:rPr>
-        <w:t xml:space="preserve"> use abbreviations of journal titles.</w:t>
-      </w:r>
-    </w:p>
-    <w:p>
-      <w:pPr>
-        <w:pStyle w:val="Textkrper"/>
-        <w:rPr>
-          <w:lang w:val="en-GB"/>
-        </w:rPr>
-      </w:pPr>
-      <w:r>
-        <w:rPr>
-          <w:lang w:val="en-GB"/>
-        </w:rPr>
-        <w:t xml:space="preserve">It is highly recommended to use a citation management software, such as </w:t>
-      </w:r>
-      <w:r>
-        <w:rPr>
-          <w:lang w:val="en-GB"/>
-        </w:rPr>
-        <w:t xml:space="preserve">Mendeley, </w:t>
-      </w:r>
-      <w:r>
-        <w:rPr>
-          <w:lang w:val="en-GB"/>
-        </w:rPr>
-        <w:t xml:space="preserve">Zotero, </w:t>
-      </w:r>
-      <w:proofErr w:type="spellStart"/>
-      <w:r>
-        <w:rPr>
-          <w:lang w:val="en-GB"/>
-        </w:rPr>
-        <w:t>Jabref</w:t>
-      </w:r>
-      <w:proofErr w:type="spellEnd"/>
-      <w:r>
-        <w:rPr>
-          <w:lang w:val="en-GB"/>
-        </w:rPr>
-        <w:t xml:space="preserve">, Endnote, or </w:t>
-      </w:r>
-      <w:proofErr w:type="spellStart"/>
-      <w:r>
-        <w:rPr>
-          <w:lang w:val="en-GB"/>
-        </w:rPr>
-        <w:t>BibLaTeX</w:t>
-      </w:r>
-      <w:proofErr w:type="spellEnd"/>
-      <w:r>
-        <w:rPr>
-          <w:lang w:val="en-GB"/>
-        </w:rPr>
-        <w:t>.</w:t>
-      </w:r>
-    </w:p>
-    <w:p>
-      <w:pPr>
-        <w:pStyle w:val="berschrift2"/>
-        <w:rPr>
-          <w:b w:val="0"/>
-          <w:bCs w:val="0"/>
-          <w:lang w:val="en-GB"/>
-        </w:rPr>
-      </w:pPr>
-      <w:r>
-        <w:rPr>
-          <w:lang w:val="en-GB"/>
-        </w:rPr>
-        <w:t>4. File Format and Submission</w:t>
-      </w:r>
-    </w:p>
-    <w:p>
-      <w:pPr>
-        <w:pStyle w:val="Textkrper"/>
-        <w:rPr>
-          <w:lang w:val="en-GB"/>
-        </w:rPr>
-      </w:pPr>
-      <w:r>
-        <w:rPr>
-          <w:lang w:val="en-GB"/>
-        </w:rPr>
-        <w:t>For info on submissions, refer to the course website on OLAT.</w:t>
-      </w:r>
-    </w:p>
-    <w:p>
-      <w:pPr>
-        <w:jc w:val="left"/>
-        <w:rPr>
-          <w:lang w:val="en-GB"/>
-        </w:rPr>
-      </w:pPr>
-    </w:p>
     <w:sectPr>
       <w:pgSz w:w="11906" w:h="16838"/>
       <w:pgMar w:top="1418" w:right="1758" w:bottom="1418" w:left="1758" w:header="0" w:footer="0" w:gutter="0"/>
@@ -2767,7 +2903,7 @@
   <w:abstractNum w:abstractNumId="0" w15:restartNumberingAfterBreak="0">
     <w:nsid w:val="FFFFFF7D"/>
     <w:multiLevelType w:val="singleLevel"/>
-    <w:tmpl w:val="E28463DC"/>
+    <w:tmpl w:val="27FE7EE8"/>
     <w:lvl w:ilvl="0">
       <w:start w:val="1"/>
       <w:numFmt w:val="decimal"/>
@@ -2784,7 +2920,7 @@
   <w:abstractNum w:abstractNumId="1" w15:restartNumberingAfterBreak="0">
     <w:nsid w:val="FFFFFF7E"/>
     <w:multiLevelType w:val="singleLevel"/>
-    <w:tmpl w:val="5A4C81FA"/>
+    <w:tmpl w:val="19C061AC"/>
     <w:lvl w:ilvl="0">
       <w:start w:val="1"/>
       <w:numFmt w:val="decimal"/>
@@ -2801,7 +2937,7 @@
   <w:abstractNum w:abstractNumId="2" w15:restartNumberingAfterBreak="0">
     <w:nsid w:val="FFFFFF7F"/>
     <w:multiLevelType w:val="singleLevel"/>
-    <w:tmpl w:val="EFF2CDD6"/>
+    <w:tmpl w:val="909ADBEC"/>
     <w:lvl w:ilvl="0">
       <w:start w:val="1"/>
       <w:numFmt w:val="decimal"/>
@@ -2818,7 +2954,7 @@
   <w:abstractNum w:abstractNumId="3" w15:restartNumberingAfterBreak="0">
     <w:nsid w:val="FFFFFF80"/>
     <w:multiLevelType w:val="singleLevel"/>
-    <w:tmpl w:val="1C4CEB96"/>
+    <w:tmpl w:val="A8B4A1A8"/>
     <w:lvl w:ilvl="0">
       <w:start w:val="1"/>
       <w:numFmt w:val="bullet"/>
@@ -2838,7 +2974,7 @@
   <w:abstractNum w:abstractNumId="4" w15:restartNumberingAfterBreak="0">
     <w:nsid w:val="FFFFFF81"/>
     <w:multiLevelType w:val="singleLevel"/>
-    <w:tmpl w:val="703AB8D4"/>
+    <w:tmpl w:val="1D220C68"/>
     <w:lvl w:ilvl="0">
       <w:start w:val="1"/>
       <w:numFmt w:val="bullet"/>
@@ -2858,7 +2994,7 @@
   <w:abstractNum w:abstractNumId="5" w15:restartNumberingAfterBreak="0">
     <w:nsid w:val="FFFFFF82"/>
     <w:multiLevelType w:val="singleLevel"/>
-    <w:tmpl w:val="0E2E7968"/>
+    <w:tmpl w:val="4C56EE9C"/>
     <w:lvl w:ilvl="0">
       <w:start w:val="1"/>
       <w:numFmt w:val="bullet"/>
@@ -2878,7 +3014,7 @@
   <w:abstractNum w:abstractNumId="6" w15:restartNumberingAfterBreak="0">
     <w:nsid w:val="FFFFFF83"/>
     <w:multiLevelType w:val="singleLevel"/>
-    <w:tmpl w:val="26EECAD8"/>
+    <w:tmpl w:val="694017B4"/>
     <w:lvl w:ilvl="0">
       <w:start w:val="1"/>
       <w:numFmt w:val="bullet"/>
@@ -2896,6 +3032,119 @@
     </w:lvl>
   </w:abstractNum>
   <w:abstractNum w:abstractNumId="7" w15:restartNumberingAfterBreak="0">
+    <w:nsid w:val="1E003045"/>
+    <w:multiLevelType w:val="hybridMultilevel"/>
+    <w:tmpl w:val="19A06426"/>
+    <w:lvl w:ilvl="0" w:tplc="E1EA8C98">
+      <w:start w:val="4"/>
+      <w:numFmt w:val="bullet"/>
+      <w:lvlText w:val="-"/>
+      <w:lvlJc w:val="left"/>
+      <w:pPr>
+        <w:ind w:left="720" w:hanging="360"/>
+      </w:pPr>
+      <w:rPr>
+        <w:rFonts w:ascii="Palatino Linotype" w:eastAsia="Times New Roman" w:hAnsi="Palatino Linotype" w:cs="Times New Roman" w:hint="default"/>
+      </w:rPr>
+    </w:lvl>
+    <w:lvl w:ilvl="1" w:tplc="04070003" w:tentative="1">
+      <w:start w:val="1"/>
+      <w:numFmt w:val="bullet"/>
+      <w:lvlText w:val="o"/>
+      <w:lvlJc w:val="left"/>
+      <w:pPr>
+        <w:ind w:left="1440" w:hanging="360"/>
+      </w:pPr>
+      <w:rPr>
+        <w:rFonts w:ascii="Courier New" w:hAnsi="Courier New" w:hint="default"/>
+      </w:rPr>
+    </w:lvl>
+    <w:lvl w:ilvl="2" w:tplc="04070005" w:tentative="1">
+      <w:start w:val="1"/>
+      <w:numFmt w:val="bullet"/>
+      <w:lvlText w:val=""/>
+      <w:lvlJc w:val="left"/>
+      <w:pPr>
+        <w:ind w:left="2160" w:hanging="360"/>
+      </w:pPr>
+      <w:rPr>
+        <w:rFonts w:ascii="Wingdings" w:hAnsi="Wingdings" w:hint="default"/>
+      </w:rPr>
+    </w:lvl>
+    <w:lvl w:ilvl="3" w:tplc="04070001" w:tentative="1">
+      <w:start w:val="1"/>
+      <w:numFmt w:val="bullet"/>
+      <w:lvlText w:val=""/>
+      <w:lvlJc w:val="left"/>
+      <w:pPr>
+        <w:ind w:left="2880" w:hanging="360"/>
+      </w:pPr>
+      <w:rPr>
+        <w:rFonts w:ascii="Symbol" w:hAnsi="Symbol" w:hint="default"/>
+      </w:rPr>
+    </w:lvl>
+    <w:lvl w:ilvl="4" w:tplc="04070003" w:tentative="1">
+      <w:start w:val="1"/>
+      <w:numFmt w:val="bullet"/>
+      <w:lvlText w:val="o"/>
+      <w:lvlJc w:val="left"/>
+      <w:pPr>
+        <w:ind w:left="3600" w:hanging="360"/>
+      </w:pPr>
+      <w:rPr>
+        <w:rFonts w:ascii="Courier New" w:hAnsi="Courier New" w:hint="default"/>
+      </w:rPr>
+    </w:lvl>
+    <w:lvl w:ilvl="5" w:tplc="04070005" w:tentative="1">
+      <w:start w:val="1"/>
+      <w:numFmt w:val="bullet"/>
+      <w:lvlText w:val=""/>
+      <w:lvlJc w:val="left"/>
+      <w:pPr>
+        <w:ind w:left="4320" w:hanging="360"/>
+      </w:pPr>
+      <w:rPr>
+        <w:rFonts w:ascii="Wingdings" w:hAnsi="Wingdings" w:hint="default"/>
+      </w:rPr>
+    </w:lvl>
+    <w:lvl w:ilvl="6" w:tplc="04070001" w:tentative="1">
+      <w:start w:val="1"/>
+      <w:numFmt w:val="bullet"/>
+      <w:lvlText w:val=""/>
+      <w:lvlJc w:val="left"/>
+      <w:pPr>
+        <w:ind w:left="5040" w:hanging="360"/>
+      </w:pPr>
+      <w:rPr>
+        <w:rFonts w:ascii="Symbol" w:hAnsi="Symbol" w:hint="default"/>
+      </w:rPr>
+    </w:lvl>
+    <w:lvl w:ilvl="7" w:tplc="04070003" w:tentative="1">
+      <w:start w:val="1"/>
+      <w:numFmt w:val="bullet"/>
+      <w:lvlText w:val="o"/>
+      <w:lvlJc w:val="left"/>
+      <w:pPr>
+        <w:ind w:left="5760" w:hanging="360"/>
+      </w:pPr>
+      <w:rPr>
+        <w:rFonts w:ascii="Courier New" w:hAnsi="Courier New" w:hint="default"/>
+      </w:rPr>
+    </w:lvl>
+    <w:lvl w:ilvl="8" w:tplc="04070005" w:tentative="1">
+      <w:start w:val="1"/>
+      <w:numFmt w:val="bullet"/>
+      <w:lvlText w:val=""/>
+      <w:lvlJc w:val="left"/>
+      <w:pPr>
+        <w:ind w:left="6480" w:hanging="360"/>
+      </w:pPr>
+      <w:rPr>
+        <w:rFonts w:ascii="Wingdings" w:hAnsi="Wingdings" w:hint="default"/>
+      </w:rPr>
+    </w:lvl>
+  </w:abstractNum>
+  <w:abstractNum w:abstractNumId="8" w15:restartNumberingAfterBreak="0">
     <w:nsid w:val="67A7442A"/>
     <w:multiLevelType w:val="hybridMultilevel"/>
     <w:tmpl w:val="B8F6289A"/>
@@ -2984,7 +3233,7 @@
       </w:pPr>
     </w:lvl>
   </w:abstractNum>
-  <w:abstractNum w:abstractNumId="8" w15:restartNumberingAfterBreak="0">
+  <w:abstractNum w:abstractNumId="9" w15:restartNumberingAfterBreak="0">
     <w:nsid w:val="6D95312F"/>
     <w:multiLevelType w:val="hybridMultilevel"/>
     <w:tmpl w:val="7410EB34"/>
@@ -3095,10 +3344,13 @@
     <w:abstractNumId w:val="6"/>
   </w:num>
   <w:num w:numId="8" w16cid:durableId="1198011581">
-    <w:abstractNumId w:val="7"/>
+    <w:abstractNumId w:val="8"/>
   </w:num>
   <w:num w:numId="9" w16cid:durableId="593905651">
-    <w:abstractNumId w:val="8"/>
+    <w:abstractNumId w:val="9"/>
+  </w:num>
+  <w:num w:numId="10" w16cid:durableId="1480994654">
+    <w:abstractNumId w:val="7"/>
   </w:num>
 </w:numbering>
 </file>
@@ -3543,7 +3795,6 @@
   <w:style w:type="character" w:default="1" w:styleId="Absatz-Standardschriftart">
     <w:name w:val="Default Paragraph Font"/>
     <w:uiPriority w:val="1"/>
-    <w:semiHidden/>
     <w:unhideWhenUsed/>
   </w:style>
   <w:style w:type="table" w:default="1" w:styleId="NormaleTabelle">
@@ -3924,7 +4175,654 @@
     <w:semiHidden/>
     <w:rsid w:val="00E72BF6"/>
   </w:style>
+  <w:style w:type="character" w:styleId="Platzhaltertext">
+    <w:name w:val="Placeholder Text"/>
+    <w:basedOn w:val="Absatz-Standardschriftart"/>
+    <w:uiPriority w:val="67"/>
+    <w:rsid w:val="00403F44"/>
+    <w:rPr>
+      <w:color w:val="808080"/>
+    </w:rPr>
+  </w:style>
 </w:styles>
+</file>
+
+<file path=word/glossary/document.xml><?xml version="1.0" encoding="utf-8"?>
+<w:glossaryDocument xmlns:wpc="http://schemas.microsoft.com/office/word/2010/wordprocessingCanvas" xmlns:cx="http://schemas.microsoft.com/office/drawing/2014/chartex" xmlns:cx1="http://schemas.microsoft.com/office/drawing/2015/9/8/chartex" xmlns:cx2="http://schemas.microsoft.com/office/drawing/2015/10/21/chartex" xmlns:cx3="http://schemas.microsoft.com/office/drawing/2016/5/9/chartex" xmlns:cx4="http://schemas.microsoft.com/office/drawing/2016/5/10/chartex" xmlns:cx5="http://schemas.microsoft.com/office/drawing/2016/5/11/chartex" xmlns:cx6="http://schemas.microsoft.com/office/drawing/2016/5/12/chartex" xmlns:cx7="http://schemas.microsoft.com/office/drawing/2016/5/13/chartex" xmlns:cx8="http://schemas.microsoft.com/office/drawing/2016/5/14/chartex" xmlns:mc="http://schemas.openxmlformats.org/markup-compatibility/2006" xmlns:aink="http://schemas.microsoft.com/office/drawing/2016/ink" xmlns:am3d="http://schemas.microsoft.com/office/drawing/2017/model3d" xmlns:o="urn:schemas-microsoft-com:office:office" xmlns:oel="http://schemas.microsoft.com/office/2019/extlst" xmlns:r="http://schemas.openxmlformats.org/officeDocument/2006/relationships" xmlns:m="http://schemas.openxmlformats.org/officeDocument/2006/math" xmlns:v="urn:schemas-microsoft-com:vml" xmlns:wp14="http://schemas.microsoft.com/office/word/2010/wordprocessingDrawing" xmlns:wp="http://schemas.openxmlformats.org/drawingml/2006/wordprocessingDrawing" xmlns:w10="urn:schemas-microsoft-com:office:word" xmlns:w="http://schemas.openxmlformats.org/wordprocessingml/2006/main" xmlns:w14="http://schemas.microsoft.com/office/word/2010/wordml" xmlns:w15="http://schemas.microsoft.com/office/word/2012/wordml" xmlns:w16cex="http://schemas.microsoft.com/office/word/2018/wordml/cex" xmlns:w16cid="http://schemas.microsoft.com/office/word/2016/wordml/cid" xmlns:w16="http://schemas.microsoft.com/office/word/2018/wordml" xmlns:w16sdtdh="http://schemas.microsoft.com/office/word/2020/wordml/sdtdatahash" xmlns:w16se="http://schemas.microsoft.com/office/word/2015/wordml/symex" xmlns:wpg="http://schemas.microsoft.com/office/word/2010/wordprocessingGroup" xmlns:wpi="http://schemas.microsoft.com/office/word/2010/wordprocessingInk" xmlns:wne="http://schemas.microsoft.com/office/word/2006/wordml" xmlns:wps="http://schemas.microsoft.com/office/word/2010/wordprocessingShape" mc:Ignorable="w14 w15 w16se w16cid w16 w16cex w16sdtdh wp14">
+  <w:docParts>
+    <w:docPart>
+      <w:docPartPr>
+        <w:name w:val="DefaultPlaceholder_-1854013440"/>
+        <w:category>
+          <w:name w:val="Allgemein"/>
+          <w:gallery w:val="placeholder"/>
+        </w:category>
+        <w:types>
+          <w:type w:val="bbPlcHdr"/>
+        </w:types>
+        <w:behaviors>
+          <w:behavior w:val="content"/>
+        </w:behaviors>
+        <w:guid w:val="{1D755B7C-B015-304C-9202-1B7064567E60}"/>
+      </w:docPartPr>
+      <w:docPartBody>
+        <w:p>
+          <w:r>
+            <w:rPr>
+              <w:rStyle w:val="Platzhaltertext"/>
+            </w:rPr>
+            <w:t>Klicken oder tippen Sie hier, um Text einzugeben.</w:t>
+          </w:r>
+        </w:p>
+      </w:docPartBody>
+    </w:docPart>
+  </w:docParts>
+</w:glossaryDocument>
+</file>
+
+<file path=word/glossary/fontTable.xml><?xml version="1.0" encoding="utf-8"?>
+<w:fonts xmlns:mc="http://schemas.openxmlformats.org/markup-compatibility/2006" xmlns:r="http://schemas.openxmlformats.org/officeDocument/2006/relationships" xmlns:w="http://schemas.openxmlformats.org/wordprocessingml/2006/main" xmlns:w14="http://schemas.microsoft.com/office/word/2010/wordml" xmlns:w15="http://schemas.microsoft.com/office/word/2012/wordml" xmlns:w16cex="http://schemas.microsoft.com/office/word/2018/wordml/cex" xmlns:w16cid="http://schemas.microsoft.com/office/word/2016/wordml/cid" xmlns:w16="http://schemas.microsoft.com/office/word/2018/wordml" xmlns:w16sdtdh="http://schemas.microsoft.com/office/word/2020/wordml/sdtdatahash" xmlns:w16se="http://schemas.microsoft.com/office/word/2015/wordml/symex" mc:Ignorable="w14 w15 w16se w16cid w16 w16cex w16sdtdh">
+  <w:font w:name="Symbol">
+    <w:panose1 w:val="05050102010706020507"/>
+    <w:charset w:val="02"/>
+    <w:family w:val="decorative"/>
+    <w:pitch w:val="variable"/>
+    <w:sig w:usb0="00000000" w:usb1="10000000" w:usb2="00000000" w:usb3="00000000" w:csb0="80000000" w:csb1="00000000"/>
+  </w:font>
+  <w:font w:name="Times New Roman">
+    <w:panose1 w:val="02020603050405020304"/>
+    <w:charset w:val="00"/>
+    <w:family w:val="roman"/>
+    <w:pitch w:val="variable"/>
+    <w:sig w:usb0="E0002EFF" w:usb1="C000785B" w:usb2="00000009" w:usb3="00000000" w:csb0="000001FF" w:csb1="00000000"/>
+  </w:font>
+  <w:font w:name="Palatino Linotype">
+    <w:panose1 w:val="02040502050505030304"/>
+    <w:charset w:val="00"/>
+    <w:family w:val="roman"/>
+    <w:pitch w:val="variable"/>
+    <w:sig w:usb0="E0000287" w:usb1="40000013" w:usb2="00000000" w:usb3="00000000" w:csb0="0000019F" w:csb1="00000000"/>
+  </w:font>
+  <w:font w:name="Courier New">
+    <w:panose1 w:val="02070309020205020404"/>
+    <w:charset w:val="00"/>
+    <w:family w:val="modern"/>
+    <w:pitch w:val="fixed"/>
+    <w:sig w:usb0="E0002AFF" w:usb1="C0007843" w:usb2="00000009" w:usb3="00000000" w:csb0="000001FF" w:csb1="00000000"/>
+  </w:font>
+  <w:font w:name="Wingdings">
+    <w:panose1 w:val="05000000000000000000"/>
+    <w:charset w:val="02"/>
+    <w:family w:val="decorative"/>
+    <w:pitch w:val="variable"/>
+    <w:sig w:usb0="00000003" w:usb1="10000000" w:usb2="00000000" w:usb3="00000000" w:csb0="80000001" w:csb1="00000000"/>
+  </w:font>
+  <w:font w:name="Arial">
+    <w:altName w:val="Arial"/>
+    <w:panose1 w:val="020B0604020202020204"/>
+    <w:charset w:val="00"/>
+    <w:family w:val="swiss"/>
+    <w:pitch w:val="variable"/>
+    <w:sig w:usb0="E0002EFF" w:usb1="C000785B" w:usb2="00000009" w:usb3="00000000" w:csb0="000001FF" w:csb1="00000000"/>
+  </w:font>
+  <w:font w:name="Lucida Grande">
+    <w:altName w:val="Segoe UI"/>
+    <w:panose1 w:val="020B0600040502020204"/>
+    <w:charset w:val="00"/>
+    <w:family w:val="swiss"/>
+    <w:pitch w:val="variable"/>
+    <w:sig w:usb0="E1000AEF" w:usb1="5000A1FF" w:usb2="00000000" w:usb3="00000000" w:csb0="000001BF" w:csb1="00000000"/>
+  </w:font>
+  <w:font w:name="Liberation Sans">
+    <w:altName w:val="Arial"/>
+    <w:panose1 w:val="020B0604020202020204"/>
+    <w:charset w:val="01"/>
+    <w:family w:val="roman"/>
+    <w:pitch w:val="variable"/>
+  </w:font>
+  <w:font w:name="Droid Sans Fallback">
+    <w:panose1 w:val="020B0604020202020204"/>
+    <w:charset w:val="00"/>
+    <w:family w:val="roman"/>
+    <w:notTrueType/>
+    <w:pitch w:val="default"/>
+  </w:font>
+  <w:font w:name="Droid Sans Devanagari">
+    <w:altName w:val="Segoe UI"/>
+    <w:panose1 w:val="020B0604020202020204"/>
+    <w:charset w:val="00"/>
+    <w:family w:val="roman"/>
+    <w:notTrueType/>
+    <w:pitch w:val="default"/>
+  </w:font>
+  <w:font w:name="Tahoma">
+    <w:panose1 w:val="020B0604030504040204"/>
+    <w:charset w:val="00"/>
+    <w:family w:val="swiss"/>
+    <w:pitch w:val="variable"/>
+    <w:sig w:usb0="E1002EFF" w:usb1="C000605B" w:usb2="00000029" w:usb3="00000000" w:csb0="000101FF" w:csb1="00000000"/>
+  </w:font>
+  <w:font w:name="MS Gothic">
+    <w:altName w:val="ＭＳ ゴシック"/>
+    <w:panose1 w:val="020B0609070205080204"/>
+    <w:charset w:val="80"/>
+    <w:family w:val="modern"/>
+    <w:pitch w:val="fixed"/>
+    <w:sig w:usb0="E00002FF" w:usb1="6AC7FDFB" w:usb2="08000012" w:usb3="00000000" w:csb0="0002009F" w:csb1="00000000"/>
+  </w:font>
+  <w:font w:name="Calibri">
+    <w:panose1 w:val="020F0502020204030204"/>
+    <w:charset w:val="00"/>
+    <w:family w:val="swiss"/>
+    <w:pitch w:val="variable"/>
+    <w:sig w:usb0="E4002EFF" w:usb1="C000247B" w:usb2="00000009" w:usb3="00000000" w:csb0="000001FF" w:csb1="00000000"/>
+  </w:font>
+  <w:font w:name="MS Mincho">
+    <w:altName w:val="ＭＳ 明朝"/>
+    <w:panose1 w:val="02020609040205080304"/>
+    <w:charset w:val="80"/>
+    <w:family w:val="modern"/>
+    <w:pitch w:val="fixed"/>
+    <w:sig w:usb0="E00002FF" w:usb1="6AC7FDFB" w:usb2="08000012" w:usb3="00000000" w:csb0="0002009F" w:csb1="00000000"/>
+  </w:font>
+  <w:font w:name="Cambria">
+    <w:altName w:val="Cambria"/>
+    <w:panose1 w:val="02040503050406030204"/>
+    <w:charset w:val="00"/>
+    <w:family w:val="roman"/>
+    <w:pitch w:val="variable"/>
+    <w:sig w:usb0="E00006FF" w:usb1="420024FF" w:usb2="02000000" w:usb3="00000000" w:csb0="0000019F" w:csb1="00000000"/>
+  </w:font>
+  <w:font w:name="Calibri Light">
+    <w:panose1 w:val="020F0302020204030204"/>
+    <w:charset w:val="00"/>
+    <w:family w:val="swiss"/>
+    <w:pitch w:val="variable"/>
+    <w:sig w:usb0="E0002AFF" w:usb1="C000247B" w:usb2="00000009" w:usb3="00000000" w:csb0="000001FF" w:csb1="00000000"/>
+  </w:font>
+</w:fonts>
+</file>
+
+<file path=word/glossary/settings.xml><?xml version="1.0" encoding="utf-8"?>
+<w:settings xmlns:mc="http://schemas.openxmlformats.org/markup-compatibility/2006" xmlns:o="urn:schemas-microsoft-com:office:office" xmlns:r="http://schemas.openxmlformats.org/officeDocument/2006/relationships" xmlns:m="http://schemas.openxmlformats.org/officeDocument/2006/math" xmlns:v="urn:schemas-microsoft-com:vml" xmlns:w10="urn:schemas-microsoft-com:office:word" xmlns:w="http://schemas.openxmlformats.org/wordprocessingml/2006/main" xmlns:w14="http://schemas.microsoft.com/office/word/2010/wordml" xmlns:w15="http://schemas.microsoft.com/office/word/2012/wordml" xmlns:w16cex="http://schemas.microsoft.com/office/word/2018/wordml/cex" xmlns:w16cid="http://schemas.microsoft.com/office/word/2016/wordml/cid" xmlns:w16="http://schemas.microsoft.com/office/word/2018/wordml" xmlns:w16sdtdh="http://schemas.microsoft.com/office/word/2020/wordml/sdtdatahash" xmlns:w16se="http://schemas.microsoft.com/office/word/2015/wordml/symex" xmlns:sl="http://schemas.openxmlformats.org/schemaLibrary/2006/main" mc:Ignorable="w14 w15 w16se w16cid w16 w16cex w16sdtdh">
+  <w:view w:val="normal"/>
+  <w:defaultTabStop w:val="708"/>
+  <w:hyphenationZone w:val="425"/>
+  <w:characterSpacingControl w:val="doNotCompress"/>
+  <w:compat>
+    <w:useFELayout/>
+    <w:compatSetting w:name="compatibilityMode" w:uri="http://schemas.microsoft.com/office/word" w:val="15"/>
+    <w:compatSetting w:name="overrideTableStyleFontSizeAndJustification" w:uri="http://schemas.microsoft.com/office/word" w:val="1"/>
+    <w:compatSetting w:name="enableOpenTypeFeatures" w:uri="http://schemas.microsoft.com/office/word" w:val="1"/>
+    <w:compatSetting w:name="doNotFlipMirrorIndents" w:uri="http://schemas.microsoft.com/office/word" w:val="1"/>
+    <w:compatSetting w:name="differentiateMultirowTableHeaders" w:uri="http://schemas.microsoft.com/office/word" w:val="1"/>
+    <w:compatSetting w:name="useWord2013TrackBottomHyphenation" w:uri="http://schemas.microsoft.com/office/word" w:val="0"/>
+  </w:compat>
+  <w:rsids>
+    <w:rsidRoot w:val="00972BF9"/>
+    <w:rsid w:val="00691C73"/>
+    <w:rsid w:val="00972BF9"/>
+  </w:rsids>
+  <m:mathPr>
+    <m:mathFont m:val="Cambria Math"/>
+    <m:brkBin m:val="before"/>
+    <m:brkBinSub m:val="--"/>
+    <m:smallFrac m:val="0"/>
+    <m:dispDef/>
+    <m:lMargin m:val="0"/>
+    <m:rMargin m:val="0"/>
+    <m:defJc m:val="centerGroup"/>
+    <m:wrapIndent m:val="1440"/>
+    <m:intLim m:val="subSup"/>
+    <m:naryLim m:val="undOvr"/>
+  </m:mathPr>
+  <w:themeFontLang w:val="de-CH"/>
+  <w:clrSchemeMapping w:bg1="light1" w:t1="dark1" w:bg2="light2" w:t2="dark2" w:accent1="accent1" w:accent2="accent2" w:accent3="accent3" w:accent4="accent4" w:accent5="accent5" w:accent6="accent6" w:hyperlink="hyperlink" w:followedHyperlink="followedHyperlink"/>
+  <w:decimalSymbol w:val="."/>
+  <w:listSeparator w:val=";"/>
+  <w15:chartTrackingRefBased/>
+</w:settings>
+</file>
+
+<file path=word/glossary/styles.xml><?xml version="1.0" encoding="utf-8"?>
+<w:styles xmlns:mc="http://schemas.openxmlformats.org/markup-compatibility/2006" xmlns:r="http://schemas.openxmlformats.org/officeDocument/2006/relationships" xmlns:w="http://schemas.openxmlformats.org/wordprocessingml/2006/main" xmlns:w14="http://schemas.microsoft.com/office/word/2010/wordml" xmlns:w15="http://schemas.microsoft.com/office/word/2012/wordml" xmlns:w16cex="http://schemas.microsoft.com/office/word/2018/wordml/cex" xmlns:w16cid="http://schemas.microsoft.com/office/word/2016/wordml/cid" xmlns:w16="http://schemas.microsoft.com/office/word/2018/wordml" xmlns:w16sdtdh="http://schemas.microsoft.com/office/word/2020/wordml/sdtdatahash" xmlns:w16se="http://schemas.microsoft.com/office/word/2015/wordml/symex" mc:Ignorable="w14 w15 w16se w16cid w16 w16cex w16sdtdh">
+  <w:docDefaults>
+    <w:rPrDefault>
+      <w:rPr>
+        <w:rFonts w:asciiTheme="minorHAnsi" w:eastAsiaTheme="minorEastAsia" w:hAnsiTheme="minorHAnsi" w:cstheme="minorBidi"/>
+        <w:sz w:val="24"/>
+        <w:szCs w:val="24"/>
+        <w:lang w:val="de-CH" w:eastAsia="de-DE" w:bidi="ar-SA"/>
+      </w:rPr>
+    </w:rPrDefault>
+    <w:pPrDefault/>
+  </w:docDefaults>
+  <w:latentStyles w:defLockedState="0" w:defUIPriority="99" w:defSemiHidden="0" w:defUnhideWhenUsed="0" w:defQFormat="0" w:count="376">
+    <w:lsdException w:name="Normal" w:uiPriority="0" w:qFormat="1"/>
+    <w:lsdException w:name="heading 1" w:uiPriority="9" w:qFormat="1"/>
+    <w:lsdException w:name="heading 2" w:semiHidden="1" w:uiPriority="9" w:unhideWhenUsed="1" w:qFormat="1"/>
+    <w:lsdException w:name="heading 3" w:semiHidden="1" w:uiPriority="9" w:unhideWhenUsed="1" w:qFormat="1"/>
+    <w:lsdException w:name="heading 4" w:semiHidden="1" w:uiPriority="9" w:unhideWhenUsed="1" w:qFormat="1"/>
+    <w:lsdException w:name="heading 5" w:semiHidden="1" w:uiPriority="9" w:unhideWhenUsed="1" w:qFormat="1"/>
+    <w:lsdException w:name="heading 6" w:semiHidden="1" w:uiPriority="9" w:unhideWhenUsed="1" w:qFormat="1"/>
+    <w:lsdException w:name="heading 7" w:semiHidden="1" w:uiPriority="9" w:unhideWhenUsed="1" w:qFormat="1"/>
+    <w:lsdException w:name="heading 8" w:semiHidden="1" w:uiPriority="9" w:unhideWhenUsed="1" w:qFormat="1"/>
+    <w:lsdException w:name="heading 9" w:semiHidden="1" w:uiPriority="9" w:unhideWhenUsed="1" w:qFormat="1"/>
+    <w:lsdException w:name="index 1" w:semiHidden="1" w:unhideWhenUsed="1"/>
+    <w:lsdException w:name="index 2" w:semiHidden="1" w:unhideWhenUsed="1"/>
+    <w:lsdException w:name="index 3" w:semiHidden="1" w:unhideWhenUsed="1"/>
+    <w:lsdException w:name="index 4" w:semiHidden="1" w:unhideWhenUsed="1"/>
+    <w:lsdException w:name="index 5" w:semiHidden="1" w:unhideWhenUsed="1"/>
+    <w:lsdException w:name="index 6" w:semiHidden="1" w:unhideWhenUsed="1"/>
+    <w:lsdException w:name="index 7" w:semiHidden="1" w:unhideWhenUsed="1"/>
+    <w:lsdException w:name="index 8" w:semiHidden="1" w:unhideWhenUsed="1"/>
+    <w:lsdException w:name="index 9" w:semiHidden="1" w:unhideWhenUsed="1"/>
+    <w:lsdException w:name="toc 1" w:semiHidden="1" w:uiPriority="39" w:unhideWhenUsed="1"/>
+    <w:lsdException w:name="toc 2" w:semiHidden="1" w:uiPriority="39" w:unhideWhenUsed="1"/>
+    <w:lsdException w:name="toc 3" w:semiHidden="1" w:uiPriority="39" w:unhideWhenUsed="1"/>
+    <w:lsdException w:name="toc 4" w:semiHidden="1" w:uiPriority="39" w:unhideWhenUsed="1"/>
+    <w:lsdException w:name="toc 5" w:semiHidden="1" w:uiPriority="39" w:unhideWhenUsed="1"/>
+    <w:lsdException w:name="toc 6" w:semiHidden="1" w:uiPriority="39" w:unhideWhenUsed="1"/>
+    <w:lsdException w:name="toc 7" w:semiHidden="1" w:uiPriority="39" w:unhideWhenUsed="1"/>
+    <w:lsdException w:name="toc 8" w:semiHidden="1" w:uiPriority="39" w:unhideWhenUsed="1"/>
+    <w:lsdException w:name="toc 9" w:semiHidden="1" w:uiPriority="39" w:unhideWhenUsed="1"/>
+    <w:lsdException w:name="Normal Indent" w:semiHidden="1" w:unhideWhenUsed="1"/>
+    <w:lsdException w:name="footnote text" w:semiHidden="1" w:unhideWhenUsed="1"/>
+    <w:lsdException w:name="annotation text" w:semiHidden="1" w:unhideWhenUsed="1"/>
+    <w:lsdException w:name="header" w:semiHidden="1" w:unhideWhenUsed="1"/>
+    <w:lsdException w:name="footer" w:semiHidden="1" w:unhideWhenUsed="1"/>
+    <w:lsdException w:name="index heading" w:semiHidden="1" w:unhideWhenUsed="1"/>
+    <w:lsdException w:name="caption" w:semiHidden="1" w:uiPriority="35" w:unhideWhenUsed="1" w:qFormat="1"/>
+    <w:lsdException w:name="table of figures" w:semiHidden="1" w:unhideWhenUsed="1"/>
+    <w:lsdException w:name="envelope address" w:semiHidden="1" w:unhideWhenUsed="1"/>
+    <w:lsdException w:name="envelope return" w:semiHidden="1" w:unhideWhenUsed="1"/>
+    <w:lsdException w:name="footnote reference" w:semiHidden="1" w:unhideWhenUsed="1"/>
+    <w:lsdException w:name="annotation reference" w:semiHidden="1" w:unhideWhenUsed="1"/>
+    <w:lsdException w:name="line number" w:semiHidden="1" w:unhideWhenUsed="1"/>
+    <w:lsdException w:name="page number" w:semiHidden="1" w:unhideWhenUsed="1"/>
+    <w:lsdException w:name="endnote reference" w:semiHidden="1" w:unhideWhenUsed="1"/>
+    <w:lsdException w:name="endnote text" w:semiHidden="1" w:unhideWhenUsed="1"/>
+    <w:lsdException w:name="table of authorities" w:semiHidden="1" w:unhideWhenUsed="1"/>
+    <w:lsdException w:name="macro" w:semiHidden="1" w:unhideWhenUsed="1"/>
+    <w:lsdException w:name="toa heading" w:semiHidden="1" w:unhideWhenUsed="1"/>
+    <w:lsdException w:name="List" w:semiHidden="1" w:unhideWhenUsed="1"/>
+    <w:lsdException w:name="List Bullet" w:semiHidden="1" w:unhideWhenUsed="1"/>
+    <w:lsdException w:name="List Number" w:semiHidden="1" w:unhideWhenUsed="1"/>
+    <w:lsdException w:name="List 2" w:semiHidden="1" w:unhideWhenUsed="1"/>
+    <w:lsdException w:name="List 3" w:semiHidden="1" w:unhideWhenUsed="1"/>
+    <w:lsdException w:name="List 4" w:semiHidden="1" w:unhideWhenUsed="1"/>
+    <w:lsdException w:name="List 5" w:semiHidden="1" w:unhideWhenUsed="1"/>
+    <w:lsdException w:name="List Bullet 2" w:semiHidden="1" w:unhideWhenUsed="1"/>
+    <w:lsdException w:name="List Bullet 3" w:semiHidden="1" w:unhideWhenUsed="1"/>
+    <w:lsdException w:name="List Bullet 4" w:semiHidden="1" w:unhideWhenUsed="1"/>
+    <w:lsdException w:name="List Bullet 5" w:semiHidden="1" w:unhideWhenUsed="1"/>
+    <w:lsdException w:name="List Number 2" w:semiHidden="1" w:unhideWhenUsed="1"/>
+    <w:lsdException w:name="List Number 3" w:semiHidden="1" w:unhideWhenUsed="1"/>
+    <w:lsdException w:name="List Number 4" w:semiHidden="1" w:unhideWhenUsed="1"/>
+    <w:lsdException w:name="List Number 5" w:semiHidden="1" w:unhideWhenUsed="1"/>
+    <w:lsdException w:name="Title" w:uiPriority="10" w:qFormat="1"/>
+    <w:lsdException w:name="Closing" w:semiHidden="1" w:unhideWhenUsed="1"/>
+    <w:lsdException w:name="Signature" w:semiHidden="1" w:unhideWhenUsed="1"/>
+    <w:lsdException w:name="Default Paragraph Font" w:semiHidden="1" w:uiPriority="1" w:unhideWhenUsed="1"/>
+    <w:lsdException w:name="Body Text" w:semiHidden="1" w:unhideWhenUsed="1"/>
+    <w:lsdException w:name="Body Text Indent" w:semiHidden="1" w:unhideWhenUsed="1"/>
+    <w:lsdException w:name="List Continue" w:semiHidden="1" w:unhideWhenUsed="1"/>
+    <w:lsdException w:name="List Continue 2" w:semiHidden="1" w:unhideWhenUsed="1"/>
+    <w:lsdException w:name="List Continue 3" w:semiHidden="1" w:unhideWhenUsed="1"/>
+    <w:lsdException w:name="List Continue 4" w:semiHidden="1" w:unhideWhenUsed="1"/>
+    <w:lsdException w:name="List Continue 5" w:semiHidden="1" w:unhideWhenUsed="1"/>
+    <w:lsdException w:name="Message Header" w:semiHidden="1" w:unhideWhenUsed="1"/>
+    <w:lsdException w:name="Subtitle" w:uiPriority="11" w:qFormat="1"/>
+    <w:lsdException w:name="Salutation" w:semiHidden="1" w:unhideWhenUsed="1"/>
+    <w:lsdException w:name="Date" w:semiHidden="1" w:unhideWhenUsed="1"/>
+    <w:lsdException w:name="Body Text First Indent" w:semiHidden="1" w:unhideWhenUsed="1"/>
+    <w:lsdException w:name="Body Text First Indent 2" w:semiHidden="1" w:unhideWhenUsed="1"/>
+    <w:lsdException w:name="Note Heading" w:semiHidden="1" w:unhideWhenUsed="1"/>
+    <w:lsdException w:name="Body Text 2" w:semiHidden="1" w:unhideWhenUsed="1"/>
+    <w:lsdException w:name="Body Text 3" w:semiHidden="1" w:unhideWhenUsed="1"/>
+    <w:lsdException w:name="Body Text Indent 2" w:semiHidden="1" w:unhideWhenUsed="1"/>
+    <w:lsdException w:name="Body Text Indent 3" w:semiHidden="1" w:unhideWhenUsed="1"/>
+    <w:lsdException w:name="Block Text" w:semiHidden="1" w:unhideWhenUsed="1"/>
+    <w:lsdException w:name="Hyperlink" w:semiHidden="1" w:unhideWhenUsed="1"/>
+    <w:lsdException w:name="FollowedHyperlink" w:semiHidden="1" w:unhideWhenUsed="1"/>
+    <w:lsdException w:name="Strong" w:uiPriority="22" w:qFormat="1"/>
+    <w:lsdException w:name="Emphasis" w:uiPriority="20" w:qFormat="1"/>
+    <w:lsdException w:name="Document Map" w:semiHidden="1" w:unhideWhenUsed="1"/>
+    <w:lsdException w:name="Plain Text" w:semiHidden="1" w:unhideWhenUsed="1"/>
+    <w:lsdException w:name="E-mail Signature" w:semiHidden="1" w:unhideWhenUsed="1"/>
+    <w:lsdException w:name="HTML Top of Form" w:semiHidden="1" w:unhideWhenUsed="1"/>
+    <w:lsdException w:name="HTML Bottom of Form" w:semiHidden="1" w:unhideWhenUsed="1"/>
+    <w:lsdException w:name="Normal (Web)" w:semiHidden="1" w:unhideWhenUsed="1"/>
+    <w:lsdException w:name="HTML Acronym" w:semiHidden="1" w:unhideWhenUsed="1"/>
+    <w:lsdException w:name="HTML Address" w:semiHidden="1" w:unhideWhenUsed="1"/>
+    <w:lsdException w:name="HTML Cite" w:semiHidden="1" w:unhideWhenUsed="1"/>
+    <w:lsdException w:name="HTML Code" w:semiHidden="1" w:unhideWhenUsed="1"/>
+    <w:lsdException w:name="HTML Definition" w:semiHidden="1" w:unhideWhenUsed="1"/>
+    <w:lsdException w:name="HTML Keyboard" w:semiHidden="1" w:unhideWhenUsed="1"/>
+    <w:lsdException w:name="HTML Preformatted" w:semiHidden="1" w:unhideWhenUsed="1"/>
+    <w:lsdException w:name="HTML Sample" w:semiHidden="1" w:unhideWhenUsed="1"/>
+    <w:lsdException w:name="HTML Typewriter" w:semiHidden="1" w:unhideWhenUsed="1"/>
+    <w:lsdException w:name="HTML Variable" w:semiHidden="1" w:unhideWhenUsed="1"/>
+    <w:lsdException w:name="Normal Table" w:semiHidden="1" w:unhideWhenUsed="1"/>
+    <w:lsdException w:name="annotation subject" w:semiHidden="1" w:unhideWhenUsed="1"/>
+    <w:lsdException w:name="No List" w:semiHidden="1" w:unhideWhenUsed="1"/>
+    <w:lsdException w:name="Outline List 1" w:semiHidden="1" w:unhideWhenUsed="1"/>
+    <w:lsdException w:name="Outline List 2" w:semiHidden="1" w:unhideWhenUsed="1"/>
+    <w:lsdException w:name="Outline List 3" w:semiHidden="1" w:unhideWhenUsed="1"/>
+    <w:lsdException w:name="Table Simple 1" w:semiHidden="1" w:unhideWhenUsed="1"/>
+    <w:lsdException w:name="Table Simple 2" w:semiHidden="1" w:unhideWhenUsed="1"/>
+    <w:lsdException w:name="Table Simple 3" w:semiHidden="1" w:unhideWhenUsed="1"/>
+    <w:lsdException w:name="Table Classic 1" w:semiHidden="1" w:unhideWhenUsed="1"/>
+    <w:lsdException w:name="Table Classic 2" w:semiHidden="1" w:unhideWhenUsed="1"/>
+    <w:lsdException w:name="Table Classic 3" w:semiHidden="1" w:unhideWhenUsed="1"/>
+    <w:lsdException w:name="Table Classic 4" w:semiHidden="1" w:unhideWhenUsed="1"/>
+    <w:lsdException w:name="Table Colorful 1" w:semiHidden="1" w:unhideWhenUsed="1"/>
+    <w:lsdException w:name="Table Colorful 2" w:semiHidden="1" w:unhideWhenUsed="1"/>
+    <w:lsdException w:name="Table Colorful 3" w:semiHidden="1" w:unhideWhenUsed="1"/>
+    <w:lsdException w:name="Table Columns 1" w:semiHidden="1" w:unhideWhenUsed="1"/>
+    <w:lsdException w:name="Table Columns 2" w:semiHidden="1" w:unhideWhenUsed="1"/>
+    <w:lsdException w:name="Table Columns 3" w:semiHidden="1" w:unhideWhenUsed="1"/>
+    <w:lsdException w:name="Table Columns 4" w:semiHidden="1" w:unhideWhenUsed="1"/>
+    <w:lsdException w:name="Table Columns 5" w:semiHidden="1" w:unhideWhenUsed="1"/>
+    <w:lsdException w:name="Table Grid 1" w:semiHidden="1" w:unhideWhenUsed="1"/>
+    <w:lsdException w:name="Table Grid 2" w:semiHidden="1" w:unhideWhenUsed="1"/>
+    <w:lsdException w:name="Table Grid 3" w:semiHidden="1" w:unhideWhenUsed="1"/>
+    <w:lsdException w:name="Table Grid 4" w:semiHidden="1" w:unhideWhenUsed="1"/>
+    <w:lsdException w:name="Table Grid 5" w:semiHidden="1" w:unhideWhenUsed="1"/>
+    <w:lsdException w:name="Table Grid 6" w:semiHidden="1" w:unhideWhenUsed="1"/>
+    <w:lsdException w:name="Table Grid 7" w:semiHidden="1" w:unhideWhenUsed="1"/>
+    <w:lsdException w:name="Table Grid 8" w:semiHidden="1" w:unhideWhenUsed="1"/>
+    <w:lsdException w:name="Table List 1" w:semiHidden="1" w:unhideWhenUsed="1"/>
+    <w:lsdException w:name="Table List 2" w:semiHidden="1" w:unhideWhenUsed="1"/>
+    <w:lsdException w:name="Table List 3" w:semiHidden="1" w:unhideWhenUsed="1"/>
+    <w:lsdException w:name="Table List 4" w:semiHidden="1" w:unhideWhenUsed="1"/>
+    <w:lsdException w:name="Table List 5" w:semiHidden="1" w:unhideWhenUsed="1"/>
+    <w:lsdException w:name="Table List 6" w:semiHidden="1" w:unhideWhenUsed="1"/>
+    <w:lsdException w:name="Table List 7" w:semiHidden="1" w:unhideWhenUsed="1"/>
+    <w:lsdException w:name="Table List 8" w:semiHidden="1" w:unhideWhenUsed="1"/>
+    <w:lsdException w:name="Table 3D effects 1" w:semiHidden="1" w:unhideWhenUsed="1"/>
+    <w:lsdException w:name="Table 3D effects 2" w:semiHidden="1" w:unhideWhenUsed="1"/>
+    <w:lsdException w:name="Table 3D effects 3" w:semiHidden="1" w:unhideWhenUsed="1"/>
+    <w:lsdException w:name="Table Contemporary" w:semiHidden="1" w:unhideWhenUsed="1"/>
+    <w:lsdException w:name="Table Elegant" w:semiHidden="1" w:unhideWhenUsed="1"/>
+    <w:lsdException w:name="Table Professional" w:semiHidden="1" w:unhideWhenUsed="1"/>
+    <w:lsdException w:name="Table Subtle 1" w:semiHidden="1" w:unhideWhenUsed="1"/>
+    <w:lsdException w:name="Table Subtle 2" w:semiHidden="1" w:unhideWhenUsed="1"/>
+    <w:lsdException w:name="Table Web 1" w:semiHidden="1" w:unhideWhenUsed="1"/>
+    <w:lsdException w:name="Table Web 2" w:semiHidden="1" w:unhideWhenUsed="1"/>
+    <w:lsdException w:name="Table Web 3" w:semiHidden="1" w:unhideWhenUsed="1"/>
+    <w:lsdException w:name="Balloon Text" w:semiHidden="1" w:unhideWhenUsed="1"/>
+    <w:lsdException w:name="Table Grid" w:uiPriority="39"/>
+    <w:lsdException w:name="Table Theme" w:semiHidden="1" w:unhideWhenUsed="1"/>
+    <w:lsdException w:name="Placeholder Text" w:semiHidden="1" w:uiPriority="67"/>
+    <w:lsdException w:name="No Spacing" w:uiPriority="1" w:qFormat="1"/>
+    <w:lsdException w:name="Light Shading" w:uiPriority="60"/>
+    <w:lsdException w:name="Light List" w:uiPriority="61"/>
+    <w:lsdException w:name="Light Grid" w:uiPriority="62"/>
+    <w:lsdException w:name="Medium Shading 1" w:uiPriority="63"/>
+    <w:lsdException w:name="Medium Shading 2" w:uiPriority="64"/>
+    <w:lsdException w:name="Medium List 1" w:uiPriority="65"/>
+    <w:lsdException w:name="Medium List 2" w:uiPriority="66"/>
+    <w:lsdException w:name="Medium Grid 1" w:uiPriority="67"/>
+    <w:lsdException w:name="Medium Grid 2" w:uiPriority="68"/>
+    <w:lsdException w:name="Medium Grid 3" w:uiPriority="69"/>
+    <w:lsdException w:name="Dark List" w:uiPriority="70"/>
+    <w:lsdException w:name="Colorful Shading" w:uiPriority="71"/>
+    <w:lsdException w:name="Colorful List" w:uiPriority="72"/>
+    <w:lsdException w:name="Colorful Grid" w:uiPriority="73"/>
+    <w:lsdException w:name="Light Shading Accent 1" w:uiPriority="60"/>
+    <w:lsdException w:name="Light List Accent 1" w:uiPriority="61"/>
+    <w:lsdException w:name="Light Grid Accent 1" w:uiPriority="62"/>
+    <w:lsdException w:name="Medium Shading 1 Accent 1" w:uiPriority="63"/>
+    <w:lsdException w:name="Medium Shading 2 Accent 1" w:uiPriority="64"/>
+    <w:lsdException w:name="Medium List 1 Accent 1" w:uiPriority="65"/>
+    <w:lsdException w:name="Revision" w:semiHidden="1"/>
+    <w:lsdException w:name="List Paragraph" w:uiPriority="34" w:qFormat="1"/>
+    <w:lsdException w:name="Quote" w:uiPriority="29" w:qFormat="1"/>
+    <w:lsdException w:name="Intense Quote" w:uiPriority="30" w:qFormat="1"/>
+    <w:lsdException w:name="Medium List 2 Accent 1" w:uiPriority="66"/>
+    <w:lsdException w:name="Medium Grid 1 Accent 1" w:uiPriority="67"/>
+    <w:lsdException w:name="Medium Grid 2 Accent 1" w:uiPriority="68"/>
+    <w:lsdException w:name="Medium Grid 3 Accent 1" w:uiPriority="69"/>
+    <w:lsdException w:name="Dark List Accent 1" w:uiPriority="70"/>
+    <w:lsdException w:name="Colorful Shading Accent 1" w:uiPriority="71"/>
+    <w:lsdException w:name="Colorful List Accent 1" w:uiPriority="72"/>
+    <w:lsdException w:name="Colorful Grid Accent 1" w:uiPriority="73"/>
+    <w:lsdException w:name="Light Shading Accent 2" w:uiPriority="60"/>
+    <w:lsdException w:name="Light List Accent 2" w:uiPriority="61"/>
+    <w:lsdException w:name="Light Grid Accent 2" w:uiPriority="62"/>
+    <w:lsdException w:name="Medium Shading 1 Accent 2" w:uiPriority="63"/>
+    <w:lsdException w:name="Medium Shading 2 Accent 2" w:uiPriority="64"/>
+    <w:lsdException w:name="Medium List 1 Accent 2" w:uiPriority="65"/>
+    <w:lsdException w:name="Medium List 2 Accent 2" w:uiPriority="66"/>
+    <w:lsdException w:name="Medium Grid 1 Accent 2" w:uiPriority="67"/>
+    <w:lsdException w:name="Medium Grid 2 Accent 2" w:uiPriority="68"/>
+    <w:lsdException w:name="Medium Grid 3 Accent 2" w:uiPriority="69"/>
+    <w:lsdException w:name="Dark List Accent 2" w:uiPriority="70"/>
+    <w:lsdException w:name="Colorful Shading Accent 2" w:uiPriority="71"/>
+    <w:lsdException w:name="Colorful List Accent 2" w:uiPriority="72"/>
+    <w:lsdException w:name="Colorful Grid Accent 2" w:uiPriority="73"/>
+    <w:lsdException w:name="Light Shading Accent 3" w:uiPriority="60"/>
+    <w:lsdException w:name="Light List Accent 3" w:uiPriority="61"/>
+    <w:lsdException w:name="Light Grid Accent 3" w:uiPriority="62"/>
+    <w:lsdException w:name="Medium Shading 1 Accent 3" w:uiPriority="63"/>
+    <w:lsdException w:name="Medium Shading 2 Accent 3" w:uiPriority="64"/>
+    <w:lsdException w:name="Medium List 1 Accent 3" w:uiPriority="65"/>
+    <w:lsdException w:name="Medium List 2 Accent 3" w:uiPriority="66"/>
+    <w:lsdException w:name="Medium Grid 1 Accent 3" w:uiPriority="67"/>
+    <w:lsdException w:name="Medium Grid 2 Accent 3" w:uiPriority="68"/>
+    <w:lsdException w:name="Medium Grid 3 Accent 3" w:uiPriority="69"/>
+    <w:lsdException w:name="Dark List Accent 3" w:uiPriority="70"/>
+    <w:lsdException w:name="Colorful Shading Accent 3" w:uiPriority="71"/>
+    <w:lsdException w:name="Colorful List Accent 3" w:uiPriority="72"/>
+    <w:lsdException w:name="Colorful Grid Accent 3" w:uiPriority="73"/>
+    <w:lsdException w:name="Light Shading Accent 4" w:uiPriority="60"/>
+    <w:lsdException w:name="Light List Accent 4" w:uiPriority="61"/>
+    <w:lsdException w:name="Light Grid Accent 4" w:uiPriority="62"/>
+    <w:lsdException w:name="Medium Shading 1 Accent 4" w:uiPriority="63"/>
+    <w:lsdException w:name="Medium Shading 2 Accent 4" w:uiPriority="64"/>
+    <w:lsdException w:name="Medium List 1 Accent 4" w:uiPriority="65"/>
+    <w:lsdException w:name="Medium List 2 Accent 4" w:uiPriority="66"/>
+    <w:lsdException w:name="Medium Grid 1 Accent 4" w:uiPriority="67"/>
+    <w:lsdException w:name="Medium Grid 2 Accent 4" w:uiPriority="68"/>
+    <w:lsdException w:name="Medium Grid 3 Accent 4" w:uiPriority="69"/>
+    <w:lsdException w:name="Dark List Accent 4" w:uiPriority="70"/>
+    <w:lsdException w:name="Colorful Shading Accent 4" w:uiPriority="71"/>
+    <w:lsdException w:name="Colorful List Accent 4" w:uiPriority="72"/>
+    <w:lsdException w:name="Colorful Grid Accent 4" w:uiPriority="73"/>
+    <w:lsdException w:name="Light Shading Accent 5" w:uiPriority="60"/>
+    <w:lsdException w:name="Light List Accent 5" w:uiPriority="61"/>
+    <w:lsdException w:name="Light Grid Accent 5" w:uiPriority="62"/>
+    <w:lsdException w:name="Medium Shading 1 Accent 5" w:uiPriority="63"/>
+    <w:lsdException w:name="Medium Shading 2 Accent 5" w:uiPriority="64"/>
+    <w:lsdException w:name="Medium List 1 Accent 5" w:uiPriority="65"/>
+    <w:lsdException w:name="Medium List 2 Accent 5" w:uiPriority="66"/>
+    <w:lsdException w:name="Medium Grid 1 Accent 5" w:uiPriority="67"/>
+    <w:lsdException w:name="Medium Grid 2 Accent 5" w:uiPriority="68"/>
+    <w:lsdException w:name="Medium Grid 3 Accent 5" w:uiPriority="69"/>
+    <w:lsdException w:name="Dark List Accent 5" w:uiPriority="70"/>
+    <w:lsdException w:name="Colorful Shading Accent 5" w:uiPriority="71"/>
+    <w:lsdException w:name="Colorful List Accent 5" w:uiPriority="72"/>
+    <w:lsdException w:name="Colorful Grid Accent 5" w:uiPriority="73"/>
+    <w:lsdException w:name="Light Shading Accent 6" w:uiPriority="60"/>
+    <w:lsdException w:name="Light List Accent 6" w:uiPriority="61"/>
+    <w:lsdException w:name="Light Grid Accent 6" w:uiPriority="62"/>
+    <w:lsdException w:name="Medium Shading 1 Accent 6" w:uiPriority="63"/>
+    <w:lsdException w:name="Medium Shading 2 Accent 6" w:uiPriority="64"/>
+    <w:lsdException w:name="Medium List 1 Accent 6" w:uiPriority="65"/>
+    <w:lsdException w:name="Medium List 2 Accent 6" w:uiPriority="66"/>
+    <w:lsdException w:name="Medium Grid 1 Accent 6" w:uiPriority="67"/>
+    <w:lsdException w:name="Medium Grid 2 Accent 6" w:uiPriority="68"/>
+    <w:lsdException w:name="Medium Grid 3 Accent 6" w:uiPriority="69"/>
+    <w:lsdException w:name="Dark List Accent 6" w:uiPriority="70"/>
+    <w:lsdException w:name="Colorful Shading Accent 6" w:uiPriority="71"/>
+    <w:lsdException w:name="Colorful List Accent 6" w:uiPriority="72"/>
+    <w:lsdException w:name="Colorful Grid Accent 6" w:uiPriority="73"/>
+    <w:lsdException w:name="Subtle Emphasis" w:uiPriority="19" w:qFormat="1"/>
+    <w:lsdException w:name="Intense Emphasis" w:uiPriority="21" w:qFormat="1"/>
+    <w:lsdException w:name="Subtle Reference" w:uiPriority="31" w:qFormat="1"/>
+    <w:lsdException w:name="Intense Reference" w:uiPriority="32" w:qFormat="1"/>
+    <w:lsdException w:name="Book Title" w:uiPriority="33" w:qFormat="1"/>
+    <w:lsdException w:name="Bibliography" w:semiHidden="1" w:uiPriority="37" w:unhideWhenUsed="1"/>
+    <w:lsdException w:name="TOC Heading" w:semiHidden="1" w:uiPriority="39" w:unhideWhenUsed="1" w:qFormat="1"/>
+    <w:lsdException w:name="Plain Table 1" w:uiPriority="41"/>
+    <w:lsdException w:name="Plain Table 2" w:uiPriority="42"/>
+    <w:lsdException w:name="Plain Table 3" w:uiPriority="43"/>
+    <w:lsdException w:name="Plain Table 4" w:uiPriority="44"/>
+    <w:lsdException w:name="Plain Table 5" w:uiPriority="45"/>
+    <w:lsdException w:name="Grid Table Light" w:uiPriority="40"/>
+    <w:lsdException w:name="Grid Table 1 Light" w:uiPriority="46"/>
+    <w:lsdException w:name="Grid Table 2" w:uiPriority="47"/>
+    <w:lsdException w:name="Grid Table 3" w:uiPriority="48"/>
+    <w:lsdException w:name="Grid Table 4" w:uiPriority="49"/>
+    <w:lsdException w:name="Grid Table 5 Dark" w:uiPriority="50"/>
+    <w:lsdException w:name="Grid Table 6 Colorful" w:uiPriority="51"/>
+    <w:lsdException w:name="Grid Table 7 Colorful" w:uiPriority="52"/>
+    <w:lsdException w:name="Grid Table 1 Light Accent 1" w:uiPriority="46"/>
+    <w:lsdException w:name="Grid Table 2 Accent 1" w:uiPriority="47"/>
+    <w:lsdException w:name="Grid Table 3 Accent 1" w:uiPriority="48"/>
+    <w:lsdException w:name="Grid Table 4 Accent 1" w:uiPriority="49"/>
+    <w:lsdException w:name="Grid Table 5 Dark Accent 1" w:uiPriority="50"/>
+    <w:lsdException w:name="Grid Table 6 Colorful Accent 1" w:uiPriority="51"/>
+    <w:lsdException w:name="Grid Table 7 Colorful Accent 1" w:uiPriority="52"/>
+    <w:lsdException w:name="Grid Table 1 Light Accent 2" w:uiPriority="46"/>
+    <w:lsdException w:name="Grid Table 2 Accent 2" w:uiPriority="47"/>
+    <w:lsdException w:name="Grid Table 3 Accent 2" w:uiPriority="48"/>
+    <w:lsdException w:name="Grid Table 4 Accent 2" w:uiPriority="49"/>
+    <w:lsdException w:name="Grid Table 5 Dark Accent 2" w:uiPriority="50"/>
+    <w:lsdException w:name="Grid Table 6 Colorful Accent 2" w:uiPriority="51"/>
+    <w:lsdException w:name="Grid Table 7 Colorful Accent 2" w:uiPriority="52"/>
+    <w:lsdException w:name="Grid Table 1 Light Accent 3" w:uiPriority="46"/>
+    <w:lsdException w:name="Grid Table 2 Accent 3" w:uiPriority="47"/>
+    <w:lsdException w:name="Grid Table 3 Accent 3" w:uiPriority="48"/>
+    <w:lsdException w:name="Grid Table 4 Accent 3" w:uiPriority="49"/>
+    <w:lsdException w:name="Grid Table 5 Dark Accent 3" w:uiPriority="50"/>
+    <w:lsdException w:name="Grid Table 6 Colorful Accent 3" w:uiPriority="51"/>
+    <w:lsdException w:name="Grid Table 7 Colorful Accent 3" w:uiPriority="52"/>
+    <w:lsdException w:name="Grid Table 1 Light Accent 4" w:uiPriority="46"/>
+    <w:lsdException w:name="Grid Table 2 Accent 4" w:uiPriority="47"/>
+    <w:lsdException w:name="Grid Table 3 Accent 4" w:uiPriority="48"/>
+    <w:lsdException w:name="Grid Table 4 Accent 4" w:uiPriority="49"/>
+    <w:lsdException w:name="Grid Table 5 Dark Accent 4" w:uiPriority="50"/>
+    <w:lsdException w:name="Grid Table 6 Colorful Accent 4" w:uiPriority="51"/>
+    <w:lsdException w:name="Grid Table 7 Colorful Accent 4" w:uiPriority="52"/>
+    <w:lsdException w:name="Grid Table 1 Light Accent 5" w:uiPriority="46"/>
+    <w:lsdException w:name="Grid Table 2 Accent 5" w:uiPriority="47"/>
+    <w:lsdException w:name="Grid Table 3 Accent 5" w:uiPriority="48"/>
+    <w:lsdException w:name="Grid Table 4 Accent 5" w:uiPriority="49"/>
+    <w:lsdException w:name="Grid Table 5 Dark Accent 5" w:uiPriority="50"/>
+    <w:lsdException w:name="Grid Table 6 Colorful Accent 5" w:uiPriority="51"/>
+    <w:lsdException w:name="Grid Table 7 Colorful Accent 5" w:uiPriority="52"/>
+    <w:lsdException w:name="Grid Table 1 Light Accent 6" w:uiPriority="46"/>
+    <w:lsdException w:name="Grid Table 2 Accent 6" w:uiPriority="47"/>
+    <w:lsdException w:name="Grid Table 3 Accent 6" w:uiPriority="48"/>
+    <w:lsdException w:name="Grid Table 4 Accent 6" w:uiPriority="49"/>
+    <w:lsdException w:name="Grid Table 5 Dark Accent 6" w:uiPriority="50"/>
+    <w:lsdException w:name="Grid Table 6 Colorful Accent 6" w:uiPriority="51"/>
+    <w:lsdException w:name="Grid Table 7 Colorful Accent 6" w:uiPriority="52"/>
+    <w:lsdException w:name="List Table 1 Light" w:uiPriority="46"/>
+    <w:lsdException w:name="List Table 2" w:uiPriority="47"/>
+    <w:lsdException w:name="List Table 3" w:uiPriority="48"/>
+    <w:lsdException w:name="List Table 4" w:uiPriority="49"/>
+    <w:lsdException w:name="List Table 5 Dark" w:uiPriority="50"/>
+    <w:lsdException w:name="List Table 6 Colorful" w:uiPriority="51"/>
+    <w:lsdException w:name="List Table 7 Colorful" w:uiPriority="52"/>
+    <w:lsdException w:name="List Table 1 Light Accent 1" w:uiPriority="46"/>
+    <w:lsdException w:name="List Table 2 Accent 1" w:uiPriority="47"/>
+    <w:lsdException w:name="List Table 3 Accent 1" w:uiPriority="48"/>
+    <w:lsdException w:name="List Table 4 Accent 1" w:uiPriority="49"/>
+    <w:lsdException w:name="List Table 5 Dark Accent 1" w:uiPriority="50"/>
+    <w:lsdException w:name="List Table 6 Colorful Accent 1" w:uiPriority="51"/>
+    <w:lsdException w:name="List Table 7 Colorful Accent 1" w:uiPriority="52"/>
+    <w:lsdException w:name="List Table 1 Light Accent 2" w:uiPriority="46"/>
+    <w:lsdException w:name="List Table 2 Accent 2" w:uiPriority="47"/>
+    <w:lsdException w:name="List Table 3 Accent 2" w:uiPriority="48"/>
+    <w:lsdException w:name="List Table 4 Accent 2" w:uiPriority="49"/>
+    <w:lsdException w:name="List Table 5 Dark Accent 2" w:uiPriority="50"/>
+    <w:lsdException w:name="List Table 6 Colorful Accent 2" w:uiPriority="51"/>
+    <w:lsdException w:name="List Table 7 Colorful Accent 2" w:uiPriority="52"/>
+    <w:lsdException w:name="List Table 1 Light Accent 3" w:uiPriority="46"/>
+    <w:lsdException w:name="List Table 2 Accent 3" w:uiPriority="47"/>
+    <w:lsdException w:name="List Table 3 Accent 3" w:uiPriority="48"/>
+    <w:lsdException w:name="List Table 4 Accent 3" w:uiPriority="49"/>
+    <w:lsdException w:name="List Table 5 Dark Accent 3" w:uiPriority="50"/>
+    <w:lsdException w:name="List Table 6 Colorful Accent 3" w:uiPriority="51"/>
+    <w:lsdException w:name="List Table 7 Colorful Accent 3" w:uiPriority="52"/>
+    <w:lsdException w:name="List Table 1 Light Accent 4" w:uiPriority="46"/>
+    <w:lsdException w:name="List Table 2 Accent 4" w:uiPriority="47"/>
+    <w:lsdException w:name="List Table 3 Accent 4" w:uiPriority="48"/>
+    <w:lsdException w:name="List Table 4 Accent 4" w:uiPriority="49"/>
+    <w:lsdException w:name="List Table 5 Dark Accent 4" w:uiPriority="50"/>
+    <w:lsdException w:name="List Table 6 Colorful Accent 4" w:uiPriority="51"/>
+    <w:lsdException w:name="List Table 7 Colorful Accent 4" w:uiPriority="52"/>
+    <w:lsdException w:name="List Table 1 Light Accent 5" w:uiPriority="46"/>
+    <w:lsdException w:name="List Table 2 Accent 5" w:uiPriority="47"/>
+    <w:lsdException w:name="List Table 3 Accent 5" w:uiPriority="48"/>
+    <w:lsdException w:name="List Table 4 Accent 5" w:uiPriority="49"/>
+    <w:lsdException w:name="List Table 5 Dark Accent 5" w:uiPriority="50"/>
+    <w:lsdException w:name="List Table 6 Colorful Accent 5" w:uiPriority="51"/>
+    <w:lsdException w:name="List Table 7 Colorful Accent 5" w:uiPriority="52"/>
+    <w:lsdException w:name="List Table 1 Light Accent 6" w:uiPriority="46"/>
+    <w:lsdException w:name="List Table 2 Accent 6" w:uiPriority="47"/>
+    <w:lsdException w:name="List Table 3 Accent 6" w:uiPriority="48"/>
+    <w:lsdException w:name="List Table 4 Accent 6" w:uiPriority="49"/>
+    <w:lsdException w:name="List Table 5 Dark Accent 6" w:uiPriority="50"/>
+    <w:lsdException w:name="List Table 6 Colorful Accent 6" w:uiPriority="51"/>
+    <w:lsdException w:name="List Table 7 Colorful Accent 6" w:uiPriority="52"/>
+    <w:lsdException w:name="Mention" w:semiHidden="1" w:unhideWhenUsed="1"/>
+    <w:lsdException w:name="Smart Hyperlink" w:semiHidden="1" w:unhideWhenUsed="1"/>
+    <w:lsdException w:name="Hashtag" w:semiHidden="1" w:unhideWhenUsed="1"/>
+    <w:lsdException w:name="Unresolved Mention" w:semiHidden="1" w:unhideWhenUsed="1"/>
+    <w:lsdException w:name="Smart Link" w:semiHidden="1" w:unhideWhenUsed="1"/>
+  </w:latentStyles>
+  <w:style w:type="paragraph" w:default="1" w:styleId="Standard">
+    <w:name w:val="Normal"/>
+    <w:qFormat/>
+  </w:style>
+  <w:style w:type="character" w:default="1" w:styleId="Absatz-Standardschriftart">
+    <w:name w:val="Default Paragraph Font"/>
+    <w:uiPriority w:val="1"/>
+    <w:semiHidden/>
+    <w:unhideWhenUsed/>
+  </w:style>
+  <w:style w:type="table" w:default="1" w:styleId="NormaleTabelle">
+    <w:name w:val="Normal Table"/>
+    <w:uiPriority w:val="99"/>
+    <w:semiHidden/>
+    <w:unhideWhenUsed/>
+    <w:tblPr>
+      <w:tblInd w:w="0" w:type="dxa"/>
+      <w:tblCellMar>
+        <w:top w:w="0" w:type="dxa"/>
+        <w:left w:w="108" w:type="dxa"/>
+        <w:bottom w:w="0" w:type="dxa"/>
+        <w:right w:w="108" w:type="dxa"/>
+      </w:tblCellMar>
+    </w:tblPr>
+  </w:style>
+  <w:style w:type="numbering" w:default="1" w:styleId="KeineListe">
+    <w:name w:val="No List"/>
+    <w:uiPriority w:val="99"/>
+    <w:semiHidden/>
+    <w:unhideWhenUsed/>
+  </w:style>
+  <w:style w:type="character" w:styleId="Platzhaltertext">
+    <w:name w:val="Placeholder Text"/>
+    <w:basedOn w:val="Absatz-Standardschriftart"/>
+    <w:uiPriority w:val="67"/>
+    <w:rsid w:val="00972BF9"/>
+    <w:rPr>
+      <w:color w:val="808080"/>
+    </w:rPr>
+  </w:style>
+</w:styles>
+</file>
+
+<file path=word/glossary/webSettings.xml><?xml version="1.0" encoding="utf-8"?>
+<w:webSettings xmlns:mc="http://schemas.openxmlformats.org/markup-compatibility/2006" xmlns:r="http://schemas.openxmlformats.org/officeDocument/2006/relationships" xmlns:w="http://schemas.openxmlformats.org/wordprocessingml/2006/main" xmlns:w14="http://schemas.microsoft.com/office/word/2010/wordml" xmlns:w15="http://schemas.microsoft.com/office/word/2012/wordml" xmlns:w16cex="http://schemas.microsoft.com/office/word/2018/wordml/cex" xmlns:w16cid="http://schemas.microsoft.com/office/word/2016/wordml/cid" xmlns:w16="http://schemas.microsoft.com/office/word/2018/wordml" xmlns:w16sdtdh="http://schemas.microsoft.com/office/word/2020/wordml/sdtdatahash" xmlns:w16se="http://schemas.microsoft.com/office/word/2015/wordml/symex" mc:Ignorable="w14 w15 w16se w16cid w16 w16cex w16sdtdh">
+  <w:optimizeForBrowser/>
+  <w:allowPNG/>
+</w:webSettings>
 </file>
 
 <file path=word/theme/theme1.xml><?xml version="1.0" encoding="utf-8"?>
@@ -4245,6 +5143,29 @@
 </a:theme>
 </file>
 
+<file path=word/webextensions/taskpanes.xml><?xml version="1.0" encoding="utf-8"?>
+<wetp:taskpanes xmlns:wetp="http://schemas.microsoft.com/office/webextensions/taskpanes/2010/11">
+  <wetp:taskpane dockstate="right" visibility="0" width="350" row="0">
+    <wetp:webextensionref xmlns:r="http://schemas.openxmlformats.org/officeDocument/2006/relationships" r:id="rId1"/>
+  </wetp:taskpane>
+</wetp:taskpanes>
+</file>
+
+<file path=word/webextensions/webextension1.xml><?xml version="1.0" encoding="utf-8"?>
+<we:webextension xmlns:we="http://schemas.microsoft.com/office/webextensions/webextension/2010/11" id="{9EC91C91-E068-1247-B608-389695D25DE7}">
+  <we:reference id="wa104382081" version="1.35.0.0" store="de-DE" storeType="OMEX"/>
+  <we:alternateReferences>
+    <we:reference id="wa104382081" version="1.35.0.0" store="" storeType="OMEX"/>
+  </we:alternateReferences>
+  <we:properties>
+    <we:property name="MENDELEY_CITATIONS" value="[{&quot;citationID&quot;:&quot;MENDELEY_CITATION_784d25da-9f07-4416-9a1e-b1403f342566&quot;,&quot;properties&quot;:{&quot;noteIndex&quot;:0},&quot;isEdited&quot;:false,&quot;manualOverride&quot;:{&quot;isManuallyOverridden&quot;:false,&quot;citeprocText&quot;:&quot;(Dib, 2021)&quot;,&quot;manualOverrideText&quot;:&quot;&quot;},&quot;citationTag&quot;:&quot;MENDELEY_CITATION_v3_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&quot;,&quot;citationItems&quot;:[{&quot;id&quot;:&quot;a62bcad3-1e64-3808-954c-0165f64bc2ed&quot;,&quot;itemData&quot;:{&quot;type&quot;:&quot;webpage&quot;,&quot;id&quot;:&quot;a62bcad3-1e64-3808-954c-0165f64bc2ed&quot;,&quot;title&quot;:&quot;What contributions does air transport make to the UN sustainable development goals? - Uniting Aviation&quot;,&quot;groupId&quot;:&quot;1718cff7-1f52-3817-a780-df62a50e911e&quot;,&quot;author&quot;:[{&quot;family&quot;:&quot;Dib&quot;,&quot;given&quot;:&quot;Chahinez&quot;,&quot;parse-names&quot;:false,&quot;dropping-particle&quot;:&quot;&quot;,&quot;non-dropping-particle&quot;:&quot;&quot;}],&quot;accessed&quot;:{&quot;date-parts&quot;:[[2022,5,16]]},&quot;URL&quot;:&quot;https://unitingaviation.com/news/general-interest/what-contributions-does-air-transport-make-to-the-un-sustainable-development-goals/&quot;,&quot;issued&quot;:{&quot;date-parts&quot;:[[2021]]},&quot;container-title-short&quot;:&quot;&quot;},&quot;isTemporary&quot;:false}]},{&quot;citationID&quot;:&quot;MENDELEY_CITATION_e08c1a89-09e9-4a83-9bde-e91eac493f53&quot;,&quot;properties&quot;:{&quot;noteIndex&quot;:0},&quot;isEdited&quot;:false,&quot;manualOverride&quot;:{&quot;isManuallyOverridden&quot;:false,&quot;citeprocText&quot;:&quot;(Klöwer et al., 2020)&quot;,&quot;manualOverrideText&quot;:&quot;&quot;},&quot;citationTag&quot;:&quot;MENDELEY_CITATION_v3_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&quot;,&quot;citationItems&quot;:[{&quot;id&quot;:&quot;4fdbf9a9-751c-3c40-946e-5be336926ac8&quot;,&quot;itemData&quot;:{&quot;type&quot;:&quot;article-journal&quot;,&quot;id&quot;:&quot;4fdbf9a9-751c-3c40-946e-5be336926ac8&quot;,&quot;title&quot;:&quot;An analysis of ways to decarbonize conference travel after COVID-19&quot;,&quot;groupId&quot;:&quot;1718cff7-1f52-3817-a780-df62a50e911e&quot;,&quot;author&quot;:[{&quot;family&quot;:&quot;Klöwer&quot;,&quot;given&quot;:&quot;Milan&quot;,&quot;parse-names&quot;:false,&quot;dropping-particle&quot;:&quot;&quot;,&quot;non-dropping-particle&quot;:&quot;&quot;},{&quot;family&quot;:&quot;Hopkins&quot;,&quot;given&quot;:&quot;Debbie&quot;,&quot;parse-names&quot;:false,&quot;dropping-particle&quot;:&quot;&quot;,&quot;non-dropping-particle&quot;:&quot;&quot;},{&quot;family&quot;:&quot;Allen&quot;,&quot;given&quot;:&quot;Myles&quot;,&quot;parse-names&quot;:false,&quot;dropping-particle&quot;:&quot;&quot;,&quot;non-dropping-particle&quot;:&quot;&quot;},{&quot;family&quot;:&quot;Higham&quot;,&quot;given&quot;:&quot;James&quot;,&quot;parse-names&quot;:false,&quot;dropping-particle&quot;:&quot;&quot;,&quot;non-dropping-particle&quot;:&quot;&quot;}],&quot;container-title&quot;:&quot;Nature&quot;,&quot;container-title-short&quot;:&quot;Nature&quot;,&quot;DOI&quot;:&quot;10.1038/d41586-020-02057-2&quot;,&quot;ISSN&quot;:&quot;0028-0836&quot;,&quot;PMID&quot;:&quot;32669689&quot;,&quot;URL&quot;:&quot;http://www.nature.com/articles/d41586-020-02057-2&quot;,&quot;issued&quot;:{&quot;date-parts&quot;:[[2020,7,16]]},&quot;page&quot;:&quot;356-359&quot;,&quot;abstract&quot;:&quot;Biennials, regional hubs and virtual attendance can slash emissions, new calculations show. [Figure not available: see fulltext.].&quot;,&quot;issue&quot;:&quot;7816&quot;,&quot;volume&quot;:&quot;583&quot;},&quot;isTemporary&quot;:false}]},{&quot;citationID&quot;:&quot;MENDELEY_CITATION_d027acb8-4baf-475b-8ea9-d87f362aef58&quot;,&quot;properties&quot;:{&quot;noteIndex&quot;:0},&quot;isEdited&quot;:false,&quot;manualOverride&quot;:{&quot;isManuallyOverridden&quot;:false,&quot;citeprocText&quot;:&quot;(Borgermann et al., 2022)&quot;,&quot;manualOverrideText&quot;:&quot;&quot;},&quot;citationTag&quot;:&quot;MENDELEY_CITATION_v3_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&quot;,&quot;citationItems&quot;:[{&quot;id&quot;:&quot;a1246ef0-2ba9-30d2-beeb-3d6ee28608f7&quot;,&quot;itemData&quot;:{&quot;type&quot;:&quot;article-journal&quot;,&quot;id&quot;:&quot;a1246ef0-2ba9-30d2-beeb-3d6ee28608f7&quot;,&quot;title&quot;:&quot;Preaching water while drinking wine: Why universities must boost climate action now&quot;,&quot;groupId&quot;:&quot;1718cff7-1f52-3817-a780-df62a50e911e&quot;,&quot;author&quot;:[{&quot;family&quot;:&quot;Borgermann&quot;,&quot;given&quot;:&quot;Nikoline&quot;,&quot;parse-names&quot;:false,&quot;dropping-particle&quot;:&quot;&quot;,&quot;non-dropping-particle&quot;:&quot;&quot;},{&quot;family&quot;:&quot;Schmidt&quot;,&quot;given&quot;:&quot;Alice&quot;,&quot;parse-names&quot;:false,&quot;dropping-particle&quot;:&quot;&quot;,&quot;non-dropping-particle&quot;:&quot;&quot;},{&quot;family&quot;:&quot;Dobbelaere&quot;,&quot;given&quot;:&quot;Jeroen&quot;,&quot;parse-names&quot;:false,&quot;dropping-particle&quot;:&quot;&quot;,&quot;non-dropping-particle&quot;:&quot;&quot;}],&quot;container-title&quot;:&quot;One Earth&quot;,&quot;DOI&quot;:&quot;10.1016/j.oneear.2021.12.015&quot;,&quot;ISSN&quot;:&quot;25903322&quot;,&quot;URL&quot;:&quot;https://doi.org/10.1016/j.oneear.2021.12.015&quot;,&quot;issued&quot;:{&quot;date-parts&quot;:[[2022,1]]},&quot;page&quot;:&quot;18-21&quot;,&quot;publisher&quot;:&quot;Elsevier Inc.&quot;,&quot;issue&quot;:&quot;1&quot;,&quot;volume&quot;:&quot;5&quot;,&quot;container-title-short&quot;:&quot;&quot;},&quot;isTemporary&quot;:false}]},{&quot;citationID&quot;:&quot;MENDELEY_CITATION_b26217a0-011d-475d-82b7-aa736d131e47&quot;,&quot;properties&quot;:{&quot;noteIndex&quot;:0},&quot;isEdited&quot;:false,&quot;manualOverride&quot;:{&quot;isManuallyOverridden&quot;:false,&quot;citeprocText&quot;:&quot;(Klöwer et al., 2020; Kreil, 2021)&quot;,&quot;manualOverrideText&quot;:&quot;&quot;},&quot;citationTag&quot;:&quot;MENDELEY_CITATION_v3_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&quot;,&quot;citationItems&quot;:[{&quot;id&quot;:&quot;4fdbf9a9-751c-3c40-946e-5be336926ac8&quot;,&quot;itemData&quot;:{&quot;type&quot;:&quot;article-journal&quot;,&quot;id&quot;:&quot;4fdbf9a9-751c-3c40-946e-5be336926ac8&quot;,&quot;title&quot;:&quot;An analysis of ways to decarbonize conference travel after COVID-19&quot;,&quot;groupId&quot;:&quot;1718cff7-1f52-3817-a780-df62a50e911e&quot;,&quot;author&quot;:[{&quot;family&quot;:&quot;Klöwer&quot;,&quot;given&quot;:&quot;Milan&quot;,&quot;parse-names&quot;:false,&quot;dropping-particle&quot;:&quot;&quot;,&quot;non-dropping-particle&quot;:&quot;&quot;},{&quot;family&quot;:&quot;Hopkins&quot;,&quot;given&quot;:&quot;Debbie&quot;,&quot;parse-names&quot;:false,&quot;dropping-particle&quot;:&quot;&quot;,&quot;non-dropping-particle&quot;:&quot;&quot;},{&quot;family&quot;:&quot;Allen&quot;,&quot;given&quot;:&quot;Myles&quot;,&quot;parse-names&quot;:false,&quot;dropping-particle&quot;:&quot;&quot;,&quot;non-dropping-particle&quot;:&quot;&quot;},{&quot;family&quot;:&quot;Higham&quot;,&quot;given&quot;:&quot;James&quot;,&quot;parse-names&quot;:false,&quot;dropping-particle&quot;:&quot;&quot;,&quot;non-dropping-particle&quot;:&quot;&quot;}],&quot;container-title&quot;:&quot;Nature&quot;,&quot;container-title-short&quot;:&quot;Nature&quot;,&quot;DOI&quot;:&quot;10.1038/d41586-020-02057-2&quot;,&quot;ISSN&quot;:&quot;0028-0836&quot;,&quot;PMID&quot;:&quot;32669689&quot;,&quot;URL&quot;:&quot;http://www.nature.com/articles/d41586-020-02057-2&quot;,&quot;issued&quot;:{&quot;date-parts&quot;:[[2020,7,16]]},&quot;page&quot;:&quot;356-359&quot;,&quot;abstract&quot;:&quot;Biennials, regional hubs and virtual attendance can slash emissions, new calculations show. [Figure not available: see fulltext.].&quot;,&quot;issue&quot;:&quot;7816&quot;,&quot;volume&quot;:&quot;583&quot;},&quot;isTemporary&quot;:false},{&quot;id&quot;:&quot;15542b6c-c4c3-3b3d-9495-f618e3a4fbc2&quot;,&quot;itemData&quot;:{&quot;type&quot;:&quot;article-journal&quot;,&quot;id&quot;:&quot;15542b6c-c4c3-3b3d-9495-f618e3a4fbc2&quot;,&quot;title&quot;:&quot;Does flying less harm academic work? Arguments and assumptions about reducing air travel in academia&quot;,&quot;groupId&quot;:&quot;1718cff7-1f52-3817-a780-df62a50e911e&quot;,&quot;author&quot;:[{&quot;family&quot;:&quot;Kreil&quot;,&quot;given&quot;:&quot;Agnes S.&quot;,&quot;parse-names&quot;:false,&quot;dropping-particle&quot;:&quot;&quot;,&quot;non-dropping-particle&quot;:&quot;&quot;}],&quot;container-title&quot;:&quot;Travel Behaviour and Society&quot;,&quot;DOI&quot;:&quot;10.1016/j.tbs.2021.04.011&quot;,&quot;ISSN&quot;:&quot;2214367X&quot;,&quot;issued&quot;:{&quot;date-parts&quot;:[[2021,10,1]]},&quot;page&quot;:&quot;52-61&quot;,&quot;abstract&quot;:&quot;The climate impact of air travel is increasingly being acknowledged and problematized. As work in the academic sector often involves frequent long-distance travel, this development calls into question academic practices and is causing academics and academic institutions to reconsider, debate, and adapt their travel behavior and policies. This paper discusses a case study at ETH Zurich, one of the first universities with an ongoing, university-wide project to reduce greenhouse gas emissions due to air travel by faculty, staff, and students. Based on a qualitative analysis of interviews (N = 15), a survey (N = 176), and other data sources, I outline arguments for and against reducing air travel. I focus on assumed causal relations between air travel and doing ‘good’ academic work. The results reveal that the participants expected reduced air travel to affect their productivity, success, excellence, internationality, quality of research, teaching, visibility and presence, role modelling, consistency, freedom, and the humanitarian impact of their research. While the dominant assumption was that reducing air travel would harm science, this study reveals alternative assumptions that science would benefit or remain unaffected. Results also show that the debate on reducing air travel may encourage transformations in the organization of academia. Drawing on the experience of the air travel project at ETH Zurich may help other institutions and individuals initiate or advance discussions on the ethics, necessity, and future of academic air travel while acknowledging the diversity of viewpoints on air travel reduction as well as its deep implications for academia.&quot;,&quot;publisher&quot;:&quot;Elsevier Ltd&quot;,&quot;volume&quot;:&quot;25&quot;,&quot;container-title-short&quot;:&quot;&quot;},&quot;isTemporary&quot;:false}]},{&quot;citationID&quot;:&quot;MENDELEY_CITATION_5428dae0-73fb-4633-bd63-fbf501eefa69&quot;,&quot;properties&quot;:{&quot;noteIndex&quot;:0},&quot;isEdited&quot;:false,&quot;manualOverride&quot;:{&quot;isManuallyOverridden&quot;:false,&quot;citeprocText&quot;:&quot;(AviationEdge, 2022)&quot;,&quot;manualOverrideText&quot;:&quot;&quot;},&quot;citationTag&quot;:&quot;MENDELEY_CITATION_v3_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&quot;,&quot;citationItems&quot;:[{&quot;id&quot;:&quot;0e2cfb13-23f7-37b9-98a3-e01fe9f7a015&quot;,&quot;itemData&quot;:{&quot;type&quot;:&quot;webpage&quot;,&quot;id&quot;:&quot;0e2cfb13-23f7-37b9-98a3-e01fe9f7a015&quot;,&quot;title&quot;:&quot;Detailed Aircraft Information Database - Aviation database and API&quot;,&quot;groupId&quot;:&quot;1718cff7-1f52-3817-a780-df62a50e911e&quot;,&quot;author&quot;:[{&quot;family&quot;:&quot;AviationEdge&quot;,&quot;given&quot;:&quot;&quot;,&quot;parse-names&quot;:false,&quot;dropping-particle&quot;:&quot;&quot;,&quot;non-dropping-particle&quot;:&quot;&quot;}],&quot;accessed&quot;:{&quot;date-parts&quot;:[[2022,4,12]]},&quot;URL&quot;:&quot;https://aviation-edge.com/&quot;,&quot;issued&quot;:{&quot;date-parts&quot;:[[2022]]},&quot;container-title-short&quot;:&quot;&quot;},&quot;isTemporary&quot;:false}]},{&quot;citationID&quot;:&quot;MENDELEY_CITATION_be68a414-7d43-490f-8c56-d8ec6d90379c&quot;,&quot;properties&quot;:{&quot;noteIndex&quot;:0},&quot;isEdited&quot;:false,&quot;manualOverride&quot;:{&quot;isManuallyOverridden&quot;:false,&quot;citeprocText&quot;:&quot;(GoClimate, 2020)&quot;,&quot;manualOverrideText&quot;:&quot;&quot;},&quot;citationTag&quot;:&quot;MENDELEY_CITATION_v3_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&quot;,&quot;citationItems&quot;:[{&quot;id&quot;:&quot;09fafece-b5b3-3289-9228-596d0426470f&quot;,&quot;itemData&quot;:{&quot;type&quot;:&quot;webpage&quot;,&quot;id&quot;:&quot;09fafece-b5b3-3289-9228-596d0426470f&quot;,&quot;title&quot;:&quot;GoClimate API Reference&quot;,&quot;groupId&quot;:&quot;1718cff7-1f52-3817-a780-df62a50e911e&quot;,&quot;author&quot;:[{&quot;family&quot;:&quot;GoClimate&quot;,&quot;given&quot;:&quot;&quot;,&quot;parse-names&quot;:false,&quot;dropping-particle&quot;:&quot;&quot;,&quot;non-dropping-particle&quot;:&quot;&quot;}],&quot;accessed&quot;:{&quot;date-parts&quot;:[[2022,4,12]]},&quot;URL&quot;:&quot;https://api.goclimate.com/docs&quot;,&quot;issued&quot;:{&quot;date-parts&quot;:[[2020]]},&quot;container-title-short&quot;:&quot;&quot;},&quot;isTemporary&quot;:false}]}]"/>
+    <we:property name="MENDELEY_CITATIONS_STYLE" value="{&quot;id&quot;:&quot;https://www.zotero.org/styles/begell-house-apa&quot;,&quot;title&quot;:&quot;Begell House - APA&quot;,&quot;format&quot;:&quot;author-date&quot;}"/>
+  </we:properties>
+  <we:bindings/>
+  <we:snapshot xmlns:r="http://schemas.openxmlformats.org/officeDocument/2006/relationships"/>
+</we:webextension>
+</file>
+
 <file path=customXml/item1.xml><?xml version="1.0" encoding="utf-8"?>
 <b:Sources xmlns:b="http://schemas.openxmlformats.org/officeDocument/2006/bibliography" xmlns="http://schemas.openxmlformats.org/officeDocument/2006/bibliography" SelectedStyle="\APASixthEditionOfficeOnline.xsl" StyleName="APA" Version="6">
   <b:Source>

</xml_diff>

<commit_message>
Update paper and plots
</commit_message>
<xml_diff>
--- a/Writing/G1_shortpaper_Biland_DiVincenzo.docx
+++ b/Writing/G1_shortpaper_Biland_DiVincenzo.docx
@@ -219,7 +219,19 @@
         <w:rPr>
           <w:lang w:val="en-GB"/>
         </w:rPr>
-        <w:t>Word count: XYZ words</w:t>
+        <w:t xml:space="preserve">Word count: </w:t>
+      </w:r>
+      <w:r>
+        <w:rPr>
+          <w:lang w:val="en-GB"/>
+        </w:rPr>
+        <w:t>1928</w:t>
+      </w:r>
+      <w:r>
+        <w:rPr>
+          <w:lang w:val="en-GB"/>
+        </w:rPr>
+        <w:t xml:space="preserve"> words</w:t>
       </w:r>
     </w:p>
     <w:p>
@@ -769,9 +781,6 @@
       </w:pPr>
       <w:r>
         <w:t>According to C.</w:t>
-      </w:r>
-      <w:r>
-        <w:t>,</w:t>
       </w:r>
       <w:r>
         <w:t xml:space="preserve"> </w:t>
@@ -863,7 +872,7 @@
           <w:rPr>
             <w:color w:val="000000"/>
           </w:rPr>
-          <w:tag w:val="MENDELEY_CITATION_v3_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"/>
+          <w:tag w:val="MENDELEY_CITATION_v3_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"/>
           <w:id w:val="-674025677"/>
           <w:placeholder>
             <w:docPart w:val="DefaultPlaceholder_-1854013440"/>
@@ -1026,7 +1035,7 @@
           <w:rPr>
             <w:color w:val="000000"/>
           </w:rPr>
-          <w:tag w:val="MENDELEY_CITATION_v3_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"/>
+          <w:tag w:val="MENDELEY_CITATION_v3_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"/>
           <w:id w:val="-421874789"/>
           <w:placeholder>
             <w:docPart w:val="DefaultPlaceholder_-1854013440"/>
@@ -1253,27 +1262,14 @@
       <w:r>
         <w:t xml:space="preserve">Table </w:t>
       </w:r>
-      <w:r>
-        <w:fldChar w:fldCharType="begin"/>
-      </w:r>
-      <w:r>
-        <w:instrText xml:space="preserve"> SEQ Table \* ARABIC </w:instrText>
-      </w:r>
-      <w:r>
-        <w:fldChar w:fldCharType="separate"/>
-      </w:r>
-      <w:r>
-        <w:rPr>
-          <w:noProof/>
-        </w:rPr>
-        <w:t>1</w:t>
-      </w:r>
-      <w:r>
-        <w:rPr>
-          <w:noProof/>
-        </w:rPr>
-        <w:fldChar w:fldCharType="end"/>
-      </w:r>
+      <w:fldSimple w:instr=" SEQ Table \* ARABIC ">
+        <w:r>
+          <w:rPr>
+            <w:noProof/>
+          </w:rPr>
+          <w:t>1</w:t>
+        </w:r>
+      </w:fldSimple>
       <w:r>
         <w:t>: Summary of all flights between 2018 and 2020 divided by cabin class and total flights per year</w:t>
       </w:r>
@@ -2156,13 +2152,39 @@
         <w:pStyle w:val="Textkrper"/>
       </w:pPr>
       <w:r>
-        <w:t xml:space="preserve">For the analysis, the data were first aggregated and supplemented with additional variables that were necessary for the statistical analysis. This included the flight distance for each flight, as well as the kgCO2 consumption per flight kilometer for each respective flight segment. For easy identification of the two data sets, the term "Observed" was used for the original data set and the term "Economy Modeled" was used for the newly calculated data set with only economy class flights. The analysis was then divided thematically according to spatial and statistical analysis. For the first part, all flight segments were mapped </w:t>
-      </w:r>
-      <w:r>
-        <w:t>spherically,</w:t>
-      </w:r>
-      <w:r>
-        <w:t xml:space="preserve"> and the number of arrivals was calculated for each country. In the statistical part, the density of isolines was interpolated for all flights that landed in Europe and originated in Switzerland. For the short-haul analysis, the previously calculated values for the number of landings per country were used and calculated with a flight radius of 1000km from Switzerland. The radius of 1000km was obtained from the values of kgCO2 emissions per flight kilometer, which were plotted against the total flight distance of the flight. In a further step, the 3-year average of the emissions of all flights was calculated, as well as the emission reduction target of MNF with a minus of 53% compared to the 3-year average. This difference in emissions was then calculated per capita, so that the emissions over the next 8 years for each employee at MNF could be determined.</w:t>
+        <w:t>For the analysis, the data were first aggregated and supplemented with additional variables that were necessary for the statistical analysis. This included the flight distance for each flight, as well as the kgCO2 consumption per flight kilometer for each respective flight segment. For easy identification of the two data sets, the term "Observed" was used for the original data set and the term "Economy Modeled" was used for the newly calculated data set with only economy class flights. The analysis was then divided thematically according to spatial and statistical analysis. For the first part, all flight segments were mapped spherically, and the number of arrivals was calculated for each country. In the statistical part, the density of isolines was interpolated for all flights that landed in Europe and originated in Switzerland. For the short-haul analysis, the previously calculated values for the number of landings per country were used and calculated with a flight radius of 1000km from Switzerland. The radius of 1000km was obtained from the values of kgCO2 emissions per flight kilometer, which were plotted against the total flight distance of the flight</w:t>
+      </w:r>
+      <w:r>
+        <w:t>, from which a threshold was selected</w:t>
+      </w:r>
+      <w:r>
+        <w:t>. In a further step, the 3-year average of the emissions of all flights was calculated, as well as the emission reduction target of MNF with a minus of 53% compared to the 3-year average. This difference in emissions was then calculated per capita, so that the emissions over the next 8 years for each employee at MNF could be determined.</w:t>
+      </w:r>
+      <w:r>
+        <w:t xml:space="preserve"> </w:t>
+      </w:r>
+      <w:r>
+        <w:t xml:space="preserve">Finally, the annual reduction rate </w:t>
+      </w:r>
+      <w:r>
+        <w:lastRenderedPageBreak/>
+        <w:t xml:space="preserve">was calculated in percent, once for the current state and once for the modeled economy flights. The annual reduction in the number of short-haul flights was also calculated using the average emissions per flight with </w:t>
+      </w:r>
+      <w:proofErr w:type="gramStart"/>
+      <w:r>
+        <w:t>a distance of less</w:t>
+      </w:r>
+      <w:proofErr w:type="gramEnd"/>
+      <w:r>
+        <w:t xml:space="preserve"> than 1000km. </w:t>
+      </w:r>
+    </w:p>
+    <w:p>
+      <w:pPr>
+        <w:pStyle w:val="Textkrper"/>
+      </w:pPr>
+      <w:r>
+        <w:t>A certainly not negligible problem of our approach is the difficult replication of the methods, as our script was specifically designed for our question and could not be easily adapted for new data. Alternative ways of answering the research questions are sparse since it is a purely statistical research picture.</w:t>
       </w:r>
     </w:p>
     <w:p>
@@ -2170,7 +2192,6 @@
         <w:pStyle w:val="berschrift2"/>
       </w:pPr>
       <w:r>
-        <w:lastRenderedPageBreak/>
         <w:t>4</w:t>
       </w:r>
       <w:r>
@@ -2183,6 +2204,38 @@
         <w:t>Results</w:t>
       </w:r>
     </w:p>
+    <w:p>
+      <w:pPr>
+        <w:rPr>
+          <w:b/>
+          <w:bCs/>
+        </w:rPr>
+      </w:pPr>
+      <w:r>
+        <w:rPr>
+          <w:b/>
+          <w:bCs/>
+        </w:rPr>
+        <w:t xml:space="preserve">This section illustrates your analytical results. The results include values of measurements, predictions, statistical test outputs, </w:t>
+      </w:r>
+      <w:proofErr w:type="spellStart"/>
+      <w:r>
+        <w:rPr>
+          <w:b/>
+          <w:bCs/>
+        </w:rPr>
+        <w:t>etc</w:t>
+      </w:r>
+      <w:proofErr w:type="spellEnd"/>
+      <w:r>
+        <w:rPr>
+          <w:b/>
+          <w:bCs/>
+        </w:rPr>
+        <w:t>, and should follow a logical flow corresponding to research objectives and research questions. How did you answer your research questions? Did you accept or reject your hypothesis?</w:t>
+      </w:r>
+    </w:p>
+    <w:p/>
     <w:p>
       <w:pPr>
         <w:pStyle w:val="Textkrper"/>
@@ -2201,7 +2254,7 @@
           <w:noProof/>
         </w:rPr>
         <w:drawing>
-          <wp:inline distT="0" distB="0" distL="0" distR="0" wp14:anchorId="218D5DA7" wp14:editId="0F049BFC">
+          <wp:inline distT="0" distB="0" distL="0" distR="0" wp14:anchorId="218D5DA7" wp14:editId="38A72C76">
             <wp:extent cx="4140000" cy="2898000"/>
             <wp:effectExtent l="0" t="0" r="635" b="0"/>
             <wp:docPr id="1" name="Grafik 1"/>
@@ -2250,27 +2303,14 @@
       <w:r>
         <w:t xml:space="preserve">Figure </w:t>
       </w:r>
-      <w:r>
-        <w:fldChar w:fldCharType="begin"/>
-      </w:r>
-      <w:r>
-        <w:instrText xml:space="preserve"> SEQ Figure \* ARABIC </w:instrText>
-      </w:r>
-      <w:r>
-        <w:fldChar w:fldCharType="separate"/>
-      </w:r>
-      <w:r>
-        <w:rPr>
-          <w:noProof/>
-        </w:rPr>
-        <w:t>1</w:t>
-      </w:r>
-      <w:r>
-        <w:rPr>
-          <w:noProof/>
-        </w:rPr>
-        <w:fldChar w:fldCharType="end"/>
-      </w:r>
+      <w:fldSimple w:instr=" SEQ Figure \* ARABIC ">
+        <w:r>
+          <w:rPr>
+            <w:noProof/>
+          </w:rPr>
+          <w:t>1</w:t>
+        </w:r>
+      </w:fldSimple>
       <w:r>
         <w:t xml:space="preserve">. Emissions per flight km in kg CO2, plotted against the </w:t>
       </w:r>
@@ -2281,7 +2321,6 @@
         <w:t xml:space="preserve"> for each respective flight. Divided by cabin class, economy (blue) and the observed flights (red).</w:t>
       </w:r>
     </w:p>
-    <w:p/>
     <w:p/>
     <w:p>
       <w:pPr>
@@ -2367,27 +2406,14 @@
       <w:r>
         <w:t xml:space="preserve">Figure </w:t>
       </w:r>
-      <w:r>
-        <w:fldChar w:fldCharType="begin"/>
-      </w:r>
-      <w:r>
-        <w:instrText xml:space="preserve"> SEQ Figure \* ARABIC </w:instrText>
-      </w:r>
-      <w:r>
-        <w:fldChar w:fldCharType="separate"/>
-      </w:r>
-      <w:r>
-        <w:rPr>
-          <w:noProof/>
-        </w:rPr>
-        <w:t>2</w:t>
-      </w:r>
-      <w:r>
-        <w:rPr>
-          <w:noProof/>
-        </w:rPr>
-        <w:fldChar w:fldCharType="end"/>
-      </w:r>
+      <w:fldSimple w:instr=" SEQ Figure \* ARABIC ">
+        <w:r>
+          <w:rPr>
+            <w:noProof/>
+          </w:rPr>
+          <w:t>2</w:t>
+        </w:r>
+      </w:fldSimple>
       <w:r>
         <w:t>: Emission isolines for European flights departing Switzerland</w:t>
       </w:r>
@@ -2480,27 +2506,14 @@
       <w:r>
         <w:t xml:space="preserve">Figure </w:t>
       </w:r>
-      <w:r>
-        <w:fldChar w:fldCharType="begin"/>
-      </w:r>
-      <w:r>
-        <w:instrText xml:space="preserve"> SEQ Figure \* ARABIC </w:instrText>
-      </w:r>
-      <w:r>
-        <w:fldChar w:fldCharType="separate"/>
-      </w:r>
-      <w:r>
-        <w:rPr>
-          <w:noProof/>
-        </w:rPr>
-        <w:t>3</w:t>
-      </w:r>
-      <w:r>
-        <w:rPr>
-          <w:noProof/>
-        </w:rPr>
-        <w:fldChar w:fldCharType="end"/>
-      </w:r>
+      <w:fldSimple w:instr=" SEQ Figure \* ARABIC ">
+        <w:r>
+          <w:rPr>
+            <w:noProof/>
+          </w:rPr>
+          <w:t>3</w:t>
+        </w:r>
+      </w:fldSimple>
       <w:r>
         <w:t>. Flight arrivals counted per country which departed from Zurich. Red circle indicating a 1000km distance radius from Zurich.</w:t>
       </w:r>
@@ -2653,30 +2666,107 @@
     </w:p>
     <w:p>
       <w:pPr>
+        <w:rPr>
+          <w:b/>
+          <w:bCs/>
+        </w:rPr>
+      </w:pPr>
+      <w:r>
+        <w:rPr>
+          <w:b/>
+          <w:bCs/>
+        </w:rPr>
+        <w:t xml:space="preserve">The discussion section describes the patterns, principles, and relationships shown by the results section. It also gives room for discussing unexpected results. No study is perfect. In this section, you may also list the limitations of the study in terms of the conceptual model, data, and methodology, and discuss to what degree the limitations may impact the validity of the results. Reflecting on limitations, you may state the future work with which you may suggest possible solutions to improve this study or potential new paths to expand the scope of the study. As a conclusion, you shall summarize the pieces of evidence in results that lead to clear conclusive </w:t>
+      </w:r>
+      <w:proofErr w:type="gramStart"/>
+      <w:r>
+        <w:rPr>
+          <w:b/>
+          <w:bCs/>
+        </w:rPr>
+        <w:t>statements, and</w:t>
+      </w:r>
+      <w:proofErr w:type="gramEnd"/>
+      <w:r>
+        <w:rPr>
+          <w:b/>
+          <w:bCs/>
+        </w:rPr>
+        <w:t xml:space="preserve"> mention how these conclusions can contribute to the field of science and beyond. How do your findings benefit society or advance desired societal outcomes?</w:t>
+      </w:r>
+    </w:p>
+    <w:p/>
+    <w:p>
+      <w:pPr>
         <w:pStyle w:val="Textkrper"/>
       </w:pPr>
       <w:r>
-        <w:t xml:space="preserve">Despite the script using two </w:t>
-      </w:r>
-      <w:proofErr w:type="gramStart"/>
-      <w:r>
-        <w:t>API’s</w:t>
-      </w:r>
-      <w:proofErr w:type="gramEnd"/>
-      <w:r>
-        <w:t xml:space="preserve"> to go through all the queries, it was not possible to reference all the flight numbers.</w:t>
-      </w:r>
-      <w:r>
-        <w:t xml:space="preserve"> </w:t>
-      </w:r>
-      <w:r>
-        <w:t>Thus, 1701 flights remained without belonging to a start and end point and could not be linked to an emission calculation.</w:t>
-      </w:r>
-      <w:r>
-        <w:t xml:space="preserve"> </w:t>
-      </w:r>
-      <w:r>
-        <w:t>This concerns about 20% of the whole data set.</w:t>
+        <w:t xml:space="preserve">The potential for reducing emissions caused by flight behavior in academic circles was also analyzed by </w:t>
+      </w:r>
+      <w:proofErr w:type="spellStart"/>
+      <w:r>
+        <w:t>Achten</w:t>
+      </w:r>
+      <w:proofErr w:type="spellEnd"/>
+      <w:r>
+        <w:t xml:space="preserve"> et al. (2013)</w:t>
+      </w:r>
+      <w:r>
+        <w:t xml:space="preserve"> and shows an important counterpart to our proposed reductions in the number of flights, namely how these reductions affect direct behavior in research. From switching to online conferences, emissions in research can already be reduced by only 44</w:t>
+      </w:r>
+      <w:r>
+        <w:t xml:space="preserve"> </w:t>
+      </w:r>
+      <w:sdt>
+        <w:sdtPr>
+          <w:rPr>
+            <w:color w:val="000000"/>
+          </w:rPr>
+          <w:tag w:val="MENDELEY_CITATION_v3_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"/>
+          <w:id w:val="448670828"/>
+          <w:placeholder>
+            <w:docPart w:val="B75D0BB039B2FD4188A6E03F014FC1A0"/>
+          </w:placeholder>
+        </w:sdtPr>
+        <w:sdtContent>
+          <w:r>
+            <w:rPr>
+              <w:color w:val="000000"/>
+            </w:rPr>
+            <w:t>(</w:t>
+          </w:r>
+          <w:proofErr w:type="spellStart"/>
+          <w:r>
+            <w:rPr>
+              <w:color w:val="000000"/>
+            </w:rPr>
+            <w:t>Achten</w:t>
+          </w:r>
+          <w:proofErr w:type="spellEnd"/>
+          <w:r>
+            <w:rPr>
+              <w:color w:val="000000"/>
+            </w:rPr>
+            <w:t xml:space="preserve"> et al., 2013)</w:t>
+          </w:r>
+        </w:sdtContent>
+      </w:sdt>
+      <w:r>
+        <w:t>.</w:t>
+      </w:r>
+    </w:p>
+    <w:p>
+      <w:pPr>
+        <w:pStyle w:val="berschrift2"/>
+      </w:pPr>
+      <w:r>
+        <w:t>5.</w:t>
+      </w:r>
+      <w:r>
+        <w:t xml:space="preserve"> </w:t>
+      </w:r>
+      <w:r>
+        <w:t>Conclusion</w:t>
       </w:r>
     </w:p>
     <w:p>
@@ -2702,7 +2792,11 @@
         <w:t xml:space="preserve"> </w:t>
       </w:r>
       <w:r>
-        <w:t>Furthermore, the analysis will demonstrate for the first time the spatial distribution and focus on flights across the MNF and what spatial direction could be further explored with particular attention to groupings for flights.</w:t>
+        <w:t xml:space="preserve">Furthermore, the analysis will demonstrate for the first time the spatial distribution and focus on flights across the MNF and what spatial </w:t>
+      </w:r>
+      <w:r>
+        <w:lastRenderedPageBreak/>
+        <w:t>direction could be further explored with particular attention to groupings for flights.</w:t>
       </w:r>
       <w:r>
         <w:t xml:space="preserve"> </w:t>
@@ -2719,89 +2813,51 @@
         <w:pStyle w:val="berschrift2"/>
       </w:pPr>
       <w:r>
-        <w:t>5.</w:t>
-      </w:r>
-      <w:r>
-        <w:t xml:space="preserve"> </w:t>
-      </w:r>
-      <w:r>
-        <w:t>Conclusion</w:t>
+        <w:t>6.</w:t>
+      </w:r>
+      <w:r>
+        <w:t xml:space="preserve"> </w:t>
+      </w:r>
+      <w:r>
+        <w:t>Author contribution</w:t>
       </w:r>
     </w:p>
     <w:p>
       <w:pPr>
         <w:pStyle w:val="Textkrper"/>
-        <w:rPr>
-          <w:rFonts w:ascii="Times New Roman" w:hAnsi="Times New Roman"/>
-          <w:lang w:eastAsia="de-DE"/>
-        </w:rPr>
-      </w:pPr>
-      <w:r>
-        <w:rPr>
-          <w:lang w:eastAsia="de-DE"/>
-        </w:rPr>
-        <w:t xml:space="preserve">The findings of this paper will contribute significantly to </w:t>
-      </w:r>
-      <w:r>
-        <w:rPr>
-          <w:lang w:eastAsia="de-DE"/>
-        </w:rPr>
-        <w:t>MNF’s</w:t>
-      </w:r>
-      <w:r>
-        <w:rPr>
-          <w:lang w:eastAsia="de-DE"/>
-        </w:rPr>
-        <w:t xml:space="preserve"> ability to meet its goal of reducing aviation emissions by 53% until 2030.</w:t>
-      </w:r>
-      <w:r>
-        <w:rPr>
-          <w:lang w:eastAsia="de-DE"/>
-        </w:rPr>
-        <w:t xml:space="preserve"> </w:t>
-      </w:r>
-      <w:r>
-        <w:rPr>
-          <w:lang w:eastAsia="de-DE"/>
-        </w:rPr>
-        <w:t>Likewise, this paper will demonstrate the varying implications of flight classes on the emissions emitted and illustrate how severe or not a higher flight class is on the emissions generated.</w:t>
-      </w:r>
-      <w:r>
-        <w:rPr>
-          <w:lang w:eastAsia="de-DE"/>
-        </w:rPr>
-        <w:t xml:space="preserve"> </w:t>
-      </w:r>
-      <w:r>
-        <w:rPr>
-          <w:lang w:eastAsia="de-DE"/>
-        </w:rPr>
-        <w:t>Furthermore, the analysis will demonstrate for the first time the spatial distribution and focus on flights across the MNF and what spatial direction could be further explored with particular attention to groupings for flights.</w:t>
-      </w:r>
-      <w:r>
-        <w:rPr>
-          <w:lang w:eastAsia="de-DE"/>
-        </w:rPr>
-        <w:t xml:space="preserve"> </w:t>
-      </w:r>
-      <w:r>
-        <w:rPr>
-          <w:lang w:eastAsia="de-DE"/>
-        </w:rPr>
-        <w:t>Additionally</w:t>
-      </w:r>
-      <w:r>
-        <w:rPr>
-          <w:lang w:eastAsia="de-DE"/>
-        </w:rPr>
-        <w:t xml:space="preserve">, the findings will not only be beneficial for the sustainable </w:t>
-      </w:r>
-      <w:r>
-        <w:rPr>
-          <w:lang w:eastAsia="de-DE"/>
-        </w:rPr>
-        <w:lastRenderedPageBreak/>
-        <w:t>goals at the universities level but have also the potential to reduce emissions on a global academic scale, which would positively impact our environment and society.</w:t>
+      </w:pPr>
+      <w:r>
+        <w:t>Both team member worked equally on this paper, while Gregory Biland focused on the programming, visualization and formal analysis part, Simona di Vincenzo worked in depth on the visualization and writing.</w:t>
+      </w:r>
+      <w:r>
+        <w:t xml:space="preserve"> </w:t>
+      </w:r>
+      <w:r>
+        <w:t xml:space="preserve">The </w:t>
+      </w:r>
+      <w:r>
+        <w:t>conceptualization</w:t>
+      </w:r>
+      <w:r>
+        <w:t xml:space="preserve">, </w:t>
+      </w:r>
+      <w:r>
+        <w:t>methodology</w:t>
+      </w:r>
+      <w:r>
+        <w:t xml:space="preserve"> and </w:t>
+      </w:r>
+      <w:r>
+        <w:t>validation</w:t>
+      </w:r>
+      <w:r>
+        <w:t xml:space="preserve"> </w:t>
+      </w:r>
+      <w:r>
+        <w:t>were</w:t>
+      </w:r>
+      <w:r>
+        <w:t xml:space="preserve"> done in equal.</w:t>
       </w:r>
     </w:p>
     <w:p>
@@ -2809,13 +2865,7 @@
         <w:pStyle w:val="berschrift2"/>
       </w:pPr>
       <w:r>
-        <w:t>6.</w:t>
-      </w:r>
-      <w:r>
-        <w:t xml:space="preserve"> </w:t>
-      </w:r>
-      <w:r>
-        <w:t>Author contribution</w:t>
+        <w:t>Acknowledgments</w:t>
       </w:r>
     </w:p>
     <w:p>
@@ -2823,57 +2873,6 @@
         <w:pStyle w:val="Textkrper"/>
       </w:pPr>
       <w:r>
-        <w:t>Both team member worked equally on this paper, while Gregory Biland focused on the programming, visualization and formal analysis part, Simona di Vincenzo worked in depth on the visualization and writing.</w:t>
-      </w:r>
-      <w:r>
-        <w:t xml:space="preserve"> </w:t>
-      </w:r>
-      <w:r>
-        <w:t xml:space="preserve">The </w:t>
-      </w:r>
-      <w:r>
-        <w:t>conceptualization</w:t>
-      </w:r>
-      <w:r>
-        <w:t xml:space="preserve">, </w:t>
-      </w:r>
-      <w:r>
-        <w:t>methodology</w:t>
-      </w:r>
-      <w:r>
-        <w:t xml:space="preserve"> and </w:t>
-      </w:r>
-      <w:r>
-        <w:t>validation</w:t>
-      </w:r>
-      <w:r>
-        <w:t xml:space="preserve"> </w:t>
-      </w:r>
-      <w:r>
-        <w:t>were</w:t>
-      </w:r>
-      <w:r>
-        <w:t xml:space="preserve"> done in equal.</w:t>
-      </w:r>
-    </w:p>
-    <w:p>
-      <w:pPr>
-        <w:pStyle w:val="Textkrper"/>
-      </w:pPr>
-    </w:p>
-    <w:p>
-      <w:pPr>
-        <w:pStyle w:val="berschrift2"/>
-      </w:pPr>
-      <w:r>
-        <w:t>Acknowledgments</w:t>
-      </w:r>
-    </w:p>
-    <w:p>
-      <w:pPr>
-        <w:pStyle w:val="Textkrper"/>
-      </w:pPr>
-      <w:r>
         <w:t xml:space="preserve">We would like to thank and express our gratitude to Mr. </w:t>
       </w:r>
       <w:proofErr w:type="spellStart"/>
@@ -2890,11 +2889,6 @@
       <w:r>
         <w:t>We would also like to thank MNF for providing us with the data and for the trust they have placed in us.</w:t>
       </w:r>
-    </w:p>
-    <w:p>
-      <w:pPr>
-        <w:pStyle w:val="Textkrper"/>
-      </w:pPr>
     </w:p>
     <w:p>
       <w:pPr>
@@ -2939,64 +2933,58 @@
             <w:autoSpaceDE w:val="0"/>
             <w:autoSpaceDN w:val="0"/>
             <w:ind w:hanging="480"/>
-            <w:divId w:val="1187328186"/>
+            <w:divId w:val="1183129203"/>
+          </w:pPr>
+          <w:r>
             <w:rPr>
-              <w:sz w:val="20"/>
-              <w:szCs w:val="20"/>
+              <w:lang w:val="de-CH"/>
             </w:rPr>
-          </w:pPr>
+            <w:t xml:space="preserve">Achten, W. M. J., Almeida, J., &amp; </w:t>
+          </w:r>
           <w:proofErr w:type="spellStart"/>
           <w:r>
             <w:rPr>
-              <w:sz w:val="20"/>
-              <w:szCs w:val="20"/>
+              <w:lang w:val="de-CH"/>
             </w:rPr>
-            <w:t>AviationEdge</w:t>
+            <w:t>Muys</w:t>
           </w:r>
           <w:proofErr w:type="spellEnd"/>
           <w:r>
             <w:rPr>
-              <w:sz w:val="20"/>
-              <w:szCs w:val="20"/>
+              <w:lang w:val="de-CH"/>
             </w:rPr>
-            <w:t>. (2022).</w:t>
-          </w:r>
-          <w:r>
-            <w:rPr>
-              <w:sz w:val="20"/>
-              <w:szCs w:val="20"/>
-            </w:rPr>
-            <w:t xml:space="preserve"> </w:t>
+            <w:t xml:space="preserve">, B. (2013). </w:t>
+          </w:r>
+          <w:r>
+            <w:t xml:space="preserve">Carbon footprint of science: More than flying. </w:t>
           </w:r>
           <w:r>
             <w:rPr>
               <w:i/>
               <w:iCs/>
-              <w:sz w:val="20"/>
-              <w:szCs w:val="20"/>
             </w:rPr>
-            <w:t>Detailed Aircraft Information Database - Aviation database and API</w:t>
+            <w:t>Ecological Indicators</w:t>
+          </w:r>
+          <w:r>
+            <w:t xml:space="preserve">, </w:t>
           </w:r>
           <w:r>
             <w:rPr>
-              <w:sz w:val="20"/>
-              <w:szCs w:val="20"/>
+              <w:i/>
+              <w:iCs/>
             </w:rPr>
-            <w:t>.</w:t>
-          </w:r>
-          <w:r>
-            <w:rPr>
-              <w:sz w:val="20"/>
-              <w:szCs w:val="20"/>
-            </w:rPr>
-            <w:t xml:space="preserve"> </w:t>
-          </w:r>
-          <w:r>
-            <w:rPr>
-              <w:sz w:val="20"/>
-              <w:szCs w:val="20"/>
-            </w:rPr>
-            <w:t>Retrieved from https://aviation-edge.com/</w:t>
+            <w:t>34</w:t>
+          </w:r>
+          <w:r>
+            <w:t xml:space="preserve">, 352–355. </w:t>
+          </w:r>
+          <w:proofErr w:type="spellStart"/>
+          <w:r>
+            <w:t>doi</w:t>
+          </w:r>
+          <w:proofErr w:type="spellEnd"/>
+          <w:r>
+            <w:t>: 10.1016/j.ecolind.2013.05.025</w:t>
           </w:r>
         </w:p>
         <w:p>
@@ -3004,105 +2992,25 @@
             <w:autoSpaceDE w:val="0"/>
             <w:autoSpaceDN w:val="0"/>
             <w:ind w:hanging="480"/>
-            <w:divId w:val="1397775530"/>
-            <w:rPr>
-              <w:sz w:val="20"/>
-              <w:szCs w:val="20"/>
-            </w:rPr>
+            <w:divId w:val="644285723"/>
           </w:pPr>
           <w:proofErr w:type="spellStart"/>
           <w:r>
-            <w:rPr>
-              <w:sz w:val="20"/>
-              <w:szCs w:val="20"/>
-            </w:rPr>
-            <w:t>Borgermann</w:t>
+            <w:t>AviationEdge</w:t>
           </w:r>
           <w:proofErr w:type="spellEnd"/>
           <w:r>
-            <w:rPr>
-              <w:sz w:val="20"/>
-              <w:szCs w:val="20"/>
-            </w:rPr>
-            <w:t xml:space="preserve">, N., Schmidt, A., &amp; </w:t>
-          </w:r>
-          <w:proofErr w:type="spellStart"/>
-          <w:r>
-            <w:rPr>
-              <w:sz w:val="20"/>
-              <w:szCs w:val="20"/>
-            </w:rPr>
-            <w:t>Dobbelaere</w:t>
-          </w:r>
-          <w:proofErr w:type="spellEnd"/>
-          <w:r>
-            <w:rPr>
-              <w:sz w:val="20"/>
-              <w:szCs w:val="20"/>
-            </w:rPr>
-            <w:t>, J. (2022). Preaching water while drinking wine: Why universities must boost climate action now.</w:t>
-          </w:r>
-          <w:r>
-            <w:rPr>
-              <w:sz w:val="20"/>
-              <w:szCs w:val="20"/>
-            </w:rPr>
-            <w:t xml:space="preserve"> </w:t>
+            <w:t xml:space="preserve">. (2022). </w:t>
           </w:r>
           <w:r>
             <w:rPr>
               <w:i/>
               <w:iCs/>
-              <w:sz w:val="20"/>
-              <w:szCs w:val="20"/>
             </w:rPr>
-            <w:t>One Earth</w:t>
-          </w:r>
-          <w:r>
-            <w:rPr>
-              <w:sz w:val="20"/>
-              <w:szCs w:val="20"/>
-            </w:rPr>
-            <w:t xml:space="preserve">, </w:t>
-          </w:r>
-          <w:r>
-            <w:rPr>
-              <w:i/>
-              <w:iCs/>
-              <w:sz w:val="20"/>
-              <w:szCs w:val="20"/>
-            </w:rPr>
-            <w:t>5</w:t>
-          </w:r>
-          <w:r>
-            <w:rPr>
-              <w:sz w:val="20"/>
-              <w:szCs w:val="20"/>
-            </w:rPr>
-            <w:t>(1), 18–21.</w:t>
-          </w:r>
-          <w:r>
-            <w:rPr>
-              <w:sz w:val="20"/>
-              <w:szCs w:val="20"/>
-            </w:rPr>
-            <w:t xml:space="preserve"> </w:t>
-          </w:r>
-          <w:proofErr w:type="spellStart"/>
-          <w:r>
-            <w:rPr>
-              <w:sz w:val="20"/>
-              <w:szCs w:val="20"/>
-            </w:rPr>
-            <w:t>doi</w:t>
-          </w:r>
-          <w:proofErr w:type="spellEnd"/>
-          <w:r>
-            <w:rPr>
-              <w:sz w:val="20"/>
-              <w:szCs w:val="20"/>
-            </w:rPr>
-            <w:t>: 10.1016/j.oneear.2021.12.015</w:t>
+            <w:t>Detailed Aircraft Information Database - Aviation database and API</w:t>
+          </w:r>
+          <w:r>
+            <w:t>. Retrieved from https://aviation-edge.com/</w:t>
           </w:r>
         </w:p>
         <w:p>
@@ -3110,55 +3018,51 @@
             <w:autoSpaceDE w:val="0"/>
             <w:autoSpaceDN w:val="0"/>
             <w:ind w:hanging="480"/>
-            <w:divId w:val="285358681"/>
-            <w:rPr>
-              <w:sz w:val="20"/>
-              <w:szCs w:val="20"/>
-            </w:rPr>
+            <w:divId w:val="1878152272"/>
           </w:pPr>
-          <w:r>
-            <w:rPr>
-              <w:sz w:val="20"/>
-              <w:szCs w:val="20"/>
-            </w:rPr>
-            <w:t>Dib, C. (2021).</w:t>
-          </w:r>
-          <w:r>
-            <w:rPr>
-              <w:sz w:val="20"/>
-              <w:szCs w:val="20"/>
-            </w:rPr>
-            <w:t xml:space="preserve"> </w:t>
+          <w:proofErr w:type="spellStart"/>
+          <w:r>
+            <w:t>Borgermann</w:t>
+          </w:r>
+          <w:proofErr w:type="spellEnd"/>
+          <w:r>
+            <w:t xml:space="preserve">, N., Schmidt, A., &amp; </w:t>
+          </w:r>
+          <w:proofErr w:type="spellStart"/>
+          <w:r>
+            <w:t>Dobbelaere</w:t>
+          </w:r>
+          <w:proofErr w:type="spellEnd"/>
+          <w:r>
+            <w:t xml:space="preserve">, J. (2022). Preaching water while drinking wine: Why universities must boost climate action now. </w:t>
           </w:r>
           <w:r>
             <w:rPr>
               <w:i/>
               <w:iCs/>
-              <w:sz w:val="20"/>
-              <w:szCs w:val="20"/>
             </w:rPr>
-            <w:t>What contributions does air transport make to the UN sustainable development goals? - Uniting Aviation</w:t>
+            <w:t>One Earth</w:t>
+          </w:r>
+          <w:r>
+            <w:t xml:space="preserve">, </w:t>
           </w:r>
           <w:r>
             <w:rPr>
-              <w:sz w:val="20"/>
-              <w:szCs w:val="20"/>
+              <w:i/>
+              <w:iCs/>
             </w:rPr>
-            <w:t>.</w:t>
-          </w:r>
-          <w:r>
-            <w:rPr>
-              <w:sz w:val="20"/>
-              <w:szCs w:val="20"/>
-            </w:rPr>
-            <w:t xml:space="preserve"> </w:t>
-          </w:r>
-          <w:r>
-            <w:rPr>
-              <w:sz w:val="20"/>
-              <w:szCs w:val="20"/>
-            </w:rPr>
-            <w:t>Retrieved from https://unitingaviation.com/news/general-interest/what-contributions-does-air-transport-make-to-the-un-sustainable-development-goals/</w:t>
+            <w:t>5</w:t>
+          </w:r>
+          <w:r>
+            <w:t xml:space="preserve">(1), 18–21. </w:t>
+          </w:r>
+          <w:proofErr w:type="spellStart"/>
+          <w:r>
+            <w:t>doi</w:t>
+          </w:r>
+          <w:proofErr w:type="spellEnd"/>
+          <w:r>
+            <w:t>: 10.1016/j.oneear.2021.12.015</w:t>
           </w:r>
         </w:p>
         <w:p>
@@ -3166,75 +3070,20 @@
             <w:autoSpaceDE w:val="0"/>
             <w:autoSpaceDN w:val="0"/>
             <w:ind w:hanging="480"/>
-            <w:divId w:val="117844971"/>
-            <w:rPr>
-              <w:sz w:val="20"/>
-              <w:szCs w:val="20"/>
-            </w:rPr>
+            <w:divId w:val="429202968"/>
           </w:pPr>
-          <w:proofErr w:type="spellStart"/>
-          <w:r>
-            <w:rPr>
-              <w:sz w:val="20"/>
-              <w:szCs w:val="20"/>
-            </w:rPr>
-            <w:t>GoClimate</w:t>
-          </w:r>
-          <w:proofErr w:type="spellEnd"/>
-          <w:r>
-            <w:rPr>
-              <w:sz w:val="20"/>
-              <w:szCs w:val="20"/>
-            </w:rPr>
-            <w:t>. (2020).</w:t>
-          </w:r>
-          <w:r>
-            <w:rPr>
-              <w:sz w:val="20"/>
-              <w:szCs w:val="20"/>
-            </w:rPr>
-            <w:t xml:space="preserve"> </w:t>
-          </w:r>
-          <w:proofErr w:type="spellStart"/>
+          <w:r>
+            <w:t xml:space="preserve">Dib, C. (2021). </w:t>
+          </w:r>
           <w:r>
             <w:rPr>
               <w:i/>
               <w:iCs/>
-              <w:sz w:val="20"/>
-              <w:szCs w:val="20"/>
             </w:rPr>
-            <w:t>GoClimate</w:t>
-          </w:r>
-          <w:proofErr w:type="spellEnd"/>
-          <w:r>
-            <w:rPr>
-              <w:i/>
-              <w:iCs/>
-              <w:sz w:val="20"/>
-              <w:szCs w:val="20"/>
-            </w:rPr>
-            <w:t xml:space="preserve"> API Reference</w:t>
-          </w:r>
-          <w:r>
-            <w:rPr>
-              <w:sz w:val="20"/>
-              <w:szCs w:val="20"/>
-            </w:rPr>
-            <w:t>.</w:t>
-          </w:r>
-          <w:r>
-            <w:rPr>
-              <w:sz w:val="20"/>
-              <w:szCs w:val="20"/>
-            </w:rPr>
-            <w:t xml:space="preserve"> </w:t>
-          </w:r>
-          <w:r>
-            <w:rPr>
-              <w:sz w:val="20"/>
-              <w:szCs w:val="20"/>
-            </w:rPr>
-            <w:t>Retrieved from https://api.goclimate.com/docs</w:t>
+            <w:t>What contributions does air transport make to the UN sustainable development goals? - Uniting Aviation</w:t>
+          </w:r>
+          <w:r>
+            <w:t>. Retrieved from https://unitingaviation.com/news/general-interest/what-contributions-does-air-transport-make-to-the-un-sustainable-development-goals/</w:t>
           </w:r>
         </w:p>
         <w:p>
@@ -3242,119 +3091,34 @@
             <w:autoSpaceDE w:val="0"/>
             <w:autoSpaceDN w:val="0"/>
             <w:ind w:hanging="480"/>
-            <w:divId w:val="2021621530"/>
-            <w:rPr>
-              <w:sz w:val="20"/>
-              <w:szCs w:val="20"/>
-            </w:rPr>
+            <w:divId w:val="41058037"/>
           </w:pPr>
           <w:proofErr w:type="spellStart"/>
           <w:r>
-            <w:rPr>
-              <w:sz w:val="20"/>
-              <w:szCs w:val="20"/>
-            </w:rPr>
-            <w:t>Klöwer</w:t>
+            <w:t>GoClimate</w:t>
           </w:r>
           <w:proofErr w:type="spellEnd"/>
           <w:r>
-            <w:rPr>
-              <w:sz w:val="20"/>
-              <w:szCs w:val="20"/>
-            </w:rPr>
-            <w:t xml:space="preserve">, M., Hopkins, D., Allen, M., &amp; </w:t>
+            <w:t xml:space="preserve">. (2020). </w:t>
           </w:r>
           <w:proofErr w:type="spellStart"/>
-          <w:r>
-            <w:rPr>
-              <w:sz w:val="20"/>
-              <w:szCs w:val="20"/>
-            </w:rPr>
-            <w:t>Higham</w:t>
-          </w:r>
-          <w:proofErr w:type="spellEnd"/>
-          <w:r>
-            <w:rPr>
-              <w:sz w:val="20"/>
-              <w:szCs w:val="20"/>
-            </w:rPr>
-            <w:t>, J. (2020).</w:t>
-          </w:r>
-          <w:r>
-            <w:rPr>
-              <w:sz w:val="20"/>
-              <w:szCs w:val="20"/>
-            </w:rPr>
-            <w:t xml:space="preserve"> </w:t>
-          </w:r>
-          <w:r>
-            <w:rPr>
-              <w:sz w:val="20"/>
-              <w:szCs w:val="20"/>
-            </w:rPr>
-            <w:t>An analysis of ways to decarbonize conference travel after COVID-19.</w:t>
-          </w:r>
-          <w:r>
-            <w:rPr>
-              <w:sz w:val="20"/>
-              <w:szCs w:val="20"/>
-            </w:rPr>
-            <w:t xml:space="preserve"> </w:t>
-          </w:r>
           <w:r>
             <w:rPr>
               <w:i/>
               <w:iCs/>
-              <w:sz w:val="20"/>
-              <w:szCs w:val="20"/>
             </w:rPr>
-            <w:t>Nature</w:t>
-          </w:r>
-          <w:r>
-            <w:rPr>
-              <w:sz w:val="20"/>
-              <w:szCs w:val="20"/>
-            </w:rPr>
-            <w:t xml:space="preserve">, </w:t>
-          </w:r>
+            <w:t>GoClimate</w:t>
+          </w:r>
+          <w:proofErr w:type="spellEnd"/>
           <w:r>
             <w:rPr>
               <w:i/>
               <w:iCs/>
-              <w:sz w:val="20"/>
-              <w:szCs w:val="20"/>
             </w:rPr>
-            <w:t>583</w:t>
-          </w:r>
-          <w:r>
-            <w:rPr>
-              <w:sz w:val="20"/>
-              <w:szCs w:val="20"/>
-            </w:rPr>
-            <w:t>(7816), 356–359.</w:t>
-          </w:r>
-          <w:r>
-            <w:rPr>
-              <w:sz w:val="20"/>
-              <w:szCs w:val="20"/>
-            </w:rPr>
-            <w:t xml:space="preserve"> </w:t>
-          </w:r>
-          <w:proofErr w:type="spellStart"/>
-          <w:r>
-            <w:rPr>
-              <w:sz w:val="20"/>
-              <w:szCs w:val="20"/>
-            </w:rPr>
-            <w:t>doi</w:t>
-          </w:r>
-          <w:proofErr w:type="spellEnd"/>
-          <w:r>
-            <w:rPr>
-              <w:sz w:val="20"/>
-              <w:szCs w:val="20"/>
-            </w:rPr>
-            <w:t>: 10.1038/d41586-020-02057-2</w:t>
+            <w:t xml:space="preserve"> API Reference</w:t>
+          </w:r>
+          <w:r>
+            <w:t>. Retrieved from https://api.goclimate.com/docs</w:t>
           </w:r>
         </w:p>
         <w:p>
@@ -3362,136 +3126,110 @@
             <w:autoSpaceDE w:val="0"/>
             <w:autoSpaceDN w:val="0"/>
             <w:ind w:hanging="480"/>
-            <w:divId w:val="695155942"/>
-            <w:rPr>
-              <w:sz w:val="20"/>
-              <w:szCs w:val="20"/>
-            </w:rPr>
+            <w:divId w:val="956260533"/>
           </w:pPr>
           <w:proofErr w:type="spellStart"/>
           <w:r>
-            <w:rPr>
-              <w:sz w:val="20"/>
-              <w:szCs w:val="20"/>
-            </w:rPr>
-            <w:t>Kreil</w:t>
+            <w:t>Klöwer</w:t>
           </w:r>
           <w:proofErr w:type="spellEnd"/>
           <w:r>
-            <w:rPr>
-              <w:sz w:val="20"/>
-              <w:szCs w:val="20"/>
-            </w:rPr>
-            <w:t>, A. S. (2021).</w:t>
-          </w:r>
-          <w:r>
-            <w:rPr>
-              <w:sz w:val="20"/>
-              <w:szCs w:val="20"/>
-            </w:rPr>
-            <w:t xml:space="preserve"> </w:t>
-          </w:r>
-          <w:r>
-            <w:rPr>
-              <w:sz w:val="20"/>
-              <w:szCs w:val="20"/>
-            </w:rPr>
-            <w:t>Does flying less harm academic work?</w:t>
-          </w:r>
-          <w:r>
-            <w:rPr>
-              <w:sz w:val="20"/>
-              <w:szCs w:val="20"/>
-            </w:rPr>
-            <w:t xml:space="preserve"> </w:t>
-          </w:r>
-          <w:r>
-            <w:rPr>
-              <w:sz w:val="20"/>
-              <w:szCs w:val="20"/>
-            </w:rPr>
-            <w:t>Arguments and assumptions about reducing air travel in academia.</w:t>
-          </w:r>
-          <w:r>
-            <w:rPr>
-              <w:sz w:val="20"/>
-              <w:szCs w:val="20"/>
-            </w:rPr>
-            <w:t xml:space="preserve"> </w:t>
+            <w:t xml:space="preserve">, M., Hopkins, D., Allen, M., &amp; </w:t>
+          </w:r>
+          <w:proofErr w:type="spellStart"/>
+          <w:r>
+            <w:t>Higham</w:t>
+          </w:r>
+          <w:proofErr w:type="spellEnd"/>
+          <w:r>
+            <w:t xml:space="preserve">, J. (2020). An analysis of ways to decarbonize conference travel after COVID-19. </w:t>
           </w:r>
           <w:r>
             <w:rPr>
               <w:i/>
               <w:iCs/>
-              <w:sz w:val="20"/>
-              <w:szCs w:val="20"/>
             </w:rPr>
-            <w:t xml:space="preserve">Travel </w:t>
-          </w:r>
-          <w:proofErr w:type="spellStart"/>
+            <w:t>Nature</w:t>
+          </w:r>
+          <w:r>
+            <w:t xml:space="preserve">, </w:t>
+          </w:r>
           <w:r>
             <w:rPr>
               <w:i/>
               <w:iCs/>
-              <w:sz w:val="20"/>
-              <w:szCs w:val="20"/>
             </w:rPr>
-            <w:t>Behaviour</w:t>
+            <w:t>583</w:t>
+          </w:r>
+          <w:r>
+            <w:t xml:space="preserve">(7816), 356–359. </w:t>
+          </w:r>
+          <w:proofErr w:type="spellStart"/>
+          <w:r>
+            <w:t>doi</w:t>
           </w:r>
           <w:proofErr w:type="spellEnd"/>
+          <w:r>
+            <w:t>: 10.1038/d41586-020-02057-2</w:t>
+          </w:r>
+        </w:p>
+        <w:p>
+          <w:pPr>
+            <w:autoSpaceDE w:val="0"/>
+            <w:autoSpaceDN w:val="0"/>
+            <w:ind w:hanging="480"/>
+            <w:divId w:val="391076653"/>
+          </w:pPr>
+          <w:proofErr w:type="spellStart"/>
+          <w:r>
+            <w:t>Kreil</w:t>
+          </w:r>
+          <w:proofErr w:type="spellEnd"/>
+          <w:r>
+            <w:t xml:space="preserve">, A. S. (2021). Does flying less harm academic work? Arguments and assumptions about reducing air travel in academia. </w:t>
+          </w:r>
           <w:r>
             <w:rPr>
               <w:i/>
               <w:iCs/>
-              <w:sz w:val="20"/>
-              <w:szCs w:val="20"/>
             </w:rPr>
-            <w:t xml:space="preserve"> and Society</w:t>
-          </w:r>
-          <w:r>
-            <w:rPr>
-              <w:sz w:val="20"/>
-              <w:szCs w:val="20"/>
-            </w:rPr>
-            <w:t xml:space="preserve">, </w:t>
-          </w:r>
+            <w:t xml:space="preserve">Travel </w:t>
+          </w:r>
+          <w:proofErr w:type="spellStart"/>
           <w:r>
             <w:rPr>
               <w:i/>
               <w:iCs/>
-              <w:sz w:val="20"/>
-              <w:szCs w:val="20"/>
+            </w:rPr>
+            <w:t>Behaviour</w:t>
+          </w:r>
+          <w:proofErr w:type="spellEnd"/>
+          <w:r>
+            <w:rPr>
+              <w:i/>
+              <w:iCs/>
+            </w:rPr>
+            <w:t xml:space="preserve"> and Society</w:t>
+          </w:r>
+          <w:r>
+            <w:t xml:space="preserve">, </w:t>
+          </w:r>
+          <w:r>
+            <w:rPr>
+              <w:i/>
+              <w:iCs/>
             </w:rPr>
             <w:t>25</w:t>
           </w:r>
           <w:r>
-            <w:rPr>
-              <w:sz w:val="20"/>
-              <w:szCs w:val="20"/>
-            </w:rPr>
-            <w:t>, 52–61.</w:t>
-          </w:r>
-          <w:r>
-            <w:rPr>
-              <w:sz w:val="20"/>
-              <w:szCs w:val="20"/>
-            </w:rPr>
-            <w:t xml:space="preserve"> </w:t>
+            <w:t xml:space="preserve">, 52–61. </w:t>
           </w:r>
           <w:proofErr w:type="spellStart"/>
           <w:r>
-            <w:rPr>
-              <w:sz w:val="20"/>
-              <w:szCs w:val="20"/>
-            </w:rPr>
             <w:t>doi</w:t>
           </w:r>
           <w:proofErr w:type="spellEnd"/>
           <w:r>
-            <w:rPr>
-              <w:sz w:val="20"/>
-              <w:szCs w:val="20"/>
-            </w:rPr>
             <w:t>: 10.1016/j.tbs.2021.04.011</w:t>
           </w:r>
         </w:p>
@@ -3500,10 +3238,6 @@
             <w:pStyle w:val="Textkrper"/>
           </w:pPr>
           <w:r>
-            <w:rPr>
-              <w:sz w:val="20"/>
-              <w:szCs w:val="20"/>
-            </w:rPr>
             <w:t> </w:t>
           </w:r>
         </w:p>
@@ -3563,7 +3297,7 @@
   <w:abstractNum w:abstractNumId="0" w15:restartNumberingAfterBreak="0">
     <w:nsid w:val="FFFFFF7D"/>
     <w:multiLevelType w:val="singleLevel"/>
-    <w:tmpl w:val="16703BF2"/>
+    <w:tmpl w:val="9D0C5C18"/>
     <w:lvl w:ilvl="0">
       <w:start w:val="1"/>
       <w:numFmt w:val="decimal"/>
@@ -3580,7 +3314,7 @@
   <w:abstractNum w:abstractNumId="1" w15:restartNumberingAfterBreak="0">
     <w:nsid w:val="FFFFFF7E"/>
     <w:multiLevelType w:val="singleLevel"/>
-    <w:tmpl w:val="24448AD2"/>
+    <w:tmpl w:val="82BAC28E"/>
     <w:lvl w:ilvl="0">
       <w:start w:val="1"/>
       <w:numFmt w:val="decimal"/>
@@ -3597,7 +3331,7 @@
   <w:abstractNum w:abstractNumId="2" w15:restartNumberingAfterBreak="0">
     <w:nsid w:val="FFFFFF7F"/>
     <w:multiLevelType w:val="singleLevel"/>
-    <w:tmpl w:val="346ECB86"/>
+    <w:tmpl w:val="4B8000E8"/>
     <w:lvl w:ilvl="0">
       <w:start w:val="1"/>
       <w:numFmt w:val="decimal"/>
@@ -3614,7 +3348,7 @@
   <w:abstractNum w:abstractNumId="3" w15:restartNumberingAfterBreak="0">
     <w:nsid w:val="FFFFFF80"/>
     <w:multiLevelType w:val="singleLevel"/>
-    <w:tmpl w:val="931C1548"/>
+    <w:tmpl w:val="404864F4"/>
     <w:lvl w:ilvl="0">
       <w:start w:val="1"/>
       <w:numFmt w:val="bullet"/>
@@ -3634,7 +3368,7 @@
   <w:abstractNum w:abstractNumId="4" w15:restartNumberingAfterBreak="0">
     <w:nsid w:val="FFFFFF81"/>
     <w:multiLevelType w:val="singleLevel"/>
-    <w:tmpl w:val="ED601BF4"/>
+    <w:tmpl w:val="6242F15E"/>
     <w:lvl w:ilvl="0">
       <w:start w:val="1"/>
       <w:numFmt w:val="bullet"/>
@@ -3654,7 +3388,7 @@
   <w:abstractNum w:abstractNumId="5" w15:restartNumberingAfterBreak="0">
     <w:nsid w:val="FFFFFF82"/>
     <w:multiLevelType w:val="singleLevel"/>
-    <w:tmpl w:val="EA9E54E4"/>
+    <w:tmpl w:val="32461642"/>
     <w:lvl w:ilvl="0">
       <w:start w:val="1"/>
       <w:numFmt w:val="bullet"/>
@@ -3674,7 +3408,7 @@
   <w:abstractNum w:abstractNumId="6" w15:restartNumberingAfterBreak="0">
     <w:nsid w:val="FFFFFF83"/>
     <w:multiLevelType w:val="singleLevel"/>
-    <w:tmpl w:val="2982B930"/>
+    <w:tmpl w:val="42DE9722"/>
     <w:lvl w:ilvl="0">
       <w:start w:val="1"/>
       <w:numFmt w:val="bullet"/>
@@ -5028,6 +4762,35 @@
         </w:p>
       </w:docPartBody>
     </w:docPart>
+    <w:docPart>
+      <w:docPartPr>
+        <w:name w:val="B75D0BB039B2FD4188A6E03F014FC1A0"/>
+        <w:category>
+          <w:name w:val="Allgemein"/>
+          <w:gallery w:val="placeholder"/>
+        </w:category>
+        <w:types>
+          <w:type w:val="bbPlcHdr"/>
+        </w:types>
+        <w:behaviors>
+          <w:behavior w:val="content"/>
+        </w:behaviors>
+        <w:guid w:val="{ABADD29F-D6EA-F44A-9B7A-1C3B2EFCE069}"/>
+      </w:docPartPr>
+      <w:docPartBody>
+        <w:p>
+          <w:pPr>
+            <w:pStyle w:val="B75D0BB039B2FD4188A6E03F014FC1A0"/>
+          </w:pPr>
+          <w:r>
+            <w:rPr>
+              <w:rStyle w:val="Platzhaltertext"/>
+            </w:rPr>
+            <w:t>Klicken oder tippen Sie hier, um Text einzugeben.</w:t>
+          </w:r>
+        </w:p>
+      </w:docPartBody>
+    </w:docPart>
   </w:docParts>
 </w:glossaryDocument>
 </file>
@@ -5171,7 +4934,9 @@
   </w:compat>
   <w:rsids>
     <w:rsidRoot w:val="00972BF9"/>
+    <w:rsid w:val="000517C5"/>
     <w:rsid w:val="00691C73"/>
+    <w:rsid w:val="0095731E"/>
     <w:rsid w:val="00972BF9"/>
     <w:rsid w:val="009B2608"/>
     <w:rsid w:val="00B75791"/>
@@ -5625,10 +5390,14 @@
     <w:name w:val="Placeholder Text"/>
     <w:basedOn w:val="Absatz-Standardschriftart"/>
     <w:uiPriority w:val="67"/>
-    <w:rsid w:val="00972BF9"/>
+    <w:rsid w:val="0095731E"/>
     <w:rPr>
       <w:color w:val="808080"/>
     </w:rPr>
+  </w:style>
+  <w:style w:type="paragraph" w:customStyle="1" w:styleId="B75D0BB039B2FD4188A6E03F014FC1A0">
+    <w:name w:val="B75D0BB039B2FD4188A6E03F014FC1A0"/>
+    <w:rsid w:val="0095731E"/>
   </w:style>
 </w:styles>
 </file>
@@ -5976,7 +5745,7 @@
     <we:reference id="wa104382081" version="1.35.0.0" store="" storeType="OMEX"/>
   </we:alternateReferences>
   <we:properties>
-    <we:property name="MENDELEY_CITATIONS" value="[{&quot;citationID&quot;:&quot;MENDELEY_CITATION_784d25da-9f07-4416-9a1e-b1403f342566&quot;,&quot;properties&quot;:{&quot;noteIndex&quot;:0},&quot;isEdited&quot;:false,&quot;manualOverride&quot;:{&quot;isManuallyOverridden&quot;:false,&quot;citeprocText&quot;:&quot;(Dib, 2021)&quot;,&quot;manualOverrideText&quot;:&quot;&quot;},&quot;citationTag&quot;:&quot;MENDELEY_CITATION_v3_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&quot;,&quot;citationItems&quot;:[{&quot;id&quot;:&quot;a62bcad3-1e64-3808-954c-0165f64bc2ed&quot;,&quot;itemData&quot;:{&quot;type&quot;:&quot;webpage&quot;,&quot;id&quot;:&quot;a62bcad3-1e64-3808-954c-0165f64bc2ed&quot;,&quot;title&quot;:&quot;What contributions does air transport make to the UN sustainable development goals? - Uniting Aviation&quot;,&quot;groupId&quot;:&quot;1718cff7-1f52-3817-a780-df62a50e911e&quot;,&quot;author&quot;:[{&quot;family&quot;:&quot;Dib&quot;,&quot;given&quot;:&quot;Chahinez&quot;,&quot;parse-names&quot;:false,&quot;dropping-particle&quot;:&quot;&quot;,&quot;non-dropping-particle&quot;:&quot;&quot;}],&quot;accessed&quot;:{&quot;date-parts&quot;:[[2022,5,16]]},&quot;URL&quot;:&quot;https://unitingaviation.com/news/general-interest/what-contributions-does-air-transport-make-to-the-un-sustainable-development-goals/&quot;,&quot;issued&quot;:{&quot;date-parts&quot;:[[2021]]},&quot;container-title-short&quot;:&quot;&quot;},&quot;isTemporary&quot;:false}]},{&quot;citationID&quot;:&quot;MENDELEY_CITATION_e08c1a89-09e9-4a83-9bde-e91eac493f53&quot;,&quot;properties&quot;:{&quot;noteIndex&quot;:0},&quot;isEdited&quot;:false,&quot;manualOverride&quot;:{&quot;isManuallyOverridden&quot;:false,&quot;citeprocText&quot;:&quot;(Klöwer et al., 2020)&quot;,&quot;manualOverrideText&quot;:&quot;&quot;},&quot;citationTag&quot;:&quot;MENDELEY_CITATION_v3_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&quot;,&quot;citationItems&quot;:[{&quot;id&quot;:&quot;4fdbf9a9-751c-3c40-946e-5be336926ac8&quot;,&quot;itemData&quot;:{&quot;type&quot;:&quot;article-journal&quot;,&quot;id&quot;:&quot;4fdbf9a9-751c-3c40-946e-5be336926ac8&quot;,&quot;title&quot;:&quot;An analysis of ways to decarbonize conference travel after COVID-19&quot;,&quot;groupId&quot;:&quot;1718cff7-1f52-3817-a780-df62a50e911e&quot;,&quot;author&quot;:[{&quot;family&quot;:&quot;Klöwer&quot;,&quot;given&quot;:&quot;Milan&quot;,&quot;parse-names&quot;:false,&quot;dropping-particle&quot;:&quot;&quot;,&quot;non-dropping-particle&quot;:&quot;&quot;},{&quot;family&quot;:&quot;Hopkins&quot;,&quot;given&quot;:&quot;Debbie&quot;,&quot;parse-names&quot;:false,&quot;dropping-particle&quot;:&quot;&quot;,&quot;non-dropping-particle&quot;:&quot;&quot;},{&quot;family&quot;:&quot;Allen&quot;,&quot;given&quot;:&quot;Myles&quot;,&quot;parse-names&quot;:false,&quot;dropping-particle&quot;:&quot;&quot;,&quot;non-dropping-particle&quot;:&quot;&quot;},{&quot;family&quot;:&quot;Higham&quot;,&quot;given&quot;:&quot;James&quot;,&quot;parse-names&quot;:false,&quot;dropping-particle&quot;:&quot;&quot;,&quot;non-dropping-particle&quot;:&quot;&quot;}],&quot;container-title&quot;:&quot;Nature&quot;,&quot;container-title-short&quot;:&quot;Nature&quot;,&quot;DOI&quot;:&quot;10.1038/d41586-020-02057-2&quot;,&quot;ISSN&quot;:&quot;0028-0836&quot;,&quot;PMID&quot;:&quot;32669689&quot;,&quot;URL&quot;:&quot;http://www.nature.com/articles/d41586-020-02057-2&quot;,&quot;issued&quot;:{&quot;date-parts&quot;:[[2020,7,16]]},&quot;page&quot;:&quot;356-359&quot;,&quot;abstract&quot;:&quot;Biennials, regional hubs and virtual attendance can slash emissions, new calculations show. [Figure not available: see fulltext.].&quot;,&quot;issue&quot;:&quot;7816&quot;,&quot;volume&quot;:&quot;583&quot;},&quot;isTemporary&quot;:false}]},{&quot;citationID&quot;:&quot;MENDELEY_CITATION_d027acb8-4baf-475b-8ea9-d87f362aef58&quot;,&quot;properties&quot;:{&quot;noteIndex&quot;:0},&quot;isEdited&quot;:false,&quot;manualOverride&quot;:{&quot;isManuallyOverridden&quot;:false,&quot;citeprocText&quot;:&quot;(Borgermann et al., 2022)&quot;,&quot;manualOverrideText&quot;:&quot;&quot;},&quot;citationTag&quot;:&quot;MENDELEY_CITATION_v3_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&quot;,&quot;citationItems&quot;:[{&quot;id&quot;:&quot;a1246ef0-2ba9-30d2-beeb-3d6ee28608f7&quot;,&quot;itemData&quot;:{&quot;type&quot;:&quot;article-journal&quot;,&quot;id&quot;:&quot;a1246ef0-2ba9-30d2-beeb-3d6ee28608f7&quot;,&quot;title&quot;:&quot;Preaching water while drinking wine: Why universities must boost climate action now&quot;,&quot;groupId&quot;:&quot;1718cff7-1f52-3817-a780-df62a50e911e&quot;,&quot;author&quot;:[{&quot;family&quot;:&quot;Borgermann&quot;,&quot;given&quot;:&quot;Nikoline&quot;,&quot;parse-names&quot;:false,&quot;dropping-particle&quot;:&quot;&quot;,&quot;non-dropping-particle&quot;:&quot;&quot;},{&quot;family&quot;:&quot;Schmidt&quot;,&quot;given&quot;:&quot;Alice&quot;,&quot;parse-names&quot;:false,&quot;dropping-particle&quot;:&quot;&quot;,&quot;non-dropping-particle&quot;:&quot;&quot;},{&quot;family&quot;:&quot;Dobbelaere&quot;,&quot;given&quot;:&quot;Jeroen&quot;,&quot;parse-names&quot;:false,&quot;dropping-particle&quot;:&quot;&quot;,&quot;non-dropping-particle&quot;:&quot;&quot;}],&quot;container-title&quot;:&quot;One Earth&quot;,&quot;DOI&quot;:&quot;10.1016/j.oneear.2021.12.015&quot;,&quot;ISSN&quot;:&quot;25903322&quot;,&quot;URL&quot;:&quot;https://doi.org/10.1016/j.oneear.2021.12.015&quot;,&quot;issued&quot;:{&quot;date-parts&quot;:[[2022,1]]},&quot;page&quot;:&quot;18-21&quot;,&quot;publisher&quot;:&quot;Elsevier Inc.&quot;,&quot;issue&quot;:&quot;1&quot;,&quot;volume&quot;:&quot;5&quot;,&quot;container-title-short&quot;:&quot;&quot;},&quot;isTemporary&quot;:false}]},{&quot;citationID&quot;:&quot;MENDELEY_CITATION_b26217a0-011d-475d-82b7-aa736d131e47&quot;,&quot;properties&quot;:{&quot;noteIndex&quot;:0},&quot;isEdited&quot;:false,&quot;manualOverride&quot;:{&quot;isManuallyOverridden&quot;:false,&quot;citeprocText&quot;:&quot;(Klöwer et al., 2020; Kreil, 2021)&quot;,&quot;manualOverrideText&quot;:&quot;&quot;},&quot;citationTag&quot;:&quot;MENDELEY_CITATION_v3_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&quot;,&quot;citationItems&quot;:[{&quot;id&quot;:&quot;4fdbf9a9-751c-3c40-946e-5be336926ac8&quot;,&quot;itemData&quot;:{&quot;type&quot;:&quot;article-journal&quot;,&quot;id&quot;:&quot;4fdbf9a9-751c-3c40-946e-5be336926ac8&quot;,&quot;title&quot;:&quot;An analysis of ways to decarbonize conference travel after COVID-19&quot;,&quot;groupId&quot;:&quot;1718cff7-1f52-3817-a780-df62a50e911e&quot;,&quot;author&quot;:[{&quot;family&quot;:&quot;Klöwer&quot;,&quot;given&quot;:&quot;Milan&quot;,&quot;parse-names&quot;:false,&quot;dropping-particle&quot;:&quot;&quot;,&quot;non-dropping-particle&quot;:&quot;&quot;},{&quot;family&quot;:&quot;Hopkins&quot;,&quot;given&quot;:&quot;Debbie&quot;,&quot;parse-names&quot;:false,&quot;dropping-particle&quot;:&quot;&quot;,&quot;non-dropping-particle&quot;:&quot;&quot;},{&quot;family&quot;:&quot;Allen&quot;,&quot;given&quot;:&quot;Myles&quot;,&quot;parse-names&quot;:false,&quot;dropping-particle&quot;:&quot;&quot;,&quot;non-dropping-particle&quot;:&quot;&quot;},{&quot;family&quot;:&quot;Higham&quot;,&quot;given&quot;:&quot;James&quot;,&quot;parse-names&quot;:false,&quot;dropping-particle&quot;:&quot;&quot;,&quot;non-dropping-particle&quot;:&quot;&quot;}],&quot;container-title&quot;:&quot;Nature&quot;,&quot;container-title-short&quot;:&quot;Nature&quot;,&quot;DOI&quot;:&quot;10.1038/d41586-020-02057-2&quot;,&quot;ISSN&quot;:&quot;0028-0836&quot;,&quot;PMID&quot;:&quot;32669689&quot;,&quot;URL&quot;:&quot;http://www.nature.com/articles/d41586-020-02057-2&quot;,&quot;issued&quot;:{&quot;date-parts&quot;:[[2020,7,16]]},&quot;page&quot;:&quot;356-359&quot;,&quot;abstract&quot;:&quot;Biennials, regional hubs and virtual attendance can slash emissions, new calculations show. [Figure not available: see fulltext.].&quot;,&quot;issue&quot;:&quot;7816&quot;,&quot;volume&quot;:&quot;583&quot;},&quot;isTemporary&quot;:false},{&quot;id&quot;:&quot;15542b6c-c4c3-3b3d-9495-f618e3a4fbc2&quot;,&quot;itemData&quot;:{&quot;type&quot;:&quot;article-journal&quot;,&quot;id&quot;:&quot;15542b6c-c4c3-3b3d-9495-f618e3a4fbc2&quot;,&quot;title&quot;:&quot;Does flying less harm academic work? Arguments and assumptions about reducing air travel in academia&quot;,&quot;groupId&quot;:&quot;1718cff7-1f52-3817-a780-df62a50e911e&quot;,&quot;author&quot;:[{&quot;family&quot;:&quot;Kreil&quot;,&quot;given&quot;:&quot;Agnes S.&quot;,&quot;parse-names&quot;:false,&quot;dropping-particle&quot;:&quot;&quot;,&quot;non-dropping-particle&quot;:&quot;&quot;}],&quot;container-title&quot;:&quot;Travel Behaviour and Society&quot;,&quot;DOI&quot;:&quot;10.1016/j.tbs.2021.04.011&quot;,&quot;ISSN&quot;:&quot;2214367X&quot;,&quot;issued&quot;:{&quot;date-parts&quot;:[[2021,10,1]]},&quot;page&quot;:&quot;52-61&quot;,&quot;abstract&quot;:&quot;The climate impact of air travel is increasingly being acknowledged and problematized. As work in the academic sector often involves frequent long-distance travel, this development calls into question academic practices and is causing academics and academic institutions to reconsider, debate, and adapt their travel behavior and policies. This paper discusses a case study at ETH Zurich, one of the first universities with an ongoing, university-wide project to reduce greenhouse gas emissions due to air travel by faculty, staff, and students. Based on a qualitative analysis of interviews (N = 15), a survey (N = 176), and other data sources, I outline arguments for and against reducing air travel. I focus on assumed causal relations between air travel and doing ‘good’ academic work. The results reveal that the participants expected reduced air travel to affect their productivity, success, excellence, internationality, quality of research, teaching, visibility and presence, role modelling, consistency, freedom, and the humanitarian impact of their research. While the dominant assumption was that reducing air travel would harm science, this study reveals alternative assumptions that science would benefit or remain unaffected. Results also show that the debate on reducing air travel may encourage transformations in the organization of academia. Drawing on the experience of the air travel project at ETH Zurich may help other institutions and individuals initiate or advance discussions on the ethics, necessity, and future of academic air travel while acknowledging the diversity of viewpoints on air travel reduction as well as its deep implications for academia.&quot;,&quot;publisher&quot;:&quot;Elsevier Ltd&quot;,&quot;volume&quot;:&quot;25&quot;,&quot;container-title-short&quot;:&quot;&quot;},&quot;isTemporary&quot;:false}]},{&quot;citationID&quot;:&quot;MENDELEY_CITATION_5428dae0-73fb-4633-bd63-fbf501eefa69&quot;,&quot;properties&quot;:{&quot;noteIndex&quot;:0},&quot;isEdited&quot;:false,&quot;manualOverride&quot;:{&quot;isManuallyOverridden&quot;:false,&quot;citeprocText&quot;:&quot;(AviationEdge, 2022)&quot;,&quot;manualOverrideText&quot;:&quot;&quot;},&quot;citationTag&quot;:&quot;MENDELEY_CITATION_v3_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&quot;,&quot;citationItems&quot;:[{&quot;id&quot;:&quot;0e2cfb13-23f7-37b9-98a3-e01fe9f7a015&quot;,&quot;itemData&quot;:{&quot;type&quot;:&quot;webpage&quot;,&quot;id&quot;:&quot;0e2cfb13-23f7-37b9-98a3-e01fe9f7a015&quot;,&quot;title&quot;:&quot;Detailed Aircraft Information Database - Aviation database and API&quot;,&quot;groupId&quot;:&quot;1718cff7-1f52-3817-a780-df62a50e911e&quot;,&quot;author&quot;:[{&quot;family&quot;:&quot;AviationEdge&quot;,&quot;given&quot;:&quot;&quot;,&quot;parse-names&quot;:false,&quot;dropping-particle&quot;:&quot;&quot;,&quot;non-dropping-particle&quot;:&quot;&quot;}],&quot;accessed&quot;:{&quot;date-parts&quot;:[[2022,4,12]]},&quot;URL&quot;:&quot;https://aviation-edge.com/&quot;,&quot;issued&quot;:{&quot;date-parts&quot;:[[2022]]},&quot;container-title-short&quot;:&quot;&quot;},&quot;isTemporary&quot;:false}]},{&quot;citationID&quot;:&quot;MENDELEY_CITATION_be68a414-7d43-490f-8c56-d8ec6d90379c&quot;,&quot;properties&quot;:{&quot;noteIndex&quot;:0},&quot;isEdited&quot;:false,&quot;manualOverride&quot;:{&quot;isManuallyOverridden&quot;:false,&quot;citeprocText&quot;:&quot;(GoClimate, 2020)&quot;,&quot;manualOverrideText&quot;:&quot;&quot;},&quot;citationTag&quot;:&quot;MENDELEY_CITATION_v3_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&quot;,&quot;citationItems&quot;:[{&quot;id&quot;:&quot;09fafece-b5b3-3289-9228-596d0426470f&quot;,&quot;itemData&quot;:{&quot;type&quot;:&quot;webpage&quot;,&quot;id&quot;:&quot;09fafece-b5b3-3289-9228-596d0426470f&quot;,&quot;title&quot;:&quot;GoClimate API Reference&quot;,&quot;groupId&quot;:&quot;1718cff7-1f52-3817-a780-df62a50e911e&quot;,&quot;author&quot;:[{&quot;family&quot;:&quot;GoClimate&quot;,&quot;given&quot;:&quot;&quot;,&quot;parse-names&quot;:false,&quot;dropping-particle&quot;:&quot;&quot;,&quot;non-dropping-particle&quot;:&quot;&quot;}],&quot;accessed&quot;:{&quot;date-parts&quot;:[[2022,4,12]]},&quot;URL&quot;:&quot;https://api.goclimate.com/docs&quot;,&quot;issued&quot;:{&quot;date-parts&quot;:[[2020]]},&quot;container-title-short&quot;:&quot;&quot;},&quot;isTemporary&quot;:false}]}]"/>
+    <we:property name="MENDELEY_CITATIONS" value="[{&quot;citationID&quot;:&quot;MENDELEY_CITATION_784d25da-9f07-4416-9a1e-b1403f342566&quot;,&quot;properties&quot;:{&quot;noteIndex&quot;:0},&quot;isEdited&quot;:false,&quot;manualOverride&quot;:{&quot;isManuallyOverridden&quot;:false,&quot;citeprocText&quot;:&quot;(Dib, 2021)&quot;,&quot;manualOverrideText&quot;:&quot;&quot;},&quot;citationTag&quot;:&quot;MENDELEY_CITATION_v3_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&quot;,&quot;citationItems&quot;:[{&quot;id&quot;:&quot;a62bcad3-1e64-3808-954c-0165f64bc2ed&quot;,&quot;itemData&quot;:{&quot;type&quot;:&quot;webpage&quot;,&quot;id&quot;:&quot;a62bcad3-1e64-3808-954c-0165f64bc2ed&quot;,&quot;title&quot;:&quot;What contributions does air transport make to the UN sustainable development goals? - Uniting Aviation&quot;,&quot;groupId&quot;:&quot;1718cff7-1f52-3817-a780-df62a50e911e&quot;,&quot;author&quot;:[{&quot;family&quot;:&quot;Dib&quot;,&quot;given&quot;:&quot;Chahinez&quot;,&quot;parse-names&quot;:false,&quot;dropping-particle&quot;:&quot;&quot;,&quot;non-dropping-particle&quot;:&quot;&quot;}],&quot;accessed&quot;:{&quot;date-parts&quot;:[[2022,5,16]]},&quot;URL&quot;:&quot;https://unitingaviation.com/news/general-interest/what-contributions-does-air-transport-make-to-the-un-sustainable-development-goals/&quot;,&quot;issued&quot;:{&quot;date-parts&quot;:[[2021]]},&quot;container-title-short&quot;:&quot;&quot;},&quot;isTemporary&quot;:false}]},{&quot;citationID&quot;:&quot;MENDELEY_CITATION_e08c1a89-09e9-4a83-9bde-e91eac493f53&quot;,&quot;properties&quot;:{&quot;noteIndex&quot;:0},&quot;isEdited&quot;:false,&quot;manualOverride&quot;:{&quot;isManuallyOverridden&quot;:false,&quot;citeprocText&quot;:&quot;(Klöwer et al., 2020)&quot;,&quot;manualOverrideText&quot;:&quot;&quot;},&quot;citationTag&quot;:&quot;MENDELEY_CITATION_v3_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&quot;,&quot;citationItems&quot;:[{&quot;id&quot;:&quot;4fdbf9a9-751c-3c40-946e-5be336926ac8&quot;,&quot;itemData&quot;:{&quot;type&quot;:&quot;article-journal&quot;,&quot;id&quot;:&quot;4fdbf9a9-751c-3c40-946e-5be336926ac8&quot;,&quot;title&quot;:&quot;An analysis of ways to decarbonize conference travel after COVID-19&quot;,&quot;groupId&quot;:&quot;1718cff7-1f52-3817-a780-df62a50e911e&quot;,&quot;author&quot;:[{&quot;family&quot;:&quot;Klöwer&quot;,&quot;given&quot;:&quot;Milan&quot;,&quot;parse-names&quot;:false,&quot;dropping-particle&quot;:&quot;&quot;,&quot;non-dropping-particle&quot;:&quot;&quot;},{&quot;family&quot;:&quot;Hopkins&quot;,&quot;given&quot;:&quot;Debbie&quot;,&quot;parse-names&quot;:false,&quot;dropping-particle&quot;:&quot;&quot;,&quot;non-dropping-particle&quot;:&quot;&quot;},{&quot;family&quot;:&quot;Allen&quot;,&quot;given&quot;:&quot;Myles&quot;,&quot;parse-names&quot;:false,&quot;dropping-particle&quot;:&quot;&quot;,&quot;non-dropping-particle&quot;:&quot;&quot;},{&quot;family&quot;:&quot;Higham&quot;,&quot;given&quot;:&quot;James&quot;,&quot;parse-names&quot;:false,&quot;dropping-particle&quot;:&quot;&quot;,&quot;non-dropping-particle&quot;:&quot;&quot;}],&quot;container-title&quot;:&quot;Nature&quot;,&quot;DOI&quot;:&quot;10.1038/d41586-020-02057-2&quot;,&quot;ISSN&quot;:&quot;0028-0836&quot;,&quot;PMID&quot;:&quot;32669689&quot;,&quot;URL&quot;:&quot;http://www.nature.com/articles/d41586-020-02057-2&quot;,&quot;issued&quot;:{&quot;date-parts&quot;:[[2020,7,16]]},&quot;page&quot;:&quot;356-359&quot;,&quot;abstract&quot;:&quot;Biennials, regional hubs and virtual attendance can slash emissions, new calculations show. [Figure not available: see fulltext.].&quot;,&quot;issue&quot;:&quot;7816&quot;,&quot;volume&quot;:&quot;583&quot;,&quot;container-title-short&quot;:&quot;Nature&quot;},&quot;isTemporary&quot;:false}]},{&quot;citationID&quot;:&quot;MENDELEY_CITATION_d027acb8-4baf-475b-8ea9-d87f362aef58&quot;,&quot;properties&quot;:{&quot;noteIndex&quot;:0},&quot;isEdited&quot;:false,&quot;manualOverride&quot;:{&quot;isManuallyOverridden&quot;:false,&quot;citeprocText&quot;:&quot;(Borgermann et al., 2022)&quot;,&quot;manualOverrideText&quot;:&quot;&quot;},&quot;citationTag&quot;:&quot;MENDELEY_CITATION_v3_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&quot;,&quot;citationItems&quot;:[{&quot;id&quot;:&quot;a1246ef0-2ba9-30d2-beeb-3d6ee28608f7&quot;,&quot;itemData&quot;:{&quot;type&quot;:&quot;article-journal&quot;,&quot;id&quot;:&quot;a1246ef0-2ba9-30d2-beeb-3d6ee28608f7&quot;,&quot;title&quot;:&quot;Preaching water while drinking wine: Why universities must boost climate action now&quot;,&quot;groupId&quot;:&quot;1718cff7-1f52-3817-a780-df62a50e911e&quot;,&quot;author&quot;:[{&quot;family&quot;:&quot;Borgermann&quot;,&quot;given&quot;:&quot;Nikoline&quot;,&quot;parse-names&quot;:false,&quot;dropping-particle&quot;:&quot;&quot;,&quot;non-dropping-particle&quot;:&quot;&quot;},{&quot;family&quot;:&quot;Schmidt&quot;,&quot;given&quot;:&quot;Alice&quot;,&quot;parse-names&quot;:false,&quot;dropping-particle&quot;:&quot;&quot;,&quot;non-dropping-particle&quot;:&quot;&quot;},{&quot;family&quot;:&quot;Dobbelaere&quot;,&quot;given&quot;:&quot;Jeroen&quot;,&quot;parse-names&quot;:false,&quot;dropping-particle&quot;:&quot;&quot;,&quot;non-dropping-particle&quot;:&quot;&quot;}],&quot;container-title&quot;:&quot;One Earth&quot;,&quot;DOI&quot;:&quot;10.1016/j.oneear.2021.12.015&quot;,&quot;ISSN&quot;:&quot;25903322&quot;,&quot;URL&quot;:&quot;https://doi.org/10.1016/j.oneear.2021.12.015&quot;,&quot;issued&quot;:{&quot;date-parts&quot;:[[2022,1]]},&quot;page&quot;:&quot;18-21&quot;,&quot;publisher&quot;:&quot;Elsevier Inc.&quot;,&quot;issue&quot;:&quot;1&quot;,&quot;volume&quot;:&quot;5&quot;,&quot;container-title-short&quot;:&quot;&quot;},&quot;isTemporary&quot;:false}]},{&quot;citationID&quot;:&quot;MENDELEY_CITATION_b26217a0-011d-475d-82b7-aa736d131e47&quot;,&quot;properties&quot;:{&quot;noteIndex&quot;:0},&quot;isEdited&quot;:false,&quot;manualOverride&quot;:{&quot;isManuallyOverridden&quot;:false,&quot;citeprocText&quot;:&quot;(Klöwer et al., 2020; Kreil, 2021)&quot;,&quot;manualOverrideText&quot;:&quot;&quot;},&quot;citationTag&quot;:&quot;MENDELEY_CITATION_v3_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&quot;,&quot;citationItems&quot;:[{&quot;id&quot;:&quot;4fdbf9a9-751c-3c40-946e-5be336926ac8&quot;,&quot;itemData&quot;:{&quot;type&quot;:&quot;article-journal&quot;,&quot;id&quot;:&quot;4fdbf9a9-751c-3c40-946e-5be336926ac8&quot;,&quot;title&quot;:&quot;An analysis of ways to decarbonize conference travel after COVID-19&quot;,&quot;groupId&quot;:&quot;1718cff7-1f52-3817-a780-df62a50e911e&quot;,&quot;author&quot;:[{&quot;family&quot;:&quot;Klöwer&quot;,&quot;given&quot;:&quot;Milan&quot;,&quot;parse-names&quot;:false,&quot;dropping-particle&quot;:&quot;&quot;,&quot;non-dropping-particle&quot;:&quot;&quot;},{&quot;family&quot;:&quot;Hopkins&quot;,&quot;given&quot;:&quot;Debbie&quot;,&quot;parse-names&quot;:false,&quot;dropping-particle&quot;:&quot;&quot;,&quot;non-dropping-particle&quot;:&quot;&quot;},{&quot;family&quot;:&quot;Allen&quot;,&quot;given&quot;:&quot;Myles&quot;,&quot;parse-names&quot;:false,&quot;dropping-particle&quot;:&quot;&quot;,&quot;non-dropping-particle&quot;:&quot;&quot;},{&quot;family&quot;:&quot;Higham&quot;,&quot;given&quot;:&quot;James&quot;,&quot;parse-names&quot;:false,&quot;dropping-particle&quot;:&quot;&quot;,&quot;non-dropping-particle&quot;:&quot;&quot;}],&quot;container-title&quot;:&quot;Nature&quot;,&quot;DOI&quot;:&quot;10.1038/d41586-020-02057-2&quot;,&quot;ISSN&quot;:&quot;0028-0836&quot;,&quot;PMID&quot;:&quot;32669689&quot;,&quot;URL&quot;:&quot;http://www.nature.com/articles/d41586-020-02057-2&quot;,&quot;issued&quot;:{&quot;date-parts&quot;:[[2020,7,16]]},&quot;page&quot;:&quot;356-359&quot;,&quot;abstract&quot;:&quot;Biennials, regional hubs and virtual attendance can slash emissions, new calculations show. [Figure not available: see fulltext.].&quot;,&quot;issue&quot;:&quot;7816&quot;,&quot;volume&quot;:&quot;583&quot;,&quot;container-title-short&quot;:&quot;Nature&quot;},&quot;isTemporary&quot;:false},{&quot;id&quot;:&quot;15542b6c-c4c3-3b3d-9495-f618e3a4fbc2&quot;,&quot;itemData&quot;:{&quot;type&quot;:&quot;article-journal&quot;,&quot;id&quot;:&quot;15542b6c-c4c3-3b3d-9495-f618e3a4fbc2&quot;,&quot;title&quot;:&quot;Does flying less harm academic work? Arguments and assumptions about reducing air travel in academia&quot;,&quot;groupId&quot;:&quot;1718cff7-1f52-3817-a780-df62a50e911e&quot;,&quot;author&quot;:[{&quot;family&quot;:&quot;Kreil&quot;,&quot;given&quot;:&quot;Agnes S.&quot;,&quot;parse-names&quot;:false,&quot;dropping-particle&quot;:&quot;&quot;,&quot;non-dropping-particle&quot;:&quot;&quot;}],&quot;container-title&quot;:&quot;Travel Behaviour and Society&quot;,&quot;DOI&quot;:&quot;10.1016/j.tbs.2021.04.011&quot;,&quot;ISSN&quot;:&quot;2214367X&quot;,&quot;issued&quot;:{&quot;date-parts&quot;:[[2021,10,1]]},&quot;page&quot;:&quot;52-61&quot;,&quot;abstract&quot;:&quot;The climate impact of air travel is increasingly being acknowledged and problematized. As work in the academic sector often involves frequent long-distance travel, this development calls into question academic practices and is causing academics and academic institutions to reconsider, debate, and adapt their travel behavior and policies. This paper discusses a case study at ETH Zurich, one of the first universities with an ongoing, university-wide project to reduce greenhouse gas emissions due to air travel by faculty, staff, and students. Based on a qualitative analysis of interviews (N = 15), a survey (N = 176), and other data sources, I outline arguments for and against reducing air travel. I focus on assumed causal relations between air travel and doing ‘good’ academic work. The results reveal that the participants expected reduced air travel to affect their productivity, success, excellence, internationality, quality of research, teaching, visibility and presence, role modelling, consistency, freedom, and the humanitarian impact of their research. While the dominant assumption was that reducing air travel would harm science, this study reveals alternative assumptions that science would benefit or remain unaffected. Results also show that the debate on reducing air travel may encourage transformations in the organization of academia. Drawing on the experience of the air travel project at ETH Zurich may help other institutions and individuals initiate or advance discussions on the ethics, necessity, and future of academic air travel while acknowledging the diversity of viewpoints on air travel reduction as well as its deep implications for academia.&quot;,&quot;publisher&quot;:&quot;Elsevier Ltd&quot;,&quot;volume&quot;:&quot;25&quot;,&quot;container-title-short&quot;:&quot;&quot;},&quot;isTemporary&quot;:false}]},{&quot;citationID&quot;:&quot;MENDELEY_CITATION_5428dae0-73fb-4633-bd63-fbf501eefa69&quot;,&quot;properties&quot;:{&quot;noteIndex&quot;:0},&quot;isEdited&quot;:false,&quot;manualOverride&quot;:{&quot;isManuallyOverridden&quot;:false,&quot;citeprocText&quot;:&quot;(AviationEdge, 2022)&quot;,&quot;manualOverrideText&quot;:&quot;&quot;},&quot;citationTag&quot;:&quot;MENDELEY_CITATION_v3_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&quot;,&quot;citationItems&quot;:[{&quot;id&quot;:&quot;0e2cfb13-23f7-37b9-98a3-e01fe9f7a015&quot;,&quot;itemData&quot;:{&quot;type&quot;:&quot;webpage&quot;,&quot;id&quot;:&quot;0e2cfb13-23f7-37b9-98a3-e01fe9f7a015&quot;,&quot;title&quot;:&quot;Detailed Aircraft Information Database - Aviation database and API&quot;,&quot;groupId&quot;:&quot;1718cff7-1f52-3817-a780-df62a50e911e&quot;,&quot;author&quot;:[{&quot;family&quot;:&quot;AviationEdge&quot;,&quot;given&quot;:&quot;&quot;,&quot;parse-names&quot;:false,&quot;dropping-particle&quot;:&quot;&quot;,&quot;non-dropping-particle&quot;:&quot;&quot;}],&quot;accessed&quot;:{&quot;date-parts&quot;:[[2022,4,12]]},&quot;URL&quot;:&quot;https://aviation-edge.com/&quot;,&quot;issued&quot;:{&quot;date-parts&quot;:[[2022]]},&quot;container-title-short&quot;:&quot;&quot;},&quot;isTemporary&quot;:false}]},{&quot;citationID&quot;:&quot;MENDELEY_CITATION_be68a414-7d43-490f-8c56-d8ec6d90379c&quot;,&quot;properties&quot;:{&quot;noteIndex&quot;:0},&quot;isEdited&quot;:false,&quot;manualOverride&quot;:{&quot;isManuallyOverridden&quot;:false,&quot;citeprocText&quot;:&quot;(GoClimate, 2020)&quot;,&quot;manualOverrideText&quot;:&quot;&quot;},&quot;citationTag&quot;:&quot;MENDELEY_CITATION_v3_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&quot;,&quot;citationItems&quot;:[{&quot;id&quot;:&quot;09fafece-b5b3-3289-9228-596d0426470f&quot;,&quot;itemData&quot;:{&quot;type&quot;:&quot;webpage&quot;,&quot;id&quot;:&quot;09fafece-b5b3-3289-9228-596d0426470f&quot;,&quot;title&quot;:&quot;GoClimate API Reference&quot;,&quot;groupId&quot;:&quot;1718cff7-1f52-3817-a780-df62a50e911e&quot;,&quot;author&quot;:[{&quot;family&quot;:&quot;GoClimate&quot;,&quot;given&quot;:&quot;&quot;,&quot;parse-names&quot;:false,&quot;dropping-particle&quot;:&quot;&quot;,&quot;non-dropping-particle&quot;:&quot;&quot;}],&quot;accessed&quot;:{&quot;date-parts&quot;:[[2022,4,12]]},&quot;URL&quot;:&quot;https://api.goclimate.com/docs&quot;,&quot;issued&quot;:{&quot;date-parts&quot;:[[2020]]},&quot;container-title-short&quot;:&quot;&quot;},&quot;isTemporary&quot;:false}]},{&quot;citationID&quot;:&quot;MENDELEY_CITATION_78eb25da-0946-4c18-9f49-c6383cff78e9&quot;,&quot;properties&quot;:{&quot;noteIndex&quot;:0},&quot;isEdited&quot;:false,&quot;manualOverride&quot;:{&quot;isManuallyOverridden&quot;:false,&quot;citeprocText&quot;:&quot;(Achten et al., 2013)&quot;,&quot;manualOverrideText&quot;:&quot;&quot;},&quot;citationItems&quot;:[{&quot;id&quot;:&quot;c9da0886-2995-388f-8cd7-d824af278038&quot;,&quot;itemData&quot;:{&quot;type&quot;:&quot;article-journal&quot;,&quot;id&quot;:&quot;c9da0886-2995-388f-8cd7-d824af278038&quot;,&quot;title&quot;:&quot;Carbon footprint of science: More than flying&quot;,&quot;groupId&quot;:&quot;1718cff7-1f52-3817-a780-df62a50e911e&quot;,&quot;author&quot;:[{&quot;family&quot;:&quot;Achten&quot;,&quot;given&quot;:&quot;Wouter M.J.&quot;,&quot;parse-names&quot;:false,&quot;dropping-particle&quot;:&quot;&quot;,&quot;non-dropping-particle&quot;:&quot;&quot;},{&quot;family&quot;:&quot;Almeida&quot;,&quot;given&quot;:&quot;Joana&quot;,&quot;parse-names&quot;:false,&quot;dropping-particle&quot;:&quot;&quot;,&quot;non-dropping-particle&quot;:&quot;&quot;},{&quot;family&quot;:&quot;Muys&quot;,&quot;given&quot;:&quot;Bart&quot;,&quot;parse-names&quot;:false,&quot;dropping-particle&quot;:&quot;&quot;,&quot;non-dropping-particle&quot;:&quot;&quot;}],&quot;container-title&quot;:&quot;Ecological Indicators&quot;,&quot;DOI&quot;:&quot;10.1016/j.ecolind.2013.05.025&quot;,&quot;ISSN&quot;:&quot;1470160X&quot;,&quot;URL&quot;:&quot;http://dx.doi.org/10.1016/j.ecolind.2013.05.025&quot;,&quot;issued&quot;:{&quot;date-parts&quot;:[[2013,11]]},&quot;page&quot;:&quot;352-355&quot;,&quot;abstract&quot;:&quot;Previous efforts to evaluate the climate change impact of researchers have focused mainly on transport related impact of conference attendance, and infrastructure. Because these represent only a part of the activities involved in the science making process this short note presents the carbon footprint of a complete science making process of one specific case. Apart from presenting the total footprint, we evaluate the relative contribution of the different scientific activities, and quantify mitigating possibilities. The case PhD project had a carbon footprint of 21.5 t CO2-eq (2.69 t CO 2-eq per peer-reviewed paper, 0.3 t CO2-eq per citation and 5.4 t CO2-eq per h-index unit at graduation) of which general mobility represents 75%. Conference attendance was responsible for 35% of the carbon footprint, whereas infrastructure related emissions showed to contribute 20% of the total impact. Videoconferencing could have reduced the climate change impact on this case PhD with up to 44%. Other emission reduction initiatives, such as using green electricity, reduction of energy consumption, and promoting commuting by bicycle, could have triggered a reduction of 14% in this case study. This note fits in the movement of academics and universities willing to be green. The study confirms that researchers' mobility is the biggest contributor to his or her carbon footprint, but is not limited to conference attendance, showing the importance of considering all activities in the science making process. © 2013 Elsevier Ltd. All rights reserved.&quot;,&quot;publisher&quot;:&quot;Elsevier Ltd&quot;,&quot;volume&quot;:&quot;34&quot;,&quot;container-title-short&quot;:&quot;&quot;},&quot;isTemporary&quot;:false}],&quot;citationTag&quot;:&quot;MENDELEY_CITATION_v3_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&quot;}]"/>
     <we:property name="MENDELEY_CITATIONS_STYLE" value="{&quot;id&quot;:&quot;https://www.zotero.org/styles/begell-house-apa&quot;,&quot;title&quot;:&quot;Begell House - APA&quot;,&quot;format&quot;:&quot;author-date&quot;}"/>
   </we:properties>
   <we:bindings/>

</xml_diff>

<commit_message>
Update paper and code, tidy
</commit_message>
<xml_diff>
--- a/Writing/G1_shortpaper_Biland_DiVincenzo.docx
+++ b/Writing/G1_shortpaper_Biland_DiVincenzo.docx
@@ -34,7 +34,7 @@
           <w:sz w:val="32"/>
           <w:szCs w:val="20"/>
         </w:rPr>
-        <w:t xml:space="preserve"> science </w:t>
+        <w:t xml:space="preserve"> </w:t>
       </w:r>
       <w:r>
         <w:rPr>
@@ -45,7 +45,7 @@
           <w:sz w:val="32"/>
           <w:szCs w:val="20"/>
         </w:rPr>
-        <w:t>(MNF) to reduce CO2</w:t>
+        <w:t>Science</w:t>
       </w:r>
       <w:r>
         <w:rPr>
@@ -56,7 +56,7 @@
           <w:sz w:val="32"/>
           <w:szCs w:val="20"/>
         </w:rPr>
-        <w:t>according to UZH climate goal</w:t>
+        <w:t xml:space="preserve"> </w:t>
       </w:r>
       <w:r>
         <w:rPr>
@@ -67,6 +67,28 @@
           <w:sz w:val="32"/>
           <w:szCs w:val="20"/>
         </w:rPr>
+        <w:t>(MNF) to reduce CO2</w:t>
+      </w:r>
+      <w:r>
+        <w:rPr>
+          <w:rFonts w:cs="Arial"/>
+          <w:b/>
+          <w:bCs/>
+          <w:kern w:val="2"/>
+          <w:sz w:val="32"/>
+          <w:szCs w:val="20"/>
+        </w:rPr>
+        <w:t>according to UZH climate goal</w:t>
+      </w:r>
+      <w:r>
+        <w:rPr>
+          <w:rFonts w:cs="Arial"/>
+          <w:b/>
+          <w:bCs/>
+          <w:kern w:val="2"/>
+          <w:sz w:val="32"/>
+          <w:szCs w:val="20"/>
+        </w:rPr>
         <w:t xml:space="preserve"> </w:t>
       </w:r>
       <w:r>
@@ -142,7 +164,16 @@
         <w:t xml:space="preserve">. </w:t>
       </w:r>
       <w:r>
-        <w:t>di Vincenzo</w:t>
+        <w:t>D</w:t>
+      </w:r>
+      <w:r>
+        <w:t xml:space="preserve">i </w:t>
+      </w:r>
+      <w:r>
+        <w:t>V</w:t>
+      </w:r>
+      <w:r>
+        <w:t>incenzo</w:t>
       </w:r>
       <w:r>
         <w:rPr>
@@ -188,7 +219,7 @@
         <w:rPr>
           <w:lang w:val="en-GB"/>
         </w:rPr>
-        <w:t>23</w:t>
+        <w:t>10</w:t>
       </w:r>
       <w:r>
         <w:rPr>
@@ -200,7 +231,13 @@
         <w:rPr>
           <w:lang w:val="en-GB"/>
         </w:rPr>
-        <w:t>05</w:t>
+        <w:t>0</w:t>
+      </w:r>
+      <w:r>
+        <w:rPr>
+          <w:lang w:val="en-GB"/>
+        </w:rPr>
+        <w:t>6</w:t>
       </w:r>
       <w:r>
         <w:rPr>
@@ -232,7 +269,13 @@
         <w:rPr>
           <w:lang w:val="en-GB"/>
         </w:rPr>
-        <w:t>2178</w:t>
+        <w:t>217</w:t>
+      </w:r>
+      <w:r>
+        <w:rPr>
+          <w:lang w:val="en-GB"/>
+        </w:rPr>
+        <w:t>2</w:t>
       </w:r>
       <w:r>
         <w:rPr>
@@ -248,91 +291,6 @@
           <w:lang w:val="en-GB"/>
         </w:rPr>
       </w:pPr>
-    </w:p>
-    <w:p>
-      <w:pPr>
-        <w:pStyle w:val="berschrift2"/>
-        <w:rPr>
-          <w:lang w:val="en-GB"/>
-        </w:rPr>
-      </w:pPr>
-      <w:r>
-        <w:rPr>
-          <w:lang w:val="en-GB"/>
-        </w:rPr>
-        <w:t>To do:</w:t>
-      </w:r>
-    </w:p>
-    <w:p>
-      <w:pPr>
-        <w:pStyle w:val="Affiliationandcontact"/>
-        <w:numPr>
-          <w:ilvl w:val="0"/>
-          <w:numId w:val="10"/>
-        </w:numPr>
-        <w:jc w:val="both"/>
-        <w:rPr>
-          <w:b/>
-          <w:bCs/>
-          <w:sz w:val="22"/>
-          <w:szCs w:val="24"/>
-          <w:lang w:val="de-CH"/>
-        </w:rPr>
-      </w:pPr>
-      <w:r>
-        <w:rPr>
-          <w:b/>
-          <w:bCs/>
-          <w:sz w:val="22"/>
-          <w:szCs w:val="24"/>
-          <w:lang w:val="de-CH"/>
-        </w:rPr>
-        <w:t xml:space="preserve">Einheitlich </w:t>
-      </w:r>
-      <w:proofErr w:type="spellStart"/>
-      <w:r>
-        <w:rPr>
-          <w:b/>
-          <w:bCs/>
-          <w:sz w:val="22"/>
-          <w:szCs w:val="24"/>
-          <w:lang w:val="de-CH"/>
-        </w:rPr>
-        <w:t>predicted</w:t>
-      </w:r>
-      <w:proofErr w:type="spellEnd"/>
-      <w:r>
-        <w:rPr>
-          <w:b/>
-          <w:bCs/>
-          <w:sz w:val="22"/>
-          <w:szCs w:val="24"/>
-          <w:lang w:val="de-CH"/>
-        </w:rPr>
-        <w:t xml:space="preserve"> oder </w:t>
-      </w:r>
-      <w:proofErr w:type="spellStart"/>
-      <w:r>
-        <w:rPr>
-          <w:b/>
-          <w:bCs/>
-          <w:sz w:val="22"/>
-          <w:szCs w:val="24"/>
-          <w:lang w:val="de-CH"/>
-        </w:rPr>
-        <w:t>modeled</w:t>
-      </w:r>
-      <w:proofErr w:type="spellEnd"/>
-      <w:r>
-        <w:rPr>
-          <w:b/>
-          <w:bCs/>
-          <w:sz w:val="22"/>
-          <w:szCs w:val="24"/>
-          <w:lang w:val="de-CH"/>
-        </w:rPr>
-        <w:t xml:space="preserve"> benennen.</w:t>
-      </w:r>
     </w:p>
     <w:p>
       <w:pPr>
@@ -679,6 +637,13 @@
           <w:szCs w:val="24"/>
         </w:rPr>
         <w:t xml:space="preserve"> classes and thus implementing the sustainability goals of the University of Zurich.</w:t>
+      </w:r>
+      <w:r>
+        <w:rPr>
+          <w:sz w:val="24"/>
+          <w:szCs w:val="24"/>
+        </w:rPr>
+        <w:t xml:space="preserve"> </w:t>
       </w:r>
     </w:p>
     <w:p>
@@ -717,60 +682,81 @@
     </w:p>
     <w:p>
       <w:pPr>
-        <w:pStyle w:val="berschrift2"/>
-        <w:rPr>
-          <w:lang w:val="en-GB"/>
-        </w:rPr>
-      </w:pPr>
-      <w:r>
-        <w:t>1.</w:t>
-      </w:r>
-      <w:r>
-        <w:t xml:space="preserve"> </w:t>
-      </w:r>
-      <w:r>
-        <w:t>Background</w:t>
-      </w:r>
+        <w:pStyle w:val="Affiliationandcontact"/>
+        <w:jc w:val="both"/>
+        <w:rPr>
+          <w:sz w:val="24"/>
+          <w:szCs w:val="24"/>
+        </w:rPr>
+      </w:pPr>
     </w:p>
     <w:p>
       <w:pPr>
-        <w:pStyle w:val="Textkrper"/>
+        <w:pStyle w:val="berschrift2"/>
         <w:rPr>
           <w:lang w:val="en-GB"/>
         </w:rPr>
       </w:pPr>
       <w:r>
-        <w:rPr>
-          <w:lang w:val="en-GB"/>
-        </w:rPr>
-        <w:t>critic: Write abo</w:t>
-      </w:r>
-      <w:r>
-        <w:rPr>
-          <w:lang w:val="en-GB"/>
-        </w:rPr>
-        <w:t xml:space="preserve"> the</w:t>
-      </w:r>
-      <w:r>
-        <w:rPr>
-          <w:lang w:val="en-GB"/>
-        </w:rPr>
-        <w:t xml:space="preserve"> research gap.</w:t>
+        <w:t>1.</w:t>
+      </w:r>
+      <w:r>
+        <w:t xml:space="preserve"> </w:t>
+      </w:r>
+      <w:r>
+        <w:t>Background</w:t>
       </w:r>
     </w:p>
     <w:p>
       <w:pPr>
         <w:pStyle w:val="Textkrper"/>
-      </w:pPr>
-      <w:r>
-        <w:lastRenderedPageBreak/>
+        <w:rPr>
+          <w:lang w:val="en-GB"/>
+        </w:rPr>
+      </w:pPr>
+      <w:r>
+        <w:rPr>
+          <w:lang w:val="en-GB"/>
+        </w:rPr>
+        <w:t>critic: Write abo</w:t>
+      </w:r>
+      <w:r>
+        <w:rPr>
+          <w:lang w:val="en-GB"/>
+        </w:rPr>
+        <w:t xml:space="preserve"> the</w:t>
+      </w:r>
+      <w:r>
+        <w:rPr>
+          <w:lang w:val="en-GB"/>
+        </w:rPr>
+        <w:t xml:space="preserve"> research gap.</w:t>
+      </w:r>
+      <w:r>
+        <w:rPr>
+          <w:lang w:val="en-GB"/>
+        </w:rPr>
+        <w:t xml:space="preserve"> -&gt; Simona</w:t>
+      </w:r>
+    </w:p>
+    <w:p>
+      <w:pPr>
+        <w:pStyle w:val="Textkrper"/>
+      </w:pPr>
+      <w:r>
         <w:t>According to C.</w:t>
       </w:r>
       <w:r>
         <w:t xml:space="preserve"> </w:t>
       </w:r>
       <w:r>
-        <w:t>Dib writing for Uniting Aviation, reducing</w:t>
+        <w:t>Dib</w:t>
+      </w:r>
+      <w:r>
+        <w:t>,</w:t>
+      </w:r>
+      <w:r>
+        <w:t xml:space="preserve"> writing for Uniting Aviation, reducing</w:t>
       </w:r>
       <w:r>
         <w:t xml:space="preserve"> flight emissions would be covere</w:t>
@@ -820,39 +806,57 @@
         <w:pStyle w:val="Textkrper"/>
       </w:pPr>
       <w:r>
-        <w:t xml:space="preserve">In today’s world, the topic of emissions reduction is omnipresent and is being addressed in ever larger circles. </w:t>
-      </w:r>
-      <w:r>
-        <w:t>Statistically, aviation emissions are responsible for only 2</w:t>
-      </w:r>
-      <w:r>
-        <w:t>.4</w:t>
-      </w:r>
-      <w:r>
-        <w:t>%</w:t>
-      </w:r>
-      <w:r>
-        <w:t xml:space="preserve"> to 3.8%</w:t>
-      </w:r>
-      <w:r>
-        <w:t xml:space="preserve"> of </w:t>
-      </w:r>
-      <w:r>
-        <w:t xml:space="preserve">the </w:t>
-      </w:r>
-      <w:r>
-        <w:t xml:space="preserve">total </w:t>
-      </w:r>
-      <w:r>
-        <w:t xml:space="preserve">global </w:t>
-      </w:r>
-      <w:r>
-        <w:t>emissions</w:t>
-      </w:r>
-      <w:r>
-        <w:rPr>
-          <w:color w:val="000000"/>
-        </w:rPr>
+        <w:lastRenderedPageBreak/>
+        <w:t>Research</w:t>
+      </w:r>
+      <w:r>
+        <w:t xml:space="preserve"> notes</w:t>
+      </w:r>
+      <w:r>
+        <w:t>:</w:t>
+      </w:r>
+    </w:p>
+    <w:p>
+      <w:pPr>
+        <w:pStyle w:val="Textkrper"/>
+        <w:rPr>
+          <w:shd w:val="clear" w:color="auto" w:fill="FFFFFF"/>
+          <w:lang w:eastAsia="de-DE"/>
+        </w:rPr>
+      </w:pPr>
+      <w:r>
+        <w:rPr>
+          <w:shd w:val="clear" w:color="auto" w:fill="FFFFFF"/>
+          <w:lang w:eastAsia="de-DE"/>
+        </w:rPr>
+        <w:t>We found that simple measures such as restricting to economy class, replacing short trips by train</w:t>
+      </w:r>
+      <w:r>
+        <w:rPr>
+          <w:shd w:val="clear" w:color="auto" w:fill="FFFFFF"/>
+          <w:lang w:eastAsia="de-DE"/>
+        </w:rPr>
+        <w:t>,</w:t>
+      </w:r>
+      <w:r>
+        <w:rPr>
+          <w:shd w:val="clear" w:color="auto" w:fill="FFFFFF"/>
+          <w:lang w:eastAsia="de-DE"/>
+        </w:rPr>
+        <w:t xml:space="preserve"> and avoiding layovers already have the potential to reduce emissions by 36%</w:t>
+      </w:r>
+      <w:r>
+        <w:t xml:space="preserve"> </w:t>
+      </w:r>
+      <w:hyperlink r:id="rId8" w:history="1">
+        <w:r>
+          <w:rPr>
+            <w:rStyle w:val="Hyperlink"/>
+          </w:rPr>
+          <w:t>https://www.mdpi.com/2071-1050/11/1/80</w:t>
+        </w:r>
+      </w:hyperlink>
+      <w:r>
         <w:t xml:space="preserve"> </w:t>
       </w:r>
       <w:sdt>
@@ -860,7 +864,182 @@
           <w:rPr>
             <w:color w:val="000000"/>
           </w:rPr>
-          <w:tag w:val="MENDELEY_CITATION_v3_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"/>
+          <w:tag w:val="MENDELEY_CITATION_v3_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"/>
+          <w:id w:val="1272117529"/>
+          <w:placeholder>
+            <w:docPart w:val="DefaultPlaceholder_-1854013440"/>
+          </w:placeholder>
+        </w:sdtPr>
+        <w:sdtContent>
+          <w:r>
+            <w:rPr>
+              <w:color w:val="000000"/>
+            </w:rPr>
+            <w:t>(</w:t>
+          </w:r>
+          <w:proofErr w:type="spellStart"/>
+          <w:r>
+            <w:rPr>
+              <w:color w:val="000000"/>
+            </w:rPr>
+            <w:t>Ciers</w:t>
+          </w:r>
+          <w:proofErr w:type="spellEnd"/>
+          <w:r>
+            <w:rPr>
+              <w:color w:val="000000"/>
+            </w:rPr>
+            <w:t xml:space="preserve"> et al., 2019)</w:t>
+          </w:r>
+        </w:sdtContent>
+      </w:sdt>
+    </w:p>
+    <w:p>
+      <w:pPr>
+        <w:pStyle w:val="Textkrper"/>
+        <w:rPr>
+          <w:lang w:val="de-CH"/>
+        </w:rPr>
+      </w:pPr>
+      <w:r>
+        <w:t>We found no relationship between air travel emissions and metrics of academic productivity</w:t>
+      </w:r>
+      <w:r>
+        <w:t>,</w:t>
+      </w:r>
+      <w:r>
+        <w:t xml:space="preserve"> including </w:t>
+      </w:r>
+      <w:proofErr w:type="spellStart"/>
+      <w:r>
+        <w:t>hIa</w:t>
+      </w:r>
+      <w:proofErr w:type="spellEnd"/>
+      <w:r>
+        <w:t xml:space="preserve"> (h-index adjusted for academic age and discipline).</w:t>
+      </w:r>
+      <w:r>
+        <w:t xml:space="preserve"> </w:t>
+      </w:r>
+      <w:hyperlink r:id="rId9" w:history="1">
+        <w:r>
+          <w:rPr>
+            <w:rStyle w:val="Hyperlink"/>
+            <w:lang w:val="de-CH"/>
+          </w:rPr>
+          <w:t>https://www.sciencedirect.com/science/article/pii/S0959652619311862</w:t>
+        </w:r>
+      </w:hyperlink>
+      <w:r>
+        <w:rPr>
+          <w:lang w:val="de-CH"/>
+        </w:rPr>
+        <w:t xml:space="preserve"> </w:t>
+      </w:r>
+      <w:sdt>
+        <w:sdtPr>
+          <w:rPr>
+            <w:color w:val="000000"/>
+          </w:rPr>
+          <w:tag w:val="MENDELEY_CITATION_v3_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"/>
+          <w:id w:val="-248808709"/>
+          <w:placeholder>
+            <w:docPart w:val="DefaultPlaceholder_-1854013440"/>
+          </w:placeholder>
+        </w:sdtPr>
+        <w:sdtContent>
+          <w:r>
+            <w:rPr>
+              <w:color w:val="000000"/>
+              <w:lang w:val="de-CH"/>
+            </w:rPr>
+            <w:t>(</w:t>
+          </w:r>
+          <w:proofErr w:type="spellStart"/>
+          <w:r>
+            <w:rPr>
+              <w:color w:val="000000"/>
+              <w:lang w:val="de-CH"/>
+            </w:rPr>
+            <w:t>Wynes</w:t>
+          </w:r>
+          <w:proofErr w:type="spellEnd"/>
+          <w:r>
+            <w:rPr>
+              <w:color w:val="000000"/>
+              <w:lang w:val="de-CH"/>
+            </w:rPr>
+            <w:t xml:space="preserve"> et al., 2019)</w:t>
+          </w:r>
+        </w:sdtContent>
+      </w:sdt>
+    </w:p>
+    <w:p>
+      <w:pPr>
+        <w:pStyle w:val="Textkrper"/>
+        <w:rPr>
+          <w:lang w:val="de-CH"/>
+        </w:rPr>
+      </w:pPr>
+    </w:p>
+    <w:p>
+      <w:pPr>
+        <w:pStyle w:val="Textkrper"/>
+      </w:pPr>
+      <w:r>
+        <w:t xml:space="preserve">In </w:t>
+      </w:r>
+      <w:r>
+        <w:t>today’s</w:t>
+      </w:r>
+      <w:r>
+        <w:t xml:space="preserve"> world, the topic of emissions reduction is omnipresent and is being addressed </w:t>
+      </w:r>
+      <w:r>
+        <w:t xml:space="preserve">in ever-larger </w:t>
+      </w:r>
+      <w:r>
+        <w:t xml:space="preserve">circles. </w:t>
+      </w:r>
+      <w:r>
+        <w:t>Statistically, aviation emissions are responsible for only 2</w:t>
+      </w:r>
+      <w:r>
+        <w:t>.4</w:t>
+      </w:r>
+      <w:r>
+        <w:t>%</w:t>
+      </w:r>
+      <w:r>
+        <w:t xml:space="preserve"> to 3.8%</w:t>
+      </w:r>
+      <w:r>
+        <w:t xml:space="preserve"> of </w:t>
+      </w:r>
+      <w:r>
+        <w:t xml:space="preserve">the </w:t>
+      </w:r>
+      <w:r>
+        <w:t xml:space="preserve">total </w:t>
+      </w:r>
+      <w:r>
+        <w:t xml:space="preserve">global </w:t>
+      </w:r>
+      <w:r>
+        <w:t>emissions</w:t>
+      </w:r>
+      <w:r>
+        <w:rPr>
+          <w:color w:val="000000"/>
+        </w:rPr>
+        <w:t xml:space="preserve"> </w:t>
+      </w:r>
+      <w:sdt>
+        <w:sdtPr>
+          <w:rPr>
+            <w:color w:val="000000"/>
+          </w:rPr>
+          <w:tag w:val="MENDELEY_CITATION_v3_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"/>
           <w:id w:val="1987739268"/>
           <w:placeholder>
             <w:docPart w:val="DefaultPlaceholder_-1854013440"/>
@@ -897,10 +1076,10 @@
         <w:t xml:space="preserve">yet they are </w:t>
       </w:r>
       <w:r>
-        <w:t>straightforward</w:t>
-      </w:r>
-      <w:r>
-        <w:t xml:space="preserve"> to reduce at </w:t>
+        <w:t>straightforwardly reduced</w:t>
+      </w:r>
+      <w:r>
+        <w:t xml:space="preserve"> at </w:t>
       </w:r>
       <w:r>
         <w:t xml:space="preserve">a </w:t>
@@ -912,12 +1091,6 @@
         <w:t xml:space="preserve"> </w:t>
       </w:r>
       <w:r>
-        <w:t>This is also what MNF in Zurich has decided and would like to change its flight behavior</w:t>
-      </w:r>
-      <w:r>
-        <w:t xml:space="preserve">. </w:t>
-      </w:r>
-      <w:r>
         <w:t xml:space="preserve">An </w:t>
       </w:r>
       <w:r>
@@ -936,28 +1109,52 @@
         <w:t>ers</w:t>
       </w:r>
       <w:r>
-        <w:t xml:space="preserve"> who due to conferences, guest lectures, </w:t>
-      </w:r>
-      <w:r>
-        <w:t>and,</w:t>
+        <w:t xml:space="preserve"> w</w:t>
+      </w:r>
+      <w:r>
+        <w:t xml:space="preserve">, </w:t>
+      </w:r>
+      <w:r>
+        <w:t xml:space="preserve">ho due to conferences, guest lectures, </w:t>
+      </w:r>
+      <w:r>
+        <w:t>ad,</w:t>
       </w:r>
       <w:r>
         <w:t xml:space="preserve"> </w:t>
       </w:r>
       <w:r>
-        <w:t>fieldwork fly frequently to foreign universities.</w:t>
+        <w:t>fieldwork</w:t>
+      </w:r>
+      <w:r>
+        <w:t>,</w:t>
       </w:r>
       <w:r>
         <w:t xml:space="preserve"> </w:t>
       </w:r>
       <w:r>
+        <w:t>and frequently fly</w:t>
+      </w:r>
+      <w:r>
+        <w:t xml:space="preserve"> to foreign universities.</w:t>
+      </w:r>
+      <w:r>
+        <w:t xml:space="preserve"> </w:t>
+      </w:r>
+      <w:r>
         <w:t>In recent years, travel by airplanes done by academic staff received growing attention.</w:t>
       </w:r>
       <w:r>
         <w:t xml:space="preserve"> </w:t>
       </w:r>
       <w:r>
-        <w:t>Especially as Universities all over the world incorporate sustainable development strategies</w:t>
+        <w:t xml:space="preserve">Especially as </w:t>
+      </w:r>
+      <w:r>
+        <w:t>universities worldwide</w:t>
+      </w:r>
+      <w:r>
+        <w:t xml:space="preserve"> incorporate sustainable development strategies</w:t>
       </w:r>
       <w:r>
         <w:t xml:space="preserve"> </w:t>
@@ -1001,22 +1198,43 @@
         <w:t>.</w:t>
       </w:r>
       <w:r>
+        <w:t xml:space="preserve"> This is also what MNF in Zurich has decided and would like to change its flight behavior.</w:t>
+      </w:r>
+    </w:p>
+    <w:p>
+      <w:pPr>
+        <w:pStyle w:val="Textkrper"/>
+      </w:pPr>
+      <w:r>
+        <w:t xml:space="preserve">Similarly, the University of Zurich </w:t>
+      </w:r>
+      <w:r>
+        <w:t>is</w:t>
+      </w:r>
+      <w:r>
+        <w:t xml:space="preserve"> setting an example to be carbon neutral and </w:t>
+      </w:r>
+      <w:r>
+        <w:t>reduce</w:t>
+      </w:r>
+      <w:r>
+        <w:t xml:space="preserve"> air </w:t>
+      </w:r>
+      <w:r>
+        <w:t>traveling</w:t>
+      </w:r>
+      <w:r>
+        <w:t xml:space="preserve"> by 53% by 2030.</w:t>
+      </w:r>
+      <w:r>
         <w:t xml:space="preserve"> </w:t>
       </w:r>
       <w:r>
-        <w:t>Similarly, also the University of Zurich are setting an example to be carbon neutral and reducing air travelling by 53% by 2030.</w:t>
-      </w:r>
-      <w:r>
-        <w:t xml:space="preserve"> </w:t>
-      </w:r>
-      <w:r>
         <w:t xml:space="preserve">Although the majority in academic circles are in </w:t>
       </w:r>
-      <w:proofErr w:type="spellStart"/>
-      <w:r>
-        <w:t>favour</w:t>
-      </w:r>
-      <w:proofErr w:type="spellEnd"/>
+      <w:r>
+        <w:t>favor</w:t>
+      </w:r>
       <w:r>
         <w:t xml:space="preserve"> of this development, questions have arisen</w:t>
       </w:r>
@@ -1112,7 +1330,19 @@
       </w:r>
       <w:proofErr w:type="spellEnd"/>
       <w:r>
-        <w:t xml:space="preserve"> et al. (2021) proved for example that a reduction in air travel would not affect scientific work, but also be beneficial.</w:t>
+        <w:t xml:space="preserve"> et al. (2021) proved</w:t>
+      </w:r>
+      <w:r>
+        <w:t>,</w:t>
+      </w:r>
+      <w:r>
+        <w:t xml:space="preserve"> for example</w:t>
+      </w:r>
+      <w:r>
+        <w:t>,</w:t>
+      </w:r>
+      <w:r>
+        <w:t xml:space="preserve"> that a reduction in air travel would not affect scientific work but also be beneficial.</w:t>
       </w:r>
       <w:r>
         <w:t xml:space="preserve"> </w:t>
@@ -1132,13 +1362,34 @@
         <w:t xml:space="preserve"> (2020)</w:t>
       </w:r>
       <w:r>
-        <w:t xml:space="preserve"> who demonstrated that virtual conferences have a higher attendance rate and how such annual global conferences could be held physically, for example, only biennially.</w:t>
+        <w:t>. They</w:t>
+      </w:r>
+      <w:r>
+        <w:t xml:space="preserve"> demonstrated that virtual conferences have a higher attendance rate and how such annual global </w:t>
+      </w:r>
+      <w:r>
+        <w:t>meetings</w:t>
+      </w:r>
+      <w:r>
+        <w:t xml:space="preserve"> could be held physically, for example, only biennially.</w:t>
       </w:r>
       <w:r>
         <w:t xml:space="preserve"> </w:t>
       </w:r>
       <w:r>
-        <w:t>Contrary to other papers, which thematized the problem on a more global scale, the aim of this paper is to find easy and applicable solutions to reduce air travel emissions at the university level, which are easier to implement.</w:t>
+        <w:t>Contrary to other papers, whic</w:t>
+      </w:r>
+      <w:r>
+        <w:t>h thematize</w:t>
+      </w:r>
+      <w:r>
+        <w:t xml:space="preserve"> the problem on a more global scale, </w:t>
+      </w:r>
+      <w:r>
+        <w:t>this paper aims</w:t>
+      </w:r>
+      <w:r>
+        <w:t xml:space="preserve"> to find easy and applicable solutions to reduce air travel emissions at the university level, which are easier to implement.</w:t>
       </w:r>
     </w:p>
     <w:p>
@@ -1146,6 +1397,7 @@
         <w:pStyle w:val="berschrift2"/>
       </w:pPr>
       <w:r>
+        <w:lastRenderedPageBreak/>
         <w:t>2.</w:t>
       </w:r>
       <w:r>
@@ -1160,7 +1412,13 @@
         <w:pStyle w:val="Textkrper"/>
       </w:pPr>
       <w:r>
-        <w:t>This study aims to provide the MNF with an analysis of all flight emissions by flight journeys that the MNF funds.</w:t>
+        <w:t>This study aims to provide the MNF with an analysis of all flight emissions by flight journeys that the MNF fund</w:t>
+      </w:r>
+      <w:r>
+        <w:t>ed</w:t>
+      </w:r>
+      <w:r>
+        <w:t>.</w:t>
       </w:r>
       <w:r>
         <w:t xml:space="preserve"> </w:t>
@@ -1183,17 +1441,31 @@
         <w:t xml:space="preserve"> </w:t>
       </w:r>
       <w:r>
-        <w:t>How strong is the impact of the various flight classes and how impactful is the shift to solely economy flights?</w:t>
+        <w:t>How strong is the impact of the various flight classes</w:t>
+      </w:r>
+      <w:r>
+        <w:t>,</w:t>
+      </w:r>
+      <w:r>
+        <w:t xml:space="preserve"> and how impactful is the shift to solely economy flights?</w:t>
       </w:r>
       <w:r>
         <w:t xml:space="preserve"> </w:t>
       </w:r>
       <w:r>
-        <w:t xml:space="preserve">Further, the effect and gravity of short-haul flights in Europe </w:t>
-      </w:r>
-      <w:r>
-        <w:lastRenderedPageBreak/>
-        <w:t>will be assessed to make a clear recommendation on the number of flights to be reduced to achieve the climate targets.</w:t>
+        <w:t xml:space="preserve">Further, the effect and gravity of short-haul flights in Europe will be assessed to </w:t>
+      </w:r>
+      <w:r>
+        <w:t>recommend</w:t>
+      </w:r>
+      <w:r>
+        <w:t xml:space="preserve"> </w:t>
+      </w:r>
+      <w:r>
+        <w:t>reducing the number of flights</w:t>
+      </w:r>
+      <w:r>
+        <w:t xml:space="preserve"> to achieve the climate targets.</w:t>
       </w:r>
     </w:p>
     <w:p>
@@ -1229,37 +1501,52 @@
         <w:pStyle w:val="Textkrper"/>
       </w:pPr>
       <w:r>
-        <w:t>The data set containing all flights at MNF consists of 7018 individual flight segments, where connecting flights as well as outbound and return flights are listed separately.</w:t>
+        <w:t xml:space="preserve">The data set containing all flights at </w:t>
+      </w:r>
+      <w:r>
+        <w:t xml:space="preserve">the </w:t>
+      </w:r>
+      <w:r>
+        <w:t>MNF consists of 7018 individual flight segments, where connecting flights</w:t>
+      </w:r>
+      <w:r>
+        <w:t xml:space="preserve"> and</w:t>
+      </w:r>
+      <w:r>
+        <w:t xml:space="preserve"> outbound and return flights are listed separately.</w:t>
       </w:r>
       <w:r>
         <w:t xml:space="preserve"> </w:t>
       </w:r>
       <w:r>
-        <w:t xml:space="preserve">Either the flight number or the IATA codes of the departure and arrival airports were </w:t>
+        <w:t>The</w:t>
+      </w:r>
+      <w:r>
+        <w:t xml:space="preserve"> flight number or the IATA codes of the departure and arrival airports were </w:t>
       </w:r>
       <w:r>
         <w:t>recorded</w:t>
       </w:r>
       <w:r>
-        <w:t xml:space="preserve"> for each flight segment.</w:t>
+        <w:t>.</w:t>
       </w:r>
       <w:r>
         <w:t xml:space="preserve"> </w:t>
       </w:r>
       <w:r>
-        <w:t xml:space="preserve">Likewise, for an individual </w:t>
-      </w:r>
-      <w:r>
-        <w:t>element</w:t>
-      </w:r>
-      <w:r>
-        <w:t xml:space="preserve">, the cabin </w:t>
-      </w:r>
-      <w:r>
-        <w:t>class,</w:t>
-      </w:r>
-      <w:r>
-        <w:t xml:space="preserve"> and the year in which the flight was boarded were noted.</w:t>
+        <w:t xml:space="preserve">Likewise, the cabin </w:t>
+      </w:r>
+      <w:r>
+        <w:t>class</w:t>
+      </w:r>
+      <w:r>
+        <w:t xml:space="preserve"> and the year in which the flight was boarded were noted</w:t>
+      </w:r>
+      <w:r>
+        <w:t xml:space="preserve"> for an individual segment</w:t>
+      </w:r>
+      <w:r>
+        <w:t>.</w:t>
       </w:r>
     </w:p>
     <w:p>
@@ -1291,7 +1578,10 @@
         <w:fldChar w:fldCharType="end"/>
       </w:r>
       <w:r>
-        <w:t>: Summary of all flights between 2018 and 2020 divided by cabin class and total flights per year</w:t>
+        <w:t xml:space="preserve">. </w:t>
+      </w:r>
+      <w:r>
+        <w:t>Summary of all flights between 2018 and 2020 divided by cabin class and total flights per year</w:t>
       </w:r>
     </w:p>
     <w:p>
@@ -1861,7 +2151,10 @@
         <w:t>2</w:t>
       </w:r>
       <w:r>
-        <w:t xml:space="preserve"> Pre- processing</w:t>
+        <w:t xml:space="preserve"> </w:t>
+      </w:r>
+      <w:r>
+        <w:t>Preprocessing</w:t>
       </w:r>
     </w:p>
     <w:p>
@@ -1872,10 +2165,10 @@
         <w:t xml:space="preserve">The </w:t>
       </w:r>
       <w:r>
-        <w:t xml:space="preserve">data </w:t>
-      </w:r>
-      <w:r>
-        <w:t xml:space="preserve">pre- processing was done </w:t>
+        <w:t>pre-data</w:t>
+      </w:r>
+      <w:r>
+        <w:t xml:space="preserve"> processing was done </w:t>
       </w:r>
       <w:r>
         <w:t>using</w:t>
@@ -1908,13 +2201,22 @@
         <w:t xml:space="preserve">first step was to complete </w:t>
       </w:r>
       <w:r>
-        <w:t xml:space="preserve">these NA values both for the </w:t>
+        <w:t xml:space="preserve">these NA values for the </w:t>
       </w:r>
       <w:r>
         <w:t>f</w:t>
       </w:r>
       <w:r>
-        <w:t>light numbers and the IATA-codes for the arrival and departure airport</w:t>
+        <w:t xml:space="preserve">light numbers and the </w:t>
+      </w:r>
+      <w:r>
+        <w:t>IATA codes</w:t>
+      </w:r>
+      <w:r>
+        <w:t xml:space="preserve"> for the arrival and departure </w:t>
+      </w:r>
+      <w:r>
+        <w:t>airports</w:t>
       </w:r>
       <w:r>
         <w:t>.</w:t>
@@ -1923,24 +2225,19 @@
         <w:t xml:space="preserve"> </w:t>
       </w:r>
       <w:r>
-        <w:t xml:space="preserve">For this, one parameter was essential: the IATA flight destination for each flight, </w:t>
-      </w:r>
-      <w:proofErr w:type="gramStart"/>
-      <w:r>
-        <w:t>on the basis of</w:t>
-      </w:r>
-      <w:proofErr w:type="gramEnd"/>
-      <w:r>
-        <w:t xml:space="preserve"> which the flight emissions could be calculated in the second step.</w:t>
+        <w:t>For this, one parameter was essential: the IATA flight destination for each flight.</w:t>
       </w:r>
       <w:r>
         <w:t xml:space="preserve"> </w:t>
       </w:r>
       <w:r>
+        <w:t xml:space="preserve">The former parameter refers to the identification of the airline and the latter to the number of the specific flight. </w:t>
+      </w:r>
+      <w:r>
         <w:t>To</w:t>
       </w:r>
       <w:r>
-        <w:t xml:space="preserve"> link these IATA codes to each flight number, a Python script was written, using an API developed by Aviation Edge</w:t>
+        <w:t xml:space="preserve"> link these IATA codes to each flight number, a Python script was written using an API developed by Aviation Edge</w:t>
       </w:r>
       <w:r>
         <w:t xml:space="preserve"> </w:t>
@@ -1987,61 +2284,90 @@
         <w:t xml:space="preserve"> </w:t>
       </w:r>
       <w:r>
-        <w:t>The API was used to retrieve the corresponding IATA departure and arrival codes for each combination of IATA flight code</w:t>
+        <w:t xml:space="preserve">The API </w:t>
+      </w:r>
+      <w:r>
+        <w:t>retrieved</w:t>
+      </w:r>
+      <w:r>
+        <w:t xml:space="preserve"> the corresponding IATA departure and arrival codes for each IATA flight </w:t>
+      </w:r>
+      <w:r>
+        <w:t>code</w:t>
+      </w:r>
+      <w:r>
+        <w:t xml:space="preserve"> and IATA flight </w:t>
+      </w:r>
+      <w:r>
+        <w:t>number</w:t>
+      </w:r>
+      <w:r>
+        <w:t xml:space="preserve"> and read them </w:t>
+      </w:r>
+      <w:r>
+        <w:lastRenderedPageBreak/>
+        <w:t xml:space="preserve">into the </w:t>
+      </w:r>
+      <w:proofErr w:type="spellStart"/>
+      <w:r>
+        <w:t>recordset</w:t>
+      </w:r>
+      <w:proofErr w:type="spellEnd"/>
+      <w:r>
+        <w:t>.</w:t>
+      </w:r>
+      <w:r>
+        <w:t xml:space="preserve"> </w:t>
+      </w:r>
+      <w:r>
+        <w:t>For the request function, the airline-IATA</w:t>
+      </w:r>
+      <w:r>
+        <w:t xml:space="preserve"> codes</w:t>
+      </w:r>
+      <w:r>
+        <w:t xml:space="preserve"> and flight</w:t>
+      </w:r>
+      <w:r>
+        <w:t xml:space="preserve"> n</w:t>
+      </w:r>
+      <w:r>
+        <w:t>umber</w:t>
       </w:r>
       <w:r>
         <w:t>s</w:t>
       </w:r>
       <w:r>
-        <w:t xml:space="preserve"> and IATA flight number</w:t>
-      </w:r>
-      <w:r>
-        <w:t>s</w:t>
-      </w:r>
-      <w:r>
-        <w:t xml:space="preserve"> and to read them into the record set.</w:t>
+        <w:t xml:space="preserve"> were used.</w:t>
+      </w:r>
+    </w:p>
+    <w:p>
+      <w:pPr>
+        <w:pStyle w:val="Textkrper"/>
+      </w:pPr>
+      <w:r>
+        <w:t>Further, these new values were compared with the existing IATA destination codes</w:t>
+      </w:r>
+      <w:r>
+        <w:t>,</w:t>
+      </w:r>
+      <w:r>
+        <w:t xml:space="preserve"> and in case of a missing value, it was replaced by the query from the API.</w:t>
       </w:r>
       <w:r>
         <w:t xml:space="preserve"> </w:t>
       </w:r>
       <w:r>
-        <w:t>For the request function, the airline-IATA</w:t>
-      </w:r>
-      <w:r>
-        <w:t xml:space="preserve"> codes</w:t>
-      </w:r>
-      <w:r>
-        <w:t xml:space="preserve"> and flight</w:t>
-      </w:r>
-      <w:r>
-        <w:t xml:space="preserve"> n</w:t>
-      </w:r>
-      <w:r>
-        <w:t>umber</w:t>
-      </w:r>
-      <w:r>
-        <w:t>s</w:t>
-      </w:r>
-      <w:r>
-        <w:t xml:space="preserve"> were used.</w:t>
-      </w:r>
-      <w:r>
-        <w:t xml:space="preserve"> </w:t>
-      </w:r>
-      <w:r>
-        <w:t>The former parameter refers to the identification of the airline and the latter to the number of the specific flight.</w:t>
-      </w:r>
-      <w:r>
-        <w:t xml:space="preserve"> </w:t>
-      </w:r>
-      <w:r>
-        <w:t>Further, these new values were compared with the existing IATA destination codes and in case of a missing value, it was replaced by the query from the API.</w:t>
-      </w:r>
-      <w:r>
-        <w:t xml:space="preserve"> </w:t>
-      </w:r>
-      <w:r>
-        <w:t xml:space="preserve">In the second step, the same procedure was carried out with the emission calculations, using an API from </w:t>
+        <w:t>The</w:t>
+      </w:r>
+      <w:r>
+        <w:t xml:space="preserve"> same procedure was carried out with the emission calculations</w:t>
+      </w:r>
+      <w:r>
+        <w:t xml:space="preserve"> in the second step</w:t>
+      </w:r>
+      <w:r>
+        <w:t xml:space="preserve">, using an API from </w:t>
       </w:r>
       <w:proofErr w:type="spellStart"/>
       <w:r>
@@ -2105,17 +2431,22 @@
         <w:t>”</w:t>
       </w:r>
       <w:r>
-        <w:t xml:space="preserve"> consisting of departure and destination, as well as the </w:t>
-      </w:r>
-      <w:r>
-        <w:lastRenderedPageBreak/>
-        <w:t xml:space="preserve">flown </w:t>
+        <w:t xml:space="preserve"> consisting of departure and destination</w:t>
+      </w:r>
+      <w:r>
+        <w:t xml:space="preserve"> and</w:t>
+      </w:r>
+      <w:r>
+        <w:t xml:space="preserve"> the flown </w:t>
       </w:r>
       <w:r>
         <w:t>cabin class</w:t>
       </w:r>
       <w:r>
-        <w:t xml:space="preserve"> and returned the emissions for each flight segment in kg of CO</w:t>
+        <w:t>. It returned</w:t>
+      </w:r>
+      <w:r>
+        <w:t xml:space="preserve"> the emissions for each flight segment in kg of CO</w:t>
       </w:r>
       <w:r>
         <w:rPr>
@@ -2124,7 +2455,10 @@
         <w:t xml:space="preserve">2 </w:t>
       </w:r>
       <w:r>
-        <w:t>as well as the estimated price.</w:t>
+        <w:t>and</w:t>
+      </w:r>
+      <w:r>
+        <w:t xml:space="preserve"> the estimated price.</w:t>
       </w:r>
       <w:r>
         <w:t xml:space="preserve"> </w:t>
@@ -2136,7 +2470,19 @@
         <w:t>repeated</w:t>
       </w:r>
       <w:r>
-        <w:t xml:space="preserve"> for the identical data set, but all cabin classes were changed to economy and the emissions were calculated again</w:t>
+        <w:t xml:space="preserve"> for the identical data set, but all cabin classes were changed to </w:t>
+      </w:r>
+      <w:r>
+        <w:t xml:space="preserve">the </w:t>
+      </w:r>
+      <w:r>
+        <w:t>economy</w:t>
+      </w:r>
+      <w:r>
+        <w:t>,</w:t>
+      </w:r>
+      <w:r>
+        <w:t xml:space="preserve"> and the emissions were calculated again</w:t>
       </w:r>
       <w:r>
         <w:t xml:space="preserve">. </w:t>
@@ -2194,109 +2540,89 @@
         <w:pStyle w:val="Textkrper"/>
       </w:pPr>
       <w:r>
-        <w:t>For the analysis, the data were first aggregated and supplemented with additional variables that were necessary for the statistical analysis. This included the flight distance for each flight, as well as the kgCO2 consumption per flight kilometer for each respective flight segment. For easy identification of the two data sets, the term "Observed" was used for the original data set and the term "Economy Modeled" was used for the newly calculated data set with only economy class flights. The analysis was then divided thematically according to spatial and statistical analysis. For the first part, all flight segments were mapped spherically, and the number of arrivals was calculated for each country. In the statistical part, the density of isolines was interpolated for all flights that landed in Europe and originated in Switzerland. For the short-haul analysis, the previously calculated values for the number of landings per country were used and calculated with a flight radius of 1000km from Switzerland. The radius of 1000km was obtained from the values of kgCO2 emissions per flight kilometer, which were plotted against the total flight distance of the flight</w:t>
-      </w:r>
-      <w:r>
-        <w:t>, from which a threshold was selected</w:t>
-      </w:r>
-      <w:r>
-        <w:t>. In a further step, the 3-year average of the emissions of all flights was calculated, as well as the emission reduction target of MNF with a minus of 53% compared to the 3-year average. This difference in emissions was then calculated per capita, so that the emissions over the next 8 years for each employee at MNF could be determined.</w:t>
+        <w:t>The</w:t>
+      </w:r>
+      <w:r>
+        <w:t xml:space="preserve"> data were first aggregated and supplemented with </w:t>
+      </w:r>
+      <w:r>
+        <w:t>supplementary</w:t>
+      </w:r>
+      <w:r>
+        <w:t xml:space="preserve"> variables for </w:t>
+      </w:r>
+      <w:r>
+        <w:t xml:space="preserve">statistical </w:t>
+      </w:r>
+      <w:r>
+        <w:t>analysis. This included the flight distance for each flight</w:t>
+      </w:r>
+      <w:r>
+        <w:t xml:space="preserve"> (km)</w:t>
+      </w:r>
+      <w:r>
+        <w:t>, as well as the kgCO</w:t>
+      </w:r>
+      <w:r>
+        <w:rPr>
+          <w:vertAlign w:val="subscript"/>
+        </w:rPr>
+        <w:t>2</w:t>
+      </w:r>
+      <w:r>
+        <w:t xml:space="preserve"> consumption per flight kilometer for each respective flight segment. For easy identification of the two data sets, the term </w:t>
+      </w:r>
+      <w:r>
+        <w:t>“</w:t>
+      </w:r>
+      <w:r>
+        <w:t>Observed</w:t>
+      </w:r>
+      <w:r>
+        <w:t>”</w:t>
+      </w:r>
+      <w:r>
+        <w:t xml:space="preserve"> was used for the original data set</w:t>
+      </w:r>
+      <w:r>
+        <w:t>. The</w:t>
       </w:r>
       <w:r>
         <w:t xml:space="preserve"> </w:t>
       </w:r>
       <w:r>
-        <w:t xml:space="preserve">Finally, the annual reduction rate was calculated in percent, once for the current state and once for the modeled economy flights. The annual reduction in the number of short-haul flights was also calculated using the average emissions per flight with </w:t>
-      </w:r>
-      <w:proofErr w:type="gramStart"/>
-      <w:r>
-        <w:t>a distance of less</w:t>
-      </w:r>
-      <w:proofErr w:type="gramEnd"/>
-      <w:r>
-        <w:t xml:space="preserve"> than 1000km. </w:t>
+        <w:t>word</w:t>
+      </w:r>
+      <w:r>
+        <w:t xml:space="preserve"> </w:t>
+      </w:r>
+      <w:r>
+        <w:t>“</w:t>
+      </w:r>
+      <w:r>
+        <w:t xml:space="preserve">Economy </w:t>
+      </w:r>
+      <w:r>
+        <w:t>m</w:t>
+      </w:r>
+      <w:r>
+        <w:t>odel</w:t>
+      </w:r>
+      <w:r>
+        <w:t>”</w:t>
+      </w:r>
+      <w:r>
+        <w:t xml:space="preserve"> was used for the newly calculated data set with only economy class flights. The analysis was then divided thematically according to spatial and statistical analysis. For the first part, all flight </w:t>
+      </w:r>
+      <w:r>
+        <w:t>paths</w:t>
+      </w:r>
+      <w:r>
+        <w:t xml:space="preserve"> were mapped spherically, and the number of arrivals was calculated for each country. </w:t>
       </w:r>
     </w:p>
     <w:p>
       <w:pPr>
-        <w:pStyle w:val="Textkrper"/>
-      </w:pPr>
-      <w:r>
-        <w:t>A certainly not negligible problem of our approach is the difficult replication of the methods, as our script was specifically designed for our question and could not be easily adapted for new data. Alternative ways of answering the research questions are sparse since it is a purely statistical research picture.</w:t>
-      </w:r>
-    </w:p>
-    <w:p>
-      <w:pPr>
-        <w:pStyle w:val="berschrift2"/>
-      </w:pPr>
-      <w:r>
-        <w:lastRenderedPageBreak/>
-        <w:t>4</w:t>
-      </w:r>
-      <w:r>
-        <w:t>.</w:t>
-      </w:r>
-      <w:r>
-        <w:t xml:space="preserve"> </w:t>
-      </w:r>
-      <w:r>
-        <w:t>Results</w:t>
-      </w:r>
-    </w:p>
-    <w:p>
-      <w:pPr>
-        <w:rPr>
-          <w:b/>
-          <w:bCs/>
-        </w:rPr>
-      </w:pPr>
-      <w:r>
-        <w:rPr>
-          <w:b/>
-          <w:bCs/>
-        </w:rPr>
-        <w:t xml:space="preserve">This section illustrates your analytical results. The results include values of measurements, predictions, statistical test outputs, </w:t>
-      </w:r>
-      <w:proofErr w:type="spellStart"/>
-      <w:r>
-        <w:rPr>
-          <w:b/>
-          <w:bCs/>
-        </w:rPr>
-        <w:t>etc</w:t>
-      </w:r>
-      <w:proofErr w:type="spellEnd"/>
-      <w:r>
-        <w:rPr>
-          <w:b/>
-          <w:bCs/>
-        </w:rPr>
-        <w:t>, and should follow a logical flow corresponding to research objectives and research questions. How did you answer your research questions? Did you accept or reject your hypothesis?</w:t>
-      </w:r>
-    </w:p>
-    <w:p/>
-    <w:p>
-      <w:pPr>
-        <w:pStyle w:val="Textkrper"/>
-      </w:pPr>
-      <w:r>
-        <w:t xml:space="preserve">As can be seen in Figure.1, flights of less than 1000km are responsible for the highest emissions per </w:t>
-      </w:r>
-      <w:r>
-        <w:t>kilometer</w:t>
-      </w:r>
-      <w:r>
-        <w:t xml:space="preserve"> flown. The same applies to the substantial differences between business (red) and economy (green) and the fact that the emissions remain constant for the same flight class from a flight distance of 5000km. Thus, the emissions for a flight of 5000km are not higher per </w:t>
-      </w:r>
-      <w:r>
-        <w:t>kilometer</w:t>
-      </w:r>
-      <w:r>
-        <w:t xml:space="preserve"> compared to a flight of 15’000 km.</w:t>
-      </w:r>
-    </w:p>
-    <w:p>
-      <w:pPr>
         <w:keepNext/>
         <w:jc w:val="center"/>
       </w:pPr>
@@ -2305,9 +2631,9 @@
           <w:noProof/>
         </w:rPr>
         <w:drawing>
-          <wp:inline distT="0" distB="0" distL="0" distR="0" wp14:anchorId="218D5DA7" wp14:editId="4608D011">
-            <wp:extent cx="5220000" cy="3654000"/>
-            <wp:effectExtent l="0" t="0" r="1270" b="3810"/>
+          <wp:inline distT="0" distB="0" distL="0" distR="0" wp14:anchorId="042D01F6" wp14:editId="6BE95417">
+            <wp:extent cx="3914411" cy="2740089"/>
+            <wp:effectExtent l="0" t="0" r="0" b="3175"/>
             <wp:docPr id="1" name="Grafik 1"/>
             <wp:cNvGraphicFramePr>
               <a:graphicFrameLocks xmlns:a="http://schemas.openxmlformats.org/drawingml/2006/main" noChangeAspect="1"/>
@@ -2320,7 +2646,7 @@
                     <pic:cNvPicPr/>
                   </pic:nvPicPr>
                   <pic:blipFill>
-                    <a:blip r:embed="rId8" cstate="print">
+                    <a:blip r:embed="rId10" cstate="print">
                       <a:extLst>
                         <a:ext uri="{28A0092B-C50C-407E-A947-70E740481C1C}">
                           <a14:useLocalDpi xmlns:a14="http://schemas.microsoft.com/office/drawing/2010/main" val="0"/>
@@ -2334,7 +2660,7 @@
                   <pic:spPr>
                     <a:xfrm>
                       <a:off x="0" y="0"/>
-                      <a:ext cx="5220000" cy="3654000"/>
+                      <a:ext cx="3986014" cy="2790211"/>
                     </a:xfrm>
                     <a:prstGeom prst="rect">
                       <a:avLst/>
@@ -2376,19 +2702,307 @@
         <w:fldChar w:fldCharType="end"/>
       </w:r>
       <w:r>
-        <w:t xml:space="preserve">. Emissions per flight km in kg CO2, plotted against the </w:t>
-      </w:r>
-      <w:r>
-        <w:t>flight distance</w:t>
-      </w:r>
-      <w:r>
-        <w:t xml:space="preserve"> for each respective flight. Divided by cabin class, economy (</w:t>
-      </w:r>
-      <w:r>
-        <w:t>green</w:t>
-      </w:r>
-      <w:r>
-        <w:t>) and the observed flights (red).</w:t>
+        <w:t>. Emissions per flight km in kg CO</w:t>
+      </w:r>
+      <w:r>
+        <w:rPr>
+          <w:vertAlign w:val="subscript"/>
+        </w:rPr>
+        <w:t>2</w:t>
+      </w:r>
+      <w:r>
+        <w:t xml:space="preserve"> </w:t>
+      </w:r>
+      <w:r>
+        <w:t xml:space="preserve">are </w:t>
+      </w:r>
+      <w:r>
+        <w:t xml:space="preserve">plotted against </w:t>
+      </w:r>
+      <w:r>
+        <w:t>each flight's flight distance, divided</w:t>
+      </w:r>
+      <w:r>
+        <w:t xml:space="preserve"> by cabin class, economy (green)</w:t>
+      </w:r>
+      <w:r>
+        <w:t>,</w:t>
+      </w:r>
+      <w:r>
+        <w:t xml:space="preserve"> and the observed flights (red).</w:t>
+      </w:r>
+    </w:p>
+    <w:p>
+      <w:pPr>
+        <w:pStyle w:val="Textkrper"/>
+      </w:pPr>
+      <w:r>
+        <w:lastRenderedPageBreak/>
+        <w:t xml:space="preserve">In the statistical part, the density of isolines was interpolated for all flights that arrived in Europe and departed in Switzerland. For the short-haul analysis, the previously calculated values for the number of landings per country were used and calculated with a flight radius of 1000km from Switzerland. </w:t>
+      </w:r>
+      <w:r>
+        <w:t>The radius of 1000km was obtained from the values of kgCO</w:t>
+      </w:r>
+      <w:r>
+        <w:rPr>
+          <w:vertAlign w:val="subscript"/>
+        </w:rPr>
+        <w:t>2</w:t>
+      </w:r>
+      <w:r>
+        <w:t>/km</w:t>
+      </w:r>
+      <w:r>
+        <w:t>, which were plotted against the total flight distance of the flight</w:t>
+      </w:r>
+      <w:r>
+        <w:t>, from which a threshold was selected</w:t>
+      </w:r>
+      <w:r>
+        <w:t xml:space="preserve">. In a further step, the 3-year average of the emissions of all flights was calculated, as well as the emission reduction target of </w:t>
+      </w:r>
+      <w:r>
+        <w:t xml:space="preserve">the </w:t>
+      </w:r>
+      <w:r>
+        <w:t xml:space="preserve">MNF with a minus of 53% compared to the 3-year average. This difference in emissions was then calculated per capita so that the emissions over the next </w:t>
+      </w:r>
+      <w:r>
+        <w:t>eight</w:t>
+      </w:r>
+      <w:r>
+        <w:t xml:space="preserve"> years for each employee at MNF could be determined.</w:t>
+      </w:r>
+      <w:r>
+        <w:t xml:space="preserve"> </w:t>
+      </w:r>
+      <w:r>
+        <w:t xml:space="preserve">Finally, the annual reduction rate was calculated in percent, once for the current state and the modeled economy flights. The annual reduction in </w:t>
+      </w:r>
+      <w:r>
+        <w:t>short-haul flights was</w:t>
+      </w:r>
+      <w:r>
+        <w:t xml:space="preserve"> calculated using the average emissions per flight with </w:t>
+      </w:r>
+      <w:r>
+        <w:t>less</w:t>
+      </w:r>
+      <w:r>
+        <w:t xml:space="preserve"> than 1000km</w:t>
+      </w:r>
+      <w:r>
+        <w:t xml:space="preserve"> flight distance</w:t>
+      </w:r>
+      <w:r>
+        <w:t xml:space="preserve">. </w:t>
+      </w:r>
+    </w:p>
+    <w:p>
+      <w:pPr>
+        <w:pStyle w:val="Textkrper"/>
+      </w:pPr>
+      <w:r>
+        <w:t>Our approach's</w:t>
+      </w:r>
+      <w:r>
+        <w:t xml:space="preserve"> </w:t>
+      </w:r>
+      <w:r>
+        <w:t>undoubtedly</w:t>
+      </w:r>
+      <w:r>
+        <w:t xml:space="preserve"> not negligible problem is the </w:t>
+      </w:r>
+      <w:r>
+        <w:t>complex</w:t>
+      </w:r>
+      <w:r>
+        <w:t xml:space="preserve"> replication of the methods</w:t>
+      </w:r>
+      <w:r>
+        <w:t>. Our</w:t>
+      </w:r>
+      <w:r>
+        <w:t xml:space="preserve"> script was </w:t>
+      </w:r>
+      <w:r>
+        <w:t>designed explicitly</w:t>
+      </w:r>
+      <w:r>
+        <w:t xml:space="preserve"> for our question and could not be easily adapted for new data. Alternative ways of answering the research questions are sparse since it is a purely statistical research picture.</w:t>
+      </w:r>
+    </w:p>
+    <w:p>
+      <w:pPr>
+        <w:pStyle w:val="berschrift2"/>
+      </w:pPr>
+      <w:r>
+        <w:t>4</w:t>
+      </w:r>
+      <w:r>
+        <w:t>.</w:t>
+      </w:r>
+      <w:r>
+        <w:t xml:space="preserve"> </w:t>
+      </w:r>
+      <w:r>
+        <w:t>Results</w:t>
+      </w:r>
+    </w:p>
+    <w:p>
+      <w:pPr>
+        <w:rPr>
+          <w:b/>
+          <w:bCs/>
+        </w:rPr>
+      </w:pPr>
+      <w:r>
+        <w:rPr>
+          <w:b/>
+          <w:bCs/>
+        </w:rPr>
+        <w:t xml:space="preserve">This section illustrates your analytical results. The results include values of measurements, predictions, statistical test outputs, </w:t>
+      </w:r>
+      <w:proofErr w:type="spellStart"/>
+      <w:r>
+        <w:rPr>
+          <w:b/>
+          <w:bCs/>
+        </w:rPr>
+        <w:t>etc</w:t>
+      </w:r>
+      <w:proofErr w:type="spellEnd"/>
+      <w:r>
+        <w:rPr>
+          <w:b/>
+          <w:bCs/>
+        </w:rPr>
+        <w:t>, and should follow a logical flow corresponding to research objectives and research questions. How did you answer your research questions? Did you accept or reject your hypothesis?</w:t>
+      </w:r>
+    </w:p>
+    <w:p>
+      <w:pPr>
+        <w:keepNext/>
+        <w:jc w:val="center"/>
+      </w:pPr>
+      <w:r>
+        <w:rPr>
+          <w:b/>
+          <w:bCs/>
+          <w:noProof/>
+        </w:rPr>
+        <w:lastRenderedPageBreak/>
+        <w:drawing>
+          <wp:inline distT="0" distB="0" distL="0" distR="0" wp14:anchorId="36CACCA4" wp14:editId="007BD1B0">
+            <wp:extent cx="5220000" cy="3221485"/>
+            <wp:effectExtent l="0" t="0" r="0" b="4445"/>
+            <wp:docPr id="8" name="Grafik 8"/>
+            <wp:cNvGraphicFramePr>
+              <a:graphicFrameLocks xmlns:a="http://schemas.openxmlformats.org/drawingml/2006/main" noChangeAspect="1"/>
+            </wp:cNvGraphicFramePr>
+            <a:graphic xmlns:a="http://schemas.openxmlformats.org/drawingml/2006/main">
+              <a:graphicData uri="http://schemas.openxmlformats.org/drawingml/2006/picture">
+                <pic:pic xmlns:pic="http://schemas.openxmlformats.org/drawingml/2006/picture">
+                  <pic:nvPicPr>
+                    <pic:cNvPr id="8" name="Grafik 8"/>
+                    <pic:cNvPicPr/>
+                  </pic:nvPicPr>
+                  <pic:blipFill>
+                    <a:blip r:embed="rId11" cstate="print">
+                      <a:extLst>
+                        <a:ext uri="{28A0092B-C50C-407E-A947-70E740481C1C}">
+                          <a14:useLocalDpi xmlns:a14="http://schemas.microsoft.com/office/drawing/2010/main" val="0"/>
+                        </a:ext>
+                      </a:extLst>
+                    </a:blip>
+                    <a:stretch>
+                      <a:fillRect/>
+                    </a:stretch>
+                  </pic:blipFill>
+                  <pic:spPr>
+                    <a:xfrm>
+                      <a:off x="0" y="0"/>
+                      <a:ext cx="5220000" cy="3221485"/>
+                    </a:xfrm>
+                    <a:prstGeom prst="rect">
+                      <a:avLst/>
+                    </a:prstGeom>
+                  </pic:spPr>
+                </pic:pic>
+              </a:graphicData>
+            </a:graphic>
+          </wp:inline>
+        </w:drawing>
+      </w:r>
+    </w:p>
+    <w:p>
+      <w:pPr>
+        <w:jc w:val="center"/>
+        <w:rPr>
+          <w:b/>
+          <w:bCs/>
+        </w:rPr>
+      </w:pPr>
+      <w:r>
+        <w:t xml:space="preserve">Figure </w:t>
+      </w:r>
+      <w:r>
+        <w:fldChar w:fldCharType="begin"/>
+      </w:r>
+      <w:r>
+        <w:instrText xml:space="preserve"> SEQ Figure \* ARABIC </w:instrText>
+      </w:r>
+      <w:r>
+        <w:fldChar w:fldCharType="separate"/>
+      </w:r>
+      <w:r>
+        <w:rPr>
+          <w:noProof/>
+        </w:rPr>
+        <w:t>2</w:t>
+      </w:r>
+      <w:r>
+        <w:fldChar w:fldCharType="end"/>
+      </w:r>
+      <w:r>
+        <w:t xml:space="preserve">. Flight paths for all </w:t>
+      </w:r>
+      <w:r>
+        <w:t>flights</w:t>
+      </w:r>
+      <w:r>
+        <w:t xml:space="preserve"> at the Faculty of Science between 2018 and 2020</w:t>
+      </w:r>
+      <w:r>
+        <w:t>. Flightpaths in blue and arrival and departure in dark yellow.</w:t>
+      </w:r>
+    </w:p>
+    <w:p/>
+    <w:p>
+      <w:pPr>
+        <w:pStyle w:val="Textkrper"/>
+      </w:pPr>
+      <w:r>
+        <w:t xml:space="preserve">As </w:t>
+      </w:r>
+      <w:r>
+        <w:t>shown</w:t>
+      </w:r>
+      <w:r>
+        <w:t xml:space="preserve"> in Figure.1, flights of less than 1000km are responsible for the highest emissions per kilometer flown. The same applies to the substantial differences between business (red) and economy (green) and the fact that the emissions remain constant for the same flight class from a flight distance of 5000km. Thus, the emissions for a flight of 5000km are not higher per kilometer </w:t>
+      </w:r>
+      <w:r>
+        <w:t>than</w:t>
+      </w:r>
+      <w:r>
+        <w:t xml:space="preserve"> a flight of </w:t>
+      </w:r>
+      <w:r>
+        <w:t>15’000</w:t>
+      </w:r>
+      <w:r>
+        <w:t xml:space="preserve"> km.</w:t>
       </w:r>
     </w:p>
     <w:p/>
@@ -2417,7 +3031,7 @@
                     <pic:cNvPicPr/>
                   </pic:nvPicPr>
                   <pic:blipFill>
-                    <a:blip r:embed="rId9" cstate="print">
+                    <a:blip r:embed="rId12" cstate="print">
                       <a:extLst>
                         <a:ext uri="{28A0092B-C50C-407E-A947-70E740481C1C}">
                           <a14:useLocalDpi xmlns:a14="http://schemas.microsoft.com/office/drawing/2010/main" val="0"/>
@@ -2455,10 +3069,7 @@
         <w:fldChar w:fldCharType="begin"/>
       </w:r>
       <w:r>
-        <w:instrText xml:space="preserve"> S</w:instrText>
-      </w:r>
-      <w:r>
-        <w:instrText xml:space="preserve">EQ Figure \* ARABIC </w:instrText>
+        <w:instrText xml:space="preserve"> SEQ Figure \* ARABIC </w:instrText>
       </w:r>
       <w:r>
         <w:fldChar w:fldCharType="separate"/>
@@ -2467,25 +3078,67 @@
         <w:rPr>
           <w:noProof/>
         </w:rPr>
+        <w:t>3</w:t>
+      </w:r>
+      <w:r>
+        <w:rPr>
+          <w:noProof/>
+        </w:rPr>
+        <w:fldChar w:fldCharType="end"/>
+      </w:r>
+      <w:r>
+        <w:t>. Emissions per cabin class (kgCO</w:t>
+      </w:r>
+      <w:r>
+        <w:rPr>
+          <w:vertAlign w:val="subscript"/>
+        </w:rPr>
         <w:t>2</w:t>
       </w:r>
       <w:r>
-        <w:rPr>
-          <w:noProof/>
-        </w:rPr>
-        <w:fldChar w:fldCharType="end"/>
-      </w:r>
-      <w:r>
-        <w:t>. Emissions per cabin class (kgCO</w:t>
-      </w:r>
-      <w:r>
-        <w:rPr>
-          <w:vertAlign w:val="subscript"/>
-        </w:rPr>
-        <w:t>2</w:t>
-      </w:r>
-      <w:r>
-        <w:t>) for the class "predicted" and "observed" with the cabin class First (blue), premium economy (orange), business (red) and economy (green)</w:t>
+        <w:t xml:space="preserve">) for the </w:t>
+      </w:r>
+      <w:r>
+        <w:t>category</w:t>
+      </w:r>
+      <w:r>
+        <w:t xml:space="preserve"> </w:t>
+      </w:r>
+      <w:r>
+        <w:t>“</w:t>
+      </w:r>
+      <w:r>
+        <w:t xml:space="preserve">Economy </w:t>
+      </w:r>
+      <w:r>
+        <w:t>model</w:t>
+      </w:r>
+      <w:r>
+        <w:t>”</w:t>
+      </w:r>
+      <w:r>
+        <w:t xml:space="preserve"> and </w:t>
+      </w:r>
+      <w:r>
+        <w:t>“</w:t>
+      </w:r>
+      <w:r>
+        <w:t>O</w:t>
+      </w:r>
+      <w:r>
+        <w:t>bserved</w:t>
+      </w:r>
+      <w:r>
+        <w:t>”</w:t>
+      </w:r>
+      <w:r>
+        <w:t xml:space="preserve"> with the cabin class First (blue), premium economy (orange), business (red)</w:t>
+      </w:r>
+      <w:r>
+        <w:t>,</w:t>
+      </w:r>
+      <w:r>
+        <w:t xml:space="preserve"> and economy (green)</w:t>
       </w:r>
     </w:p>
     <w:p/>
@@ -2532,9 +3185,9 @@
           <w:noProof/>
         </w:rPr>
         <w:drawing>
-          <wp:inline distT="0" distB="0" distL="0" distR="0" wp14:anchorId="290D7ADB" wp14:editId="78A357E0">
+          <wp:inline distT="0" distB="0" distL="0" distR="0" wp14:anchorId="290D7ADB" wp14:editId="651C7258">
             <wp:extent cx="5220000" cy="2602800"/>
-            <wp:effectExtent l="0" t="0" r="0" b="1270"/>
+            <wp:effectExtent l="0" t="0" r="0" b="0"/>
             <wp:docPr id="3" name="Grafik 3"/>
             <wp:cNvGraphicFramePr>
               <a:graphicFrameLocks xmlns:a="http://schemas.openxmlformats.org/drawingml/2006/main" noChangeAspect="1"/>
@@ -2546,16 +3199,18 @@
                     <pic:cNvPr id="3" name="Grafik 3"/>
                     <pic:cNvPicPr/>
                   </pic:nvPicPr>
-                  <pic:blipFill rotWithShape="1">
-                    <a:blip r:embed="rId10" cstate="print">
+                  <pic:blipFill>
+                    <a:blip r:embed="rId13" cstate="print">
                       <a:extLst>
                         <a:ext uri="{28A0092B-C50C-407E-A947-70E740481C1C}">
                           <a14:useLocalDpi xmlns:a14="http://schemas.microsoft.com/office/drawing/2010/main" val="0"/>
                         </a:ext>
                       </a:extLst>
                     </a:blip>
-                    <a:srcRect t="13962" b="14865"/>
-                    <a:stretch/>
+                    <a:srcRect t="14384" b="14384"/>
+                    <a:stretch>
+                      <a:fillRect/>
+                    </a:stretch>
                   </pic:blipFill>
                   <pic:spPr bwMode="auto">
                     <a:xfrm>
@@ -2601,7 +3256,7 @@
         <w:rPr>
           <w:noProof/>
         </w:rPr>
-        <w:t>3</w:t>
+        <w:t>4</w:t>
       </w:r>
       <w:r>
         <w:rPr>
@@ -2610,7 +3265,10 @@
         <w:fldChar w:fldCharType="end"/>
       </w:r>
       <w:r>
-        <w:t>. Flight arrivals counted per country which departed from Zurich. Red circle indicating a 1000km distance radius from Zurich.</w:t>
+        <w:t>. Red circle indicating a 1000km distance radius from Zurich.</w:t>
+      </w:r>
+      <w:r>
+        <w:t xml:space="preserve"> Flight arrivals counted per country which departed from Zurich.</w:t>
       </w:r>
     </w:p>
     <w:p/>
@@ -2619,7 +3277,7 @@
         <w:pStyle w:val="Textkrper"/>
       </w:pPr>
       <w:r>
-        <w:t xml:space="preserve">The data shows that the minimum distance which is flown is </w:t>
+        <w:t xml:space="preserve">The data shows that the minimum distance flown is </w:t>
       </w:r>
       <w:r>
         <w:t>63.41</w:t>
@@ -2628,7 +3286,13 @@
         <w:t xml:space="preserve">km, while the maximum distance is </w:t>
       </w:r>
       <w:r>
-        <w:t>15731.34</w:t>
+        <w:t>15</w:t>
+      </w:r>
+      <w:r>
+        <w:t>’</w:t>
+      </w:r>
+      <w:r>
+        <w:t>731.34</w:t>
       </w:r>
       <w:r>
         <w:t>km.</w:t>
@@ -2637,29 +3301,38 @@
         <w:t xml:space="preserve"> </w:t>
       </w:r>
       <w:r>
-        <w:t xml:space="preserve">The mean on the other hand is 2800km, while the median </w:t>
+        <w:t>On</w:t>
+      </w:r>
+      <w:r>
+        <w:t xml:space="preserve"> the other hand</w:t>
+      </w:r>
+      <w:r>
+        <w:t>,</w:t>
+      </w:r>
+      <w:r>
+        <w:t xml:space="preserve"> </w:t>
+      </w:r>
+      <w:r>
+        <w:t xml:space="preserve">the mean </w:t>
+      </w:r>
+      <w:r>
+        <w:t xml:space="preserve">is 2800km, while the median </w:t>
       </w:r>
       <w:r>
         <w:t xml:space="preserve">is </w:t>
       </w:r>
       <w:r>
-        <w:t>1100km for all 7018 flights, which were pa</w:t>
-      </w:r>
-      <w:r>
-        <w:t xml:space="preserve">id </w:t>
-      </w:r>
-      <w:r>
-        <w:t xml:space="preserve">by the MNF between </w:t>
+        <w:t xml:space="preserve">1100km for all 7018 flights, which </w:t>
+      </w:r>
+      <w:r>
+        <w:t xml:space="preserve">the MNF between 2018 </w:t>
       </w:r>
       <w:r>
         <w:lastRenderedPageBreak/>
-        <w:t xml:space="preserve">2018 </w:t>
-      </w:r>
-      <w:r>
-        <w:t>and</w:t>
-      </w:r>
-      <w:r>
-        <w:t xml:space="preserve"> 2020.</w:t>
+        <w:t>and 2020 paid</w:t>
+      </w:r>
+      <w:r>
+        <w:t>.</w:t>
       </w:r>
       <w:r>
         <w:t xml:space="preserve"> </w:t>
@@ -2674,10 +3347,10 @@
         <w:t xml:space="preserve"> difference in the median and mean shows that </w:t>
       </w:r>
       <w:r>
-        <w:t>most of</w:t>
-      </w:r>
-      <w:r>
-        <w:t xml:space="preserve"> all flights were </w:t>
+        <w:t xml:space="preserve">most </w:t>
+      </w:r>
+      <w:r>
+        <w:t xml:space="preserve">flights were </w:t>
       </w:r>
       <w:r>
         <w:t>short-distance</w:t>
@@ -2749,7 +3422,7 @@
                     <pic:cNvPicPr/>
                   </pic:nvPicPr>
                   <pic:blipFill>
-                    <a:blip r:embed="rId11" cstate="print">
+                    <a:blip r:embed="rId14" cstate="print">
                       <a:extLst>
                         <a:ext uri="{28A0092B-C50C-407E-A947-70E740481C1C}">
                           <a14:useLocalDpi xmlns:a14="http://schemas.microsoft.com/office/drawing/2010/main" val="0"/>
@@ -2796,7 +3469,7 @@
         <w:rPr>
           <w:noProof/>
         </w:rPr>
-        <w:t>4</w:t>
+        <w:t>5</w:t>
       </w:r>
       <w:r>
         <w:rPr>
@@ -2805,7 +3478,31 @@
         <w:fldChar w:fldCharType="end"/>
       </w:r>
       <w:r>
-        <w:t>. Scenario 1: Comparison of reduction steps until 2030 between Economy and Observed model. Necessary flight reduction of 6.3% per year by flying economy.</w:t>
+        <w:t xml:space="preserve">. Scenario 1: Comparison of reduction steps until 2030 between </w:t>
+      </w:r>
+      <w:r>
+        <w:t xml:space="preserve">the </w:t>
+      </w:r>
+      <w:r>
+        <w:t>Economy</w:t>
+      </w:r>
+      <w:r>
+        <w:t xml:space="preserve"> model</w:t>
+      </w:r>
+      <w:r>
+        <w:t xml:space="preserve"> and </w:t>
+      </w:r>
+      <w:r>
+        <w:t>o</w:t>
+      </w:r>
+      <w:r>
+        <w:t xml:space="preserve">bserved. Necessary flight reduction of 6.3% per year by </w:t>
+      </w:r>
+      <w:r>
+        <w:t xml:space="preserve">the </w:t>
+      </w:r>
+      <w:r>
+        <w:t>flying economy.</w:t>
       </w:r>
     </w:p>
     <w:p>
@@ -2838,7 +3535,7 @@
                     <pic:cNvPicPr/>
                   </pic:nvPicPr>
                   <pic:blipFill>
-                    <a:blip r:embed="rId12" cstate="print">
+                    <a:blip r:embed="rId15" cstate="print">
                       <a:extLst>
                         <a:ext uri="{28A0092B-C50C-407E-A947-70E740481C1C}">
                           <a14:useLocalDpi xmlns:a14="http://schemas.microsoft.com/office/drawing/2010/main" val="0"/>
@@ -2885,7 +3582,7 @@
         <w:rPr>
           <w:noProof/>
         </w:rPr>
-        <w:t>5</w:t>
+        <w:t>6</w:t>
       </w:r>
       <w:r>
         <w:rPr>
@@ -2928,7 +3625,7 @@
                     <pic:cNvPicPr/>
                   </pic:nvPicPr>
                   <pic:blipFill>
-                    <a:blip r:embed="rId13" cstate="print">
+                    <a:blip r:embed="rId16" cstate="print">
                       <a:extLst>
                         <a:ext uri="{28A0092B-C50C-407E-A947-70E740481C1C}">
                           <a14:useLocalDpi xmlns:a14="http://schemas.microsoft.com/office/drawing/2010/main" val="0"/>
@@ -2975,7 +3672,7 @@
         <w:rPr>
           <w:noProof/>
         </w:rPr>
-        <w:t>6</w:t>
+        <w:t>7</w:t>
       </w:r>
       <w:r>
         <w:rPr>
@@ -2984,7 +3681,13 @@
         <w:fldChar w:fldCharType="end"/>
       </w:r>
       <w:r>
-        <w:t>. Scenario 2: Reduction of short distance flights (&lt;1000km) per capita.</w:t>
+        <w:t xml:space="preserve">. Scenario 2: Reduction of </w:t>
+      </w:r>
+      <w:r>
+        <w:t>short-distance</w:t>
+      </w:r>
+      <w:r>
+        <w:t xml:space="preserve"> flights (&lt;1000km) per capita.</w:t>
       </w:r>
     </w:p>
     <w:p/>
@@ -2993,13 +3696,7 @@
         <w:pStyle w:val="berschrift3"/>
       </w:pPr>
       <w:r>
-        <w:t>4.</w:t>
-      </w:r>
-      <w:r>
-        <w:t>2</w:t>
-      </w:r>
-      <w:r>
-        <w:t xml:space="preserve"> Model </w:t>
+        <w:t xml:space="preserve">4.2 Model </w:t>
       </w:r>
       <w:r>
         <w:t>2</w:t>
@@ -3018,9 +3715,9 @@
           <w:noProof/>
         </w:rPr>
         <w:drawing>
-          <wp:inline distT="0" distB="0" distL="0" distR="0" wp14:anchorId="26D1F8D0" wp14:editId="60430D84">
+          <wp:inline distT="0" distB="0" distL="0" distR="0" wp14:anchorId="26D1F8D0" wp14:editId="234B7FB4">
             <wp:extent cx="5220000" cy="2548800"/>
-            <wp:effectExtent l="0" t="0" r="0" b="4445"/>
+            <wp:effectExtent l="0" t="0" r="0" b="0"/>
             <wp:docPr id="2" name="Grafik 2"/>
             <wp:cNvGraphicFramePr>
               <a:graphicFrameLocks xmlns:a="http://schemas.openxmlformats.org/drawingml/2006/main" noChangeAspect="1"/>
@@ -3032,16 +3729,18 @@
                     <pic:cNvPr id="2" name="Grafik 2"/>
                     <pic:cNvPicPr/>
                   </pic:nvPicPr>
-                  <pic:blipFill rotWithShape="1">
-                    <a:blip r:embed="rId14" cstate="print">
+                  <pic:blipFill>
+                    <a:blip r:embed="rId17" cstate="print">
                       <a:extLst>
                         <a:ext uri="{28A0092B-C50C-407E-A947-70E740481C1C}">
                           <a14:useLocalDpi xmlns:a14="http://schemas.microsoft.com/office/drawing/2010/main" val="0"/>
                         </a:ext>
                       </a:extLst>
                     </a:blip>
-                    <a:srcRect t="14983" b="15205"/>
-                    <a:stretch/>
+                    <a:srcRect t="15123" b="15123"/>
+                    <a:stretch>
+                      <a:fillRect/>
+                    </a:stretch>
                   </pic:blipFill>
                   <pic:spPr bwMode="auto">
                     <a:xfrm>
@@ -3074,14 +3773,27 @@
       <w:r>
         <w:t xml:space="preserve">Figure </w:t>
       </w:r>
-      <w:fldSimple w:instr=" SEQ Figure \* ARABIC ">
-        <w:r>
-          <w:rPr>
-            <w:noProof/>
-          </w:rPr>
-          <w:t>7</w:t>
-        </w:r>
-      </w:fldSimple>
+      <w:r>
+        <w:fldChar w:fldCharType="begin"/>
+      </w:r>
+      <w:r>
+        <w:instrText xml:space="preserve"> SEQ Figure \* ARABIC </w:instrText>
+      </w:r>
+      <w:r>
+        <w:fldChar w:fldCharType="separate"/>
+      </w:r>
+      <w:r>
+        <w:rPr>
+          <w:noProof/>
+        </w:rPr>
+        <w:t>8</w:t>
+      </w:r>
+      <w:r>
+        <w:rPr>
+          <w:noProof/>
+        </w:rPr>
+        <w:fldChar w:fldCharType="end"/>
+      </w:r>
       <w:r>
         <w:t>.</w:t>
       </w:r>
@@ -3114,31 +3826,25 @@
         <w:pStyle w:val="Textkrper"/>
       </w:pPr>
       <w:r>
-        <w:t>However, as visible in Figure 1, the preliminary results show that the space and CO2 intensive flight classes cause only a tiny portion of the emissions.</w:t>
+        <w:t xml:space="preserve">There were 5463 flights, of which 5162 were economy and 262 were business class. </w:t>
+      </w:r>
+      <w:r>
+        <w:t>However, as visible in Figure 1, the preliminary results show that the space and CO</w:t>
+      </w:r>
+      <w:r>
+        <w:rPr>
+          <w:vertAlign w:val="subscript"/>
+        </w:rPr>
+        <w:t>2</w:t>
+      </w:r>
+      <w:r>
+        <w:t xml:space="preserve"> intensive flight classes cause only a tiny portion of the emissions.</w:t>
       </w:r>
       <w:r>
         <w:t xml:space="preserve"> </w:t>
       </w:r>
       <w:r>
         <w:t>Thus, it can be hypothesized that the emission targets of MNF cannot be achieved with a mandatory booking of only economy class tickets.</w:t>
-      </w:r>
-      <w:r>
-        <w:t xml:space="preserve"> </w:t>
-      </w:r>
-      <w:r>
-        <w:t xml:space="preserve">There </w:t>
-      </w:r>
-      <w:r>
-        <w:t>were 54</w:t>
-      </w:r>
-      <w:r>
-        <w:t>63</w:t>
-      </w:r>
-      <w:r>
-        <w:t xml:space="preserve"> flights</w:t>
-      </w:r>
-      <w:r>
-        <w:t>, of which 5162 were economy and 262 were business class.</w:t>
       </w:r>
     </w:p>
     <w:p>
@@ -3158,13 +3864,19 @@
         <w:t>/</w:t>
       </w:r>
       <w:r>
-        <w:t xml:space="preserve">km flying for </w:t>
+        <w:t>km</w:t>
+      </w:r>
+      <w:r>
+        <w:t xml:space="preserve"> </w:t>
+      </w:r>
+      <w:r>
+        <w:t xml:space="preserve">for </w:t>
       </w:r>
       <w:r>
         <w:t xml:space="preserve">modeled </w:t>
       </w:r>
       <w:r>
-        <w:t>economy flights is 0.311 kgCO2/km</w:t>
+        <w:t>economy flights is 0.311</w:t>
       </w:r>
       <w:r>
         <w:t>, while it is</w:t>
@@ -3232,7 +3944,10 @@
         <w:fldChar w:fldCharType="end"/>
       </w:r>
       <w:r>
-        <w:t xml:space="preserve">: </w:t>
+        <w:t>.</w:t>
+      </w:r>
+      <w:r>
+        <w:t xml:space="preserve"> </w:t>
       </w:r>
       <w:r>
         <w:t>Comparison of r</w:t>
@@ -3548,6 +4263,15 @@
             </w:r>
             <w:r>
               <w:rPr>
+                <w:b/>
+                <w:bCs/>
+                <w:sz w:val="20"/>
+                <w:szCs w:val="20"/>
+              </w:rPr>
+              <w:t xml:space="preserve">in </w:t>
+            </w:r>
+            <w:r>
+              <w:rPr>
                 <w:sz w:val="20"/>
                 <w:szCs w:val="20"/>
               </w:rPr>
@@ -4194,11 +4918,6 @@
     </w:p>
     <w:p>
       <w:pPr>
-        <w:pStyle w:val="Textkrper"/>
-      </w:pPr>
-    </w:p>
-    <w:p>
-      <w:pPr>
         <w:pStyle w:val="TableCaption"/>
       </w:pPr>
       <w:r>
@@ -4214,19 +4933,16 @@
         <w:fldChar w:fldCharType="separate"/>
       </w:r>
       <w:r>
-        <w:rPr>
-          <w:noProof/>
-        </w:rPr>
         <w:t>3</w:t>
       </w:r>
       <w:r>
-        <w:rPr>
-          <w:noProof/>
-        </w:rPr>
         <w:fldChar w:fldCharType="end"/>
       </w:r>
       <w:r>
-        <w:t xml:space="preserve">: Reduction per year until </w:t>
+        <w:t xml:space="preserve">. </w:t>
+      </w:r>
+      <w:r>
+        <w:t xml:space="preserve">Reduction per year until </w:t>
       </w:r>
       <w:r>
         <w:t>2030 and reduction of emissions and number of flights per capita/per year of only short-distance flights</w:t>
@@ -4276,6 +4992,7 @@
           </w:tcPr>
           <w:p>
             <w:pPr>
+              <w:spacing w:line="276" w:lineRule="auto"/>
               <w:jc w:val="left"/>
               <w:rPr>
                 <w:sz w:val="20"/>
@@ -4313,6 +5030,7 @@
           </w:tcPr>
           <w:p>
             <w:pPr>
+              <w:spacing w:line="276" w:lineRule="auto"/>
               <w:rPr>
                 <w:b w:val="0"/>
                 <w:bCs w:val="0"/>
@@ -4330,6 +5048,7 @@
           </w:p>
           <w:p>
             <w:pPr>
+              <w:spacing w:line="276" w:lineRule="auto"/>
               <w:rPr>
                 <w:sz w:val="20"/>
                 <w:szCs w:val="20"/>
@@ -4371,6 +5090,7 @@
           </w:tcPr>
           <w:p>
             <w:pPr>
+              <w:spacing w:line="276" w:lineRule="auto"/>
               <w:rPr>
                 <w:b w:val="0"/>
                 <w:bCs w:val="0"/>
@@ -4402,6 +5122,7 @@
           </w:tcPr>
           <w:p>
             <w:pPr>
+              <w:spacing w:line="276" w:lineRule="auto"/>
               <w:jc w:val="left"/>
               <w:rPr>
                 <w:sz w:val="20"/>
@@ -4418,6 +5139,7 @@
           </w:p>
           <w:p>
             <w:pPr>
+              <w:spacing w:line="276" w:lineRule="auto"/>
               <w:jc w:val="left"/>
               <w:rPr>
                 <w:b/>
@@ -4447,6 +5169,7 @@
           </w:tcPr>
           <w:p>
             <w:pPr>
+              <w:spacing w:line="276" w:lineRule="auto"/>
               <w:jc w:val="left"/>
               <w:cnfStyle w:val="000000100000" w:firstRow="0" w:lastRow="0" w:firstColumn="0" w:lastColumn="0" w:oddVBand="0" w:evenVBand="0" w:oddHBand="1" w:evenHBand="0" w:firstRowFirstColumn="0" w:firstRowLastColumn="0" w:lastRowFirstColumn="0" w:lastRowLastColumn="0"/>
               <w:rPr>
@@ -4464,6 +5187,7 @@
           </w:p>
           <w:p>
             <w:pPr>
+              <w:spacing w:line="276" w:lineRule="auto"/>
               <w:jc w:val="left"/>
               <w:cnfStyle w:val="000000100000" w:firstRow="0" w:lastRow="0" w:firstColumn="0" w:lastColumn="0" w:oddVBand="0" w:evenVBand="0" w:oddHBand="1" w:evenHBand="0" w:firstRowFirstColumn="0" w:firstRowLastColumn="0" w:lastRowFirstColumn="0" w:lastRowLastColumn="0"/>
               <w:rPr>
@@ -4503,6 +5227,7 @@
           </w:tcPr>
           <w:p>
             <w:pPr>
+              <w:spacing w:line="276" w:lineRule="auto"/>
               <w:jc w:val="left"/>
               <w:rPr>
                 <w:b/>
@@ -4526,6 +5251,15 @@
                 <w:szCs w:val="20"/>
               </w:rPr>
               <w:t xml:space="preserve"> </w:t>
+            </w:r>
+            <w:r>
+              <w:rPr>
+                <w:b/>
+                <w:bCs/>
+                <w:sz w:val="20"/>
+                <w:szCs w:val="20"/>
+              </w:rPr>
+              <w:t xml:space="preserve">in </w:t>
             </w:r>
             <w:r>
               <w:rPr>
@@ -4581,6 +5315,7 @@
           </w:tcPr>
           <w:p>
             <w:pPr>
+              <w:spacing w:line="276" w:lineRule="auto"/>
               <w:cnfStyle w:val="000000100000" w:firstRow="0" w:lastRow="0" w:firstColumn="0" w:lastColumn="0" w:oddVBand="0" w:evenVBand="0" w:oddHBand="1" w:evenHBand="0" w:firstRowFirstColumn="0" w:firstRowLastColumn="0" w:lastRowFirstColumn="0" w:lastRowLastColumn="0"/>
               <w:rPr>
                 <w:b/>
@@ -4625,6 +5360,7 @@
           </w:tcPr>
           <w:p>
             <w:pPr>
+              <w:spacing w:line="276" w:lineRule="auto"/>
               <w:rPr>
                 <w:sz w:val="20"/>
                 <w:szCs w:val="20"/>
@@ -4642,6 +5378,7 @@
           </w:p>
           <w:p>
             <w:pPr>
+              <w:spacing w:line="276" w:lineRule="auto"/>
               <w:rPr>
                 <w:sz w:val="20"/>
                 <w:szCs w:val="20"/>
@@ -4687,6 +5424,7 @@
           </w:tcPr>
           <w:p>
             <w:pPr>
+              <w:spacing w:line="276" w:lineRule="auto"/>
               <w:rPr>
                 <w:b w:val="0"/>
                 <w:bCs w:val="0"/>
@@ -4717,6 +5455,7 @@
           </w:tcPr>
           <w:p>
             <w:pPr>
+              <w:spacing w:line="276" w:lineRule="auto"/>
               <w:rPr>
                 <w:b w:val="0"/>
                 <w:bCs w:val="0"/>
@@ -4746,6 +5485,7 @@
           </w:tcPr>
           <w:p>
             <w:pPr>
+              <w:spacing w:line="276" w:lineRule="auto"/>
               <w:cnfStyle w:val="010000000000" w:firstRow="0" w:lastRow="1" w:firstColumn="0" w:lastColumn="0" w:oddVBand="0" w:evenVBand="0" w:oddHBand="0" w:evenHBand="0" w:firstRowFirstColumn="0" w:firstRowLastColumn="0" w:lastRowFirstColumn="0" w:lastRowLastColumn="0"/>
               <w:rPr>
                 <w:b w:val="0"/>
@@ -4778,6 +5518,7 @@
           </w:tcPr>
           <w:p>
             <w:pPr>
+              <w:spacing w:line="276" w:lineRule="auto"/>
               <w:rPr>
                 <w:b w:val="0"/>
                 <w:bCs w:val="0"/>
@@ -4808,6 +5549,7 @@
           </w:tcPr>
           <w:p>
             <w:pPr>
+              <w:spacing w:line="276" w:lineRule="auto"/>
               <w:cnfStyle w:val="010000000000" w:firstRow="0" w:lastRow="1" w:firstColumn="0" w:lastColumn="0" w:oddVBand="0" w:evenVBand="0" w:oddHBand="0" w:evenHBand="0" w:firstRowFirstColumn="0" w:firstRowLastColumn="0" w:lastRowFirstColumn="0" w:lastRowLastColumn="0"/>
               <w:rPr>
                 <w:b w:val="0"/>
@@ -4839,6 +5581,7 @@
           </w:tcPr>
           <w:p>
             <w:pPr>
+              <w:spacing w:line="276" w:lineRule="auto"/>
               <w:rPr>
                 <w:b w:val="0"/>
                 <w:bCs w:val="0"/>
@@ -4890,7 +5633,28 @@
           <w:b/>
           <w:bCs/>
         </w:rPr>
-        <w:t xml:space="preserve">The discussion section describes the patterns, principles, and relationships shown by the results section. It also gives room for discussing unexpected results. No study is perfect. In this section, you may also list the limitations of the study in terms of the conceptual model, data, and methodology, and discuss to what degree the limitations may impact the validity of the results. Reflecting on limitations, you may state the future work with which you may suggest possible solutions to improve this study or potential new paths to expand the scope of the study. </w:t>
+        <w:t xml:space="preserve">No study is perfect. </w:t>
+      </w:r>
+      <w:r>
+        <w:rPr>
+          <w:b/>
+          <w:bCs/>
+        </w:rPr>
+        <w:t xml:space="preserve">The discussion section describes the patterns, principles, and relationships shown by the results section. It also gives room for discussing unexpected results. In this section, you may also list the </w:t>
+      </w:r>
+      <w:r>
+        <w:rPr>
+          <w:b/>
+          <w:bCs/>
+        </w:rPr>
+        <w:t>study's limitations</w:t>
+      </w:r>
+      <w:r>
+        <w:rPr>
+          <w:b/>
+          <w:bCs/>
+        </w:rPr>
+        <w:t xml:space="preserve"> in terms of the conceptual model, data, and methodology and discuss to what degree the limitations may impact the validity of the results. Reflecting on limitations, you may state the future work with which you may suggest possible solutions to improve this study or potential new paths to expand the scope of the study. </w:t>
       </w:r>
     </w:p>
     <w:p/>
@@ -4898,9 +5662,6 @@
       <w:pPr>
         <w:pStyle w:val="Textkrper"/>
       </w:pPr>
-      <w:r>
-        <w:t xml:space="preserve">The potential for reducing emissions caused by flight behavior in academic circles was also analyzed by </w:t>
-      </w:r>
       <w:proofErr w:type="spellStart"/>
       <w:r>
         <w:t>Wouter</w:t>
@@ -4915,13 +5676,25 @@
       </w:r>
       <w:proofErr w:type="spellEnd"/>
       <w:r>
+        <w:t xml:space="preserve"> and his colleagues also analyzed the potential for reducing emissions caused by flight behavior in academic circles. It showed</w:t>
+      </w:r>
+      <w:r>
         <w:t xml:space="preserve"> </w:t>
       </w:r>
       <w:r>
-        <w:t>and his colleagues</w:t>
-      </w:r>
-      <w:r>
-        <w:t xml:space="preserve"> and shows an important counterpart to our proposed reductions in the number of flights, namely how these reductions affect direct behavior in research. From switching to online conferences, emissions in research can already be reduced by only 44</w:t>
+        <w:t>an essential</w:t>
+      </w:r>
+      <w:r>
+        <w:t xml:space="preserve"> counterpart to our proposed reductions in the number of flights, namely how these reductions affect direct behavior in research. From switching to online conferences, emissions in </w:t>
+      </w:r>
+      <w:r>
+        <w:t xml:space="preserve">the </w:t>
+      </w:r>
+      <w:r>
+        <w:t>study</w:t>
+      </w:r>
+      <w:r>
+        <w:t xml:space="preserve"> can already be reduced by only 44</w:t>
       </w:r>
       <w:r>
         <w:t xml:space="preserve"> </w:t>
@@ -4967,20 +5740,43 @@
     </w:p>
     <w:p>
       <w:pPr>
-        <w:pStyle w:val="berschrift2"/>
-      </w:pPr>
-      <w:r>
-        <w:t>5.</w:t>
-      </w:r>
-      <w:r>
-        <w:t xml:space="preserve"> </w:t>
-      </w:r>
-      <w:r>
-        <w:t>Conclusion</w:t>
+        <w:pStyle w:val="Textkrper"/>
+      </w:pPr>
+      <w:r>
+        <w:t xml:space="preserve">-&gt; Neglected emissions of </w:t>
+      </w:r>
+      <w:r>
+        <w:t xml:space="preserve">an </w:t>
+      </w:r>
+      <w:r>
+        <w:t>alternative mode of transport</w:t>
       </w:r>
     </w:p>
     <w:p>
       <w:pPr>
+        <w:pStyle w:val="Textkrper"/>
+      </w:pPr>
+      <w:r>
+        <w:t>-&gt; Changing cabin class and flying less also saves a lot of money</w:t>
+      </w:r>
+    </w:p>
+    <w:p>
+      <w:pPr>
+        <w:pStyle w:val="berschrift2"/>
+      </w:pPr>
+      <w:r>
+        <w:lastRenderedPageBreak/>
+        <w:t>5.</w:t>
+      </w:r>
+      <w:r>
+        <w:t xml:space="preserve"> </w:t>
+      </w:r>
+      <w:r>
+        <w:t>Conclusion</w:t>
+      </w:r>
+    </w:p>
+    <w:p>
+      <w:pPr>
         <w:rPr>
           <w:b/>
           <w:bCs/>
@@ -4991,29 +5787,42 @@
           <w:b/>
           <w:bCs/>
         </w:rPr>
-        <w:t xml:space="preserve">As a conclusion, you shall summarize the pieces of evidence in results that lead to clear conclusive </w:t>
+        <w:t>In conclusion</w:t>
       </w:r>
       <w:r>
         <w:rPr>
           <w:b/>
           <w:bCs/>
         </w:rPr>
-        <w:t>statements and</w:t>
+        <w:t>, you shall summarize the pieces of evidence in results that lead to clear</w:t>
       </w:r>
       <w:r>
         <w:rPr>
           <w:b/>
           <w:bCs/>
         </w:rPr>
-        <w:t xml:space="preserve"> mention how these conclusions can </w:t>
+        <w:t>,</w:t>
       </w:r>
       <w:r>
         <w:rPr>
           <w:b/>
           <w:bCs/>
         </w:rPr>
-        <w:lastRenderedPageBreak/>
-        <w:t>contribute to the field of science and beyond. How do your findings benefit society or advance desired societal outcomes?</w:t>
+        <w:t xml:space="preserve"> conclusive </w:t>
+      </w:r>
+      <w:r>
+        <w:rPr>
+          <w:b/>
+          <w:bCs/>
+        </w:rPr>
+        <w:t>statements and</w:t>
+      </w:r>
+      <w:r>
+        <w:rPr>
+          <w:b/>
+          <w:bCs/>
+        </w:rPr>
+        <w:t xml:space="preserve"> mention how these conclusions can contribute to the field of science and beyond. How do your findings benefit society or advance desired societal outcomes?</w:t>
       </w:r>
     </w:p>
     <w:p/>
@@ -5022,7 +5831,79 @@
         <w:pStyle w:val="Textkrper"/>
       </w:pPr>
       <w:r>
-        <w:t>This study clearly showed that the potential for reducing emissions caused by university flights is significant. Thus, the change of the flight class to economy is an essential and easily realizable step, which is further supported by the reduction of domestic short-haul flights to reach the climate target. Furthermore, the analysis of emissions shows how serious short-haul flights are in terms of their emissions per flight kilometer and that their reduction is an effective step towards the climate targets of the MNF. The spatial analysis of flights shows clear patterns of individual flights with a focus on Europe and North America. However, further investigation of the data is necessary to develop further approaches to reduce emissions and moderate their effective impact. For this, sufficient data and a wide range of variables are of enormous advantage to plan specific and effective steps to achieve the emission reduction of 53% by 2030 at MNF.</w:t>
+        <w:t xml:space="preserve">This study clearly showed that the potential for reducing emissions caused by university flights is significant. Thus, the change of the flight class to economy is an essential and easily realizable step, which is further supported by the reduction of domestic short-haul flights to reach the climate target. Furthermore, the analysis of emissions shows how serious short-haul flights are in terms of their emissions per flight kilometer and that their reduction is </w:t>
+      </w:r>
+      <w:r>
+        <w:t>a practical</w:t>
+      </w:r>
+      <w:r>
+        <w:t xml:space="preserve"> step towards the climate targets of the MNF.</w:t>
+      </w:r>
+      <w:r>
+        <w:t xml:space="preserve"> Nonetheless, by 2030</w:t>
+      </w:r>
+      <w:r>
+        <w:t>,</w:t>
+      </w:r>
+      <w:r>
+        <w:t xml:space="preserve"> 96% of all </w:t>
+      </w:r>
+      <w:r>
+        <w:t>short-haul</w:t>
+      </w:r>
+      <w:r>
+        <w:t xml:space="preserve"> flights need to be canceled</w:t>
+      </w:r>
+      <w:r>
+        <w:t xml:space="preserve"> to achieve the climate goal</w:t>
+      </w:r>
+      <w:r>
+        <w:t>.</w:t>
+      </w:r>
+      <w:r>
+        <w:t xml:space="preserve"> The spatial analysis of flights shows clear patterns of individual flights </w:t>
+      </w:r>
+      <w:r>
+        <w:t>focusing</w:t>
+      </w:r>
+      <w:r>
+        <w:t xml:space="preserve"> on Europe and North America. However, further investigation of the data is necessary to develop </w:t>
+      </w:r>
+      <w:r>
+        <w:t>different</w:t>
+      </w:r>
+      <w:r>
+        <w:t xml:space="preserve"> approaches to reduce emissions and moderate their </w:t>
+      </w:r>
+      <w:r>
+        <w:t>practical</w:t>
+      </w:r>
+      <w:r>
+        <w:t xml:space="preserve"> impact</w:t>
+      </w:r>
+      <w:r>
+        <w:t>, as well as</w:t>
+      </w:r>
+      <w:r>
+        <w:t xml:space="preserve"> to</w:t>
+      </w:r>
+      <w:r>
+        <w:t xml:space="preserve"> detect </w:t>
+      </w:r>
+      <w:r>
+        <w:t>other</w:t>
+      </w:r>
+      <w:r>
+        <w:t xml:space="preserve"> spatial patterns</w:t>
+      </w:r>
+      <w:r>
+        <w:t xml:space="preserve">. For this, sufficient data and a wide range of variables are of enormous advantage to plan specific and </w:t>
+      </w:r>
+      <w:r>
+        <w:t>compelling</w:t>
+      </w:r>
+      <w:r>
+        <w:t xml:space="preserve"> steps to achieve the emission reduction of 53% by 2030 at MNF.</w:t>
       </w:r>
       <w:r>
         <w:t xml:space="preserve"> </w:t>
@@ -5085,36 +5966,51 @@
     </w:p>
     <w:p>
       <w:pPr>
-        <w:pStyle w:val="berschrift2"/>
-      </w:pPr>
-      <w:r>
-        <w:t>Acknowledgments</w:t>
-      </w:r>
+        <w:pStyle w:val="Textkrper"/>
+      </w:pPr>
     </w:p>
     <w:p>
       <w:pPr>
-        <w:pStyle w:val="Textkrper"/>
-      </w:pPr>
-      <w:r>
-        <w:t xml:space="preserve">We would like to thank and express our gratitude to Mr. </w:t>
-      </w:r>
-      <w:proofErr w:type="spellStart"/>
-      <w:r>
-        <w:t>Ranacher</w:t>
-      </w:r>
-      <w:proofErr w:type="spellEnd"/>
-      <w:r>
-        <w:t xml:space="preserve"> and the confidence placed in us for this work.</w:t>
-      </w:r>
-      <w:r>
-        <w:t xml:space="preserve"> </w:t>
-      </w:r>
-      <w:r>
-        <w:t>We would also like to thank MNF for providing us with the data and for the trust they have placed in us.</w:t>
+        <w:pStyle w:val="berschrift2"/>
+      </w:pPr>
+      <w:r>
+        <w:t>Acknowledgments</w:t>
       </w:r>
     </w:p>
     <w:p>
       <w:pPr>
+        <w:pStyle w:val="Textkrper"/>
+      </w:pPr>
+      <w:r>
+        <w:t xml:space="preserve">We would like to thank and express our gratitude to Mr. </w:t>
+      </w:r>
+      <w:proofErr w:type="spellStart"/>
+      <w:r>
+        <w:t>Ranacher</w:t>
+      </w:r>
+      <w:proofErr w:type="spellEnd"/>
+      <w:r>
+        <w:t xml:space="preserve"> and the confidence placed in us for this work.</w:t>
+      </w:r>
+      <w:r>
+        <w:t xml:space="preserve"> </w:t>
+      </w:r>
+      <w:r>
+        <w:t>We would also like to thank MNF for providing us with the data and for the trust they have placed in us.</w:t>
+      </w:r>
+    </w:p>
+    <w:p>
+      <w:pPr>
+        <w:pStyle w:val="Textkrper"/>
+      </w:pPr>
+    </w:p>
+    <w:p>
+      <w:pPr>
+        <w:pStyle w:val="Textkrper"/>
+      </w:pPr>
+    </w:p>
+    <w:p>
+      <w:pPr>
         <w:pStyle w:val="berschrift2"/>
         <w:rPr>
           <w:b w:val="0"/>
@@ -5125,6 +6021,7 @@
         <w:rPr>
           <w:lang w:val="en-GB"/>
         </w:rPr>
+        <w:lastRenderedPageBreak/>
         <w:t>References</w:t>
       </w:r>
     </w:p>
@@ -5156,22 +6053,26 @@
             <w:autoSpaceDE w:val="0"/>
             <w:autoSpaceDN w:val="0"/>
             <w:ind w:hanging="480"/>
-            <w:divId w:val="1828011649"/>
+            <w:divId w:val="2125730171"/>
           </w:pPr>
+          <w:r>
+            <w:rPr>
+              <w:lang w:val="de-CH"/>
+            </w:rPr>
+            <w:t xml:space="preserve">Achten, W. M. J., Almeida, J., &amp; </w:t>
+          </w:r>
           <w:proofErr w:type="spellStart"/>
           <w:r>
-            <w:t>Achten</w:t>
+            <w:rPr>
+              <w:lang w:val="de-CH"/>
+            </w:rPr>
+            <w:t>Muys</w:t>
           </w:r>
           <w:proofErr w:type="spellEnd"/>
           <w:r>
-            <w:t xml:space="preserve">, W. M. J., Almeida, J., &amp; </w:t>
-          </w:r>
-          <w:proofErr w:type="spellStart"/>
-          <w:r>
-            <w:t>Muys</w:t>
-          </w:r>
-          <w:proofErr w:type="spellEnd"/>
-          <w:r>
+            <w:rPr>
+              <w:lang w:val="de-CH"/>
+            </w:rPr>
             <w:t xml:space="preserve">, B. (2013). </w:t>
           </w:r>
           <w:r>
@@ -5211,7 +6112,7 @@
             <w:autoSpaceDE w:val="0"/>
             <w:autoSpaceDN w:val="0"/>
             <w:ind w:hanging="480"/>
-            <w:divId w:val="126629377"/>
+            <w:divId w:val="646587232"/>
           </w:pPr>
           <w:proofErr w:type="spellStart"/>
           <w:r>
@@ -5237,7 +6138,7 @@
             <w:autoSpaceDE w:val="0"/>
             <w:autoSpaceDN w:val="0"/>
             <w:ind w:hanging="480"/>
-            <w:divId w:val="1775127253"/>
+            <w:divId w:val="753430316"/>
           </w:pPr>
           <w:proofErr w:type="spellStart"/>
           <w:r>
@@ -5289,21 +6190,29 @@
             <w:autoSpaceDE w:val="0"/>
             <w:autoSpaceDN w:val="0"/>
             <w:ind w:hanging="480"/>
-            <w:divId w:val="1744373965"/>
+            <w:divId w:val="544374589"/>
           </w:pPr>
-          <w:r>
-            <w:lastRenderedPageBreak/>
-            <w:t xml:space="preserve">Dib, C. (2021). </w:t>
-          </w:r>
-          <w:r>
-            <w:rPr>
-              <w:i/>
-              <w:iCs/>
-            </w:rPr>
-            <w:t>What contributions does air transport make to the UN sustainable development goals? - Uniting Aviation</w:t>
-          </w:r>
-          <w:r>
-            <w:t>. Retrieved from https://unitingaviation.com/news/general-interest/what-contributions-does-air-transport-make-to-the-un-sustainable-development-goals/</w:t>
+          <w:proofErr w:type="spellStart"/>
+          <w:r>
+            <w:t>Ciers</w:t>
+          </w:r>
+          <w:proofErr w:type="spellEnd"/>
+          <w:r>
+            <w:t xml:space="preserve">, J., Mandic, A., Toth, L. D., &amp; Op </w:t>
+          </w:r>
+          <w:r>
+            <w:t>’t</w:t>
+          </w:r>
+          <w:r>
+            <w:t xml:space="preserve"> Veld, G. (2019). Carbon Footprint of Academic Air Travel: A Case Study in Switzerland. In Sustainability (Vol. 11, Issue 1). </w:t>
+          </w:r>
+          <w:proofErr w:type="spellStart"/>
+          <w:r>
+            <w:t>doi</w:t>
+          </w:r>
+          <w:proofErr w:type="spellEnd"/>
+          <w:r>
+            <w:t>: 10.3390/su11010080</w:t>
           </w:r>
         </w:p>
         <w:p>
@@ -5311,34 +6220,20 @@
             <w:autoSpaceDE w:val="0"/>
             <w:autoSpaceDN w:val="0"/>
             <w:ind w:hanging="480"/>
-            <w:divId w:val="703602950"/>
+            <w:divId w:val="1843549705"/>
           </w:pPr>
-          <w:proofErr w:type="spellStart"/>
-          <w:r>
-            <w:t>GoClimate</w:t>
-          </w:r>
-          <w:proofErr w:type="spellEnd"/>
-          <w:r>
-            <w:t xml:space="preserve">. (2020). </w:t>
-          </w:r>
-          <w:proofErr w:type="spellStart"/>
+          <w:r>
+            <w:t xml:space="preserve">Dib, C. (2021). </w:t>
+          </w:r>
           <w:r>
             <w:rPr>
               <w:i/>
               <w:iCs/>
             </w:rPr>
-            <w:t>GoClimate</w:t>
-          </w:r>
-          <w:proofErr w:type="spellEnd"/>
-          <w:r>
-            <w:rPr>
-              <w:i/>
-              <w:iCs/>
-            </w:rPr>
-            <w:t xml:space="preserve"> API Reference</w:t>
-          </w:r>
-          <w:r>
-            <w:t>. Retrieved from https://api.goclimate.com/docs</w:t>
+            <w:t>What contributions does air transport make to the UN sustainable development goals? - Uniting Aviation</w:t>
+          </w:r>
+          <w:r>
+            <w:t>. Retrieved from https://unitingaviation.com/news/general-interest/what-contributions-does-air-transport-make-to-the-un-sustainable-development-goals/</w:t>
           </w:r>
         </w:p>
         <w:p>
@@ -5346,35 +6241,34 @@
             <w:autoSpaceDE w:val="0"/>
             <w:autoSpaceDN w:val="0"/>
             <w:ind w:hanging="480"/>
-            <w:divId w:val="75716188"/>
+            <w:divId w:val="1268804676"/>
           </w:pPr>
-          <w:r>
-            <w:t xml:space="preserve">Graver, B., Zhang, K., &amp; Rutherford, D. (2019). CO2 emissions from commercial aviation, 2018. </w:t>
-          </w:r>
+          <w:proofErr w:type="spellStart"/>
+          <w:r>
+            <w:t>GoClimate</w:t>
+          </w:r>
+          <w:proofErr w:type="spellEnd"/>
+          <w:r>
+            <w:t xml:space="preserve">. (2020). </w:t>
+          </w:r>
+          <w:proofErr w:type="spellStart"/>
           <w:r>
             <w:rPr>
               <w:i/>
               <w:iCs/>
             </w:rPr>
-            <w:t>International Council on Clean Transportation</w:t>
-          </w:r>
-          <w:r>
-            <w:t xml:space="preserve">, </w:t>
-          </w:r>
-          <w:proofErr w:type="gramStart"/>
+            <w:t>GoClimate</w:t>
+          </w:r>
+          <w:proofErr w:type="spellEnd"/>
           <w:r>
             <w:rPr>
               <w:i/>
               <w:iCs/>
             </w:rPr>
-            <w:t>September</w:t>
-          </w:r>
-          <w:r>
-            <w:t>,</w:t>
-          </w:r>
-          <w:proofErr w:type="gramEnd"/>
-          <w:r>
-            <w:t xml:space="preserve"> 13.</w:t>
+            <w:t xml:space="preserve"> API Reference</w:t>
+          </w:r>
+          <w:r>
+            <w:t>. Retrieved from https://api.goclimate.com/docs</w:t>
           </w:r>
         </w:p>
         <w:p>
@@ -5382,51 +6276,35 @@
             <w:autoSpaceDE w:val="0"/>
             <w:autoSpaceDN w:val="0"/>
             <w:ind w:hanging="480"/>
-            <w:divId w:val="749087222"/>
+            <w:divId w:val="471992806"/>
           </w:pPr>
-          <w:proofErr w:type="spellStart"/>
-          <w:r>
-            <w:t>Klöwer</w:t>
-          </w:r>
-          <w:proofErr w:type="spellEnd"/>
-          <w:r>
-            <w:t xml:space="preserve">, M., Hopkins, D., Allen, M., &amp; </w:t>
-          </w:r>
-          <w:proofErr w:type="spellStart"/>
-          <w:r>
-            <w:t>Higham</w:t>
-          </w:r>
-          <w:proofErr w:type="spellEnd"/>
-          <w:r>
-            <w:t xml:space="preserve">, J. (2020). An analysis of ways to decarbonize conference travel after COVID-19. </w:t>
+          <w:r>
+            <w:t xml:space="preserve">Graver, B., Zhang, K., &amp; Rutherford, D. (2019). CO2 emissions from commercial aviation, 2018. </w:t>
           </w:r>
           <w:r>
             <w:rPr>
               <w:i/>
               <w:iCs/>
             </w:rPr>
-            <w:t>Nature</w:t>
+            <w:t>International Council on Clean Transportation</w:t>
           </w:r>
           <w:r>
             <w:t xml:space="preserve">, </w:t>
           </w:r>
+          <w:proofErr w:type="gramStart"/>
           <w:r>
             <w:rPr>
               <w:i/>
               <w:iCs/>
             </w:rPr>
-            <w:t>583</w:t>
-          </w:r>
-          <w:r>
-            <w:t xml:space="preserve">(7816), 356–359. </w:t>
-          </w:r>
-          <w:proofErr w:type="spellStart"/>
-          <w:r>
-            <w:t>doi</w:t>
-          </w:r>
-          <w:proofErr w:type="spellEnd"/>
-          <w:r>
-            <w:t>: 10.1038/d41586-020-02057-2</w:t>
+            <w:t>September</w:t>
+          </w:r>
+          <w:r>
+            <w:t>,</w:t>
+          </w:r>
+          <w:proofErr w:type="gramEnd"/>
+          <w:r>
+            <w:t xml:space="preserve"> 13.</w:t>
           </w:r>
         </w:p>
         <w:p>
@@ -5434,7 +6312,59 @@
             <w:autoSpaceDE w:val="0"/>
             <w:autoSpaceDN w:val="0"/>
             <w:ind w:hanging="480"/>
-            <w:divId w:val="1321617466"/>
+            <w:divId w:val="1427070218"/>
+          </w:pPr>
+          <w:proofErr w:type="spellStart"/>
+          <w:r>
+            <w:t>Klöwer</w:t>
+          </w:r>
+          <w:proofErr w:type="spellEnd"/>
+          <w:r>
+            <w:t xml:space="preserve">, M., Hopkins, D., Allen, M., &amp; </w:t>
+          </w:r>
+          <w:proofErr w:type="spellStart"/>
+          <w:r>
+            <w:t>Higham</w:t>
+          </w:r>
+          <w:proofErr w:type="spellEnd"/>
+          <w:r>
+            <w:t xml:space="preserve">, J. (2020). An analysis of ways to decarbonize conference travel after COVID-19. </w:t>
+          </w:r>
+          <w:r>
+            <w:rPr>
+              <w:i/>
+              <w:iCs/>
+            </w:rPr>
+            <w:t>Nature</w:t>
+          </w:r>
+          <w:r>
+            <w:t xml:space="preserve">, </w:t>
+          </w:r>
+          <w:r>
+            <w:rPr>
+              <w:i/>
+              <w:iCs/>
+            </w:rPr>
+            <w:t>583</w:t>
+          </w:r>
+          <w:r>
+            <w:t xml:space="preserve">(7816), 356–359. </w:t>
+          </w:r>
+          <w:proofErr w:type="spellStart"/>
+          <w:r>
+            <w:t>doi</w:t>
+          </w:r>
+          <w:proofErr w:type="spellEnd"/>
+          <w:r>
+            <w:t>: 10.1038/d41586-020-02057-2</w:t>
+          </w:r>
+        </w:p>
+        <w:p>
+          <w:pPr>
+            <w:autoSpaceDE w:val="0"/>
+            <w:autoSpaceDN w:val="0"/>
+            <w:ind w:hanging="480"/>
+            <w:divId w:val="1883326467"/>
           </w:pPr>
           <w:proofErr w:type="spellStart"/>
           <w:r>
@@ -5491,6 +6421,58 @@
         </w:p>
         <w:p>
           <w:pPr>
+            <w:autoSpaceDE w:val="0"/>
+            <w:autoSpaceDN w:val="0"/>
+            <w:ind w:hanging="480"/>
+            <w:divId w:val="995106970"/>
+          </w:pPr>
+          <w:proofErr w:type="spellStart"/>
+          <w:r>
+            <w:t>Wynes</w:t>
+          </w:r>
+          <w:proofErr w:type="spellEnd"/>
+          <w:r>
+            <w:t xml:space="preserve">, S., Donner, S. D., </w:t>
+          </w:r>
+          <w:proofErr w:type="spellStart"/>
+          <w:r>
+            <w:t>Tannason</w:t>
+          </w:r>
+          <w:proofErr w:type="spellEnd"/>
+          <w:r>
+            <w:t xml:space="preserve">, S., &amp; Nabors, N. (2019). Academic air travel has a limited influence on professional success. </w:t>
+          </w:r>
+          <w:r>
+            <w:rPr>
+              <w:i/>
+              <w:iCs/>
+            </w:rPr>
+            <w:t>Journal of Cleaner Production</w:t>
+          </w:r>
+          <w:r>
+            <w:t xml:space="preserve">, </w:t>
+          </w:r>
+          <w:r>
+            <w:rPr>
+              <w:i/>
+              <w:iCs/>
+            </w:rPr>
+            <w:t>226</w:t>
+          </w:r>
+          <w:r>
+            <w:t xml:space="preserve">, 959–967. </w:t>
+          </w:r>
+          <w:proofErr w:type="spellStart"/>
+          <w:r>
+            <w:t>doi</w:t>
+          </w:r>
+          <w:proofErr w:type="spellEnd"/>
+          <w:r>
+            <w:t>: 10.1016/j.jclepro.2019.04.109</w:t>
+          </w:r>
+        </w:p>
+        <w:p>
+          <w:pPr>
             <w:pStyle w:val="Textkrper"/>
           </w:pPr>
           <w:r>
@@ -5500,8 +6482,8 @@
       </w:sdtContent>
     </w:sdt>
     <w:sectPr>
-      <w:footerReference w:type="even" r:id="rId15"/>
-      <w:footerReference w:type="default" r:id="rId16"/>
+      <w:footerReference w:type="even" r:id="rId18"/>
+      <w:footerReference w:type="default" r:id="rId19"/>
       <w:pgSz w:w="11906" w:h="16838"/>
       <w:pgMar w:top="1418" w:right="1758" w:bottom="1418" w:left="1758" w:header="0" w:footer="0" w:gutter="0"/>
       <w:cols w:space="720"/>
@@ -5544,6 +6526,11 @@
         <w:docPartUnique/>
       </w:docPartObj>
     </w:sdtPr>
+    <w:sdtEndPr>
+      <w:rPr>
+        <w:rStyle w:val="Seitenzahl"/>
+      </w:rPr>
+    </w:sdtEndPr>
     <w:sdtContent>
       <w:p>
         <w:pPr>
@@ -5618,7 +6605,7 @@
   <w:abstractNum w:abstractNumId="0" w15:restartNumberingAfterBreak="0">
     <w:nsid w:val="FFFFFF7D"/>
     <w:multiLevelType w:val="singleLevel"/>
-    <w:tmpl w:val="3F1C60CC"/>
+    <w:tmpl w:val="2C52D232"/>
     <w:lvl w:ilvl="0">
       <w:start w:val="1"/>
       <w:numFmt w:val="decimal"/>
@@ -5635,7 +6622,7 @@
   <w:abstractNum w:abstractNumId="1" w15:restartNumberingAfterBreak="0">
     <w:nsid w:val="FFFFFF7E"/>
     <w:multiLevelType w:val="singleLevel"/>
-    <w:tmpl w:val="E12AC1E2"/>
+    <w:tmpl w:val="4AB2FA54"/>
     <w:lvl w:ilvl="0">
       <w:start w:val="1"/>
       <w:numFmt w:val="decimal"/>
@@ -5652,7 +6639,7 @@
   <w:abstractNum w:abstractNumId="2" w15:restartNumberingAfterBreak="0">
     <w:nsid w:val="FFFFFF7F"/>
     <w:multiLevelType w:val="singleLevel"/>
-    <w:tmpl w:val="92E04738"/>
+    <w:tmpl w:val="EB00E926"/>
     <w:lvl w:ilvl="0">
       <w:start w:val="1"/>
       <w:numFmt w:val="decimal"/>
@@ -5669,7 +6656,7 @@
   <w:abstractNum w:abstractNumId="3" w15:restartNumberingAfterBreak="0">
     <w:nsid w:val="FFFFFF80"/>
     <w:multiLevelType w:val="singleLevel"/>
-    <w:tmpl w:val="7E0C1208"/>
+    <w:tmpl w:val="F98CFF10"/>
     <w:lvl w:ilvl="0">
       <w:start w:val="1"/>
       <w:numFmt w:val="bullet"/>
@@ -5689,7 +6676,7 @@
   <w:abstractNum w:abstractNumId="4" w15:restartNumberingAfterBreak="0">
     <w:nsid w:val="FFFFFF81"/>
     <w:multiLevelType w:val="singleLevel"/>
-    <w:tmpl w:val="09EAB45A"/>
+    <w:tmpl w:val="BEDC8160"/>
     <w:lvl w:ilvl="0">
       <w:start w:val="1"/>
       <w:numFmt w:val="bullet"/>
@@ -5709,7 +6696,7 @@
   <w:abstractNum w:abstractNumId="5" w15:restartNumberingAfterBreak="0">
     <w:nsid w:val="FFFFFF82"/>
     <w:multiLevelType w:val="singleLevel"/>
-    <w:tmpl w:val="7D8A7952"/>
+    <w:tmpl w:val="C284C97A"/>
     <w:lvl w:ilvl="0">
       <w:start w:val="1"/>
       <w:numFmt w:val="bullet"/>
@@ -5729,7 +6716,7 @@
   <w:abstractNum w:abstractNumId="6" w15:restartNumberingAfterBreak="0">
     <w:nsid w:val="FFFFFF83"/>
     <w:multiLevelType w:val="singleLevel"/>
-    <w:tmpl w:val="C5F28782"/>
+    <w:tmpl w:val="D646DEE8"/>
     <w:lvl w:ilvl="0">
       <w:start w:val="1"/>
       <w:numFmt w:val="bullet"/>
@@ -7198,6 +8185,37 @@
     <w:link w:val="Kopfzeile"/>
     <w:rsid w:val="00BA4E5A"/>
   </w:style>
+  <w:style w:type="character" w:styleId="Hyperlink">
+    <w:name w:val="Hyperlink"/>
+    <w:basedOn w:val="Absatz-Standardschriftart"/>
+    <w:uiPriority w:val="99"/>
+    <w:unhideWhenUsed/>
+    <w:rsid w:val="00C76150"/>
+    <w:rPr>
+      <w:color w:val="0000FF" w:themeColor="hyperlink"/>
+      <w:u w:val="single"/>
+    </w:rPr>
+  </w:style>
+  <w:style w:type="character" w:styleId="NichtaufgelsteErwhnung">
+    <w:name w:val="Unresolved Mention"/>
+    <w:basedOn w:val="Absatz-Standardschriftart"/>
+    <w:rsid w:val="00C76150"/>
+    <w:rPr>
+      <w:color w:val="605E5C"/>
+      <w:shd w:val="clear" w:color="auto" w:fill="E1DFDD"/>
+    </w:rPr>
+  </w:style>
+  <w:style w:type="character" w:styleId="BesuchterLink">
+    <w:name w:val="FollowedHyperlink"/>
+    <w:basedOn w:val="Absatz-Standardschriftart"/>
+    <w:semiHidden/>
+    <w:unhideWhenUsed/>
+    <w:rsid w:val="00910E8B"/>
+    <w:rPr>
+      <w:color w:val="800080" w:themeColor="followedHyperlink"/>
+      <w:u w:val="single"/>
+    </w:rPr>
+  </w:style>
 </w:styles>
 </file>
 
@@ -7305,7 +8323,7 @@
     <w:charset w:val="00"/>
     <w:family w:val="swiss"/>
     <w:pitch w:val="variable"/>
-    <w:sig w:usb0="E0002EFF" w:usb1="C000785B" w:usb2="00000009" w:usb3="00000000" w:csb0="000001FF" w:csb1="00000000"/>
+    <w:sig w:usb0="E0002AFF" w:usb1="C0007843" w:usb2="00000009" w:usb3="00000000" w:csb0="000001FF" w:csb1="00000000"/>
   </w:font>
   <w:font w:name="Lucida Grande">
     <w:altName w:val="Segoe UI"/>
@@ -7407,6 +8425,8 @@
     <w:rsid w:val="00421EE2"/>
     <w:rsid w:val="00432AE0"/>
     <w:rsid w:val="00691C73"/>
+    <w:rsid w:val="00747CB7"/>
+    <w:rsid w:val="0093071B"/>
     <w:rsid w:val="0095731E"/>
     <w:rsid w:val="00972BF9"/>
     <w:rsid w:val="009B2608"/>
@@ -8219,7 +9239,7 @@
     <we:reference id="wa104382081" version="1.35.0.0" store="" storeType="OMEX"/>
   </we:alternateReferences>
   <we:properties>
-    <we:property name="MENDELEY_CITATIONS" value="[{&quot;citationID&quot;:&quot;MENDELEY_CITATION_784d25da-9f07-4416-9a1e-b1403f342566&quot;,&quot;properties&quot;:{&quot;noteIndex&quot;:0},&quot;isEdited&quot;:false,&quot;manualOverride&quot;:{&quot;isManuallyOverridden&quot;:false,&quot;citeprocText&quot;:&quot;(Dib, 2021)&quot;,&quot;manualOverrideText&quot;:&quot;&quot;},&quot;citationTag&quot;:&quot;MENDELEY_CITATION_v3_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&quot;,&quot;citationItems&quot;:[{&quot;id&quot;:&quot;a62bcad3-1e64-3808-954c-0165f64bc2ed&quot;,&quot;itemData&quot;:{&quot;type&quot;:&quot;webpage&quot;,&quot;id&quot;:&quot;a62bcad3-1e64-3808-954c-0165f64bc2ed&quot;,&quot;title&quot;:&quot;What contributions does air transport make to the UN sustainable development goals? - Uniting Aviation&quot;,&quot;groupId&quot;:&quot;1718cff7-1f52-3817-a780-df62a50e911e&quot;,&quot;author&quot;:[{&quot;family&quot;:&quot;Dib&quot;,&quot;given&quot;:&quot;Chahinez&quot;,&quot;parse-names&quot;:false,&quot;dropping-particle&quot;:&quot;&quot;,&quot;non-dropping-particle&quot;:&quot;&quot;}],&quot;accessed&quot;:{&quot;date-parts&quot;:[[2022,5,16]]},&quot;URL&quot;:&quot;https://unitingaviation.com/news/general-interest/what-contributions-does-air-transport-make-to-the-un-sustainable-development-goals/&quot;,&quot;issued&quot;:{&quot;date-parts&quot;:[[2021]]},&quot;container-title-short&quot;:&quot;&quot;},&quot;isTemporary&quot;:false}]},{&quot;citationID&quot;:&quot;MENDELEY_CITATION_2a2b9989-5461-4284-b3a2-1d38f984911c&quot;,&quot;properties&quot;:{&quot;noteIndex&quot;:0},&quot;isEdited&quot;:false,&quot;manualOverride&quot;:{&quot;isManuallyOverridden&quot;:false,&quot;citeprocText&quot;:&quot;(Graver et al., 2019; Klöwer et al., 2020)&quot;,&quot;manualOverrideText&quot;:&quot;&quot;},&quot;citationTag&quot;:&quot;MENDELEY_CITATION_v3_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&quot;,&quot;citationItems&quot;:[{&quot;id&quot;:&quot;e0e74187-c68a-3db3-b410-c6a21967786f&quot;,&quot;itemData&quot;:{&quot;type&quot;:&quot;article-journal&quot;,&quot;id&quot;:&quot;e0e74187-c68a-3db3-b410-c6a21967786f&quot;,&quot;title&quot;:&quot;CO2 emissions from commercial aviation, 2018&quot;,&quot;groupId&quot;:&quot;1718cff7-1f52-3817-a780-df62a50e911e&quot;,&quot;author&quot;:[{&quot;family&quot;:&quot;Graver&quot;,&quot;given&quot;:&quot;Brandon&quot;,&quot;parse-names&quot;:false,&quot;dropping-particle&quot;:&quot;&quot;,&quot;non-dropping-particle&quot;:&quot;&quot;},{&quot;family&quot;:&quot;Zhang&quot;,&quot;given&quot;:&quot;Kevin&quot;,&quot;parse-names&quot;:false,&quot;dropping-particle&quot;:&quot;&quot;,&quot;non-dropping-particle&quot;:&quot;&quot;},{&quot;family&quot;:&quot;Rutherford&quot;,&quot;given&quot;:&quot;Dan&quot;,&quot;parse-names&quot;:false,&quot;dropping-particle&quot;:&quot;&quot;,&quot;non-dropping-particle&quot;:&quot;&quot;}],&quot;container-title&quot;:&quot;International Council on Clean Transportation&quot;,&quot;issued&quot;:{&quot;date-parts&quot;:[[2019]]},&quot;page&quot;:&quot;13&quot;,&quot;abstract&quot;:&quot;Greenhouse gas emissions from commercial aviation are rapidly increasing , as is interest among fliers in reducing their carbon footprints. Under a business-as-usual trajecto-ry, the United Nations' International Civil Aviation Organization (ICAO) expects aviation emissions to roughly triple by 2050, at which time aircraft might account for 25% of the global carbon budget. Although ICAO and the International Air Transport Association (IATA) publish annual summary statistics of aircraft operations and economics , respectively, relatively little data is available about fuel burn, fuel efficiency , and carbon emissions at the regional and national levels. Policymakers cannot determine the precise amount of carbon emissions associated with flights departing from individual countries, nor can they distinguish the proportion o f e m i s s i o n s f ro m p a s s e n g e r-a n d-f re i g h t a n d a l l-f re i g h t o p-erations, or from domestic and international flights. To better understand carbon emissions associated with commercial aviation, this paper develops a bottom-up, global aviation CO 2 inventory for calendar year 2018. Using historical data from OAG Aviation Worldwide Limited, national governments, international agencies, and the Piano aircraft emissions modelling software, this paper details a global, transparent, and geographically allocated CO 2 inventory for commercial aviation. Our estimates of total global carbon emissions, and the operations estimated in this study in terms of revenue passenger kilometers (RPKs) and freight tonne kilometers (FTKs), agree well with aggregate industry estimates. Nearly 39 million flights from 2018 were analyzed, and 38 million of these were flown by passenger aircraft. Total CO 2 emissions from all commercial operations , including passenger movement, belly freight, and dedicated freight, totaled 918 million metric tons (MMT) in 2018. That is 2.4% of global CO 2 emissions from fossil fuel use and a 32% increase over the past five years. Further, this emissions growth rate is 70% higher than assumed under current ICAO projections. The data shows that passenger transport accounted for 747 MMT, or 81%, of total emissions from commercial aviation in 2018. Globally, two-thirds of all flights were domestic , and these accounted for approximately one-third of global RPKs and 40% of global passenger transport-related CO 2 emissions. On a national level, flights departing airports in the United States and its territories emitted almost one-quarter (24%) of global passenger transport-related CO 2 , and two-thirds of those emissions came from domestic flights. The top five countries for passenger aviation-related carbon emissions were rounded out by China, the United Kingdom, Japan, and Germany. CO 2 emissions from aviation were distributed unequally across nations; less developed countries that contain half of the world's population accounted for only 10% of all emissions. This paper also apportions 2018 emissions by aircraft class and stage length. Passenger movement in nar-rowbody aircraft was linked to 43% of aviation CO 2 , and passenger emissions were roughly equally divided between short-, medium-, and long-haul operations. The carbon intensity of flights averaged between 75 and 95 grams (g) of CO 2 per RPK, rising to almost 160 g CO 2 /RPK for regional flights less than 500 kilometers.&quot;,&quot;issue&quot;:&quot;September&quot;,&quot;container-title-short&quot;:&quot;&quot;},&quot;isTemporary&quot;:false},{&quot;id&quot;:&quot;4fdbf9a9-751c-3c40-946e-5be336926ac8&quot;,&quot;itemData&quot;:{&quot;type&quot;:&quot;article-journal&quot;,&quot;id&quot;:&quot;4fdbf9a9-751c-3c40-946e-5be336926ac8&quot;,&quot;title&quot;:&quot;An analysis of ways to decarbonize conference travel after COVID-19&quot;,&quot;groupId&quot;:&quot;1718cff7-1f52-3817-a780-df62a50e911e&quot;,&quot;author&quot;:[{&quot;family&quot;:&quot;Klöwer&quot;,&quot;given&quot;:&quot;Milan&quot;,&quot;parse-names&quot;:false,&quot;dropping-particle&quot;:&quot;&quot;,&quot;non-dropping-particle&quot;:&quot;&quot;},{&quot;family&quot;:&quot;Hopkins&quot;,&quot;given&quot;:&quot;Debbie&quot;,&quot;parse-names&quot;:false,&quot;dropping-particle&quot;:&quot;&quot;,&quot;non-dropping-particle&quot;:&quot;&quot;},{&quot;family&quot;:&quot;Allen&quot;,&quot;given&quot;:&quot;Myles&quot;,&quot;parse-names&quot;:false,&quot;dropping-particle&quot;:&quot;&quot;,&quot;non-dropping-particle&quot;:&quot;&quot;},{&quot;family&quot;:&quot;Higham&quot;,&quot;given&quot;:&quot;James&quot;,&quot;parse-names&quot;:false,&quot;dropping-particle&quot;:&quot;&quot;,&quot;non-dropping-particle&quot;:&quot;&quot;}],&quot;container-title&quot;:&quot;Nature&quot;,&quot;container-title-short&quot;:&quot;Nature&quot;,&quot;DOI&quot;:&quot;10.1038/d41586-020-02057-2&quot;,&quot;ISSN&quot;:&quot;0028-0836&quot;,&quot;PMID&quot;:&quot;32669689&quot;,&quot;URL&quot;:&quot;http://www.nature.com/articles/d41586-020-02057-2&quot;,&quot;issued&quot;:{&quot;date-parts&quot;:[[2020,7,16]]},&quot;page&quot;:&quot;356-359&quot;,&quot;abstract&quot;:&quot;Biennials, regional hubs and virtual attendance can slash emissions, new calculations show. [Figure not available: see fulltext.].&quot;,&quot;issue&quot;:&quot;7816&quot;,&quot;volume&quot;:&quot;583&quot;},&quot;isTemporary&quot;:false}]},{&quot;citationID&quot;:&quot;MENDELEY_CITATION_d027acb8-4baf-475b-8ea9-d87f362aef58&quot;,&quot;properties&quot;:{&quot;noteIndex&quot;:0},&quot;isEdited&quot;:false,&quot;manualOverride&quot;:{&quot;isManuallyOverridden&quot;:false,&quot;citeprocText&quot;:&quot;(Borgermann et al., 2022)&quot;,&quot;manualOverrideText&quot;:&quot;&quot;},&quot;citationTag&quot;:&quot;MENDELEY_CITATION_v3_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&quot;,&quot;citationItems&quot;:[{&quot;id&quot;:&quot;a1246ef0-2ba9-30d2-beeb-3d6ee28608f7&quot;,&quot;itemData&quot;:{&quot;type&quot;:&quot;article-journal&quot;,&quot;id&quot;:&quot;a1246ef0-2ba9-30d2-beeb-3d6ee28608f7&quot;,&quot;title&quot;:&quot;Preaching water while drinking wine: Why universities must boost climate action now&quot;,&quot;groupId&quot;:&quot;1718cff7-1f52-3817-a780-df62a50e911e&quot;,&quot;author&quot;:[{&quot;family&quot;:&quot;Borgermann&quot;,&quot;given&quot;:&quot;Nikoline&quot;,&quot;parse-names&quot;:false,&quot;dropping-particle&quot;:&quot;&quot;,&quot;non-dropping-particle&quot;:&quot;&quot;},{&quot;family&quot;:&quot;Schmidt&quot;,&quot;given&quot;:&quot;Alice&quot;,&quot;parse-names&quot;:false,&quot;dropping-particle&quot;:&quot;&quot;,&quot;non-dropping-particle&quot;:&quot;&quot;},{&quot;family&quot;:&quot;Dobbelaere&quot;,&quot;given&quot;:&quot;Jeroen&quot;,&quot;parse-names&quot;:false,&quot;dropping-particle&quot;:&quot;&quot;,&quot;non-dropping-particle&quot;:&quot;&quot;}],&quot;container-title&quot;:&quot;One Earth&quot;,&quot;DOI&quot;:&quot;10.1016/j.oneear.2021.12.015&quot;,&quot;ISSN&quot;:&quot;25903322&quot;,&quot;URL&quot;:&quot;https://doi.org/10.1016/j.oneear.2021.12.015&quot;,&quot;issued&quot;:{&quot;date-parts&quot;:[[2022,1]]},&quot;page&quot;:&quot;18-21&quot;,&quot;publisher&quot;:&quot;Elsevier Inc.&quot;,&quot;issue&quot;:&quot;1&quot;,&quot;volume&quot;:&quot;5&quot;,&quot;container-title-short&quot;:&quot;&quot;},&quot;isTemporary&quot;:false}]},{&quot;citationID&quot;:&quot;MENDELEY_CITATION_b26217a0-011d-475d-82b7-aa736d131e47&quot;,&quot;properties&quot;:{&quot;noteIndex&quot;:0},&quot;isEdited&quot;:false,&quot;manualOverride&quot;:{&quot;isManuallyOverridden&quot;:false,&quot;citeprocText&quot;:&quot;(Klöwer et al., 2020; Kreil, 2021)&quot;,&quot;manualOverrideText&quot;:&quot;&quot;},&quot;citationTag&quot;:&quot;MENDELEY_CITATION_v3_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&quot;,&quot;citationItems&quot;:[{&quot;id&quot;:&quot;4fdbf9a9-751c-3c40-946e-5be336926ac8&quot;,&quot;itemData&quot;:{&quot;type&quot;:&quot;article-journal&quot;,&quot;id&quot;:&quot;4fdbf9a9-751c-3c40-946e-5be336926ac8&quot;,&quot;title&quot;:&quot;An analysis of ways to decarbonize conference travel after COVID-19&quot;,&quot;groupId&quot;:&quot;1718cff7-1f52-3817-a780-df62a50e911e&quot;,&quot;author&quot;:[{&quot;family&quot;:&quot;Klöwer&quot;,&quot;given&quot;:&quot;Milan&quot;,&quot;parse-names&quot;:false,&quot;dropping-particle&quot;:&quot;&quot;,&quot;non-dropping-particle&quot;:&quot;&quot;},{&quot;family&quot;:&quot;Hopkins&quot;,&quot;given&quot;:&quot;Debbie&quot;,&quot;parse-names&quot;:false,&quot;dropping-particle&quot;:&quot;&quot;,&quot;non-dropping-particle&quot;:&quot;&quot;},{&quot;family&quot;:&quot;Allen&quot;,&quot;given&quot;:&quot;Myles&quot;,&quot;parse-names&quot;:false,&quot;dropping-particle&quot;:&quot;&quot;,&quot;non-dropping-particle&quot;:&quot;&quot;},{&quot;family&quot;:&quot;Higham&quot;,&quot;given&quot;:&quot;James&quot;,&quot;parse-names&quot;:false,&quot;dropping-particle&quot;:&quot;&quot;,&quot;non-dropping-particle&quot;:&quot;&quot;}],&quot;container-title&quot;:&quot;Nature&quot;,&quot;DOI&quot;:&quot;10.1038/d41586-020-02057-2&quot;,&quot;ISSN&quot;:&quot;0028-0836&quot;,&quot;PMID&quot;:&quot;32669689&quot;,&quot;URL&quot;:&quot;http://www.nature.com/articles/d41586-020-02057-2&quot;,&quot;issued&quot;:{&quot;date-parts&quot;:[[2020,7,16]]},&quot;page&quot;:&quot;356-359&quot;,&quot;abstract&quot;:&quot;Biennials, regional hubs and virtual attendance can slash emissions, new calculations show. [Figure not available: see fulltext.].&quot;,&quot;issue&quot;:&quot;7816&quot;,&quot;volume&quot;:&quot;583&quot;,&quot;container-title-short&quot;:&quot;Nature&quot;},&quot;isTemporary&quot;:false},{&quot;id&quot;:&quot;15542b6c-c4c3-3b3d-9495-f618e3a4fbc2&quot;,&quot;itemData&quot;:{&quot;type&quot;:&quot;article-journal&quot;,&quot;id&quot;:&quot;15542b6c-c4c3-3b3d-9495-f618e3a4fbc2&quot;,&quot;title&quot;:&quot;Does flying less harm academic work? Arguments and assumptions about reducing air travel in academia&quot;,&quot;groupId&quot;:&quot;1718cff7-1f52-3817-a780-df62a50e911e&quot;,&quot;author&quot;:[{&quot;family&quot;:&quot;Kreil&quot;,&quot;given&quot;:&quot;Agnes S.&quot;,&quot;parse-names&quot;:false,&quot;dropping-particle&quot;:&quot;&quot;,&quot;non-dropping-particle&quot;:&quot;&quot;}],&quot;container-title&quot;:&quot;Travel Behaviour and Society&quot;,&quot;DOI&quot;:&quot;10.1016/j.tbs.2021.04.011&quot;,&quot;ISSN&quot;:&quot;2214367X&quot;,&quot;issued&quot;:{&quot;date-parts&quot;:[[2021,10,1]]},&quot;page&quot;:&quot;52-61&quot;,&quot;abstract&quot;:&quot;The climate impact of air travel is increasingly being acknowledged and problematized. As work in the academic sector often involves frequent long-distance travel, this development calls into question academic practices and is causing academics and academic institutions to reconsider, debate, and adapt their travel behavior and policies. This paper discusses a case study at ETH Zurich, one of the first universities with an ongoing, university-wide project to reduce greenhouse gas emissions due to air travel by faculty, staff, and students. Based on a qualitative analysis of interviews (N = 15), a survey (N = 176), and other data sources, I outline arguments for and against reducing air travel. I focus on assumed causal relations between air travel and doing ‘good’ academic work. The results reveal that the participants expected reduced air travel to affect their productivity, success, excellence, internationality, quality of research, teaching, visibility and presence, role modelling, consistency, freedom, and the humanitarian impact of their research. While the dominant assumption was that reducing air travel would harm science, this study reveals alternative assumptions that science would benefit or remain unaffected. Results also show that the debate on reducing air travel may encourage transformations in the organization of academia. Drawing on the experience of the air travel project at ETH Zurich may help other institutions and individuals initiate or advance discussions on the ethics, necessity, and future of academic air travel while acknowledging the diversity of viewpoints on air travel reduction as well as its deep implications for academia.&quot;,&quot;publisher&quot;:&quot;Elsevier Ltd&quot;,&quot;volume&quot;:&quot;25&quot;,&quot;container-title-short&quot;:&quot;&quot;},&quot;isTemporary&quot;:false}]},{&quot;citationID&quot;:&quot;MENDELEY_CITATION_5428dae0-73fb-4633-bd63-fbf501eefa69&quot;,&quot;properties&quot;:{&quot;noteIndex&quot;:0},&quot;isEdited&quot;:false,&quot;manualOverride&quot;:{&quot;isManuallyOverridden&quot;:false,&quot;citeprocText&quot;:&quot;(AviationEdge, 2022)&quot;,&quot;manualOverrideText&quot;:&quot;&quot;},&quot;citationTag&quot;:&quot;MENDELEY_CITATION_v3_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&quot;,&quot;citationItems&quot;:[{&quot;id&quot;:&quot;0e2cfb13-23f7-37b9-98a3-e01fe9f7a015&quot;,&quot;itemData&quot;:{&quot;type&quot;:&quot;webpage&quot;,&quot;id&quot;:&quot;0e2cfb13-23f7-37b9-98a3-e01fe9f7a015&quot;,&quot;title&quot;:&quot;Detailed Aircraft Information Database - Aviation database and API&quot;,&quot;groupId&quot;:&quot;1718cff7-1f52-3817-a780-df62a50e911e&quot;,&quot;author&quot;:[{&quot;family&quot;:&quot;AviationEdge&quot;,&quot;given&quot;:&quot;&quot;,&quot;parse-names&quot;:false,&quot;dropping-particle&quot;:&quot;&quot;,&quot;non-dropping-particle&quot;:&quot;&quot;}],&quot;accessed&quot;:{&quot;date-parts&quot;:[[2022,4,12]]},&quot;URL&quot;:&quot;https://aviation-edge.com/&quot;,&quot;issued&quot;:{&quot;date-parts&quot;:[[2022]]},&quot;container-title-short&quot;:&quot;&quot;},&quot;isTemporary&quot;:false}]},{&quot;citationID&quot;:&quot;MENDELEY_CITATION_be68a414-7d43-490f-8c56-d8ec6d90379c&quot;,&quot;properties&quot;:{&quot;noteIndex&quot;:0},&quot;isEdited&quot;:false,&quot;manualOverride&quot;:{&quot;isManuallyOverridden&quot;:false,&quot;citeprocText&quot;:&quot;(GoClimate, 2020)&quot;,&quot;manualOverrideText&quot;:&quot;&quot;},&quot;citationTag&quot;:&quot;MENDELEY_CITATION_v3_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&quot;,&quot;citationItems&quot;:[{&quot;id&quot;:&quot;09fafece-b5b3-3289-9228-596d0426470f&quot;,&quot;itemData&quot;:{&quot;type&quot;:&quot;webpage&quot;,&quot;id&quot;:&quot;09fafece-b5b3-3289-9228-596d0426470f&quot;,&quot;title&quot;:&quot;GoClimate API Reference&quot;,&quot;groupId&quot;:&quot;1718cff7-1f52-3817-a780-df62a50e911e&quot;,&quot;author&quot;:[{&quot;family&quot;:&quot;GoClimate&quot;,&quot;given&quot;:&quot;&quot;,&quot;parse-names&quot;:false,&quot;dropping-particle&quot;:&quot;&quot;,&quot;non-dropping-particle&quot;:&quot;&quot;}],&quot;accessed&quot;:{&quot;date-parts&quot;:[[2022,4,12]]},&quot;URL&quot;:&quot;https://api.goclimate.com/docs&quot;,&quot;issued&quot;:{&quot;date-parts&quot;:[[2020]]},&quot;container-title-short&quot;:&quot;&quot;},&quot;isTemporary&quot;:false}]},{&quot;citationID&quot;:&quot;MENDELEY_CITATION_78eb25da-0946-4c18-9f49-c6383cff78e9&quot;,&quot;properties&quot;:{&quot;noteIndex&quot;:0},&quot;isEdited&quot;:false,&quot;manualOverride&quot;:{&quot;isManuallyOverridden&quot;:false,&quot;citeprocText&quot;:&quot;(Achten et al., 2013)&quot;,&quot;manualOverrideText&quot;:&quot;&quot;},&quot;citationTag&quot;:&quot;MENDELEY_CITATION_v3_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&quot;,&quot;citationItems&quot;:[{&quot;id&quot;:&quot;c9da0886-2995-388f-8cd7-d824af278038&quot;,&quot;itemData&quot;:{&quot;type&quot;:&quot;article-journal&quot;,&quot;id&quot;:&quot;c9da0886-2995-388f-8cd7-d824af278038&quot;,&quot;title&quot;:&quot;Carbon footprint of science: More than flying&quot;,&quot;groupId&quot;:&quot;1718cff7-1f52-3817-a780-df62a50e911e&quot;,&quot;author&quot;:[{&quot;family&quot;:&quot;Achten&quot;,&quot;given&quot;:&quot;Wouter M.J.&quot;,&quot;parse-names&quot;:false,&quot;dropping-particle&quot;:&quot;&quot;,&quot;non-dropping-particle&quot;:&quot;&quot;},{&quot;family&quot;:&quot;Almeida&quot;,&quot;given&quot;:&quot;Joana&quot;,&quot;parse-names&quot;:false,&quot;dropping-particle&quot;:&quot;&quot;,&quot;non-dropping-particle&quot;:&quot;&quot;},{&quot;family&quot;:&quot;Muys&quot;,&quot;given&quot;:&quot;Bart&quot;,&quot;parse-names&quot;:false,&quot;dropping-particle&quot;:&quot;&quot;,&quot;non-dropping-particle&quot;:&quot;&quot;}],&quot;container-title&quot;:&quot;Ecological Indicators&quot;,&quot;DOI&quot;:&quot;10.1016/j.ecolind.2013.05.025&quot;,&quot;ISSN&quot;:&quot;1470160X&quot;,&quot;URL&quot;:&quot;http://dx.doi.org/10.1016/j.ecolind.2013.05.025&quot;,&quot;issued&quot;:{&quot;date-parts&quot;:[[2013,11]]},&quot;page&quot;:&quot;352-355&quot;,&quot;abstract&quot;:&quot;Previous efforts to evaluate the climate change impact of researchers have focused mainly on transport related impact of conference attendance, and infrastructure. Because these represent only a part of the activities involved in the science making process this short note presents the carbon footprint of a complete science making process of one specific case. Apart from presenting the total footprint, we evaluate the relative contribution of the different scientific activities, and quantify mitigating possibilities. The case PhD project had a carbon footprint of 21.5 t CO2-eq (2.69 t CO 2-eq per peer-reviewed paper, 0.3 t CO2-eq per citation and 5.4 t CO2-eq per h-index unit at graduation) of which general mobility represents 75%. Conference attendance was responsible for 35% of the carbon footprint, whereas infrastructure related emissions showed to contribute 20% of the total impact. Videoconferencing could have reduced the climate change impact on this case PhD with up to 44%. Other emission reduction initiatives, such as using green electricity, reduction of energy consumption, and promoting commuting by bicycle, could have triggered a reduction of 14% in this case study. This note fits in the movement of academics and universities willing to be green. The study confirms that researchers' mobility is the biggest contributor to his or her carbon footprint, but is not limited to conference attendance, showing the importance of considering all activities in the science making process. © 2013 Elsevier Ltd. All rights reserved.&quot;,&quot;publisher&quot;:&quot;Elsevier Ltd&quot;,&quot;volume&quot;:&quot;34&quot;,&quot;container-title-short&quot;:&quot;&quot;},&quot;isTemporary&quot;:false}]}]"/>
+    <we:property name="MENDELEY_CITATIONS" value="[{&quot;citationID&quot;:&quot;MENDELEY_CITATION_784d25da-9f07-4416-9a1e-b1403f342566&quot;,&quot;properties&quot;:{&quot;noteIndex&quot;:0},&quot;isEdited&quot;:false,&quot;manualOverride&quot;:{&quot;isManuallyOverridden&quot;:false,&quot;citeprocText&quot;:&quot;(Dib, 2021)&quot;,&quot;manualOverrideText&quot;:&quot;&quot;},&quot;citationTag&quot;:&quot;MENDELEY_CITATION_v3_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&quot;,&quot;citationItems&quot;:[{&quot;id&quot;:&quot;a62bcad3-1e64-3808-954c-0165f64bc2ed&quot;,&quot;itemData&quot;:{&quot;type&quot;:&quot;webpage&quot;,&quot;id&quot;:&quot;a62bcad3-1e64-3808-954c-0165f64bc2ed&quot;,&quot;title&quot;:&quot;What contributions does air transport make to the UN sustainable development goals? - Uniting Aviation&quot;,&quot;groupId&quot;:&quot;1718cff7-1f52-3817-a780-df62a50e911e&quot;,&quot;author&quot;:[{&quot;family&quot;:&quot;Dib&quot;,&quot;given&quot;:&quot;Chahinez&quot;,&quot;parse-names&quot;:false,&quot;dropping-particle&quot;:&quot;&quot;,&quot;non-dropping-particle&quot;:&quot;&quot;}],&quot;accessed&quot;:{&quot;date-parts&quot;:[[2022,5,16]]},&quot;URL&quot;:&quot;https://unitingaviation.com/news/general-interest/what-contributions-does-air-transport-make-to-the-un-sustainable-development-goals/&quot;,&quot;issued&quot;:{&quot;date-parts&quot;:[[2021]]},&quot;container-title-short&quot;:&quot;&quot;},&quot;isTemporary&quot;:false}]},{&quot;citationID&quot;:&quot;MENDELEY_CITATION_fa78b137-8057-4528-b955-fd76f5315579&quot;,&quot;properties&quot;:{&quot;noteIndex&quot;:0},&quot;isEdited&quot;:false,&quot;manualOverride&quot;:{&quot;isManuallyOverridden&quot;:false,&quot;citeprocText&quot;:&quot;(Ciers et al., 2019)&quot;,&quot;manualOverrideText&quot;:&quot;&quot;},&quot;citationTag&quot;:&quot;MENDELEY_CITATION_v3_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&quot;,&quot;citationItems&quot;:[{&quot;id&quot;:&quot;5b97d6f5-42f5-39d2-b15b-801d1d0f5f81&quot;,&quot;itemData&quot;:{&quot;type&quot;:&quot;article&quot;,&quot;id&quot;:&quot;5b97d6f5-42f5-39d2-b15b-801d1d0f5f81&quot;,&quot;title&quot;:&quot;Carbon Footprint of Academic Air Travel: A Case Study in Switzerland&quot;,&quot;groupId&quot;:&quot;1718cff7-1f52-3817-a780-df62a50e911e&quot;,&quot;author&quot;:[{&quot;family&quot;:&quot;Ciers&quot;,&quot;given&quot;:&quot;Joachim&quot;,&quot;parse-names&quot;:false,&quot;dropping-particle&quot;:&quot;&quot;,&quot;non-dropping-particle&quot;:&quot;&quot;},{&quot;family&quot;:&quot;Mandic&quot;,&quot;given&quot;:&quot;Aleksandra&quot;,&quot;parse-names&quot;:false,&quot;dropping-particle&quot;:&quot;&quot;,&quot;non-dropping-particle&quot;:&quot;&quot;},{&quot;family&quot;:&quot;Toth&quot;,&quot;given&quot;:&quot;Laszlo D&quot;,&quot;parse-names&quot;:false,&quot;dropping-particle&quot;:&quot;&quot;,&quot;non-dropping-particle&quot;:&quot;&quot;},{&quot;family&quot;:&quot;Op ’t Veld&quot;,&quot;given&quot;:&quot;Giel&quot;,&quot;parse-names&quot;:false,&quot;dropping-particle&quot;:&quot;&quot;,&quot;non-dropping-particle&quot;:&quot;&quot;}],&quot;container-title&quot;:&quot;Sustainability &quot;,&quot;DOI&quot;:&quot;10.3390/su11010080&quot;,&quot;ISBN&quot;:&quot;2071-1050&quot;,&quot;issued&quot;:{&quot;date-parts&quot;:[[2019]]},&quot;abstract&quot;:&quot;Relatively low travel costs and abundant opportunities for research funding in Switzerland and other developed countries allow researchers large amounts of international travel and collaborations, leading to a substantial carbon footprint. Increasing willingness to tackle this issue, in combination with the desire of many academic institutions to become carbon-neutral, calls for an in-depth understanding of academic air travel. In this study, we quantified and analyzed the carbon footprint of air travel by researchers from the &amp;Eacute;cole Polytechnique F&amp;eacute;d&amp;eacute;rale de Lausanne (EPFL) from 2014 to 2016, which is responsible for about one third of EPFL&amp;rsquo;s total CO2 emissions. We find that the air travel impact of individual researchers is highly unequally distributed, with 10% of the EPFL researchers causing almost 60% of the total emissions from EPFL air travel. The travel footprint increases drastically with researcher seniority, increasing 10-fold from PhD students to professors. We found that simple measures such as restricting to economy class, replacing short trips by train and avoiding layovers already have the potential to reduce emissions by 36%. These findings can help academic institutions to implement travel policies which can mitigate the climate impact of their air travel.&quot;,&quot;issue&quot;:&quot;1&quot;,&quot;volume&quot;:&quot;11&quot;,&quot;container-title-short&quot;:&quot;&quot;},&quot;isTemporary&quot;:false}]},{&quot;citationID&quot;:&quot;MENDELEY_CITATION_4736373f-ccdb-473d-84ac-5e984a993a26&quot;,&quot;properties&quot;:{&quot;noteIndex&quot;:0},&quot;isEdited&quot;:false,&quot;manualOverride&quot;:{&quot;isManuallyOverridden&quot;:false,&quot;citeprocText&quot;:&quot;(Wynes et al., 2019)&quot;,&quot;manualOverrideText&quot;:&quot;&quot;},&quot;citationTag&quot;:&quot;MENDELEY_CITATION_v3_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&quot;,&quot;citationItems&quot;:[{&quot;id&quot;:&quot;436bb815-9e74-34e8-965c-5b0c836c11a1&quot;,&quot;itemData&quot;:{&quot;type&quot;:&quot;article-journal&quot;,&quot;id&quot;:&quot;436bb815-9e74-34e8-965c-5b0c836c11a1&quot;,&quot;title&quot;:&quot;Academic air travel has a limited influence on professional success&quot;,&quot;groupId&quot;:&quot;1718cff7-1f52-3817-a780-df62a50e911e&quot;,&quot;author&quot;:[{&quot;family&quot;:&quot;Wynes&quot;,&quot;given&quot;:&quot;Seth&quot;,&quot;parse-names&quot;:false,&quot;dropping-particle&quot;:&quot;&quot;,&quot;non-dropping-particle&quot;:&quot;&quot;},{&quot;family&quot;:&quot;Donner&quot;,&quot;given&quot;:&quot;Simon D&quot;,&quot;parse-names&quot;:false,&quot;dropping-particle&quot;:&quot;&quot;,&quot;non-dropping-particle&quot;:&quot;&quot;},{&quot;family&quot;:&quot;Tannason&quot;,&quot;given&quot;:&quot;Steuart&quot;,&quot;parse-names&quot;:false,&quot;dropping-particle&quot;:&quot;&quot;,&quot;non-dropping-particle&quot;:&quot;&quot;},{&quot;family&quot;:&quot;Nabors&quot;,&quot;given&quot;:&quot;Noni&quot;,&quot;parse-names&quot;:false,&quot;dropping-particle&quot;:&quot;&quot;,&quot;non-dropping-particle&quot;:&quot;&quot;}],&quot;container-title&quot;:&quot;Journal of Cleaner Production&quot;,&quot;DOI&quot;:&quot;10.1016/j.jclepro.2019.04.109&quot;,&quot;ISSN&quot;:&quot;09596526&quot;,&quot;URL&quot;:&quot;https://www.sciencedirect.com/science/article/pii/S0959652619311862&quot;,&quot;issued&quot;:{&quot;date-parts&quot;:[[2019,7]]},&quot;page&quot;:&quot;959-967&quot;,&quot;abstract&quot;:&quot;Lowering the growth in greenhouse gas emissions from air travel may be critical for avoiding dangerous levels of climate change, and yet some individuals perceive frequent air travel to be critical to their professional success. Using a sample of 705 travellers at the University of British Columbia, we investigated the influence of career stage, research productivity, field of expertise, and other variables on academic air travel and the associated emissions. This is the first time that research has evaluated the link between observed air travel and academic success. First, we compared air travel behaviour at different career stages and found that individuals at the start of their careers were responsible for fewer emissions from air travel than senior academics. Second, since career advancement may depend on an academic’s ability to form partnerships and disseminate their research abroad, we investigated the relationship between air travel emissions and publicly available bibliometric measurements. We found no relationship between air travel emissions and metrics of academic productivity including hIa (h-index adjusted for academic age and discipline). There was, however, a relationship between emissions and salary that remains significant even when controlling for seniority. Finally, based on the premise that academics studying topics related to sustainability may have greater responsibility or motivation to reduce their emissions, we coded 165 researchers in our sample as either “Green” or “Not-green.” We found no significant difference between Green and Not-green academics in total air travel emissions, or in the types of emissions that might be easiest to avoid. Taken together, this preliminary evidence suggests that there may be opportunities, especially for academics who study topics related to climate and sustainability, to reduce their emissions from air travel while maintaining productive careers.&quot;,&quot;volume&quot;:&quot;226&quot;,&quot;container-title-short&quot;:&quot;&quot;},&quot;isTemporary&quot;:false}]},{&quot;citationID&quot;:&quot;MENDELEY_CITATION_2a2b9989-5461-4284-b3a2-1d38f984911c&quot;,&quot;properties&quot;:{&quot;noteIndex&quot;:0},&quot;isEdited&quot;:false,&quot;manualOverride&quot;:{&quot;isManuallyOverridden&quot;:false,&quot;citeprocText&quot;:&quot;(Graver et al., 2019; Klöwer et al., 2020)&quot;,&quot;manualOverrideText&quot;:&quot;&quot;},&quot;citationTag&quot;:&quot;MENDELEY_CITATION_v3_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&quot;,&quot;citationItems&quot;:[{&quot;id&quot;:&quot;e0e74187-c68a-3db3-b410-c6a21967786f&quot;,&quot;itemData&quot;:{&quot;type&quot;:&quot;article-journal&quot;,&quot;id&quot;:&quot;e0e74187-c68a-3db3-b410-c6a21967786f&quot;,&quot;title&quot;:&quot;CO2 emissions from commercial aviation, 2018&quot;,&quot;groupId&quot;:&quot;1718cff7-1f52-3817-a780-df62a50e911e&quot;,&quot;author&quot;:[{&quot;family&quot;:&quot;Graver&quot;,&quot;given&quot;:&quot;Brandon&quot;,&quot;parse-names&quot;:false,&quot;dropping-particle&quot;:&quot;&quot;,&quot;non-dropping-particle&quot;:&quot;&quot;},{&quot;family&quot;:&quot;Zhang&quot;,&quot;given&quot;:&quot;Kevin&quot;,&quot;parse-names&quot;:false,&quot;dropping-particle&quot;:&quot;&quot;,&quot;non-dropping-particle&quot;:&quot;&quot;},{&quot;family&quot;:&quot;Rutherford&quot;,&quot;given&quot;:&quot;Dan&quot;,&quot;parse-names&quot;:false,&quot;dropping-particle&quot;:&quot;&quot;,&quot;non-dropping-particle&quot;:&quot;&quot;}],&quot;container-title&quot;:&quot;International Council on Clean Transportation&quot;,&quot;issued&quot;:{&quot;date-parts&quot;:[[2019]]},&quot;page&quot;:&quot;13&quot;,&quot;abstract&quot;:&quot;Greenhouse gas emissions from commercial aviation are rapidly increasing , as is interest among fliers in reducing their carbon footprints. Under a business-as-usual trajecto-ry, the United Nations' International Civil Aviation Organization (ICAO) expects aviation emissions to roughly triple by 2050, at which time aircraft might account for 25% of the global carbon budget. Although ICAO and the International Air Transport Association (IATA) publish annual summary statistics of aircraft operations and economics , respectively, relatively little data is available about fuel burn, fuel efficiency , and carbon emissions at the regional and national levels. Policymakers cannot determine the precise amount of carbon emissions associated with flights departing from individual countries, nor can they distinguish the proportion o f e m i s s i o n s f ro m p a s s e n g e r-a n d-f re i g h t a n d a l l-f re i g h t o p-erations, or from domestic and international flights. To better understand carbon emissions associated with commercial aviation, this paper develops a bottom-up, global aviation CO 2 inventory for calendar year 2018. Using historical data from OAG Aviation Worldwide Limited, national governments, international agencies, and the Piano aircraft emissions modelling software, this paper details a global, transparent, and geographically allocated CO 2 inventory for commercial aviation. Our estimates of total global carbon emissions, and the operations estimated in this study in terms of revenue passenger kilometers (RPKs) and freight tonne kilometers (FTKs), agree well with aggregate industry estimates. Nearly 39 million flights from 2018 were analyzed, and 38 million of these were flown by passenger aircraft. Total CO 2 emissions from all commercial operations , including passenger movement, belly freight, and dedicated freight, totaled 918 million metric tons (MMT) in 2018. That is 2.4% of global CO 2 emissions from fossil fuel use and a 32% increase over the past five years. Further, this emissions growth rate is 70% higher than assumed under current ICAO projections. The data shows that passenger transport accounted for 747 MMT, or 81%, of total emissions from commercial aviation in 2018. Globally, two-thirds of all flights were domestic , and these accounted for approximately one-third of global RPKs and 40% of global passenger transport-related CO 2 emissions. On a national level, flights departing airports in the United States and its territories emitted almost one-quarter (24%) of global passenger transport-related CO 2 , and two-thirds of those emissions came from domestic flights. The top five countries for passenger aviation-related carbon emissions were rounded out by China, the United Kingdom, Japan, and Germany. CO 2 emissions from aviation were distributed unequally across nations; less developed countries that contain half of the world's population accounted for only 10% of all emissions. This paper also apportions 2018 emissions by aircraft class and stage length. Passenger movement in nar-rowbody aircraft was linked to 43% of aviation CO 2 , and passenger emissions were roughly equally divided between short-, medium-, and long-haul operations. The carbon intensity of flights averaged between 75 and 95 grams (g) of CO 2 per RPK, rising to almost 160 g CO 2 /RPK for regional flights less than 500 kilometers.&quot;,&quot;issue&quot;:&quot;September&quot;,&quot;container-title-short&quot;:&quot;&quot;},&quot;isTemporary&quot;:false},{&quot;id&quot;:&quot;4fdbf9a9-751c-3c40-946e-5be336926ac8&quot;,&quot;itemData&quot;:{&quot;type&quot;:&quot;article-journal&quot;,&quot;id&quot;:&quot;4fdbf9a9-751c-3c40-946e-5be336926ac8&quot;,&quot;title&quot;:&quot;An analysis of ways to decarbonize conference travel after COVID-19&quot;,&quot;groupId&quot;:&quot;1718cff7-1f52-3817-a780-df62a50e911e&quot;,&quot;author&quot;:[{&quot;family&quot;:&quot;Klöwer&quot;,&quot;given&quot;:&quot;Milan&quot;,&quot;parse-names&quot;:false,&quot;dropping-particle&quot;:&quot;&quot;,&quot;non-dropping-particle&quot;:&quot;&quot;},{&quot;family&quot;:&quot;Hopkins&quot;,&quot;given&quot;:&quot;Debbie&quot;,&quot;parse-names&quot;:false,&quot;dropping-particle&quot;:&quot;&quot;,&quot;non-dropping-particle&quot;:&quot;&quot;},{&quot;family&quot;:&quot;Allen&quot;,&quot;given&quot;:&quot;Myles&quot;,&quot;parse-names&quot;:false,&quot;dropping-particle&quot;:&quot;&quot;,&quot;non-dropping-particle&quot;:&quot;&quot;},{&quot;family&quot;:&quot;Higham&quot;,&quot;given&quot;:&quot;James&quot;,&quot;parse-names&quot;:false,&quot;dropping-particle&quot;:&quot;&quot;,&quot;non-dropping-particle&quot;:&quot;&quot;}],&quot;container-title&quot;:&quot;Nature&quot;,&quot;DOI&quot;:&quot;10.1038/d41586-020-02057-2&quot;,&quot;ISSN&quot;:&quot;0028-0836&quot;,&quot;PMID&quot;:&quot;32669689&quot;,&quot;URL&quot;:&quot;http://www.nature.com/articles/d41586-020-02057-2&quot;,&quot;issued&quot;:{&quot;date-parts&quot;:[[2020,7,16]]},&quot;page&quot;:&quot;356-359&quot;,&quot;abstract&quot;:&quot;Biennials, regional hubs and virtual attendance can slash emissions, new calculations show. [Figure not available: see fulltext.].&quot;,&quot;issue&quot;:&quot;7816&quot;,&quot;volume&quot;:&quot;583&quot;,&quot;container-title-short&quot;:&quot;Nature&quot;},&quot;isTemporary&quot;:false}]},{&quot;citationID&quot;:&quot;MENDELEY_CITATION_d027acb8-4baf-475b-8ea9-d87f362aef58&quot;,&quot;properties&quot;:{&quot;noteIndex&quot;:0},&quot;isEdited&quot;:false,&quot;manualOverride&quot;:{&quot;isManuallyOverridden&quot;:false,&quot;citeprocText&quot;:&quot;(Borgermann et al., 2022)&quot;,&quot;manualOverrideText&quot;:&quot;&quot;},&quot;citationTag&quot;:&quot;MENDELEY_CITATION_v3_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&quot;,&quot;citationItems&quot;:[{&quot;id&quot;:&quot;a1246ef0-2ba9-30d2-beeb-3d6ee28608f7&quot;,&quot;itemData&quot;:{&quot;type&quot;:&quot;article-journal&quot;,&quot;id&quot;:&quot;a1246ef0-2ba9-30d2-beeb-3d6ee28608f7&quot;,&quot;title&quot;:&quot;Preaching water while drinking wine: Why universities must boost climate action now&quot;,&quot;groupId&quot;:&quot;1718cff7-1f52-3817-a780-df62a50e911e&quot;,&quot;author&quot;:[{&quot;family&quot;:&quot;Borgermann&quot;,&quot;given&quot;:&quot;Nikoline&quot;,&quot;parse-names&quot;:false,&quot;dropping-particle&quot;:&quot;&quot;,&quot;non-dropping-particle&quot;:&quot;&quot;},{&quot;family&quot;:&quot;Schmidt&quot;,&quot;given&quot;:&quot;Alice&quot;,&quot;parse-names&quot;:false,&quot;dropping-particle&quot;:&quot;&quot;,&quot;non-dropping-particle&quot;:&quot;&quot;},{&quot;family&quot;:&quot;Dobbelaere&quot;,&quot;given&quot;:&quot;Jeroen&quot;,&quot;parse-names&quot;:false,&quot;dropping-particle&quot;:&quot;&quot;,&quot;non-dropping-particle&quot;:&quot;&quot;}],&quot;container-title&quot;:&quot;One Earth&quot;,&quot;DOI&quot;:&quot;10.1016/j.oneear.2021.12.015&quot;,&quot;ISSN&quot;:&quot;25903322&quot;,&quot;URL&quot;:&quot;https://doi.org/10.1016/j.oneear.2021.12.015&quot;,&quot;issued&quot;:{&quot;date-parts&quot;:[[2022,1]]},&quot;page&quot;:&quot;18-21&quot;,&quot;publisher&quot;:&quot;Elsevier Inc.&quot;,&quot;issue&quot;:&quot;1&quot;,&quot;volume&quot;:&quot;5&quot;,&quot;container-title-short&quot;:&quot;&quot;},&quot;isTemporary&quot;:false}]},{&quot;citationID&quot;:&quot;MENDELEY_CITATION_b26217a0-011d-475d-82b7-aa736d131e47&quot;,&quot;properties&quot;:{&quot;noteIndex&quot;:0},&quot;isEdited&quot;:false,&quot;manualOverride&quot;:{&quot;isManuallyOverridden&quot;:false,&quot;citeprocText&quot;:&quot;(Klöwer et al., 2020; Kreil, 2021)&quot;,&quot;manualOverrideText&quot;:&quot;&quot;},&quot;citationTag&quot;:&quot;MENDELEY_CITATION_v3_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&quot;,&quot;citationItems&quot;:[{&quot;id&quot;:&quot;4fdbf9a9-751c-3c40-946e-5be336926ac8&quot;,&quot;itemData&quot;:{&quot;type&quot;:&quot;article-journal&quot;,&quot;id&quot;:&quot;4fdbf9a9-751c-3c40-946e-5be336926ac8&quot;,&quot;title&quot;:&quot;An analysis of ways to decarbonize conference travel after COVID-19&quot;,&quot;groupId&quot;:&quot;1718cff7-1f52-3817-a780-df62a50e911e&quot;,&quot;author&quot;:[{&quot;family&quot;:&quot;Klöwer&quot;,&quot;given&quot;:&quot;Milan&quot;,&quot;parse-names&quot;:false,&quot;dropping-particle&quot;:&quot;&quot;,&quot;non-dropping-particle&quot;:&quot;&quot;},{&quot;family&quot;:&quot;Hopkins&quot;,&quot;given&quot;:&quot;Debbie&quot;,&quot;parse-names&quot;:false,&quot;dropping-particle&quot;:&quot;&quot;,&quot;non-dropping-particle&quot;:&quot;&quot;},{&quot;family&quot;:&quot;Allen&quot;,&quot;given&quot;:&quot;Myles&quot;,&quot;parse-names&quot;:false,&quot;dropping-particle&quot;:&quot;&quot;,&quot;non-dropping-particle&quot;:&quot;&quot;},{&quot;family&quot;:&quot;Higham&quot;,&quot;given&quot;:&quot;James&quot;,&quot;parse-names&quot;:false,&quot;dropping-particle&quot;:&quot;&quot;,&quot;non-dropping-particle&quot;:&quot;&quot;}],&quot;container-title&quot;:&quot;Nature&quot;,&quot;DOI&quot;:&quot;10.1038/d41586-020-02057-2&quot;,&quot;ISSN&quot;:&quot;0028-0836&quot;,&quot;PMID&quot;:&quot;32669689&quot;,&quot;URL&quot;:&quot;http://www.nature.com/articles/d41586-020-02057-2&quot;,&quot;issued&quot;:{&quot;date-parts&quot;:[[2020,7,16]]},&quot;page&quot;:&quot;356-359&quot;,&quot;abstract&quot;:&quot;Biennials, regional hubs and virtual attendance can slash emissions, new calculations show. [Figure not available: see fulltext.].&quot;,&quot;issue&quot;:&quot;7816&quot;,&quot;volume&quot;:&quot;583&quot;,&quot;container-title-short&quot;:&quot;Nature&quot;},&quot;isTemporary&quot;:false},{&quot;id&quot;:&quot;15542b6c-c4c3-3b3d-9495-f618e3a4fbc2&quot;,&quot;itemData&quot;:{&quot;type&quot;:&quot;article-journal&quot;,&quot;id&quot;:&quot;15542b6c-c4c3-3b3d-9495-f618e3a4fbc2&quot;,&quot;title&quot;:&quot;Does flying less harm academic work? Arguments and assumptions about reducing air travel in academia&quot;,&quot;groupId&quot;:&quot;1718cff7-1f52-3817-a780-df62a50e911e&quot;,&quot;author&quot;:[{&quot;family&quot;:&quot;Kreil&quot;,&quot;given&quot;:&quot;Agnes S.&quot;,&quot;parse-names&quot;:false,&quot;dropping-particle&quot;:&quot;&quot;,&quot;non-dropping-particle&quot;:&quot;&quot;}],&quot;container-title&quot;:&quot;Travel Behaviour and Society&quot;,&quot;DOI&quot;:&quot;10.1016/j.tbs.2021.04.011&quot;,&quot;ISSN&quot;:&quot;2214367X&quot;,&quot;issued&quot;:{&quot;date-parts&quot;:[[2021,10,1]]},&quot;page&quot;:&quot;52-61&quot;,&quot;abstract&quot;:&quot;The climate impact of air travel is increasingly being acknowledged and problematized. As work in the academic sector often involves frequent long-distance travel, this development calls into question academic practices and is causing academics and academic institutions to reconsider, debate, and adapt their travel behavior and policies. This paper discusses a case study at ETH Zurich, one of the first universities with an ongoing, university-wide project to reduce greenhouse gas emissions due to air travel by faculty, staff, and students. Based on a qualitative analysis of interviews (N = 15), a survey (N = 176), and other data sources, I outline arguments for and against reducing air travel. I focus on assumed causal relations between air travel and doing ‘good’ academic work. The results reveal that the participants expected reduced air travel to affect their productivity, success, excellence, internationality, quality of research, teaching, visibility and presence, role modelling, consistency, freedom, and the humanitarian impact of their research. While the dominant assumption was that reducing air travel would harm science, this study reveals alternative assumptions that science would benefit or remain unaffected. Results also show that the debate on reducing air travel may encourage transformations in the organization of academia. Drawing on the experience of the air travel project at ETH Zurich may help other institutions and individuals initiate or advance discussions on the ethics, necessity, and future of academic air travel while acknowledging the diversity of viewpoints on air travel reduction as well as its deep implications for academia.&quot;,&quot;publisher&quot;:&quot;Elsevier Ltd&quot;,&quot;volume&quot;:&quot;25&quot;,&quot;container-title-short&quot;:&quot;&quot;},&quot;isTemporary&quot;:false}]},{&quot;citationID&quot;:&quot;MENDELEY_CITATION_5428dae0-73fb-4633-bd63-fbf501eefa69&quot;,&quot;properties&quot;:{&quot;noteIndex&quot;:0},&quot;isEdited&quot;:false,&quot;manualOverride&quot;:{&quot;isManuallyOverridden&quot;:false,&quot;citeprocText&quot;:&quot;(AviationEdge, 2022)&quot;,&quot;manualOverrideText&quot;:&quot;&quot;},&quot;citationTag&quot;:&quot;MENDELEY_CITATION_v3_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&quot;,&quot;citationItems&quot;:[{&quot;id&quot;:&quot;0e2cfb13-23f7-37b9-98a3-e01fe9f7a015&quot;,&quot;itemData&quot;:{&quot;type&quot;:&quot;webpage&quot;,&quot;id&quot;:&quot;0e2cfb13-23f7-37b9-98a3-e01fe9f7a015&quot;,&quot;title&quot;:&quot;Detailed Aircraft Information Database - Aviation database and API&quot;,&quot;groupId&quot;:&quot;1718cff7-1f52-3817-a780-df62a50e911e&quot;,&quot;author&quot;:[{&quot;family&quot;:&quot;AviationEdge&quot;,&quot;given&quot;:&quot;&quot;,&quot;parse-names&quot;:false,&quot;dropping-particle&quot;:&quot;&quot;,&quot;non-dropping-particle&quot;:&quot;&quot;}],&quot;accessed&quot;:{&quot;date-parts&quot;:[[2022,4,12]]},&quot;URL&quot;:&quot;https://aviation-edge.com/&quot;,&quot;issued&quot;:{&quot;date-parts&quot;:[[2022]]},&quot;container-title-short&quot;:&quot;&quot;},&quot;isTemporary&quot;:false}]},{&quot;citationID&quot;:&quot;MENDELEY_CITATION_be68a414-7d43-490f-8c56-d8ec6d90379c&quot;,&quot;properties&quot;:{&quot;noteIndex&quot;:0},&quot;isEdited&quot;:false,&quot;manualOverride&quot;:{&quot;isManuallyOverridden&quot;:false,&quot;citeprocText&quot;:&quot;(GoClimate, 2020)&quot;,&quot;manualOverrideText&quot;:&quot;&quot;},&quot;citationTag&quot;:&quot;MENDELEY_CITATION_v3_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&quot;,&quot;citationItems&quot;:[{&quot;id&quot;:&quot;09fafece-b5b3-3289-9228-596d0426470f&quot;,&quot;itemData&quot;:{&quot;type&quot;:&quot;webpage&quot;,&quot;id&quot;:&quot;09fafece-b5b3-3289-9228-596d0426470f&quot;,&quot;title&quot;:&quot;GoClimate API Reference&quot;,&quot;groupId&quot;:&quot;1718cff7-1f52-3817-a780-df62a50e911e&quot;,&quot;author&quot;:[{&quot;family&quot;:&quot;GoClimate&quot;,&quot;given&quot;:&quot;&quot;,&quot;parse-names&quot;:false,&quot;dropping-particle&quot;:&quot;&quot;,&quot;non-dropping-particle&quot;:&quot;&quot;}],&quot;accessed&quot;:{&quot;date-parts&quot;:[[2022,4,12]]},&quot;URL&quot;:&quot;https://api.goclimate.com/docs&quot;,&quot;issued&quot;:{&quot;date-parts&quot;:[[2020]]},&quot;container-title-short&quot;:&quot;&quot;},&quot;isTemporary&quot;:false}]},{&quot;citationID&quot;:&quot;MENDELEY_CITATION_78eb25da-0946-4c18-9f49-c6383cff78e9&quot;,&quot;properties&quot;:{&quot;noteIndex&quot;:0},&quot;isEdited&quot;:false,&quot;manualOverride&quot;:{&quot;isManuallyOverridden&quot;:false,&quot;citeprocText&quot;:&quot;(Achten et al., 2013)&quot;,&quot;manualOverrideText&quot;:&quot;&quot;},&quot;citationTag&quot;:&quot;MENDELEY_CITATION_v3_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&quot;,&quot;citationItems&quot;:[{&quot;id&quot;:&quot;c9da0886-2995-388f-8cd7-d824af278038&quot;,&quot;itemData&quot;:{&quot;type&quot;:&quot;article-journal&quot;,&quot;id&quot;:&quot;c9da0886-2995-388f-8cd7-d824af278038&quot;,&quot;title&quot;:&quot;Carbon footprint of science: More than flying&quot;,&quot;groupId&quot;:&quot;1718cff7-1f52-3817-a780-df62a50e911e&quot;,&quot;author&quot;:[{&quot;family&quot;:&quot;Achten&quot;,&quot;given&quot;:&quot;Wouter M.J.&quot;,&quot;parse-names&quot;:false,&quot;dropping-particle&quot;:&quot;&quot;,&quot;non-dropping-particle&quot;:&quot;&quot;},{&quot;family&quot;:&quot;Almeida&quot;,&quot;given&quot;:&quot;Joana&quot;,&quot;parse-names&quot;:false,&quot;dropping-particle&quot;:&quot;&quot;,&quot;non-dropping-particle&quot;:&quot;&quot;},{&quot;family&quot;:&quot;Muys&quot;,&quot;given&quot;:&quot;Bart&quot;,&quot;parse-names&quot;:false,&quot;dropping-particle&quot;:&quot;&quot;,&quot;non-dropping-particle&quot;:&quot;&quot;}],&quot;container-title&quot;:&quot;Ecological Indicators&quot;,&quot;DOI&quot;:&quot;10.1016/j.ecolind.2013.05.025&quot;,&quot;ISSN&quot;:&quot;1470160X&quot;,&quot;URL&quot;:&quot;http://dx.doi.org/10.1016/j.ecolind.2013.05.025&quot;,&quot;issued&quot;:{&quot;date-parts&quot;:[[2013,11]]},&quot;page&quot;:&quot;352-355&quot;,&quot;abstract&quot;:&quot;Previous efforts to evaluate the climate change impact of researchers have focused mainly on transport related impact of conference attendance, and infrastructure. Because these represent only a part of the activities involved in the science making process this short note presents the carbon footprint of a complete science making process of one specific case. Apart from presenting the total footprint, we evaluate the relative contribution of the different scientific activities, and quantify mitigating possibilities. The case PhD project had a carbon footprint of 21.5 t CO2-eq (2.69 t CO 2-eq per peer-reviewed paper, 0.3 t CO2-eq per citation and 5.4 t CO2-eq per h-index unit at graduation) of which general mobility represents 75%. Conference attendance was responsible for 35% of the carbon footprint, whereas infrastructure related emissions showed to contribute 20% of the total impact. Videoconferencing could have reduced the climate change impact on this case PhD with up to 44%. Other emission reduction initiatives, such as using green electricity, reduction of energy consumption, and promoting commuting by bicycle, could have triggered a reduction of 14% in this case study. This note fits in the movement of academics and universities willing to be green. The study confirms that researchers' mobility is the biggest contributor to his or her carbon footprint, but is not limited to conference attendance, showing the importance of considering all activities in the science making process. © 2013 Elsevier Ltd. All rights reserved.&quot;,&quot;publisher&quot;:&quot;Elsevier Ltd&quot;,&quot;volume&quot;:&quot;34&quot;,&quot;container-title-short&quot;:&quot;&quot;},&quot;isTemporary&quot;:false}]}]"/>
     <we:property name="MENDELEY_CITATIONS_STYLE" value="{&quot;id&quot;:&quot;https://www.zotero.org/styles/begell-house-apa&quot;,&quot;title&quot;:&quot;Begell House - APA&quot;,&quot;format&quot;:&quot;author-date&quot;}"/>
   </we:properties>
   <we:bindings/>

</xml_diff>